<commit_message>
zero ch 5 851 w
</commit_message>
<xml_diff>
--- a/books/zero/05 Zero Infinite Zeros.docx
+++ b/books/zero/05 Zero Infinite Zeros.docx
@@ -890,15 +890,7 @@
           <w:sz w:val="24"/>
           <w:szCs w:val="24"/>
         </w:rPr>
-        <w:t xml:space="preserve">, ..., </w:t>
-      </w:r>
-      <w:r>
-        <w:rPr>
-          <w:rFonts w:cs="SolaimanLipi" w:ascii="SolaimanLipi" w:hAnsi="SolaimanLipi"/>
-          <w:sz w:val="24"/>
-          <w:szCs w:val="24"/>
-        </w:rPr>
-        <w:t>n/2^n,…</w:t>
+        <w:t>, ..., n/2^n,…</w:t>
       </w:r>
       <w:r>
         <w:rPr>
@@ -1154,37 +1146,1436 @@
         <w:rPr>
           <w:rFonts w:ascii="SolaimanLipi" w:hAnsi="SolaimanLipi" w:cs="SolaimanLipi"/>
         </w:rPr>
-        <w:t xml:space="preserve">যোগফল ক্রমেই বড় থেকে আরও বড় হচ্ছে। </w:t>
-      </w:r>
-      <w:r>
-        <w:rPr>
-          <w:rFonts w:ascii="SolaimanLipi" w:hAnsi="SolaimanLipi" w:cs="SolaimanLipi"/>
+        <w:t>যোগফল ক্রমেই বড় থেকে আরও বড় হচ্ছে। প্রত্যেকটা পদ আলাদাভাবে শূন্যের দিকে গেলেও যোগফল যাচ্ছে অসীমের দিকে। পদগুলোকে গুচ্ছে গুচ্ছে রেখে ওরেম এটা দেখান। ১</w:t>
+      </w:r>
+      <w:r>
+        <w:rPr>
+          <w:rFonts w:cs="SolaimanLipi" w:ascii="SolaimanLipi" w:hAnsi="SolaimanLipi"/>
+        </w:rPr>
+        <w:t>/</w:t>
+      </w:r>
+      <w:r>
+        <w:rPr>
+          <w:rFonts w:ascii="SolaimanLipi" w:hAnsi="SolaimanLipi" w:cs="SolaimanLipi"/>
+        </w:rPr>
+        <w:t xml:space="preserve">২ </w:t>
+      </w:r>
+      <w:r>
+        <w:rPr>
+          <w:rFonts w:cs="SolaimanLipi" w:ascii="SolaimanLipi" w:hAnsi="SolaimanLipi"/>
+        </w:rPr>
+        <w:t>+ (</w:t>
+      </w:r>
+      <w:r>
+        <w:rPr>
+          <w:rFonts w:ascii="SolaimanLipi" w:hAnsi="SolaimanLipi" w:cs="SolaimanLipi"/>
+        </w:rPr>
+        <w:t>১</w:t>
+      </w:r>
+      <w:r>
+        <w:rPr>
+          <w:rFonts w:cs="SolaimanLipi" w:ascii="SolaimanLipi" w:hAnsi="SolaimanLipi"/>
+        </w:rPr>
+        <w:t>/</w:t>
+      </w:r>
+      <w:r>
+        <w:rPr>
+          <w:rFonts w:ascii="SolaimanLipi" w:hAnsi="SolaimanLipi" w:cs="SolaimanLipi"/>
+        </w:rPr>
+        <w:t xml:space="preserve">৩ </w:t>
+      </w:r>
+      <w:r>
+        <w:rPr>
+          <w:rFonts w:cs="SolaimanLipi" w:ascii="SolaimanLipi" w:hAnsi="SolaimanLipi"/>
+        </w:rPr>
+        <w:t xml:space="preserve">+ </w:t>
+      </w:r>
+      <w:r>
+        <w:rPr>
+          <w:rFonts w:ascii="SolaimanLipi" w:hAnsi="SolaimanLipi" w:cs="SolaimanLipi"/>
+        </w:rPr>
+        <w:t>১</w:t>
+      </w:r>
+      <w:r>
+        <w:rPr>
+          <w:rFonts w:cs="SolaimanLipi" w:ascii="SolaimanLipi" w:hAnsi="SolaimanLipi"/>
+        </w:rPr>
+        <w:t>/</w:t>
+      </w:r>
+      <w:r>
+        <w:rPr>
+          <w:rFonts w:ascii="SolaimanLipi" w:hAnsi="SolaimanLipi" w:cs="SolaimanLipi"/>
+        </w:rPr>
+        <w:t>৪</w:t>
+      </w:r>
+      <w:r>
+        <w:rPr>
+          <w:rFonts w:cs="SolaimanLipi" w:ascii="SolaimanLipi" w:hAnsi="SolaimanLipi"/>
+        </w:rPr>
+        <w:t>) + (</w:t>
+      </w:r>
+      <w:r>
+        <w:rPr>
+          <w:rFonts w:ascii="SolaimanLipi" w:hAnsi="SolaimanLipi" w:cs="SolaimanLipi"/>
+        </w:rPr>
+        <w:t>১</w:t>
+      </w:r>
+      <w:r>
+        <w:rPr>
+          <w:rFonts w:cs="SolaimanLipi" w:ascii="SolaimanLipi" w:hAnsi="SolaimanLipi"/>
+        </w:rPr>
+        <w:t>/</w:t>
+      </w:r>
+      <w:r>
+        <w:rPr>
+          <w:rFonts w:ascii="SolaimanLipi" w:hAnsi="SolaimanLipi" w:cs="SolaimanLipi"/>
+        </w:rPr>
+        <w:t xml:space="preserve">৫ </w:t>
+      </w:r>
+      <w:r>
+        <w:rPr>
+          <w:rFonts w:cs="SolaimanLipi" w:ascii="SolaimanLipi" w:hAnsi="SolaimanLipi"/>
+        </w:rPr>
+        <w:t xml:space="preserve">+ </w:t>
+      </w:r>
+      <w:r>
+        <w:rPr>
+          <w:rFonts w:ascii="SolaimanLipi" w:hAnsi="SolaimanLipi" w:cs="SolaimanLipi"/>
+        </w:rPr>
+        <w:t>১</w:t>
+      </w:r>
+      <w:r>
+        <w:rPr>
+          <w:rFonts w:cs="SolaimanLipi" w:ascii="SolaimanLipi" w:hAnsi="SolaimanLipi"/>
+        </w:rPr>
+        <w:t>/</w:t>
+      </w:r>
+      <w:r>
+        <w:rPr>
+          <w:rFonts w:ascii="SolaimanLipi" w:hAnsi="SolaimanLipi" w:cs="SolaimanLipi"/>
+        </w:rPr>
+        <w:t xml:space="preserve">৬ </w:t>
+      </w:r>
+      <w:r>
+        <w:rPr>
+          <w:rFonts w:cs="SolaimanLipi" w:ascii="SolaimanLipi" w:hAnsi="SolaimanLipi"/>
+        </w:rPr>
+        <w:t xml:space="preserve">+ </w:t>
+      </w:r>
+      <w:r>
+        <w:rPr>
+          <w:rFonts w:ascii="SolaimanLipi" w:hAnsi="SolaimanLipi" w:cs="SolaimanLipi"/>
+        </w:rPr>
+        <w:t>১</w:t>
+      </w:r>
+      <w:r>
+        <w:rPr>
+          <w:rFonts w:cs="SolaimanLipi" w:ascii="SolaimanLipi" w:hAnsi="SolaimanLipi"/>
+        </w:rPr>
+        <w:t>/</w:t>
+      </w:r>
+      <w:r>
+        <w:rPr>
+          <w:rFonts w:ascii="SolaimanLipi" w:hAnsi="SolaimanLipi" w:cs="SolaimanLipi"/>
+        </w:rPr>
+        <w:t xml:space="preserve">৭ </w:t>
+      </w:r>
+      <w:r>
+        <w:rPr>
+          <w:rFonts w:cs="SolaimanLipi" w:ascii="SolaimanLipi" w:hAnsi="SolaimanLipi"/>
+        </w:rPr>
+        <w:t xml:space="preserve">+ </w:t>
+      </w:r>
+      <w:r>
+        <w:rPr>
+          <w:rFonts w:ascii="SolaimanLipi" w:hAnsi="SolaimanLipi" w:cs="SolaimanLipi"/>
+        </w:rPr>
+        <w:t>১</w:t>
+      </w:r>
+      <w:r>
+        <w:rPr>
+          <w:rFonts w:cs="SolaimanLipi" w:ascii="SolaimanLipi" w:hAnsi="SolaimanLipi"/>
+        </w:rPr>
+        <w:t>/</w:t>
+      </w:r>
+      <w:r>
+        <w:rPr>
+          <w:rFonts w:ascii="SolaimanLipi" w:hAnsi="SolaimanLipi" w:cs="SolaimanLipi"/>
+        </w:rPr>
+        <w:t>৮</w:t>
+      </w:r>
+      <w:r>
+        <w:rPr>
+          <w:rFonts w:cs="SolaimanLipi" w:ascii="SolaimanLipi" w:hAnsi="SolaimanLipi"/>
+        </w:rPr>
+        <w:t>) + ...</w:t>
+      </w:r>
+      <w:r>
+        <w:rPr>
+          <w:rFonts w:ascii="SolaimanLipi" w:hAnsi="SolaimanLipi" w:cs="SolaimanLipi"/>
+        </w:rPr>
+        <w:t>। প্রথম গুচ্ছের মান ১</w:t>
+      </w:r>
+      <w:r>
+        <w:rPr>
+          <w:rFonts w:cs="SolaimanLipi" w:ascii="SolaimanLipi" w:hAnsi="SolaimanLipi"/>
+        </w:rPr>
+        <w:t>/</w:t>
+      </w:r>
+      <w:r>
+        <w:rPr>
+          <w:rFonts w:ascii="SolaimanLipi" w:hAnsi="SolaimanLipi" w:cs="SolaimanLipi"/>
+        </w:rPr>
+        <w:t xml:space="preserve">২। পরের গুচ্ছ </w:t>
+      </w:r>
+      <w:r>
+        <w:rPr>
+          <w:rFonts w:cs="SolaimanLipi" w:ascii="SolaimanLipi" w:hAnsi="SolaimanLipi"/>
+        </w:rPr>
+        <w:t>(</w:t>
+      </w:r>
+      <w:r>
+        <w:rPr>
+          <w:rFonts w:ascii="SolaimanLipi" w:hAnsi="SolaimanLipi" w:cs="SolaimanLipi"/>
+        </w:rPr>
+        <w:t>১</w:t>
+      </w:r>
+      <w:r>
+        <w:rPr>
+          <w:rFonts w:cs="SolaimanLipi" w:ascii="SolaimanLipi" w:hAnsi="SolaimanLipi"/>
+        </w:rPr>
+        <w:t>/</w:t>
+      </w:r>
+      <w:r>
+        <w:rPr>
+          <w:rFonts w:ascii="SolaimanLipi" w:hAnsi="SolaimanLipi" w:cs="SolaimanLipi"/>
+        </w:rPr>
+        <w:t xml:space="preserve">৪ </w:t>
+      </w:r>
+      <w:r>
+        <w:rPr>
+          <w:rFonts w:cs="SolaimanLipi" w:ascii="SolaimanLipi" w:hAnsi="SolaimanLipi"/>
+        </w:rPr>
+        <w:t xml:space="preserve">+ </w:t>
+      </w:r>
+      <w:r>
+        <w:rPr>
+          <w:rFonts w:ascii="SolaimanLipi" w:hAnsi="SolaimanLipi" w:cs="SolaimanLipi"/>
+        </w:rPr>
+        <w:t>১</w:t>
+      </w:r>
+      <w:r>
+        <w:rPr>
+          <w:rFonts w:cs="SolaimanLipi" w:ascii="SolaimanLipi" w:hAnsi="SolaimanLipi"/>
+        </w:rPr>
+        <w:t>/</w:t>
+      </w:r>
+      <w:r>
+        <w:rPr>
+          <w:rFonts w:ascii="SolaimanLipi" w:hAnsi="SolaimanLipi" w:cs="SolaimanLipi"/>
+        </w:rPr>
+        <w:t>৪</w:t>
+      </w:r>
+      <w:r>
+        <w:rPr>
+          <w:rFonts w:cs="SolaimanLipi" w:ascii="SolaimanLipi" w:hAnsi="SolaimanLipi"/>
+        </w:rPr>
+        <w:t xml:space="preserve">) </w:t>
+      </w:r>
+      <w:r>
+        <w:rPr>
+          <w:rFonts w:ascii="SolaimanLipi" w:hAnsi="SolaimanLipi" w:cs="SolaimanLipi"/>
+        </w:rPr>
+        <w:t>বা ১</w:t>
+      </w:r>
+      <w:r>
+        <w:rPr>
+          <w:rFonts w:cs="SolaimanLipi" w:ascii="SolaimanLipi" w:hAnsi="SolaimanLipi"/>
+        </w:rPr>
+        <w:t>/</w:t>
+      </w:r>
+      <w:r>
+        <w:rPr>
+          <w:rFonts w:ascii="SolaimanLipi" w:hAnsi="SolaimanLipi" w:cs="SolaimanLipi"/>
+        </w:rPr>
+        <w:t>২</w:t>
+      </w:r>
+      <w:r>
+        <w:rPr>
+          <w:rFonts w:cs="SolaimanLipi" w:ascii="SolaimanLipi" w:hAnsi="SolaimanLipi"/>
+        </w:rPr>
+        <w:t>-</w:t>
+      </w:r>
+      <w:r>
+        <w:rPr>
+          <w:rFonts w:ascii="SolaimanLipi" w:hAnsi="SolaimanLipi" w:cs="SolaimanLipi"/>
+        </w:rPr>
+        <w:t xml:space="preserve">এর চেয়ে বড়। </w:t>
+      </w:r>
+      <w:r>
+        <w:rPr>
+          <w:rFonts w:cs="SolaimanLipi" w:ascii="SolaimanLipi" w:hAnsi="SolaimanLipi"/>
+        </w:rPr>
+        <w:t>(</w:t>
+      </w:r>
+      <w:r>
+        <w:rPr>
+          <w:rFonts w:ascii="SolaimanLipi" w:hAnsi="SolaimanLipi" w:cs="SolaimanLipi"/>
+        </w:rPr>
+        <w:t>কারণ তিন ভাগের এক ভাগ চার ভাগের এক ভায়ের চেয়ে বেশি</w:t>
+      </w:r>
+      <w:r>
+        <w:rPr>
+          <w:rFonts w:cs="SolaimanLipi" w:ascii="SolaimanLipi" w:hAnsi="SolaimanLipi"/>
+        </w:rPr>
+        <w:t xml:space="preserve">) </w:t>
+      </w:r>
+      <w:r>
+        <w:rPr>
+          <w:rFonts w:ascii="SolaimanLipi" w:hAnsi="SolaimanLipi" w:cs="SolaimanLipi"/>
+        </w:rPr>
+        <w:t xml:space="preserve">একইভাবে পরের গুচ্ছ </w:t>
+      </w:r>
+      <w:r>
+        <w:rPr>
+          <w:rFonts w:cs="SolaimanLipi" w:ascii="SolaimanLipi" w:hAnsi="SolaimanLipi"/>
+        </w:rPr>
+        <w:t>(</w:t>
+      </w:r>
+      <w:r>
+        <w:rPr>
+          <w:rFonts w:ascii="SolaimanLipi" w:hAnsi="SolaimanLipi" w:cs="SolaimanLipi"/>
+        </w:rPr>
+        <w:t>১</w:t>
+      </w:r>
+      <w:r>
+        <w:rPr>
+          <w:rFonts w:cs="SolaimanLipi" w:ascii="SolaimanLipi" w:hAnsi="SolaimanLipi"/>
+        </w:rPr>
+        <w:t>/</w:t>
+      </w:r>
+      <w:r>
+        <w:rPr>
+          <w:rFonts w:ascii="SolaimanLipi" w:hAnsi="SolaimanLipi" w:cs="SolaimanLipi"/>
+        </w:rPr>
+        <w:t xml:space="preserve">৮ </w:t>
+      </w:r>
+      <w:r>
+        <w:rPr>
+          <w:rFonts w:cs="SolaimanLipi" w:ascii="SolaimanLipi" w:hAnsi="SolaimanLipi"/>
+        </w:rPr>
+        <w:t xml:space="preserve">+ </w:t>
+      </w:r>
+      <w:r>
+        <w:rPr>
+          <w:rFonts w:ascii="SolaimanLipi" w:hAnsi="SolaimanLipi" w:cs="SolaimanLipi"/>
+        </w:rPr>
+        <w:t>১</w:t>
+      </w:r>
+      <w:r>
+        <w:rPr>
+          <w:rFonts w:cs="SolaimanLipi" w:ascii="SolaimanLipi" w:hAnsi="SolaimanLipi"/>
+        </w:rPr>
+        <w:t>/</w:t>
+      </w:r>
+      <w:r>
+        <w:rPr>
+          <w:rFonts w:ascii="SolaimanLipi" w:hAnsi="SolaimanLipi" w:cs="SolaimanLipi"/>
+        </w:rPr>
+        <w:t xml:space="preserve">৮ </w:t>
+      </w:r>
+      <w:r>
+        <w:rPr>
+          <w:rFonts w:cs="SolaimanLipi" w:ascii="SolaimanLipi" w:hAnsi="SolaimanLipi"/>
+        </w:rPr>
+        <w:t xml:space="preserve">+ </w:t>
+      </w:r>
+      <w:r>
+        <w:rPr>
+          <w:rFonts w:ascii="SolaimanLipi" w:hAnsi="SolaimanLipi" w:cs="SolaimanLipi"/>
+        </w:rPr>
+        <w:t>১</w:t>
+      </w:r>
+      <w:r>
+        <w:rPr>
+          <w:rFonts w:cs="SolaimanLipi" w:ascii="SolaimanLipi" w:hAnsi="SolaimanLipi"/>
+        </w:rPr>
+        <w:t>/</w:t>
+      </w:r>
+      <w:r>
+        <w:rPr>
+          <w:rFonts w:ascii="SolaimanLipi" w:hAnsi="SolaimanLipi" w:cs="SolaimanLipi"/>
+        </w:rPr>
+        <w:t xml:space="preserve">৮ </w:t>
+      </w:r>
+      <w:r>
+        <w:rPr>
+          <w:rFonts w:cs="SolaimanLipi" w:ascii="SolaimanLipi" w:hAnsi="SolaimanLipi"/>
+        </w:rPr>
+        <w:t xml:space="preserve">+ </w:t>
+      </w:r>
+      <w:r>
+        <w:rPr>
+          <w:rFonts w:ascii="SolaimanLipi" w:hAnsi="SolaimanLipi" w:cs="SolaimanLipi"/>
+        </w:rPr>
+        <w:t>১</w:t>
+      </w:r>
+      <w:r>
+        <w:rPr>
+          <w:rFonts w:cs="SolaimanLipi" w:ascii="SolaimanLipi" w:hAnsi="SolaimanLipi"/>
+        </w:rPr>
+        <w:t>/</w:t>
+      </w:r>
+      <w:r>
+        <w:rPr>
+          <w:rFonts w:ascii="SolaimanLipi" w:hAnsi="SolaimanLipi" w:cs="SolaimanLipi"/>
+        </w:rPr>
+        <w:t>৮</w:t>
+      </w:r>
+      <w:r>
+        <w:rPr>
+          <w:rFonts w:cs="SolaimanLipi" w:ascii="SolaimanLipi" w:hAnsi="SolaimanLipi"/>
+        </w:rPr>
+        <w:t xml:space="preserve">) </w:t>
+      </w:r>
+      <w:r>
+        <w:rPr>
+          <w:rFonts w:ascii="SolaimanLipi" w:hAnsi="SolaimanLipi" w:cs="SolaimanLipi"/>
+        </w:rPr>
+        <w:t>বা ১</w:t>
+      </w:r>
+      <w:r>
+        <w:rPr>
+          <w:rFonts w:cs="SolaimanLipi" w:ascii="SolaimanLipi" w:hAnsi="SolaimanLipi"/>
+        </w:rPr>
+        <w:t>/</w:t>
+      </w:r>
+      <w:r>
+        <w:rPr>
+          <w:rFonts w:ascii="SolaimanLipi" w:hAnsi="SolaimanLipi" w:cs="SolaimanLipi"/>
+        </w:rPr>
+        <w:t>২</w:t>
+      </w:r>
+      <w:r>
+        <w:rPr>
+          <w:rFonts w:cs="SolaimanLipi" w:ascii="SolaimanLipi" w:hAnsi="SolaimanLipi"/>
+        </w:rPr>
+        <w:t>-</w:t>
+      </w:r>
+      <w:r>
+        <w:rPr>
+          <w:rFonts w:ascii="SolaimanLipi" w:hAnsi="SolaimanLipi" w:cs="SolaimanLipi"/>
+        </w:rPr>
+        <w:t>এর চেয়ে বড়। এভাবেই চলছে। ক্রমেই ১</w:t>
+      </w:r>
+      <w:r>
+        <w:rPr>
+          <w:rFonts w:cs="SolaimanLipi" w:ascii="SolaimanLipi" w:hAnsi="SolaimanLipi"/>
+        </w:rPr>
+        <w:t>/</w:t>
+      </w:r>
+      <w:r>
+        <w:rPr>
+          <w:rFonts w:ascii="SolaimanLipi" w:hAnsi="SolaimanLipi" w:cs="SolaimanLipi"/>
+        </w:rPr>
+        <w:t>২ করে যোগ হচ্ছেই। যোগফলও বড় হচ্ছে। যাচ্ছে অসীমের দিকে। পদগুলো শূন্যের দিকে গেলেও তা যথেষ্ট দ্রুত হারে হচ্ছে না। তার মানে</w:t>
+      </w:r>
+      <w:r>
+        <w:rPr>
+          <w:rFonts w:cs="SolaimanLipi" w:ascii="SolaimanLipi" w:hAnsi="SolaimanLipi"/>
+        </w:rPr>
+        <w:t xml:space="preserve">, </w:t>
+      </w:r>
+      <w:r>
+        <w:rPr>
+          <w:rFonts w:ascii="SolaimanLipi" w:hAnsi="SolaimanLipi" w:cs="SolaimanLipi"/>
+        </w:rPr>
+        <w:t xml:space="preserve">সংখ্যারা নিজেরা শূন্যের দিকে গেলেও অসীম সংখ্যার যোগফল অসীম হতে পারে। তবুও অসীম যোগফলের সবচেয়ে বিস্ময়কর দিক কিন্তু এটা নয়। শূন্য নিজেও অসীমের অদ্ভুত বৈশিষ্ট্য থেকে মুক্ত নয়। </w:t>
+      </w:r>
+    </w:p>
+    <w:p>
+      <w:pPr>
+        <w:pStyle w:val="Normal"/>
+        <w:widowControl/>
+        <w:bidi w:val="0"/>
+        <w:ind w:hanging="0" w:start="0" w:end="0"/>
+        <w:jc w:val="start"/>
+        <w:rPr>
+          <w:rFonts w:ascii="SolaimanLipi" w:hAnsi="SolaimanLipi" w:cs="SolaimanLipi"/>
+        </w:rPr>
+      </w:pPr>
+      <w:r>
+        <w:rPr/>
+      </w:r>
+    </w:p>
+    <w:p>
+      <w:pPr>
+        <w:pStyle w:val="Normal"/>
+        <w:widowControl/>
+        <w:bidi w:val="0"/>
+        <w:ind w:hanging="0" w:start="0" w:end="0"/>
+        <w:jc w:val="start"/>
+        <w:rPr>
+          <w:rFonts w:ascii="SolaimanLipi" w:hAnsi="SolaimanLipi" w:cs="SolaimanLipi"/>
+        </w:rPr>
+      </w:pPr>
+      <w:r>
+        <w:rPr>
+          <w:rFonts w:ascii="SolaimanLipi" w:hAnsi="SolaimanLipi" w:cs="SolaimanLipi"/>
+        </w:rPr>
+        <w:t>এই ধারাটার কথা ভাবুন</w:t>
+      </w:r>
+      <w:r>
+        <w:rPr>
+          <w:rFonts w:cs="SolaimanLipi" w:ascii="SolaimanLipi" w:hAnsi="SolaimanLipi"/>
+        </w:rPr>
+        <w:t xml:space="preserve">: </w:t>
+      </w:r>
+    </w:p>
+    <w:p>
+      <w:pPr>
+        <w:pStyle w:val="Normal"/>
+        <w:widowControl/>
+        <w:bidi w:val="0"/>
+        <w:ind w:hanging="0" w:start="0" w:end="0"/>
+        <w:jc w:val="start"/>
+        <w:rPr>
+          <w:rFonts w:ascii="SolaimanLipi" w:hAnsi="SolaimanLipi" w:cs="SolaimanLipi"/>
+        </w:rPr>
+      </w:pPr>
+      <w:r>
+        <w:rPr/>
+      </w:r>
+    </w:p>
+    <w:p>
+      <w:pPr>
+        <w:pStyle w:val="Normal"/>
+        <w:widowControl/>
+        <w:bidi w:val="0"/>
+        <w:ind w:hanging="0" w:start="0" w:end="0"/>
+        <w:jc w:val="center"/>
+        <w:rPr/>
+      </w:pPr>
+      <w:r>
+        <w:rPr>
+          <w:rFonts w:ascii="SolaimanLipi" w:hAnsi="SolaimanLipi" w:cs="SolaimanLipi"/>
+        </w:rPr>
+        <w:t xml:space="preserve">১ </w:t>
+      </w:r>
+      <w:r>
+        <w:rPr>
+          <w:rFonts w:cs="SolaimanLipi" w:ascii="SolaimanLipi" w:hAnsi="SolaimanLipi"/>
+        </w:rPr>
+        <w:t xml:space="preserve">- </w:t>
+      </w:r>
+      <w:r>
+        <w:rPr>
+          <w:rFonts w:ascii="SolaimanLipi" w:hAnsi="SolaimanLipi" w:cs="SolaimanLipi"/>
+        </w:rPr>
+        <w:t xml:space="preserve">১ </w:t>
+      </w:r>
+      <w:r>
+        <w:rPr>
+          <w:rFonts w:cs="SolaimanLipi" w:ascii="SolaimanLipi" w:hAnsi="SolaimanLipi"/>
+        </w:rPr>
+        <w:t xml:space="preserve">+ </w:t>
+      </w:r>
+      <w:r>
+        <w:rPr>
+          <w:rFonts w:ascii="SolaimanLipi" w:hAnsi="SolaimanLipi" w:cs="SolaimanLipi"/>
+        </w:rPr>
+        <w:t xml:space="preserve">১ – ১ </w:t>
+      </w:r>
+      <w:r>
+        <w:rPr>
+          <w:rFonts w:cs="SolaimanLipi" w:ascii="SolaimanLipi" w:hAnsi="SolaimanLipi"/>
+        </w:rPr>
+        <w:t xml:space="preserve">+ </w:t>
+      </w:r>
+      <w:r>
+        <w:rPr>
+          <w:rFonts w:ascii="SolaimanLipi" w:hAnsi="SolaimanLipi" w:cs="SolaimanLipi"/>
+        </w:rPr>
+        <w:t xml:space="preserve">১ </w:t>
+      </w:r>
+      <w:r>
+        <w:rPr>
+          <w:rFonts w:cs="SolaimanLipi" w:ascii="SolaimanLipi" w:hAnsi="SolaimanLipi"/>
+        </w:rPr>
+        <w:t xml:space="preserve">- </w:t>
+      </w:r>
+      <w:r>
+        <w:rPr>
+          <w:rFonts w:ascii="SolaimanLipi" w:hAnsi="SolaimanLipi" w:cs="SolaimanLipi"/>
+        </w:rPr>
+        <w:t xml:space="preserve">১ </w:t>
+      </w:r>
+      <w:r>
+        <w:rPr>
+          <w:rFonts w:cs="SolaimanLipi" w:ascii="SolaimanLipi" w:hAnsi="SolaimanLipi"/>
+        </w:rPr>
+        <w:t xml:space="preserve">+ </w:t>
+      </w:r>
+      <w:r>
+        <w:rPr>
+          <w:rFonts w:ascii="SolaimanLipi" w:hAnsi="SolaimanLipi" w:cs="SolaimanLipi"/>
+        </w:rPr>
+        <w:t xml:space="preserve">১ – ১ </w:t>
+      </w:r>
+      <w:r>
+        <w:rPr>
+          <w:rFonts w:cs="SolaimanLipi" w:ascii="SolaimanLipi" w:hAnsi="SolaimanLipi"/>
+        </w:rPr>
+        <w:t xml:space="preserve">+ </w:t>
+      </w:r>
+      <w:r>
+        <w:rPr>
+          <w:rFonts w:ascii="SolaimanLipi" w:hAnsi="SolaimanLipi" w:cs="SolaimanLipi"/>
+        </w:rPr>
+        <w:t xml:space="preserve">১ </w:t>
+      </w:r>
+      <w:r>
+        <w:rPr>
+          <w:rFonts w:cs="SolaimanLipi" w:ascii="SolaimanLipi" w:hAnsi="SolaimanLipi"/>
+        </w:rPr>
+        <w:t>- ...</w:t>
+      </w:r>
+    </w:p>
+    <w:p>
+      <w:pPr>
+        <w:pStyle w:val="Normal"/>
+        <w:widowControl/>
+        <w:bidi w:val="0"/>
+        <w:ind w:hanging="0" w:start="0" w:end="0"/>
+        <w:jc w:val="start"/>
+        <w:rPr>
+          <w:rFonts w:ascii="SolaimanLipi" w:hAnsi="SolaimanLipi" w:cs="SolaimanLipi"/>
+        </w:rPr>
+      </w:pPr>
+      <w:r>
+        <w:rPr/>
+      </w:r>
+    </w:p>
+    <w:p>
+      <w:pPr>
+        <w:pStyle w:val="Normal"/>
+        <w:widowControl/>
+        <w:bidi w:val="0"/>
+        <w:ind w:hanging="0" w:start="0" w:end="0"/>
+        <w:jc w:val="start"/>
+        <w:rPr>
+          <w:rFonts w:ascii="SolaimanLipi" w:hAnsi="SolaimanLipi" w:cs="SolaimanLipi"/>
+        </w:rPr>
+      </w:pPr>
+      <w:r>
+        <w:rPr>
+          <w:rFonts w:ascii="SolaimanLipi" w:hAnsi="SolaimanLipi" w:cs="SolaimanLipi"/>
+        </w:rPr>
+        <w:t>এর যোগফল শূন্য দেখানো কঠিন কিছু নয়। কত সহজ কাজ</w:t>
+      </w:r>
+      <w:r>
+        <w:rPr>
+          <w:rFonts w:cs="SolaimanLipi" w:ascii="SolaimanLipi" w:hAnsi="SolaimanLipi"/>
+        </w:rPr>
+        <w:t xml:space="preserve">: </w:t>
+      </w:r>
+    </w:p>
+    <w:p>
+      <w:pPr>
+        <w:pStyle w:val="Normal"/>
+        <w:widowControl/>
+        <w:bidi w:val="0"/>
+        <w:ind w:hanging="0" w:start="0" w:end="0"/>
+        <w:jc w:val="start"/>
+        <w:rPr>
+          <w:rFonts w:ascii="SolaimanLipi" w:hAnsi="SolaimanLipi" w:cs="SolaimanLipi"/>
+        </w:rPr>
+      </w:pPr>
+      <w:r>
+        <w:rPr/>
+      </w:r>
+    </w:p>
+    <w:p>
+      <w:pPr>
+        <w:pStyle w:val="Normal"/>
+        <w:widowControl/>
+        <w:bidi w:val="0"/>
+        <w:ind w:hanging="0" w:start="0" w:end="0"/>
+        <w:jc w:val="center"/>
+        <w:rPr/>
+      </w:pPr>
+      <w:r>
+        <w:rPr>
+          <w:rFonts w:cs="SolaimanLipi" w:ascii="SolaimanLipi" w:hAnsi="SolaimanLipi"/>
+        </w:rPr>
+        <w:t>(</w:t>
+      </w:r>
+      <w:r>
+        <w:rPr>
+          <w:rFonts w:ascii="SolaimanLipi" w:hAnsi="SolaimanLipi" w:cs="SolaimanLipi"/>
+        </w:rPr>
+        <w:t>১ – ১</w:t>
+      </w:r>
+      <w:r>
+        <w:rPr>
+          <w:rFonts w:cs="SolaimanLipi" w:ascii="SolaimanLipi" w:hAnsi="SolaimanLipi"/>
+        </w:rPr>
+        <w:t>) + (</w:t>
+      </w:r>
+      <w:r>
+        <w:rPr>
+          <w:rFonts w:ascii="SolaimanLipi" w:hAnsi="SolaimanLipi" w:cs="SolaimanLipi"/>
+        </w:rPr>
+        <w:t>১ – ১</w:t>
+      </w:r>
+      <w:r>
+        <w:rPr>
+          <w:rFonts w:cs="SolaimanLipi" w:ascii="SolaimanLipi" w:hAnsi="SolaimanLipi"/>
+        </w:rPr>
+        <w:t>) + (</w:t>
+      </w:r>
+      <w:r>
+        <w:rPr>
+          <w:rFonts w:ascii="SolaimanLipi" w:hAnsi="SolaimanLipi" w:cs="SolaimanLipi"/>
+        </w:rPr>
+        <w:t>১ – ১</w:t>
+      </w:r>
+      <w:r>
+        <w:rPr>
+          <w:rFonts w:cs="SolaimanLipi" w:ascii="SolaimanLipi" w:hAnsi="SolaimanLipi"/>
+        </w:rPr>
+        <w:t>) + (</w:t>
+      </w:r>
+      <w:r>
+        <w:rPr>
+          <w:rFonts w:ascii="SolaimanLipi" w:hAnsi="SolaimanLipi" w:cs="SolaimanLipi"/>
+        </w:rPr>
+        <w:t>১ – ১</w:t>
+      </w:r>
+      <w:r>
+        <w:rPr>
+          <w:rFonts w:cs="SolaimanLipi" w:ascii="SolaimanLipi" w:hAnsi="SolaimanLipi"/>
+        </w:rPr>
+        <w:t>) + (</w:t>
+      </w:r>
+      <w:r>
+        <w:rPr>
+          <w:rFonts w:ascii="SolaimanLipi" w:hAnsi="SolaimanLipi" w:cs="SolaimanLipi"/>
+        </w:rPr>
+        <w:t>১ – ১</w:t>
+      </w:r>
+      <w:r>
+        <w:rPr>
+          <w:rFonts w:cs="SolaimanLipi" w:ascii="SolaimanLipi" w:hAnsi="SolaimanLipi"/>
+        </w:rPr>
+        <w:t xml:space="preserve">) + ... = </w:t>
+      </w:r>
+      <w:r>
+        <w:rPr>
+          <w:rFonts w:ascii="SolaimanLipi" w:hAnsi="SolaimanLipi" w:cs="SolaimanLipi"/>
+        </w:rPr>
+        <w:t xml:space="preserve">০ </w:t>
+      </w:r>
+      <w:r>
+        <w:rPr>
+          <w:rFonts w:cs="SolaimanLipi" w:ascii="SolaimanLipi" w:hAnsi="SolaimanLipi"/>
+        </w:rPr>
+        <w:t xml:space="preserve">+ </w:t>
+      </w:r>
+      <w:r>
+        <w:rPr>
+          <w:rFonts w:ascii="SolaimanLipi" w:hAnsi="SolaimanLipi" w:cs="SolaimanLipi"/>
+        </w:rPr>
+        <w:t xml:space="preserve">০ </w:t>
+      </w:r>
+      <w:r>
+        <w:rPr>
+          <w:rFonts w:cs="SolaimanLipi" w:ascii="SolaimanLipi" w:hAnsi="SolaimanLipi"/>
+        </w:rPr>
+        <w:t xml:space="preserve">+ </w:t>
+      </w:r>
+      <w:r>
+        <w:rPr>
+          <w:rFonts w:ascii="SolaimanLipi" w:hAnsi="SolaimanLipi" w:cs="SolaimanLipi"/>
+        </w:rPr>
+        <w:t xml:space="preserve">০ </w:t>
+      </w:r>
+      <w:r>
+        <w:rPr>
+          <w:rFonts w:cs="SolaimanLipi" w:ascii="SolaimanLipi" w:hAnsi="SolaimanLipi"/>
+        </w:rPr>
+        <w:t xml:space="preserve">+ </w:t>
+      </w:r>
+      <w:r>
+        <w:rPr>
+          <w:rFonts w:ascii="SolaimanLipi" w:hAnsi="SolaimanLipi" w:cs="SolaimanLipi"/>
+        </w:rPr>
+        <w:t xml:space="preserve">০ </w:t>
+      </w:r>
+      <w:r>
+        <w:rPr>
+          <w:rFonts w:cs="SolaimanLipi" w:ascii="SolaimanLipi" w:hAnsi="SolaimanLipi"/>
+        </w:rPr>
+        <w:t xml:space="preserve">+ </w:t>
+      </w:r>
+      <w:r>
+        <w:rPr>
+          <w:rFonts w:ascii="SolaimanLipi" w:hAnsi="SolaimanLipi" w:cs="SolaimanLipi"/>
+        </w:rPr>
+        <w:t xml:space="preserve">০ </w:t>
+      </w:r>
+      <w:r>
+        <w:rPr>
+          <w:rFonts w:cs="SolaimanLipi" w:ascii="SolaimanLipi" w:hAnsi="SolaimanLipi"/>
+        </w:rPr>
+        <w:t xml:space="preserve">+ ... </w:t>
+      </w:r>
+    </w:p>
+    <w:p>
+      <w:pPr>
+        <w:pStyle w:val="Normal"/>
+        <w:widowControl/>
+        <w:bidi w:val="0"/>
+        <w:ind w:hanging="0" w:start="0" w:end="0"/>
+        <w:jc w:val="start"/>
+        <w:rPr>
+          <w:rFonts w:ascii="SolaimanLipi" w:hAnsi="SolaimanLipi" w:cs="SolaimanLipi"/>
+        </w:rPr>
+      </w:pPr>
+      <w:r>
+        <w:rPr/>
+      </w:r>
+    </w:p>
+    <w:p>
+      <w:pPr>
+        <w:pStyle w:val="Normal"/>
+        <w:widowControl/>
+        <w:bidi w:val="0"/>
+        <w:ind w:hanging="0" w:start="0" w:end="0"/>
+        <w:jc w:val="start"/>
+        <w:rPr>
+          <w:rFonts w:ascii="SolaimanLipi" w:hAnsi="SolaimanLipi" w:cs="SolaimanLipi"/>
+        </w:rPr>
+      </w:pPr>
+      <w:r>
+        <w:rPr>
+          <w:rFonts w:ascii="SolaimanLipi" w:hAnsi="SolaimanLipi" w:cs="SolaimanLipi"/>
+        </w:rPr>
+        <w:t xml:space="preserve">অতএব শূন্য। কিন্তু অন্যভাবে দেখুন। </w:t>
+      </w:r>
+    </w:p>
+    <w:p>
+      <w:pPr>
+        <w:pStyle w:val="Normal"/>
+        <w:widowControl/>
+        <w:bidi w:val="0"/>
+        <w:ind w:hanging="0" w:start="0" w:end="0"/>
+        <w:jc w:val="start"/>
+        <w:rPr>
+          <w:rFonts w:ascii="SolaimanLipi" w:hAnsi="SolaimanLipi" w:cs="SolaimanLipi"/>
+        </w:rPr>
+      </w:pPr>
+      <w:r>
+        <w:rPr/>
+      </w:r>
+    </w:p>
+    <w:p>
+      <w:pPr>
+        <w:pStyle w:val="Normal"/>
+        <w:widowControl/>
+        <w:bidi w:val="0"/>
+        <w:ind w:hanging="0" w:start="0" w:end="0"/>
+        <w:jc w:val="center"/>
+        <w:rPr>
+          <w:rFonts w:ascii="SolaimanLipi" w:hAnsi="SolaimanLipi" w:cs="SolaimanLipi"/>
+        </w:rPr>
+      </w:pPr>
+      <w:r>
+        <w:rPr>
+          <w:rFonts w:ascii="SolaimanLipi" w:hAnsi="SolaimanLipi" w:cs="SolaimanLipi"/>
+        </w:rPr>
+        <w:t xml:space="preserve">১ </w:t>
+      </w:r>
+      <w:r>
+        <w:rPr>
+          <w:rFonts w:cs="SolaimanLipi" w:ascii="SolaimanLipi" w:hAnsi="SolaimanLipi"/>
+        </w:rPr>
+        <w:t>+ (-</w:t>
+      </w:r>
+      <w:r>
+        <w:rPr>
+          <w:rFonts w:ascii="SolaimanLipi" w:hAnsi="SolaimanLipi" w:cs="SolaimanLipi"/>
+        </w:rPr>
+        <w:t xml:space="preserve">১ </w:t>
+      </w:r>
+      <w:r>
+        <w:rPr>
+          <w:rFonts w:cs="SolaimanLipi" w:ascii="SolaimanLipi" w:hAnsi="SolaimanLipi"/>
+        </w:rPr>
+        <w:t xml:space="preserve">+ </w:t>
+      </w:r>
+      <w:r>
+        <w:rPr>
+          <w:rFonts w:ascii="SolaimanLipi" w:hAnsi="SolaimanLipi" w:cs="SolaimanLipi"/>
+        </w:rPr>
+        <w:t>১</w:t>
+      </w:r>
+      <w:r>
+        <w:rPr>
+          <w:rFonts w:cs="SolaimanLipi" w:ascii="SolaimanLipi" w:hAnsi="SolaimanLipi"/>
+        </w:rPr>
+        <w:t>) + (-</w:t>
+      </w:r>
+      <w:r>
+        <w:rPr>
+          <w:rFonts w:ascii="SolaimanLipi" w:hAnsi="SolaimanLipi" w:cs="SolaimanLipi"/>
+        </w:rPr>
+        <w:t xml:space="preserve">১ </w:t>
+      </w:r>
+      <w:r>
+        <w:rPr>
+          <w:rFonts w:cs="SolaimanLipi" w:ascii="SolaimanLipi" w:hAnsi="SolaimanLipi"/>
+        </w:rPr>
+        <w:t xml:space="preserve">+ </w:t>
+      </w:r>
+      <w:r>
+        <w:rPr>
+          <w:rFonts w:ascii="SolaimanLipi" w:hAnsi="SolaimanLipi" w:cs="SolaimanLipi"/>
+        </w:rPr>
+        <w:t>১</w:t>
+      </w:r>
+      <w:r>
+        <w:rPr>
+          <w:rFonts w:cs="SolaimanLipi" w:ascii="SolaimanLipi" w:hAnsi="SolaimanLipi"/>
+        </w:rPr>
+        <w:t>) + (-</w:t>
+      </w:r>
+      <w:r>
+        <w:rPr>
+          <w:rFonts w:ascii="SolaimanLipi" w:hAnsi="SolaimanLipi" w:cs="SolaimanLipi"/>
+        </w:rPr>
+        <w:t xml:space="preserve">১ </w:t>
+      </w:r>
+      <w:r>
+        <w:rPr>
+          <w:rFonts w:cs="SolaimanLipi" w:ascii="SolaimanLipi" w:hAnsi="SolaimanLipi"/>
+        </w:rPr>
+        <w:t xml:space="preserve">+ </w:t>
+      </w:r>
+      <w:r>
+        <w:rPr>
+          <w:rFonts w:ascii="SolaimanLipi" w:hAnsi="SolaimanLipi" w:cs="SolaimanLipi"/>
+        </w:rPr>
+        <w:t>১</w:t>
+      </w:r>
+      <w:r>
+        <w:rPr>
+          <w:rFonts w:cs="SolaimanLipi" w:ascii="SolaimanLipi" w:hAnsi="SolaimanLipi"/>
+        </w:rPr>
+        <w:t>) + (-</w:t>
+      </w:r>
+      <w:r>
+        <w:rPr>
+          <w:rFonts w:ascii="SolaimanLipi" w:hAnsi="SolaimanLipi" w:cs="SolaimanLipi"/>
+        </w:rPr>
+        <w:t xml:space="preserve">১ </w:t>
+      </w:r>
+      <w:r>
+        <w:rPr>
+          <w:rFonts w:cs="SolaimanLipi" w:ascii="SolaimanLipi" w:hAnsi="SolaimanLipi"/>
+        </w:rPr>
+        <w:t xml:space="preserve">+ </w:t>
+      </w:r>
+      <w:r>
+        <w:rPr>
+          <w:rFonts w:ascii="SolaimanLipi" w:hAnsi="SolaimanLipi" w:cs="SolaimanLipi"/>
+        </w:rPr>
+        <w:t>১</w:t>
+      </w:r>
+      <w:r>
+        <w:rPr>
+          <w:rFonts w:cs="SolaimanLipi" w:ascii="SolaimanLipi" w:hAnsi="SolaimanLipi"/>
+        </w:rPr>
+        <w:t>) + (-</w:t>
+      </w:r>
+      <w:r>
+        <w:rPr>
+          <w:rFonts w:ascii="SolaimanLipi" w:hAnsi="SolaimanLipi" w:cs="SolaimanLipi"/>
+        </w:rPr>
+        <w:t xml:space="preserve">১ </w:t>
+      </w:r>
+      <w:r>
+        <w:rPr>
+          <w:rFonts w:cs="SolaimanLipi" w:ascii="SolaimanLipi" w:hAnsi="SolaimanLipi"/>
+        </w:rPr>
+        <w:t xml:space="preserve">+ </w:t>
+      </w:r>
+      <w:r>
+        <w:rPr>
+          <w:rFonts w:ascii="SolaimanLipi" w:hAnsi="SolaimanLipi" w:cs="SolaimanLipi"/>
+        </w:rPr>
+        <w:t>১</w:t>
+      </w:r>
+      <w:r>
+        <w:rPr>
+          <w:rFonts w:cs="SolaimanLipi" w:ascii="SolaimanLipi" w:hAnsi="SolaimanLipi"/>
+        </w:rPr>
+        <w:t>) + …</w:t>
+      </w:r>
+    </w:p>
+    <w:p>
+      <w:pPr>
+        <w:pStyle w:val="Normal"/>
+        <w:widowControl/>
+        <w:bidi w:val="0"/>
+        <w:ind w:hanging="0" w:start="0" w:end="0"/>
+        <w:jc w:val="center"/>
+        <w:rPr>
+          <w:rFonts w:ascii="SolaimanLipi" w:hAnsi="SolaimanLipi" w:cs="SolaimanLipi"/>
+        </w:rPr>
+      </w:pPr>
+      <w:r>
+        <w:rPr/>
+      </w:r>
+    </w:p>
+    <w:p>
+      <w:pPr>
+        <w:pStyle w:val="Normal"/>
+        <w:widowControl/>
+        <w:bidi w:val="0"/>
+        <w:ind w:hanging="0" w:start="0" w:end="0"/>
+        <w:jc w:val="start"/>
+        <w:rPr>
+          <w:rFonts w:ascii="SolaimanLipi" w:hAnsi="SolaimanLipi" w:cs="SolaimanLipi"/>
+        </w:rPr>
+      </w:pPr>
+      <w:r>
+        <w:rPr>
+          <w:rFonts w:ascii="SolaimanLipi" w:hAnsi="SolaimanLipi" w:cs="SolaimanLipi"/>
+        </w:rPr>
+        <w:t xml:space="preserve">একে লেখা যায় </w:t>
+      </w:r>
+    </w:p>
+    <w:p>
+      <w:pPr>
+        <w:pStyle w:val="Normal"/>
+        <w:widowControl/>
+        <w:bidi w:val="0"/>
+        <w:ind w:hanging="0" w:start="0" w:end="0"/>
+        <w:jc w:val="start"/>
+        <w:rPr>
+          <w:rFonts w:ascii="SolaimanLipi" w:hAnsi="SolaimanLipi" w:cs="SolaimanLipi"/>
+        </w:rPr>
+      </w:pPr>
+      <w:r>
+        <w:rPr/>
+      </w:r>
+    </w:p>
+    <w:p>
+      <w:pPr>
+        <w:pStyle w:val="Normal"/>
+        <w:widowControl/>
+        <w:bidi w:val="0"/>
+        <w:ind w:hanging="0" w:start="0" w:end="0"/>
+        <w:jc w:val="start"/>
+        <w:rPr>
+          <w:rFonts w:ascii="SolaimanLipi" w:hAnsi="SolaimanLipi" w:cs="SolaimanLipi"/>
+        </w:rPr>
+      </w:pPr>
+      <w:r>
+        <w:rPr>
+          <w:rFonts w:ascii="SolaimanLipi" w:hAnsi="SolaimanLipi" w:cs="SolaimanLipi"/>
+        </w:rPr>
+        <w:t xml:space="preserve">১ </w:t>
+      </w:r>
+      <w:r>
+        <w:rPr>
+          <w:rFonts w:cs="SolaimanLipi" w:ascii="SolaimanLipi" w:hAnsi="SolaimanLipi"/>
+        </w:rPr>
+        <w:t xml:space="preserve">+ </w:t>
+      </w:r>
+      <w:r>
+        <w:rPr>
+          <w:rFonts w:ascii="SolaimanLipi" w:hAnsi="SolaimanLipi" w:cs="SolaimanLipi"/>
+        </w:rPr>
+        <w:t xml:space="preserve">০ </w:t>
+      </w:r>
+      <w:r>
+        <w:rPr>
+          <w:rFonts w:cs="SolaimanLipi" w:ascii="SolaimanLipi" w:hAnsi="SolaimanLipi"/>
+        </w:rPr>
+        <w:t xml:space="preserve">+ </w:t>
+      </w:r>
+      <w:r>
+        <w:rPr>
+          <w:rFonts w:ascii="SolaimanLipi" w:hAnsi="SolaimanLipi" w:cs="SolaimanLipi"/>
+        </w:rPr>
+        <w:t xml:space="preserve">০ </w:t>
+      </w:r>
+      <w:r>
+        <w:rPr>
+          <w:rFonts w:cs="SolaimanLipi" w:ascii="SolaimanLipi" w:hAnsi="SolaimanLipi"/>
+        </w:rPr>
+        <w:t xml:space="preserve">+ </w:t>
+      </w:r>
+      <w:r>
+        <w:rPr>
+          <w:rFonts w:ascii="SolaimanLipi" w:hAnsi="SolaimanLipi" w:cs="SolaimanLipi"/>
+        </w:rPr>
+        <w:t xml:space="preserve">০ </w:t>
+      </w:r>
+      <w:r>
+        <w:rPr>
+          <w:rFonts w:cs="SolaimanLipi" w:ascii="SolaimanLipi" w:hAnsi="SolaimanLipi"/>
+        </w:rPr>
+        <w:t xml:space="preserve">+ </w:t>
+      </w:r>
+      <w:r>
+        <w:rPr>
+          <w:rFonts w:ascii="SolaimanLipi" w:hAnsi="SolaimanLipi" w:cs="SolaimanLipi"/>
+        </w:rPr>
+        <w:t xml:space="preserve">০ </w:t>
+      </w:r>
+      <w:r>
+        <w:rPr>
+          <w:rFonts w:cs="SolaimanLipi" w:ascii="SolaimanLipi" w:hAnsi="SolaimanLipi"/>
+        </w:rPr>
+        <w:t xml:space="preserve">+ </w:t>
+      </w:r>
+      <w:r>
+        <w:rPr>
+          <w:rFonts w:ascii="SolaimanLipi" w:hAnsi="SolaimanLipi" w:cs="SolaimanLipi"/>
+        </w:rPr>
+        <w:t xml:space="preserve">০ </w:t>
+      </w:r>
+      <w:r>
+        <w:rPr>
+          <w:rFonts w:cs="SolaimanLipi" w:ascii="SolaimanLipi" w:hAnsi="SolaimanLipi"/>
+        </w:rPr>
+        <w:t xml:space="preserve">+ … </w:t>
+      </w:r>
+    </w:p>
+    <w:p>
+      <w:pPr>
+        <w:pStyle w:val="Normal"/>
+        <w:widowControl/>
+        <w:bidi w:val="0"/>
+        <w:ind w:hanging="0" w:start="0" w:end="0"/>
+        <w:jc w:val="start"/>
+        <w:rPr>
+          <w:rFonts w:ascii="SolaimanLipi" w:hAnsi="SolaimanLipi" w:cs="SolaimanLipi"/>
+        </w:rPr>
+      </w:pPr>
+      <w:r>
+        <w:rPr/>
+      </w:r>
+    </w:p>
+    <w:p>
+      <w:pPr>
+        <w:pStyle w:val="Normal"/>
+        <w:widowControl/>
+        <w:bidi w:val="0"/>
+        <w:ind w:hanging="0" w:start="0" w:end="0"/>
+        <w:jc w:val="start"/>
+        <w:rPr>
+          <w:rFonts w:ascii="SolaimanLipi" w:hAnsi="SolaimanLipi" w:cs="SolaimanLipi"/>
+        </w:rPr>
+      </w:pPr>
+      <w:r>
+        <w:rPr>
+          <w:rFonts w:ascii="SolaimanLipi" w:hAnsi="SolaimanLipi" w:cs="SolaimanLipi"/>
+        </w:rPr>
+        <w:t xml:space="preserve">যার মান ১। শূন্যের অসীম যোগফল একইসাথে ০ ও ১ হতে পারে। ইতালীয় পুরোহিত গুইডো গ্রান্ডি তো এই ধারা দিয়ে প্রমাণ করেন ঈশ্বর শূন্য </w:t>
+      </w:r>
+      <w:r>
+        <w:rPr>
+          <w:rFonts w:cs="SolaimanLipi" w:ascii="SolaimanLipi" w:hAnsi="SolaimanLipi"/>
+        </w:rPr>
+        <w:t>(</w:t>
+      </w:r>
+      <w:r>
+        <w:rPr>
+          <w:rFonts w:ascii="SolaimanLipi" w:hAnsi="SolaimanLipi" w:cs="SolaimanLipi"/>
+        </w:rPr>
+        <w:t>০</w:t>
+      </w:r>
+      <w:r>
+        <w:rPr>
+          <w:rFonts w:cs="SolaimanLipi" w:ascii="SolaimanLipi" w:hAnsi="SolaimanLipi"/>
+        </w:rPr>
+        <w:t xml:space="preserve">) </w:t>
+      </w:r>
+      <w:r>
+        <w:rPr>
+          <w:rFonts w:ascii="SolaimanLipi" w:hAnsi="SolaimanLipi" w:cs="SolaimanLipi"/>
+        </w:rPr>
+        <w:t xml:space="preserve">থেকে মহাবিশ্ব </w:t>
+      </w:r>
+      <w:r>
+        <w:rPr>
+          <w:rFonts w:cs="SolaimanLipi" w:ascii="SolaimanLipi" w:hAnsi="SolaimanLipi"/>
+        </w:rPr>
+        <w:t>(</w:t>
+      </w:r>
+      <w:r>
+        <w:rPr>
+          <w:rFonts w:ascii="SolaimanLipi" w:hAnsi="SolaimanLipi" w:cs="SolaimanLipi"/>
+        </w:rPr>
+        <w:t>১</w:t>
+      </w:r>
+      <w:r>
+        <w:rPr>
+          <w:rFonts w:cs="SolaimanLipi" w:ascii="SolaimanLipi" w:hAnsi="SolaimanLipi"/>
+        </w:rPr>
+        <w:t xml:space="preserve">) </w:t>
+      </w:r>
+      <w:r>
+        <w:rPr>
+          <w:rFonts w:ascii="SolaimanLipi" w:hAnsi="SolaimanLipi" w:cs="SolaimanLipi"/>
+        </w:rPr>
+        <w:t xml:space="preserve">সৃষ্টি করতে পারেন। আসলে এই ধারাকে যেকোনো কিছুর সমান প্রমাণ করা যায়। তা করতে হলে ১ ও </w:t>
+      </w:r>
+      <w:r>
+        <w:rPr>
+          <w:rFonts w:cs="SolaimanLipi" w:ascii="SolaimanLipi" w:hAnsi="SolaimanLipi"/>
+        </w:rPr>
+        <w:t>(-</w:t>
+      </w:r>
+      <w:r>
+        <w:rPr>
+          <w:rFonts w:ascii="SolaimanLipi" w:hAnsi="SolaimanLipi" w:cs="SolaimanLipi"/>
+        </w:rPr>
+        <w:t>১</w:t>
+      </w:r>
+      <w:r>
+        <w:rPr>
+          <w:rFonts w:cs="SolaimanLipi" w:ascii="SolaimanLipi" w:hAnsi="SolaimanLipi"/>
+        </w:rPr>
+        <w:t xml:space="preserve">) </w:t>
+      </w:r>
+      <w:r>
+        <w:rPr>
+          <w:rFonts w:ascii="SolaimanLipi" w:hAnsi="SolaimanLipi" w:cs="SolaimanLipi"/>
+        </w:rPr>
+        <w:t xml:space="preserve">এর বদলে ৫ ও </w:t>
+      </w:r>
+      <w:r>
+        <w:rPr>
+          <w:rFonts w:cs="SolaimanLipi" w:ascii="SolaimanLipi" w:hAnsi="SolaimanLipi"/>
+        </w:rPr>
+        <w:t>(-</w:t>
+      </w:r>
+      <w:r>
+        <w:rPr>
+          <w:rFonts w:ascii="SolaimanLipi" w:hAnsi="SolaimanLipi" w:cs="SolaimanLipi"/>
+        </w:rPr>
+        <w:t>৫</w:t>
+      </w:r>
+      <w:r>
+        <w:rPr>
+          <w:rFonts w:cs="SolaimanLipi" w:ascii="SolaimanLipi" w:hAnsi="SolaimanLipi"/>
+        </w:rPr>
+        <w:t xml:space="preserve">) </w:t>
+      </w:r>
+      <w:r>
+        <w:rPr>
+          <w:rFonts w:ascii="SolaimanLipi" w:hAnsi="SolaimanLipi" w:cs="SolaimanLipi"/>
+        </w:rPr>
+        <w:t xml:space="preserve">দিয়ে শুরু করুন </w:t>
+      </w:r>
+      <w:r>
+        <w:rPr>
+          <w:rFonts w:cs="SolaimanLipi" w:ascii="SolaimanLipi" w:hAnsi="SolaimanLipi"/>
+        </w:rPr>
+        <w:t>(</w:t>
+      </w:r>
+      <w:r>
+        <w:rPr>
+          <w:rFonts w:ascii="SolaimanLipi" w:hAnsi="SolaimanLipi" w:cs="SolaimanLipi"/>
+        </w:rPr>
+        <w:t xml:space="preserve">অথবা মূল ধারা থেকেই ৫টি ১ বের করে নিয়ে বাকিদেরকে </w:t>
+      </w:r>
+      <w:r>
+        <w:rPr>
+          <w:rFonts w:cs="SolaimanLipi" w:ascii="SolaimanLipi" w:hAnsi="SolaimanLipi"/>
+        </w:rPr>
+        <w:t>(</w:t>
+      </w:r>
+      <w:r>
+        <w:rPr>
+          <w:rFonts w:ascii="SolaimanLipi" w:hAnsi="SolaimanLipi" w:cs="SolaimanLipi"/>
+        </w:rPr>
+        <w:t xml:space="preserve">১ </w:t>
+      </w:r>
+      <w:r>
+        <w:rPr>
+          <w:rFonts w:cs="SolaimanLipi" w:ascii="SolaimanLipi" w:hAnsi="SolaimanLipi"/>
+        </w:rPr>
+        <w:t xml:space="preserve">- </w:t>
+      </w:r>
+      <w:r>
+        <w:rPr>
+          <w:rFonts w:ascii="SolaimanLipi" w:hAnsi="SolaimanLipi" w:cs="SolaimanLipi"/>
+        </w:rPr>
+        <w:t>১</w:t>
+      </w:r>
+      <w:r>
+        <w:rPr>
+          <w:rFonts w:cs="SolaimanLipi" w:ascii="SolaimanLipi" w:hAnsi="SolaimanLipi"/>
+        </w:rPr>
+        <w:t>) + (</w:t>
+      </w:r>
+      <w:r>
+        <w:rPr>
+          <w:rFonts w:ascii="SolaimanLipi" w:hAnsi="SolaimanLipi" w:cs="SolaimanLipi"/>
+        </w:rPr>
+        <w:t>১ – ১</w:t>
+      </w:r>
+      <w:r>
+        <w:rPr>
+          <w:rFonts w:cs="SolaimanLipi" w:ascii="SolaimanLipi" w:hAnsi="SolaimanLipi"/>
+        </w:rPr>
+        <w:t xml:space="preserve">) + ... </w:t>
+      </w:r>
+      <w:r>
+        <w:rPr>
+          <w:rFonts w:ascii="SolaimanLipi" w:hAnsi="SolaimanLipi" w:cs="SolaimanLipi"/>
+        </w:rPr>
+        <w:t xml:space="preserve">এভাবে লিখুন। </w:t>
+      </w:r>
+    </w:p>
+    <w:p>
+      <w:pPr>
+        <w:pStyle w:val="Normal"/>
+        <w:widowControl/>
+        <w:bidi w:val="0"/>
+        <w:ind w:hanging="0" w:start="0" w:end="0"/>
+        <w:jc w:val="start"/>
+        <w:rPr>
+          <w:rFonts w:ascii="SolaimanLipi" w:hAnsi="SolaimanLipi" w:cs="SolaimanLipi"/>
+        </w:rPr>
+      </w:pPr>
+      <w:r>
+        <w:rPr/>
+      </w:r>
+    </w:p>
+    <w:p>
+      <w:pPr>
+        <w:pStyle w:val="Normal"/>
+        <w:widowControl/>
+        <w:bidi w:val="0"/>
+        <w:ind w:hanging="0" w:start="0" w:end="0"/>
+        <w:jc w:val="start"/>
+        <w:rPr>
+          <w:rFonts w:ascii="SolaimanLipi" w:hAnsi="SolaimanLipi" w:cs="SolaimanLipi"/>
+        </w:rPr>
+      </w:pPr>
+      <w:r>
+        <w:rPr>
+          <w:rFonts w:ascii="SolaimanLipi" w:hAnsi="SolaimanLipi" w:cs="SolaimanLipi"/>
+        </w:rPr>
+        <w:t>অসীমসংখ্যক জিনিসকে নিজেদের সাথে যোগ করলে অদ্ভুত ও অস্বাভাবিক ফলাফল পাওয়া যায়। কখনো সংখ্যারা শূন্যের দিকে যোগফল হয় নির্দিষ্ট কোনো সংখ্যা। ২ বা ৫৩</w:t>
+      </w:r>
+      <w:r>
+        <w:rPr>
+          <w:rFonts w:cs="SolaimanLipi" w:ascii="SolaimanLipi" w:hAnsi="SolaimanLipi"/>
+        </w:rPr>
+        <w:t>-</w:t>
+      </w:r>
+      <w:r>
+        <w:rPr>
+          <w:rFonts w:ascii="SolaimanLipi" w:hAnsi="SolaimanLipi" w:cs="SolaimanLipi"/>
+        </w:rPr>
+        <w:t>এর মতো নাদুসনুদুস কোনো সংখ্যা। কখনো আবার যোগফল ধেয়ে চলে অসীমের দিকে। শূন্যের অসীম যোগফল আবার যেকোনো কিছুর সমান হতে পারে। কী অদ্ভুত কাণ্ড ঘটে চলছে</w:t>
+      </w:r>
+      <w:r>
+        <w:rPr>
+          <w:rFonts w:cs="SolaimanLipi" w:ascii="SolaimanLipi" w:hAnsi="SolaimanLipi"/>
+        </w:rPr>
+        <w:t xml:space="preserve">! </w:t>
+      </w:r>
+      <w:r>
+        <w:rPr>
+          <w:rFonts w:ascii="SolaimanLipi" w:hAnsi="SolaimanLipi" w:cs="SolaimanLipi"/>
+        </w:rPr>
+        <w:t xml:space="preserve">কেউ জানত না কীভাবে অসীমকে করায়ত্ত্ব করা যায়। </w:t>
+      </w:r>
+    </w:p>
+    <w:p>
+      <w:pPr>
+        <w:pStyle w:val="Normal"/>
+        <w:widowControl/>
+        <w:bidi w:val="0"/>
+        <w:ind w:hanging="0" w:start="0" w:end="0"/>
+        <w:jc w:val="start"/>
+        <w:rPr>
+          <w:rFonts w:ascii="SolaimanLipi" w:hAnsi="SolaimanLipi" w:cs="SolaimanLipi"/>
+        </w:rPr>
+      </w:pPr>
+      <w:r>
+        <w:rPr/>
+      </w:r>
+    </w:p>
+    <w:p>
+      <w:pPr>
+        <w:pStyle w:val="Normal"/>
+        <w:widowControl/>
+        <w:bidi w:val="0"/>
+        <w:ind w:hanging="0" w:start="0" w:end="0"/>
+        <w:jc w:val="start"/>
+        <w:rPr>
+          <w:rFonts w:ascii="SolaimanLipi" w:hAnsi="SolaimanLipi" w:cs="SolaimanLipi"/>
+        </w:rPr>
+      </w:pPr>
+      <w:r>
+        <w:rPr>
+          <w:rFonts w:ascii="SolaimanLipi" w:hAnsi="SolaimanLipi" w:cs="SolaimanLipi"/>
+        </w:rPr>
+        <w:t xml:space="preserve">ভাগ্য ভাল যে গাণিতিক জগতের চেয়ে ভৌত জগতটাকে বেশি অর্থবহ লাগে।              </w:t>
+      </w:r>
+    </w:p>
+    <w:p>
+      <w:pPr>
+        <w:pStyle w:val="Normal"/>
+        <w:widowControl/>
+        <w:bidi w:val="0"/>
+        <w:ind w:hanging="0" w:start="0" w:end="0"/>
+        <w:jc w:val="start"/>
+        <w:rPr>
+          <w:rFonts w:ascii="SolaimanLipi" w:hAnsi="SolaimanLipi" w:cs="SolaimanLipi"/>
+        </w:rPr>
+      </w:pPr>
+      <w:r>
+        <w:rPr>
+          <w:rFonts w:cs="SolaimanLipi" w:ascii="SolaimanLipi" w:hAnsi="SolaimanLipi"/>
         </w:rPr>
         <w:t xml:space="preserve"> </w:t>
       </w:r>
-      <w:r>
-        <w:rPr>
-          <w:rFonts w:ascii="SolaimanLipi" w:hAnsi="SolaimanLipi" w:cs="SolaimanLipi"/>
-        </w:rPr>
-        <w:t xml:space="preserve"> </w:t>
-      </w:r>
-      <w:r>
-        <w:rPr>
-          <w:rFonts w:ascii="SolaimanLipi" w:hAnsi="SolaimanLipi" w:cs="SolaimanLipi"/>
-          <w:sz w:val="24"/>
-          <w:sz w:val="24"/>
-          <w:szCs w:val="24"/>
-        </w:rPr>
-        <w:t xml:space="preserve">    </w:t>
-      </w:r>
-      <w:r>
-        <w:rPr>
-          <w:rFonts w:ascii="SolaimanLipi" w:hAnsi="SolaimanLipi" w:cs="SolaimanLipi"/>
-          <w:sz w:val="24"/>
-          <w:sz w:val="24"/>
-          <w:szCs w:val="24"/>
-        </w:rPr>
-        <w:t xml:space="preserve">      </w:t>
+    </w:p>
+    <w:p>
+      <w:pPr>
+        <w:pStyle w:val="Normal"/>
+        <w:widowControl/>
+        <w:bidi w:val="0"/>
+        <w:ind w:hanging="0" w:start="0" w:end="0"/>
+        <w:jc w:val="start"/>
+        <w:rPr>
+          <w:rFonts w:ascii="SolaimanLipi" w:hAnsi="SolaimanLipi" w:cs="SolaimanLipi"/>
+        </w:rPr>
+      </w:pPr>
+      <w:r>
+        <w:rPr>
+          <w:rFonts w:cs="SolaimanLipi" w:ascii="SolaimanLipi" w:hAnsi="SolaimanLipi"/>
+        </w:rPr>
+        <w:t xml:space="preserve">         </w:t>
+      </w:r>
+      <w:r>
+        <w:rPr>
+          <w:rFonts w:cs="SolaimanLipi" w:ascii="SolaimanLipi" w:hAnsi="SolaimanLipi"/>
+          <w:sz w:val="24"/>
+          <w:szCs w:val="24"/>
+        </w:rPr>
+        <w:t xml:space="preserve">          </w:t>
       </w:r>
     </w:p>
     <w:p>

</xml_diff>

<commit_message>
zero ch 5 849 w
</commit_message>
<xml_diff>
--- a/books/zero/05 Zero Infinite Zeros.docx
+++ b/books/zero/05 Zero Infinite Zeros.docx
@@ -1605,7 +1605,9 @@
         </w:rPr>
       </w:pPr>
       <w:r>
-        <w:rPr/>
+        <w:rPr>
+          <w:rFonts w:cs="SolaimanLipi" w:ascii="SolaimanLipi" w:hAnsi="SolaimanLipi"/>
+        </w:rPr>
       </w:r>
     </w:p>
     <w:p>
@@ -1644,7 +1646,9 @@
         </w:rPr>
       </w:pPr>
       <w:r>
-        <w:rPr/>
+        <w:rPr>
+          <w:rFonts w:cs="SolaimanLipi" w:ascii="SolaimanLipi" w:hAnsi="SolaimanLipi"/>
+        </w:rPr>
       </w:r>
     </w:p>
     <w:p>
@@ -1753,7 +1757,9 @@
         </w:rPr>
       </w:pPr>
       <w:r>
-        <w:rPr/>
+        <w:rPr>
+          <w:rFonts w:cs="SolaimanLipi" w:ascii="SolaimanLipi" w:hAnsi="SolaimanLipi"/>
+        </w:rPr>
       </w:r>
     </w:p>
     <w:p>
@@ -1792,7 +1798,9 @@
         </w:rPr>
       </w:pPr>
       <w:r>
-        <w:rPr/>
+        <w:rPr>
+          <w:rFonts w:cs="SolaimanLipi" w:ascii="SolaimanLipi" w:hAnsi="SolaimanLipi"/>
+        </w:rPr>
       </w:r>
     </w:p>
     <w:p>
@@ -1943,6 +1951,623 @@
         </w:rPr>
       </w:pPr>
       <w:r>
+        <w:rPr>
+          <w:rFonts w:cs="SolaimanLipi" w:ascii="SolaimanLipi" w:hAnsi="SolaimanLipi"/>
+        </w:rPr>
+      </w:r>
+    </w:p>
+    <w:p>
+      <w:pPr>
+        <w:pStyle w:val="Normal"/>
+        <w:widowControl/>
+        <w:bidi w:val="0"/>
+        <w:ind w:hanging="0" w:start="0" w:end="0"/>
+        <w:jc w:val="start"/>
+        <w:rPr>
+          <w:rFonts w:ascii="SolaimanLipi" w:hAnsi="SolaimanLipi" w:cs="SolaimanLipi"/>
+        </w:rPr>
+      </w:pPr>
+      <w:r>
+        <w:rPr>
+          <w:rFonts w:ascii="SolaimanLipi" w:hAnsi="SolaimanLipi" w:cs="SolaimanLipi"/>
+        </w:rPr>
+        <w:t xml:space="preserve">অতএব শূন্য। কিন্তু অন্যভাবে দেখুন। </w:t>
+      </w:r>
+    </w:p>
+    <w:p>
+      <w:pPr>
+        <w:pStyle w:val="Normal"/>
+        <w:widowControl/>
+        <w:bidi w:val="0"/>
+        <w:ind w:hanging="0" w:start="0" w:end="0"/>
+        <w:jc w:val="start"/>
+        <w:rPr>
+          <w:rFonts w:ascii="SolaimanLipi" w:hAnsi="SolaimanLipi" w:cs="SolaimanLipi"/>
+        </w:rPr>
+      </w:pPr>
+      <w:r>
+        <w:rPr>
+          <w:rFonts w:cs="SolaimanLipi" w:ascii="SolaimanLipi" w:hAnsi="SolaimanLipi"/>
+        </w:rPr>
+      </w:r>
+    </w:p>
+    <w:p>
+      <w:pPr>
+        <w:pStyle w:val="Normal"/>
+        <w:widowControl/>
+        <w:bidi w:val="0"/>
+        <w:ind w:hanging="0" w:start="0" w:end="0"/>
+        <w:jc w:val="center"/>
+        <w:rPr>
+          <w:rFonts w:ascii="SolaimanLipi" w:hAnsi="SolaimanLipi" w:cs="SolaimanLipi"/>
+        </w:rPr>
+      </w:pPr>
+      <w:r>
+        <w:rPr>
+          <w:rFonts w:ascii="SolaimanLipi" w:hAnsi="SolaimanLipi" w:cs="SolaimanLipi"/>
+        </w:rPr>
+        <w:t xml:space="preserve">১ </w:t>
+      </w:r>
+      <w:r>
+        <w:rPr>
+          <w:rFonts w:cs="SolaimanLipi" w:ascii="SolaimanLipi" w:hAnsi="SolaimanLipi"/>
+        </w:rPr>
+        <w:t>+ (-</w:t>
+      </w:r>
+      <w:r>
+        <w:rPr>
+          <w:rFonts w:ascii="SolaimanLipi" w:hAnsi="SolaimanLipi" w:cs="SolaimanLipi"/>
+        </w:rPr>
+        <w:t xml:space="preserve">১ </w:t>
+      </w:r>
+      <w:r>
+        <w:rPr>
+          <w:rFonts w:cs="SolaimanLipi" w:ascii="SolaimanLipi" w:hAnsi="SolaimanLipi"/>
+        </w:rPr>
+        <w:t xml:space="preserve">+ </w:t>
+      </w:r>
+      <w:r>
+        <w:rPr>
+          <w:rFonts w:ascii="SolaimanLipi" w:hAnsi="SolaimanLipi" w:cs="SolaimanLipi"/>
+        </w:rPr>
+        <w:t>১</w:t>
+      </w:r>
+      <w:r>
+        <w:rPr>
+          <w:rFonts w:cs="SolaimanLipi" w:ascii="SolaimanLipi" w:hAnsi="SolaimanLipi"/>
+        </w:rPr>
+        <w:t>) + (-</w:t>
+      </w:r>
+      <w:r>
+        <w:rPr>
+          <w:rFonts w:ascii="SolaimanLipi" w:hAnsi="SolaimanLipi" w:cs="SolaimanLipi"/>
+        </w:rPr>
+        <w:t xml:space="preserve">১ </w:t>
+      </w:r>
+      <w:r>
+        <w:rPr>
+          <w:rFonts w:cs="SolaimanLipi" w:ascii="SolaimanLipi" w:hAnsi="SolaimanLipi"/>
+        </w:rPr>
+        <w:t xml:space="preserve">+ </w:t>
+      </w:r>
+      <w:r>
+        <w:rPr>
+          <w:rFonts w:ascii="SolaimanLipi" w:hAnsi="SolaimanLipi" w:cs="SolaimanLipi"/>
+        </w:rPr>
+        <w:t>১</w:t>
+      </w:r>
+      <w:r>
+        <w:rPr>
+          <w:rFonts w:cs="SolaimanLipi" w:ascii="SolaimanLipi" w:hAnsi="SolaimanLipi"/>
+        </w:rPr>
+        <w:t>) + (-</w:t>
+      </w:r>
+      <w:r>
+        <w:rPr>
+          <w:rFonts w:ascii="SolaimanLipi" w:hAnsi="SolaimanLipi" w:cs="SolaimanLipi"/>
+        </w:rPr>
+        <w:t xml:space="preserve">১ </w:t>
+      </w:r>
+      <w:r>
+        <w:rPr>
+          <w:rFonts w:cs="SolaimanLipi" w:ascii="SolaimanLipi" w:hAnsi="SolaimanLipi"/>
+        </w:rPr>
+        <w:t xml:space="preserve">+ </w:t>
+      </w:r>
+      <w:r>
+        <w:rPr>
+          <w:rFonts w:ascii="SolaimanLipi" w:hAnsi="SolaimanLipi" w:cs="SolaimanLipi"/>
+        </w:rPr>
+        <w:t>১</w:t>
+      </w:r>
+      <w:r>
+        <w:rPr>
+          <w:rFonts w:cs="SolaimanLipi" w:ascii="SolaimanLipi" w:hAnsi="SolaimanLipi"/>
+        </w:rPr>
+        <w:t>) + (-</w:t>
+      </w:r>
+      <w:r>
+        <w:rPr>
+          <w:rFonts w:ascii="SolaimanLipi" w:hAnsi="SolaimanLipi" w:cs="SolaimanLipi"/>
+        </w:rPr>
+        <w:t xml:space="preserve">১ </w:t>
+      </w:r>
+      <w:r>
+        <w:rPr>
+          <w:rFonts w:cs="SolaimanLipi" w:ascii="SolaimanLipi" w:hAnsi="SolaimanLipi"/>
+        </w:rPr>
+        <w:t xml:space="preserve">+ </w:t>
+      </w:r>
+      <w:r>
+        <w:rPr>
+          <w:rFonts w:ascii="SolaimanLipi" w:hAnsi="SolaimanLipi" w:cs="SolaimanLipi"/>
+        </w:rPr>
+        <w:t>১</w:t>
+      </w:r>
+      <w:r>
+        <w:rPr>
+          <w:rFonts w:cs="SolaimanLipi" w:ascii="SolaimanLipi" w:hAnsi="SolaimanLipi"/>
+        </w:rPr>
+        <w:t>) + (-</w:t>
+      </w:r>
+      <w:r>
+        <w:rPr>
+          <w:rFonts w:ascii="SolaimanLipi" w:hAnsi="SolaimanLipi" w:cs="SolaimanLipi"/>
+        </w:rPr>
+        <w:t xml:space="preserve">১ </w:t>
+      </w:r>
+      <w:r>
+        <w:rPr>
+          <w:rFonts w:cs="SolaimanLipi" w:ascii="SolaimanLipi" w:hAnsi="SolaimanLipi"/>
+        </w:rPr>
+        <w:t xml:space="preserve">+ </w:t>
+      </w:r>
+      <w:r>
+        <w:rPr>
+          <w:rFonts w:ascii="SolaimanLipi" w:hAnsi="SolaimanLipi" w:cs="SolaimanLipi"/>
+        </w:rPr>
+        <w:t>১</w:t>
+      </w:r>
+      <w:r>
+        <w:rPr>
+          <w:rFonts w:cs="SolaimanLipi" w:ascii="SolaimanLipi" w:hAnsi="SolaimanLipi"/>
+        </w:rPr>
+        <w:t>) + …</w:t>
+      </w:r>
+    </w:p>
+    <w:p>
+      <w:pPr>
+        <w:pStyle w:val="Normal"/>
+        <w:widowControl/>
+        <w:bidi w:val="0"/>
+        <w:ind w:hanging="0" w:start="0" w:end="0"/>
+        <w:jc w:val="center"/>
+        <w:rPr>
+          <w:rFonts w:ascii="SolaimanLipi" w:hAnsi="SolaimanLipi" w:cs="SolaimanLipi"/>
+        </w:rPr>
+      </w:pPr>
+      <w:r>
+        <w:rPr>
+          <w:rFonts w:cs="SolaimanLipi" w:ascii="SolaimanLipi" w:hAnsi="SolaimanLipi"/>
+        </w:rPr>
+      </w:r>
+    </w:p>
+    <w:p>
+      <w:pPr>
+        <w:pStyle w:val="Normal"/>
+        <w:widowControl/>
+        <w:bidi w:val="0"/>
+        <w:ind w:hanging="0" w:start="0" w:end="0"/>
+        <w:jc w:val="start"/>
+        <w:rPr>
+          <w:rFonts w:ascii="SolaimanLipi" w:hAnsi="SolaimanLipi" w:cs="SolaimanLipi"/>
+        </w:rPr>
+      </w:pPr>
+      <w:r>
+        <w:rPr>
+          <w:rFonts w:ascii="SolaimanLipi" w:hAnsi="SolaimanLipi" w:cs="SolaimanLipi"/>
+        </w:rPr>
+        <w:t xml:space="preserve">একে লেখা যায় </w:t>
+      </w:r>
+    </w:p>
+    <w:p>
+      <w:pPr>
+        <w:pStyle w:val="Normal"/>
+        <w:widowControl/>
+        <w:bidi w:val="0"/>
+        <w:ind w:hanging="0" w:start="0" w:end="0"/>
+        <w:jc w:val="start"/>
+        <w:rPr>
+          <w:rFonts w:ascii="SolaimanLipi" w:hAnsi="SolaimanLipi" w:cs="SolaimanLipi"/>
+        </w:rPr>
+      </w:pPr>
+      <w:r>
+        <w:rPr>
+          <w:rFonts w:cs="SolaimanLipi" w:ascii="SolaimanLipi" w:hAnsi="SolaimanLipi"/>
+        </w:rPr>
+      </w:r>
+    </w:p>
+    <w:p>
+      <w:pPr>
+        <w:pStyle w:val="Normal"/>
+        <w:widowControl/>
+        <w:bidi w:val="0"/>
+        <w:ind w:hanging="0" w:start="0" w:end="0"/>
+        <w:jc w:val="start"/>
+        <w:rPr>
+          <w:rFonts w:ascii="SolaimanLipi" w:hAnsi="SolaimanLipi" w:cs="SolaimanLipi"/>
+        </w:rPr>
+      </w:pPr>
+      <w:r>
+        <w:rPr>
+          <w:rFonts w:ascii="SolaimanLipi" w:hAnsi="SolaimanLipi" w:cs="SolaimanLipi"/>
+        </w:rPr>
+        <w:t xml:space="preserve">১ </w:t>
+      </w:r>
+      <w:r>
+        <w:rPr>
+          <w:rFonts w:cs="SolaimanLipi" w:ascii="SolaimanLipi" w:hAnsi="SolaimanLipi"/>
+        </w:rPr>
+        <w:t xml:space="preserve">+ </w:t>
+      </w:r>
+      <w:r>
+        <w:rPr>
+          <w:rFonts w:ascii="SolaimanLipi" w:hAnsi="SolaimanLipi" w:cs="SolaimanLipi"/>
+        </w:rPr>
+        <w:t xml:space="preserve">০ </w:t>
+      </w:r>
+      <w:r>
+        <w:rPr>
+          <w:rFonts w:cs="SolaimanLipi" w:ascii="SolaimanLipi" w:hAnsi="SolaimanLipi"/>
+        </w:rPr>
+        <w:t xml:space="preserve">+ </w:t>
+      </w:r>
+      <w:r>
+        <w:rPr>
+          <w:rFonts w:ascii="SolaimanLipi" w:hAnsi="SolaimanLipi" w:cs="SolaimanLipi"/>
+        </w:rPr>
+        <w:t xml:space="preserve">০ </w:t>
+      </w:r>
+      <w:r>
+        <w:rPr>
+          <w:rFonts w:cs="SolaimanLipi" w:ascii="SolaimanLipi" w:hAnsi="SolaimanLipi"/>
+        </w:rPr>
+        <w:t xml:space="preserve">+ </w:t>
+      </w:r>
+      <w:r>
+        <w:rPr>
+          <w:rFonts w:ascii="SolaimanLipi" w:hAnsi="SolaimanLipi" w:cs="SolaimanLipi"/>
+        </w:rPr>
+        <w:t xml:space="preserve">০ </w:t>
+      </w:r>
+      <w:r>
+        <w:rPr>
+          <w:rFonts w:cs="SolaimanLipi" w:ascii="SolaimanLipi" w:hAnsi="SolaimanLipi"/>
+        </w:rPr>
+        <w:t xml:space="preserve">+ </w:t>
+      </w:r>
+      <w:r>
+        <w:rPr>
+          <w:rFonts w:ascii="SolaimanLipi" w:hAnsi="SolaimanLipi" w:cs="SolaimanLipi"/>
+        </w:rPr>
+        <w:t xml:space="preserve">০ </w:t>
+      </w:r>
+      <w:r>
+        <w:rPr>
+          <w:rFonts w:cs="SolaimanLipi" w:ascii="SolaimanLipi" w:hAnsi="SolaimanLipi"/>
+        </w:rPr>
+        <w:t xml:space="preserve">+ </w:t>
+      </w:r>
+      <w:r>
+        <w:rPr>
+          <w:rFonts w:ascii="SolaimanLipi" w:hAnsi="SolaimanLipi" w:cs="SolaimanLipi"/>
+        </w:rPr>
+        <w:t xml:space="preserve">০ </w:t>
+      </w:r>
+      <w:r>
+        <w:rPr>
+          <w:rFonts w:cs="SolaimanLipi" w:ascii="SolaimanLipi" w:hAnsi="SolaimanLipi"/>
+        </w:rPr>
+        <w:t xml:space="preserve">+ … </w:t>
+      </w:r>
+    </w:p>
+    <w:p>
+      <w:pPr>
+        <w:pStyle w:val="Normal"/>
+        <w:widowControl/>
+        <w:bidi w:val="0"/>
+        <w:ind w:hanging="0" w:start="0" w:end="0"/>
+        <w:jc w:val="start"/>
+        <w:rPr>
+          <w:rFonts w:ascii="SolaimanLipi" w:hAnsi="SolaimanLipi" w:cs="SolaimanLipi"/>
+        </w:rPr>
+      </w:pPr>
+      <w:r>
+        <w:rPr>
+          <w:rFonts w:cs="SolaimanLipi" w:ascii="SolaimanLipi" w:hAnsi="SolaimanLipi"/>
+        </w:rPr>
+      </w:r>
+    </w:p>
+    <w:p>
+      <w:pPr>
+        <w:pStyle w:val="Normal"/>
+        <w:widowControl/>
+        <w:bidi w:val="0"/>
+        <w:ind w:hanging="0" w:start="0" w:end="0"/>
+        <w:jc w:val="start"/>
+        <w:rPr>
+          <w:rFonts w:ascii="SolaimanLipi" w:hAnsi="SolaimanLipi" w:cs="SolaimanLipi"/>
+        </w:rPr>
+      </w:pPr>
+      <w:r>
+        <w:rPr>
+          <w:rFonts w:ascii="SolaimanLipi" w:hAnsi="SolaimanLipi" w:cs="SolaimanLipi"/>
+        </w:rPr>
+        <w:t xml:space="preserve">যার মান ১। শূন্যের অসীম যোগফল একইসাথে ০ ও ১ হতে পারে। ইতালীয় পুরোহিত গুইডো গ্রান্ডি তো এই ধারা দিয়ে প্রমাণ করেন ঈশ্বর শূন্য </w:t>
+      </w:r>
+      <w:r>
+        <w:rPr>
+          <w:rFonts w:cs="SolaimanLipi" w:ascii="SolaimanLipi" w:hAnsi="SolaimanLipi"/>
+        </w:rPr>
+        <w:t>(</w:t>
+      </w:r>
+      <w:r>
+        <w:rPr>
+          <w:rFonts w:ascii="SolaimanLipi" w:hAnsi="SolaimanLipi" w:cs="SolaimanLipi"/>
+        </w:rPr>
+        <w:t>০</w:t>
+      </w:r>
+      <w:r>
+        <w:rPr>
+          <w:rFonts w:cs="SolaimanLipi" w:ascii="SolaimanLipi" w:hAnsi="SolaimanLipi"/>
+        </w:rPr>
+        <w:t xml:space="preserve">) </w:t>
+      </w:r>
+      <w:r>
+        <w:rPr>
+          <w:rFonts w:ascii="SolaimanLipi" w:hAnsi="SolaimanLipi" w:cs="SolaimanLipi"/>
+        </w:rPr>
+        <w:t xml:space="preserve">থেকে মহাবিশ্ব </w:t>
+      </w:r>
+      <w:r>
+        <w:rPr>
+          <w:rFonts w:cs="SolaimanLipi" w:ascii="SolaimanLipi" w:hAnsi="SolaimanLipi"/>
+        </w:rPr>
+        <w:t>(</w:t>
+      </w:r>
+      <w:r>
+        <w:rPr>
+          <w:rFonts w:ascii="SolaimanLipi" w:hAnsi="SolaimanLipi" w:cs="SolaimanLipi"/>
+        </w:rPr>
+        <w:t>১</w:t>
+      </w:r>
+      <w:r>
+        <w:rPr>
+          <w:rFonts w:cs="SolaimanLipi" w:ascii="SolaimanLipi" w:hAnsi="SolaimanLipi"/>
+        </w:rPr>
+        <w:t xml:space="preserve">) </w:t>
+      </w:r>
+      <w:r>
+        <w:rPr>
+          <w:rFonts w:ascii="SolaimanLipi" w:hAnsi="SolaimanLipi" w:cs="SolaimanLipi"/>
+        </w:rPr>
+        <w:t xml:space="preserve">সৃষ্টি করতে পারেন। আসলে এই ধারাকে যেকোনো কিছুর সমান প্রমাণ করা যায়। তা করতে হলে ১ ও </w:t>
+      </w:r>
+      <w:r>
+        <w:rPr>
+          <w:rFonts w:cs="SolaimanLipi" w:ascii="SolaimanLipi" w:hAnsi="SolaimanLipi"/>
+        </w:rPr>
+        <w:t>(-</w:t>
+      </w:r>
+      <w:r>
+        <w:rPr>
+          <w:rFonts w:ascii="SolaimanLipi" w:hAnsi="SolaimanLipi" w:cs="SolaimanLipi"/>
+        </w:rPr>
+        <w:t>১</w:t>
+      </w:r>
+      <w:r>
+        <w:rPr>
+          <w:rFonts w:cs="SolaimanLipi" w:ascii="SolaimanLipi" w:hAnsi="SolaimanLipi"/>
+        </w:rPr>
+        <w:t xml:space="preserve">) </w:t>
+      </w:r>
+      <w:r>
+        <w:rPr>
+          <w:rFonts w:ascii="SolaimanLipi" w:hAnsi="SolaimanLipi" w:cs="SolaimanLipi"/>
+        </w:rPr>
+        <w:t xml:space="preserve">এর বদলে ৫ ও </w:t>
+      </w:r>
+      <w:r>
+        <w:rPr>
+          <w:rFonts w:cs="SolaimanLipi" w:ascii="SolaimanLipi" w:hAnsi="SolaimanLipi"/>
+        </w:rPr>
+        <w:t>(-</w:t>
+      </w:r>
+      <w:r>
+        <w:rPr>
+          <w:rFonts w:ascii="SolaimanLipi" w:hAnsi="SolaimanLipi" w:cs="SolaimanLipi"/>
+        </w:rPr>
+        <w:t>৫</w:t>
+      </w:r>
+      <w:r>
+        <w:rPr>
+          <w:rFonts w:cs="SolaimanLipi" w:ascii="SolaimanLipi" w:hAnsi="SolaimanLipi"/>
+        </w:rPr>
+        <w:t xml:space="preserve">) </w:t>
+      </w:r>
+      <w:r>
+        <w:rPr>
+          <w:rFonts w:ascii="SolaimanLipi" w:hAnsi="SolaimanLipi" w:cs="SolaimanLipi"/>
+        </w:rPr>
+        <w:t xml:space="preserve">দিয়ে শুরু করুন </w:t>
+      </w:r>
+      <w:r>
+        <w:rPr>
+          <w:rFonts w:cs="SolaimanLipi" w:ascii="SolaimanLipi" w:hAnsi="SolaimanLipi"/>
+        </w:rPr>
+        <w:t>(</w:t>
+      </w:r>
+      <w:r>
+        <w:rPr>
+          <w:rFonts w:ascii="SolaimanLipi" w:hAnsi="SolaimanLipi" w:cs="SolaimanLipi"/>
+        </w:rPr>
+        <w:t xml:space="preserve">অথবা মূল ধারা থেকেই ৫টি ১ বের করে নিয়ে বাকিদেরকে </w:t>
+      </w:r>
+      <w:r>
+        <w:rPr>
+          <w:rFonts w:cs="SolaimanLipi" w:ascii="SolaimanLipi" w:hAnsi="SolaimanLipi"/>
+        </w:rPr>
+        <w:t>(</w:t>
+      </w:r>
+      <w:r>
+        <w:rPr>
+          <w:rFonts w:ascii="SolaimanLipi" w:hAnsi="SolaimanLipi" w:cs="SolaimanLipi"/>
+        </w:rPr>
+        <w:t xml:space="preserve">১ </w:t>
+      </w:r>
+      <w:r>
+        <w:rPr>
+          <w:rFonts w:cs="SolaimanLipi" w:ascii="SolaimanLipi" w:hAnsi="SolaimanLipi"/>
+        </w:rPr>
+        <w:t xml:space="preserve">- </w:t>
+      </w:r>
+      <w:r>
+        <w:rPr>
+          <w:rFonts w:ascii="SolaimanLipi" w:hAnsi="SolaimanLipi" w:cs="SolaimanLipi"/>
+        </w:rPr>
+        <w:t>১</w:t>
+      </w:r>
+      <w:r>
+        <w:rPr>
+          <w:rFonts w:cs="SolaimanLipi" w:ascii="SolaimanLipi" w:hAnsi="SolaimanLipi"/>
+        </w:rPr>
+        <w:t>) + (</w:t>
+      </w:r>
+      <w:r>
+        <w:rPr>
+          <w:rFonts w:ascii="SolaimanLipi" w:hAnsi="SolaimanLipi" w:cs="SolaimanLipi"/>
+        </w:rPr>
+        <w:t>১ – ১</w:t>
+      </w:r>
+      <w:r>
+        <w:rPr>
+          <w:rFonts w:cs="SolaimanLipi" w:ascii="SolaimanLipi" w:hAnsi="SolaimanLipi"/>
+        </w:rPr>
+        <w:t xml:space="preserve">) + ... </w:t>
+      </w:r>
+      <w:r>
+        <w:rPr>
+          <w:rFonts w:ascii="SolaimanLipi" w:hAnsi="SolaimanLipi" w:cs="SolaimanLipi"/>
+        </w:rPr>
+        <w:t xml:space="preserve">এভাবে লিখুন। </w:t>
+      </w:r>
+    </w:p>
+    <w:p>
+      <w:pPr>
+        <w:pStyle w:val="Normal"/>
+        <w:widowControl/>
+        <w:bidi w:val="0"/>
+        <w:ind w:hanging="0" w:start="0" w:end="0"/>
+        <w:jc w:val="start"/>
+        <w:rPr>
+          <w:rFonts w:ascii="SolaimanLipi" w:hAnsi="SolaimanLipi" w:cs="SolaimanLipi"/>
+        </w:rPr>
+      </w:pPr>
+      <w:r>
+        <w:rPr>
+          <w:rFonts w:cs="SolaimanLipi" w:ascii="SolaimanLipi" w:hAnsi="SolaimanLipi"/>
+        </w:rPr>
+      </w:r>
+    </w:p>
+    <w:p>
+      <w:pPr>
+        <w:pStyle w:val="Normal"/>
+        <w:widowControl/>
+        <w:bidi w:val="0"/>
+        <w:ind w:hanging="0" w:start="0" w:end="0"/>
+        <w:jc w:val="start"/>
+        <w:rPr>
+          <w:rFonts w:ascii="SolaimanLipi" w:hAnsi="SolaimanLipi" w:cs="SolaimanLipi"/>
+        </w:rPr>
+      </w:pPr>
+      <w:r>
+        <w:rPr>
+          <w:rFonts w:ascii="SolaimanLipi" w:hAnsi="SolaimanLipi" w:cs="SolaimanLipi"/>
+        </w:rPr>
+        <w:t>অসীমসংখ্যক জিনিসকে নিজেদের সাথে যোগ করলে অদ্ভুত ও অস্বাভাবিক ফলাফল পাওয়া যায়। কখনো সংখ্যারা শূন্যের দিকে যোগফল হয় নির্দিষ্ট কোনো সংখ্যা। ২ বা ৫৩</w:t>
+      </w:r>
+      <w:r>
+        <w:rPr>
+          <w:rFonts w:cs="SolaimanLipi" w:ascii="SolaimanLipi" w:hAnsi="SolaimanLipi"/>
+        </w:rPr>
+        <w:t>-</w:t>
+      </w:r>
+      <w:r>
+        <w:rPr>
+          <w:rFonts w:ascii="SolaimanLipi" w:hAnsi="SolaimanLipi" w:cs="SolaimanLipi"/>
+        </w:rPr>
+        <w:t>এর মতো নাদুসনুদুস কোনো সংখ্যা। কখনো আবার যোগফল ধেয়ে চলে অসীমের দিকে। শূন্যের অসীম যোগফল আবার যেকোনো কিছুর সমান হতে পারে। কী অদ্ভুত কাণ্ড ঘটে চলছে</w:t>
+      </w:r>
+      <w:r>
+        <w:rPr>
+          <w:rFonts w:cs="SolaimanLipi" w:ascii="SolaimanLipi" w:hAnsi="SolaimanLipi"/>
+        </w:rPr>
+        <w:t xml:space="preserve">! </w:t>
+      </w:r>
+      <w:r>
+        <w:rPr>
+          <w:rFonts w:ascii="SolaimanLipi" w:hAnsi="SolaimanLipi" w:cs="SolaimanLipi"/>
+        </w:rPr>
+        <w:t xml:space="preserve">কেউ জানত না কীভাবে অসীমকে করায়ত্ত্ব করা যায়। </w:t>
+      </w:r>
+    </w:p>
+    <w:p>
+      <w:pPr>
+        <w:pStyle w:val="Normal"/>
+        <w:widowControl/>
+        <w:bidi w:val="0"/>
+        <w:ind w:hanging="0" w:start="0" w:end="0"/>
+        <w:jc w:val="start"/>
+        <w:rPr>
+          <w:rFonts w:ascii="SolaimanLipi" w:hAnsi="SolaimanLipi" w:cs="SolaimanLipi"/>
+        </w:rPr>
+      </w:pPr>
+      <w:r>
+        <w:rPr>
+          <w:rFonts w:cs="SolaimanLipi" w:ascii="SolaimanLipi" w:hAnsi="SolaimanLipi"/>
+        </w:rPr>
+      </w:r>
+    </w:p>
+    <w:p>
+      <w:pPr>
+        <w:pStyle w:val="Normal"/>
+        <w:widowControl/>
+        <w:bidi w:val="0"/>
+        <w:ind w:hanging="0" w:start="0" w:end="0"/>
+        <w:jc w:val="start"/>
+        <w:rPr>
+          <w:rFonts w:ascii="SolaimanLipi" w:hAnsi="SolaimanLipi" w:cs="SolaimanLipi"/>
+        </w:rPr>
+      </w:pPr>
+      <w:r>
+        <w:rPr>
+          <w:rFonts w:ascii="SolaimanLipi" w:hAnsi="SolaimanLipi" w:cs="SolaimanLipi"/>
+        </w:rPr>
+        <w:t xml:space="preserve">ভাগ্য ভাল যে গাণিতিক জগতের চেয়ে ভৌত জগতটাকে বেশি অর্থবহ লাগে। বাস্তব জগতে কাজ করলে আর অসীমসংখ্যক জিনিসকে যোগ করাটা কাজেও আসে। যেমন ধরুন পাত্রের আয়তন বের করতে গেলে কাজটা করা লাগতে পারে। ১৬১২ সাল ছিল এমন কাজের উপযুক্ত একটি সময়। </w:t>
+      </w:r>
+    </w:p>
+    <w:p>
+      <w:pPr>
+        <w:pStyle w:val="Normal"/>
+        <w:widowControl/>
+        <w:bidi w:val="0"/>
+        <w:ind w:hanging="0" w:start="0" w:end="0"/>
+        <w:jc w:val="start"/>
+        <w:rPr>
+          <w:rFonts w:ascii="SolaimanLipi" w:hAnsi="SolaimanLipi" w:cs="SolaimanLipi"/>
+        </w:rPr>
+      </w:pPr>
+      <w:r>
         <w:rPr/>
       </w:r>
     </w:p>
@@ -1961,577 +2586,7 @@
         <w:rPr>
           <w:rFonts w:ascii="SolaimanLipi" w:hAnsi="SolaimanLipi" w:cs="SolaimanLipi"/>
         </w:rPr>
-        <w:t xml:space="preserve">অতএব শূন্য। কিন্তু অন্যভাবে দেখুন। </w:t>
-      </w:r>
-    </w:p>
-    <w:p>
-      <w:pPr>
-        <w:pStyle w:val="Normal"/>
-        <w:widowControl/>
-        <w:bidi w:val="0"/>
-        <w:ind w:hanging="0" w:start="0" w:end="0"/>
-        <w:jc w:val="start"/>
-        <w:rPr>
-          <w:rFonts w:ascii="SolaimanLipi" w:hAnsi="SolaimanLipi" w:cs="SolaimanLipi"/>
-        </w:rPr>
-      </w:pPr>
-      <w:r>
-        <w:rPr/>
-      </w:r>
-    </w:p>
-    <w:p>
-      <w:pPr>
-        <w:pStyle w:val="Normal"/>
-        <w:widowControl/>
-        <w:bidi w:val="0"/>
-        <w:ind w:hanging="0" w:start="0" w:end="0"/>
-        <w:jc w:val="center"/>
-        <w:rPr>
-          <w:rFonts w:ascii="SolaimanLipi" w:hAnsi="SolaimanLipi" w:cs="SolaimanLipi"/>
-        </w:rPr>
-      </w:pPr>
-      <w:r>
-        <w:rPr>
-          <w:rFonts w:ascii="SolaimanLipi" w:hAnsi="SolaimanLipi" w:cs="SolaimanLipi"/>
-        </w:rPr>
-        <w:t xml:space="preserve">১ </w:t>
-      </w:r>
-      <w:r>
-        <w:rPr>
-          <w:rFonts w:cs="SolaimanLipi" w:ascii="SolaimanLipi" w:hAnsi="SolaimanLipi"/>
-        </w:rPr>
-        <w:t>+ (-</w:t>
-      </w:r>
-      <w:r>
-        <w:rPr>
-          <w:rFonts w:ascii="SolaimanLipi" w:hAnsi="SolaimanLipi" w:cs="SolaimanLipi"/>
-        </w:rPr>
-        <w:t xml:space="preserve">১ </w:t>
-      </w:r>
-      <w:r>
-        <w:rPr>
-          <w:rFonts w:cs="SolaimanLipi" w:ascii="SolaimanLipi" w:hAnsi="SolaimanLipi"/>
-        </w:rPr>
-        <w:t xml:space="preserve">+ </w:t>
-      </w:r>
-      <w:r>
-        <w:rPr>
-          <w:rFonts w:ascii="SolaimanLipi" w:hAnsi="SolaimanLipi" w:cs="SolaimanLipi"/>
-        </w:rPr>
-        <w:t>১</w:t>
-      </w:r>
-      <w:r>
-        <w:rPr>
-          <w:rFonts w:cs="SolaimanLipi" w:ascii="SolaimanLipi" w:hAnsi="SolaimanLipi"/>
-        </w:rPr>
-        <w:t>) + (-</w:t>
-      </w:r>
-      <w:r>
-        <w:rPr>
-          <w:rFonts w:ascii="SolaimanLipi" w:hAnsi="SolaimanLipi" w:cs="SolaimanLipi"/>
-        </w:rPr>
-        <w:t xml:space="preserve">১ </w:t>
-      </w:r>
-      <w:r>
-        <w:rPr>
-          <w:rFonts w:cs="SolaimanLipi" w:ascii="SolaimanLipi" w:hAnsi="SolaimanLipi"/>
-        </w:rPr>
-        <w:t xml:space="preserve">+ </w:t>
-      </w:r>
-      <w:r>
-        <w:rPr>
-          <w:rFonts w:ascii="SolaimanLipi" w:hAnsi="SolaimanLipi" w:cs="SolaimanLipi"/>
-        </w:rPr>
-        <w:t>১</w:t>
-      </w:r>
-      <w:r>
-        <w:rPr>
-          <w:rFonts w:cs="SolaimanLipi" w:ascii="SolaimanLipi" w:hAnsi="SolaimanLipi"/>
-        </w:rPr>
-        <w:t>) + (-</w:t>
-      </w:r>
-      <w:r>
-        <w:rPr>
-          <w:rFonts w:ascii="SolaimanLipi" w:hAnsi="SolaimanLipi" w:cs="SolaimanLipi"/>
-        </w:rPr>
-        <w:t xml:space="preserve">১ </w:t>
-      </w:r>
-      <w:r>
-        <w:rPr>
-          <w:rFonts w:cs="SolaimanLipi" w:ascii="SolaimanLipi" w:hAnsi="SolaimanLipi"/>
-        </w:rPr>
-        <w:t xml:space="preserve">+ </w:t>
-      </w:r>
-      <w:r>
-        <w:rPr>
-          <w:rFonts w:ascii="SolaimanLipi" w:hAnsi="SolaimanLipi" w:cs="SolaimanLipi"/>
-        </w:rPr>
-        <w:t>১</w:t>
-      </w:r>
-      <w:r>
-        <w:rPr>
-          <w:rFonts w:cs="SolaimanLipi" w:ascii="SolaimanLipi" w:hAnsi="SolaimanLipi"/>
-        </w:rPr>
-        <w:t>) + (-</w:t>
-      </w:r>
-      <w:r>
-        <w:rPr>
-          <w:rFonts w:ascii="SolaimanLipi" w:hAnsi="SolaimanLipi" w:cs="SolaimanLipi"/>
-        </w:rPr>
-        <w:t xml:space="preserve">১ </w:t>
-      </w:r>
-      <w:r>
-        <w:rPr>
-          <w:rFonts w:cs="SolaimanLipi" w:ascii="SolaimanLipi" w:hAnsi="SolaimanLipi"/>
-        </w:rPr>
-        <w:t xml:space="preserve">+ </w:t>
-      </w:r>
-      <w:r>
-        <w:rPr>
-          <w:rFonts w:ascii="SolaimanLipi" w:hAnsi="SolaimanLipi" w:cs="SolaimanLipi"/>
-        </w:rPr>
-        <w:t>১</w:t>
-      </w:r>
-      <w:r>
-        <w:rPr>
-          <w:rFonts w:cs="SolaimanLipi" w:ascii="SolaimanLipi" w:hAnsi="SolaimanLipi"/>
-        </w:rPr>
-        <w:t>) + (-</w:t>
-      </w:r>
-      <w:r>
-        <w:rPr>
-          <w:rFonts w:ascii="SolaimanLipi" w:hAnsi="SolaimanLipi" w:cs="SolaimanLipi"/>
-        </w:rPr>
-        <w:t xml:space="preserve">১ </w:t>
-      </w:r>
-      <w:r>
-        <w:rPr>
-          <w:rFonts w:cs="SolaimanLipi" w:ascii="SolaimanLipi" w:hAnsi="SolaimanLipi"/>
-        </w:rPr>
-        <w:t xml:space="preserve">+ </w:t>
-      </w:r>
-      <w:r>
-        <w:rPr>
-          <w:rFonts w:ascii="SolaimanLipi" w:hAnsi="SolaimanLipi" w:cs="SolaimanLipi"/>
-        </w:rPr>
-        <w:t>১</w:t>
-      </w:r>
-      <w:r>
-        <w:rPr>
-          <w:rFonts w:cs="SolaimanLipi" w:ascii="SolaimanLipi" w:hAnsi="SolaimanLipi"/>
-        </w:rPr>
-        <w:t>) + …</w:t>
-      </w:r>
-    </w:p>
-    <w:p>
-      <w:pPr>
-        <w:pStyle w:val="Normal"/>
-        <w:widowControl/>
-        <w:bidi w:val="0"/>
-        <w:ind w:hanging="0" w:start="0" w:end="0"/>
-        <w:jc w:val="center"/>
-        <w:rPr>
-          <w:rFonts w:ascii="SolaimanLipi" w:hAnsi="SolaimanLipi" w:cs="SolaimanLipi"/>
-        </w:rPr>
-      </w:pPr>
-      <w:r>
-        <w:rPr/>
-      </w:r>
-    </w:p>
-    <w:p>
-      <w:pPr>
-        <w:pStyle w:val="Normal"/>
-        <w:widowControl/>
-        <w:bidi w:val="0"/>
-        <w:ind w:hanging="0" w:start="0" w:end="0"/>
-        <w:jc w:val="start"/>
-        <w:rPr>
-          <w:rFonts w:ascii="SolaimanLipi" w:hAnsi="SolaimanLipi" w:cs="SolaimanLipi"/>
-        </w:rPr>
-      </w:pPr>
-      <w:r>
-        <w:rPr>
-          <w:rFonts w:ascii="SolaimanLipi" w:hAnsi="SolaimanLipi" w:cs="SolaimanLipi"/>
-        </w:rPr>
-        <w:t xml:space="preserve">একে লেখা যায় </w:t>
-      </w:r>
-    </w:p>
-    <w:p>
-      <w:pPr>
-        <w:pStyle w:val="Normal"/>
-        <w:widowControl/>
-        <w:bidi w:val="0"/>
-        <w:ind w:hanging="0" w:start="0" w:end="0"/>
-        <w:jc w:val="start"/>
-        <w:rPr>
-          <w:rFonts w:ascii="SolaimanLipi" w:hAnsi="SolaimanLipi" w:cs="SolaimanLipi"/>
-        </w:rPr>
-      </w:pPr>
-      <w:r>
-        <w:rPr/>
-      </w:r>
-    </w:p>
-    <w:p>
-      <w:pPr>
-        <w:pStyle w:val="Normal"/>
-        <w:widowControl/>
-        <w:bidi w:val="0"/>
-        <w:ind w:hanging="0" w:start="0" w:end="0"/>
-        <w:jc w:val="start"/>
-        <w:rPr>
-          <w:rFonts w:ascii="SolaimanLipi" w:hAnsi="SolaimanLipi" w:cs="SolaimanLipi"/>
-        </w:rPr>
-      </w:pPr>
-      <w:r>
-        <w:rPr>
-          <w:rFonts w:ascii="SolaimanLipi" w:hAnsi="SolaimanLipi" w:cs="SolaimanLipi"/>
-        </w:rPr>
-        <w:t xml:space="preserve">১ </w:t>
-      </w:r>
-      <w:r>
-        <w:rPr>
-          <w:rFonts w:cs="SolaimanLipi" w:ascii="SolaimanLipi" w:hAnsi="SolaimanLipi"/>
-        </w:rPr>
-        <w:t xml:space="preserve">+ </w:t>
-      </w:r>
-      <w:r>
-        <w:rPr>
-          <w:rFonts w:ascii="SolaimanLipi" w:hAnsi="SolaimanLipi" w:cs="SolaimanLipi"/>
-        </w:rPr>
-        <w:t xml:space="preserve">০ </w:t>
-      </w:r>
-      <w:r>
-        <w:rPr>
-          <w:rFonts w:cs="SolaimanLipi" w:ascii="SolaimanLipi" w:hAnsi="SolaimanLipi"/>
-        </w:rPr>
-        <w:t xml:space="preserve">+ </w:t>
-      </w:r>
-      <w:r>
-        <w:rPr>
-          <w:rFonts w:ascii="SolaimanLipi" w:hAnsi="SolaimanLipi" w:cs="SolaimanLipi"/>
-        </w:rPr>
-        <w:t xml:space="preserve">০ </w:t>
-      </w:r>
-      <w:r>
-        <w:rPr>
-          <w:rFonts w:cs="SolaimanLipi" w:ascii="SolaimanLipi" w:hAnsi="SolaimanLipi"/>
-        </w:rPr>
-        <w:t xml:space="preserve">+ </w:t>
-      </w:r>
-      <w:r>
-        <w:rPr>
-          <w:rFonts w:ascii="SolaimanLipi" w:hAnsi="SolaimanLipi" w:cs="SolaimanLipi"/>
-        </w:rPr>
-        <w:t xml:space="preserve">০ </w:t>
-      </w:r>
-      <w:r>
-        <w:rPr>
-          <w:rFonts w:cs="SolaimanLipi" w:ascii="SolaimanLipi" w:hAnsi="SolaimanLipi"/>
-        </w:rPr>
-        <w:t xml:space="preserve">+ </w:t>
-      </w:r>
-      <w:r>
-        <w:rPr>
-          <w:rFonts w:ascii="SolaimanLipi" w:hAnsi="SolaimanLipi" w:cs="SolaimanLipi"/>
-        </w:rPr>
-        <w:t xml:space="preserve">০ </w:t>
-      </w:r>
-      <w:r>
-        <w:rPr>
-          <w:rFonts w:cs="SolaimanLipi" w:ascii="SolaimanLipi" w:hAnsi="SolaimanLipi"/>
-        </w:rPr>
-        <w:t xml:space="preserve">+ </w:t>
-      </w:r>
-      <w:r>
-        <w:rPr>
-          <w:rFonts w:ascii="SolaimanLipi" w:hAnsi="SolaimanLipi" w:cs="SolaimanLipi"/>
-        </w:rPr>
-        <w:t xml:space="preserve">০ </w:t>
-      </w:r>
-      <w:r>
-        <w:rPr>
-          <w:rFonts w:cs="SolaimanLipi" w:ascii="SolaimanLipi" w:hAnsi="SolaimanLipi"/>
-        </w:rPr>
-        <w:t xml:space="preserve">+ … </w:t>
-      </w:r>
-    </w:p>
-    <w:p>
-      <w:pPr>
-        <w:pStyle w:val="Normal"/>
-        <w:widowControl/>
-        <w:bidi w:val="0"/>
-        <w:ind w:hanging="0" w:start="0" w:end="0"/>
-        <w:jc w:val="start"/>
-        <w:rPr>
-          <w:rFonts w:ascii="SolaimanLipi" w:hAnsi="SolaimanLipi" w:cs="SolaimanLipi"/>
-        </w:rPr>
-      </w:pPr>
-      <w:r>
-        <w:rPr/>
-      </w:r>
-    </w:p>
-    <w:p>
-      <w:pPr>
-        <w:pStyle w:val="Normal"/>
-        <w:widowControl/>
-        <w:bidi w:val="0"/>
-        <w:ind w:hanging="0" w:start="0" w:end="0"/>
-        <w:jc w:val="start"/>
-        <w:rPr>
-          <w:rFonts w:ascii="SolaimanLipi" w:hAnsi="SolaimanLipi" w:cs="SolaimanLipi"/>
-        </w:rPr>
-      </w:pPr>
-      <w:r>
-        <w:rPr>
-          <w:rFonts w:ascii="SolaimanLipi" w:hAnsi="SolaimanLipi" w:cs="SolaimanLipi"/>
-        </w:rPr>
-        <w:t xml:space="preserve">যার মান ১। শূন্যের অসীম যোগফল একইসাথে ০ ও ১ হতে পারে। ইতালীয় পুরোহিত গুইডো গ্রান্ডি তো এই ধারা দিয়ে প্রমাণ করেন ঈশ্বর শূন্য </w:t>
-      </w:r>
-      <w:r>
-        <w:rPr>
-          <w:rFonts w:cs="SolaimanLipi" w:ascii="SolaimanLipi" w:hAnsi="SolaimanLipi"/>
-        </w:rPr>
-        <w:t>(</w:t>
-      </w:r>
-      <w:r>
-        <w:rPr>
-          <w:rFonts w:ascii="SolaimanLipi" w:hAnsi="SolaimanLipi" w:cs="SolaimanLipi"/>
-        </w:rPr>
-        <w:t>০</w:t>
-      </w:r>
-      <w:r>
-        <w:rPr>
-          <w:rFonts w:cs="SolaimanLipi" w:ascii="SolaimanLipi" w:hAnsi="SolaimanLipi"/>
-        </w:rPr>
-        <w:t xml:space="preserve">) </w:t>
-      </w:r>
-      <w:r>
-        <w:rPr>
-          <w:rFonts w:ascii="SolaimanLipi" w:hAnsi="SolaimanLipi" w:cs="SolaimanLipi"/>
-        </w:rPr>
-        <w:t xml:space="preserve">থেকে মহাবিশ্ব </w:t>
-      </w:r>
-      <w:r>
-        <w:rPr>
-          <w:rFonts w:cs="SolaimanLipi" w:ascii="SolaimanLipi" w:hAnsi="SolaimanLipi"/>
-        </w:rPr>
-        <w:t>(</w:t>
-      </w:r>
-      <w:r>
-        <w:rPr>
-          <w:rFonts w:ascii="SolaimanLipi" w:hAnsi="SolaimanLipi" w:cs="SolaimanLipi"/>
-        </w:rPr>
-        <w:t>১</w:t>
-      </w:r>
-      <w:r>
-        <w:rPr>
-          <w:rFonts w:cs="SolaimanLipi" w:ascii="SolaimanLipi" w:hAnsi="SolaimanLipi"/>
-        </w:rPr>
-        <w:t xml:space="preserve">) </w:t>
-      </w:r>
-      <w:r>
-        <w:rPr>
-          <w:rFonts w:ascii="SolaimanLipi" w:hAnsi="SolaimanLipi" w:cs="SolaimanLipi"/>
-        </w:rPr>
-        <w:t xml:space="preserve">সৃষ্টি করতে পারেন। আসলে এই ধারাকে যেকোনো কিছুর সমান প্রমাণ করা যায়। তা করতে হলে ১ ও </w:t>
-      </w:r>
-      <w:r>
-        <w:rPr>
-          <w:rFonts w:cs="SolaimanLipi" w:ascii="SolaimanLipi" w:hAnsi="SolaimanLipi"/>
-        </w:rPr>
-        <w:t>(-</w:t>
-      </w:r>
-      <w:r>
-        <w:rPr>
-          <w:rFonts w:ascii="SolaimanLipi" w:hAnsi="SolaimanLipi" w:cs="SolaimanLipi"/>
-        </w:rPr>
-        <w:t>১</w:t>
-      </w:r>
-      <w:r>
-        <w:rPr>
-          <w:rFonts w:cs="SolaimanLipi" w:ascii="SolaimanLipi" w:hAnsi="SolaimanLipi"/>
-        </w:rPr>
-        <w:t xml:space="preserve">) </w:t>
-      </w:r>
-      <w:r>
-        <w:rPr>
-          <w:rFonts w:ascii="SolaimanLipi" w:hAnsi="SolaimanLipi" w:cs="SolaimanLipi"/>
-        </w:rPr>
-        <w:t xml:space="preserve">এর বদলে ৫ ও </w:t>
-      </w:r>
-      <w:r>
-        <w:rPr>
-          <w:rFonts w:cs="SolaimanLipi" w:ascii="SolaimanLipi" w:hAnsi="SolaimanLipi"/>
-        </w:rPr>
-        <w:t>(-</w:t>
-      </w:r>
-      <w:r>
-        <w:rPr>
-          <w:rFonts w:ascii="SolaimanLipi" w:hAnsi="SolaimanLipi" w:cs="SolaimanLipi"/>
-        </w:rPr>
-        <w:t>৫</w:t>
-      </w:r>
-      <w:r>
-        <w:rPr>
-          <w:rFonts w:cs="SolaimanLipi" w:ascii="SolaimanLipi" w:hAnsi="SolaimanLipi"/>
-        </w:rPr>
-        <w:t xml:space="preserve">) </w:t>
-      </w:r>
-      <w:r>
-        <w:rPr>
-          <w:rFonts w:ascii="SolaimanLipi" w:hAnsi="SolaimanLipi" w:cs="SolaimanLipi"/>
-        </w:rPr>
-        <w:t xml:space="preserve">দিয়ে শুরু করুন </w:t>
-      </w:r>
-      <w:r>
-        <w:rPr>
-          <w:rFonts w:cs="SolaimanLipi" w:ascii="SolaimanLipi" w:hAnsi="SolaimanLipi"/>
-        </w:rPr>
-        <w:t>(</w:t>
-      </w:r>
-      <w:r>
-        <w:rPr>
-          <w:rFonts w:ascii="SolaimanLipi" w:hAnsi="SolaimanLipi" w:cs="SolaimanLipi"/>
-        </w:rPr>
-        <w:t xml:space="preserve">অথবা মূল ধারা থেকেই ৫টি ১ বের করে নিয়ে বাকিদেরকে </w:t>
-      </w:r>
-      <w:r>
-        <w:rPr>
-          <w:rFonts w:cs="SolaimanLipi" w:ascii="SolaimanLipi" w:hAnsi="SolaimanLipi"/>
-        </w:rPr>
-        <w:t>(</w:t>
-      </w:r>
-      <w:r>
-        <w:rPr>
-          <w:rFonts w:ascii="SolaimanLipi" w:hAnsi="SolaimanLipi" w:cs="SolaimanLipi"/>
-        </w:rPr>
-        <w:t xml:space="preserve">১ </w:t>
-      </w:r>
-      <w:r>
-        <w:rPr>
-          <w:rFonts w:cs="SolaimanLipi" w:ascii="SolaimanLipi" w:hAnsi="SolaimanLipi"/>
-        </w:rPr>
-        <w:t xml:space="preserve">- </w:t>
-      </w:r>
-      <w:r>
-        <w:rPr>
-          <w:rFonts w:ascii="SolaimanLipi" w:hAnsi="SolaimanLipi" w:cs="SolaimanLipi"/>
-        </w:rPr>
-        <w:t>১</w:t>
-      </w:r>
-      <w:r>
-        <w:rPr>
-          <w:rFonts w:cs="SolaimanLipi" w:ascii="SolaimanLipi" w:hAnsi="SolaimanLipi"/>
-        </w:rPr>
-        <w:t>) + (</w:t>
-      </w:r>
-      <w:r>
-        <w:rPr>
-          <w:rFonts w:ascii="SolaimanLipi" w:hAnsi="SolaimanLipi" w:cs="SolaimanLipi"/>
-        </w:rPr>
-        <w:t>১ – ১</w:t>
-      </w:r>
-      <w:r>
-        <w:rPr>
-          <w:rFonts w:cs="SolaimanLipi" w:ascii="SolaimanLipi" w:hAnsi="SolaimanLipi"/>
-        </w:rPr>
-        <w:t xml:space="preserve">) + ... </w:t>
-      </w:r>
-      <w:r>
-        <w:rPr>
-          <w:rFonts w:ascii="SolaimanLipi" w:hAnsi="SolaimanLipi" w:cs="SolaimanLipi"/>
-        </w:rPr>
-        <w:t xml:space="preserve">এভাবে লিখুন। </w:t>
-      </w:r>
-    </w:p>
-    <w:p>
-      <w:pPr>
-        <w:pStyle w:val="Normal"/>
-        <w:widowControl/>
-        <w:bidi w:val="0"/>
-        <w:ind w:hanging="0" w:start="0" w:end="0"/>
-        <w:jc w:val="start"/>
-        <w:rPr>
-          <w:rFonts w:ascii="SolaimanLipi" w:hAnsi="SolaimanLipi" w:cs="SolaimanLipi"/>
-        </w:rPr>
-      </w:pPr>
-      <w:r>
-        <w:rPr/>
-      </w:r>
-    </w:p>
-    <w:p>
-      <w:pPr>
-        <w:pStyle w:val="Normal"/>
-        <w:widowControl/>
-        <w:bidi w:val="0"/>
-        <w:ind w:hanging="0" w:start="0" w:end="0"/>
-        <w:jc w:val="start"/>
-        <w:rPr>
-          <w:rFonts w:ascii="SolaimanLipi" w:hAnsi="SolaimanLipi" w:cs="SolaimanLipi"/>
-        </w:rPr>
-      </w:pPr>
-      <w:r>
-        <w:rPr>
-          <w:rFonts w:ascii="SolaimanLipi" w:hAnsi="SolaimanLipi" w:cs="SolaimanLipi"/>
-        </w:rPr>
-        <w:t>অসীমসংখ্যক জিনিসকে নিজেদের সাথে যোগ করলে অদ্ভুত ও অস্বাভাবিক ফলাফল পাওয়া যায়। কখনো সংখ্যারা শূন্যের দিকে যোগফল হয় নির্দিষ্ট কোনো সংখ্যা। ২ বা ৫৩</w:t>
-      </w:r>
-      <w:r>
-        <w:rPr>
-          <w:rFonts w:cs="SolaimanLipi" w:ascii="SolaimanLipi" w:hAnsi="SolaimanLipi"/>
-        </w:rPr>
-        <w:t>-</w:t>
-      </w:r>
-      <w:r>
-        <w:rPr>
-          <w:rFonts w:ascii="SolaimanLipi" w:hAnsi="SolaimanLipi" w:cs="SolaimanLipi"/>
-        </w:rPr>
-        <w:t>এর মতো নাদুসনুদুস কোনো সংখ্যা। কখনো আবার যোগফল ধেয়ে চলে অসীমের দিকে। শূন্যের অসীম যোগফল আবার যেকোনো কিছুর সমান হতে পারে। কী অদ্ভুত কাণ্ড ঘটে চলছে</w:t>
-      </w:r>
-      <w:r>
-        <w:rPr>
-          <w:rFonts w:cs="SolaimanLipi" w:ascii="SolaimanLipi" w:hAnsi="SolaimanLipi"/>
-        </w:rPr>
-        <w:t xml:space="preserve">! </w:t>
-      </w:r>
-      <w:r>
-        <w:rPr>
-          <w:rFonts w:ascii="SolaimanLipi" w:hAnsi="SolaimanLipi" w:cs="SolaimanLipi"/>
-        </w:rPr>
-        <w:t xml:space="preserve">কেউ জানত না কীভাবে অসীমকে করায়ত্ত্ব করা যায়। </w:t>
-      </w:r>
-    </w:p>
-    <w:p>
-      <w:pPr>
-        <w:pStyle w:val="Normal"/>
-        <w:widowControl/>
-        <w:bidi w:val="0"/>
-        <w:ind w:hanging="0" w:start="0" w:end="0"/>
-        <w:jc w:val="start"/>
-        <w:rPr>
-          <w:rFonts w:ascii="SolaimanLipi" w:hAnsi="SolaimanLipi" w:cs="SolaimanLipi"/>
-        </w:rPr>
-      </w:pPr>
-      <w:r>
-        <w:rPr/>
-      </w:r>
-    </w:p>
-    <w:p>
-      <w:pPr>
-        <w:pStyle w:val="Normal"/>
-        <w:widowControl/>
-        <w:bidi w:val="0"/>
-        <w:ind w:hanging="0" w:start="0" w:end="0"/>
-        <w:jc w:val="start"/>
-        <w:rPr>
-          <w:rFonts w:ascii="SolaimanLipi" w:hAnsi="SolaimanLipi" w:cs="SolaimanLipi"/>
-        </w:rPr>
-      </w:pPr>
-      <w:r>
-        <w:rPr>
-          <w:rFonts w:ascii="SolaimanLipi" w:hAnsi="SolaimanLipi" w:cs="SolaimanLipi"/>
-        </w:rPr>
-        <w:t xml:space="preserve">ভাগ্য ভাল যে গাণিতিক জগতের চেয়ে ভৌত জগতটাকে বেশি অর্থবহ লাগে।              </w:t>
+        <w:t xml:space="preserve">এখানেও নায়ক জোহানেস কেপলার। যিনি গ্রহদের উপবৃত্তাকার পথের প্রমাণ দিয়েছিলেন। ঐ বছরটিতে তিনি পাত্রের আয়তন নিয়ে মগ্ন থাকেন। তিনি খেয়াল করেছিলেন পাত্রের নির্মাতা ও ব্যবহারকারীরা কাজটা করে খুব কাঁচা হাতে। কেপলার তাদের সাহায্যে কাজে নেমে পড়লেন। মনে মনে তিনি পাত্রকে অসীমসংখ্যক অসীম পরিমাণ ক্ষুদ্র খণ্ডে বিভক্ত করলেন। এরপর  আবার তাদেরকে জোড়া দিয়ে পাত্রের আয়তন বের করলেন। পাত্রের পরিমাপের পেছনমুখী পদ্ধতি মনে হতে পারে একে। তবে ভাবনাটি ছিল চমৎকার।     </w:t>
       </w:r>
     </w:p>
     <w:p>

</xml_diff>

<commit_message>
zero ch 5 p33
</commit_message>
<xml_diff>
--- a/books/zero/05 Zero Infinite Zeros.docx
+++ b/books/zero/05 Zero Infinite Zeros.docx
@@ -2586,71 +2586,583 @@
         <w:rPr>
           <w:rFonts w:ascii="SolaimanLipi" w:hAnsi="SolaimanLipi" w:cs="SolaimanLipi"/>
         </w:rPr>
-        <w:t xml:space="preserve">এখানেও নায়ক জোহানেস কেপলার। যিনি গ্রহদের উপবৃত্তাকার পথের প্রমাণ দিয়েছিলেন। ঐ বছরটিতে তিনি পাত্রের আয়তন নিয়ে মগ্ন থাকেন। তিনি খেয়াল করেছিলেন পাত্রের নির্মাতা ও ব্যবহারকারীরা কাজটা করে খুব কাঁচা হাতে। কেপলার তাদের সাহায্যে কাজে নেমে পড়লেন। মনে মনে তিনি পাত্রকে অসীমসংখ্যক অসীম পরিমাণ ক্ষুদ্র খণ্ডে বিভক্ত করলেন। এরপর  আবার তাদেরকে জোড়া দিয়ে পাত্রের আয়তন বের করলেন। পাত্রের পরিমাপের পেছনমুখী পদ্ধতি মনে হতে পারে একে। তবে ভাবনাটি ছিল চমৎকার।     </w:t>
-      </w:r>
-    </w:p>
-    <w:p>
-      <w:pPr>
-        <w:pStyle w:val="Normal"/>
-        <w:widowControl/>
-        <w:bidi w:val="0"/>
-        <w:ind w:hanging="0" w:start="0" w:end="0"/>
-        <w:jc w:val="start"/>
-        <w:rPr>
-          <w:rFonts w:ascii="SolaimanLipi" w:hAnsi="SolaimanLipi" w:cs="SolaimanLipi"/>
-        </w:rPr>
-      </w:pPr>
+        <w:t xml:space="preserve">এখানেও নায়ক জোহানেস কেপলার। যিনি গ্রহদের উপবৃত্তাকার পথের প্রমাণ দিয়েছিলেন। ঐ বছরটিতে তিনি পাত্রের আয়তন নিয়ে মগ্ন থাকেন। তিনি খেয়াল করেছিলেন পাত্রের নির্মাতা ও ব্যবহারকারীরা কাজটা করে খুব কাঁচা হাতে। কেপলার তাদের সাহায্যে কাজে নেমে পড়লেন। মনে মনে তিনি পাত্রকে অসীমসংখ্যক অসীম পরিমাণ ক্ষুদ্র খণ্ডে বিভক্ত করলেন। এরপর  আবার তাদেরকে জোড়া দিয়ে পাত্রের আয়তন বের করলেন। পাত্রের পরিমাপের পেছনমুখী পদ্ধতি মনে হতে পারে একে। তবে ভাবনাটি ছিল চমৎকার। </w:t>
+      </w:r>
+    </w:p>
+    <w:p>
+      <w:pPr>
+        <w:pStyle w:val="Normal"/>
+        <w:widowControl/>
+        <w:bidi w:val="0"/>
+        <w:ind w:hanging="0" w:start="0" w:end="0"/>
+        <w:jc w:val="start"/>
+        <w:rPr>
+          <w:rFonts w:ascii="SolaimanLipi" w:hAnsi="SolaimanLipi" w:cs="SolaimanLipi"/>
+        </w:rPr>
+      </w:pPr>
+      <w:r>
+        <w:rPr/>
+      </w:r>
+    </w:p>
+    <w:p>
+      <w:pPr>
+        <w:pStyle w:val="Normal"/>
+        <w:widowControl/>
+        <w:bidi w:val="0"/>
+        <w:ind w:hanging="0" w:start="0" w:end="0"/>
+        <w:jc w:val="start"/>
+        <w:rPr>
+          <w:rFonts w:ascii="SolaimanLipi" w:hAnsi="SolaimanLipi" w:cs="SolaimanLipi"/>
+        </w:rPr>
+      </w:pPr>
+      <w:r>
+        <w:rPr>
+          <w:rFonts w:ascii="SolaimanLipi" w:hAnsi="SolaimanLipi" w:cs="SolaimanLipi"/>
+        </w:rPr>
+        <w:t xml:space="preserve">সমস্যাটাকে সহজ করে বলা যাক। ত্রিমাত্রিক বস্তুর বদলে দুই মাত্রার একটি জিনিস কল্পনা করি। ধরুন একটি ত্রিভুজ। ২৩ নং চিত্রের ত্রিভজের উচ্চতা ও ভূমি ৮ একক করে। ত্রিভুজের ক্ষেত্রফল পেতে ভূমি ও উচ্চতা গুণ করে দুই দিয়ে ভাগ দিতে হয়। অতএব এ ত্রিভুজের ক্ষেত্রফল ৩২ একক। </w:t>
+      </w:r>
+    </w:p>
+    <w:p>
+      <w:pPr>
+        <w:pStyle w:val="Normal"/>
+        <w:widowControl/>
+        <w:bidi w:val="0"/>
+        <w:ind w:hanging="0" w:start="0" w:end="0"/>
+        <w:jc w:val="start"/>
+        <w:rPr>
+          <w:rFonts w:ascii="SolaimanLipi" w:hAnsi="SolaimanLipi" w:cs="SolaimanLipi"/>
+        </w:rPr>
+      </w:pPr>
+      <w:r>
+        <w:rPr/>
+      </w:r>
+    </w:p>
+    <w:p>
+      <w:pPr>
+        <w:pStyle w:val="Normal"/>
+        <w:widowControl/>
+        <w:bidi w:val="0"/>
+        <w:ind w:hanging="0" w:start="0" w:end="0"/>
+        <w:jc w:val="start"/>
+        <w:rPr>
+          <w:rFonts w:ascii="SolaimanLipi" w:hAnsi="SolaimanLipi" w:cs="SolaimanLipi"/>
+        </w:rPr>
+      </w:pPr>
+      <w:r>
+        <w:rPr>
+          <w:rFonts w:ascii="SolaimanLipi" w:hAnsi="SolaimanLipi" w:cs="SolaimanLipi"/>
+        </w:rPr>
+        <w:t xml:space="preserve">এবার ধরুন অন্যভাবে আমরা ক্ষেত্রফল বের করব। ত্রিভুজের ভেতরে অনেকগুলো আয়তক্ষেত্র বানিয়ে সেগুলোর ক্ষেত্রফল যোগ করব। প্রথম চেষ্টায় আমরা পাচ্ছি ১৬ একক </w:t>
+      </w:r>
+      <w:r>
+        <w:rPr>
+          <w:rFonts w:cs="SolaimanLipi" w:ascii="SolaimanLipi" w:hAnsi="SolaimanLipi"/>
+        </w:rPr>
+        <w:t>(</w:t>
+      </w:r>
+      <w:r>
+        <w:rPr>
+          <w:rFonts w:ascii="SolaimanLipi" w:hAnsi="SolaimanLipi" w:cs="SolaimanLipi"/>
+        </w:rPr>
+        <w:t>৪</w:t>
+      </w:r>
+      <w:r>
+        <w:rPr>
+          <w:rFonts w:cs="SolaimanLipi" w:ascii="SolaimanLipi" w:hAnsi="SolaimanLipi"/>
+        </w:rPr>
+        <w:t>×</w:t>
+      </w:r>
+      <w:r>
+        <w:rPr>
+          <w:rFonts w:ascii="SolaimanLipi" w:hAnsi="SolaimanLipi" w:cs="SolaimanLipi"/>
+        </w:rPr>
+        <w:t>৪</w:t>
+      </w:r>
+      <w:r>
+        <w:rPr>
+          <w:rFonts w:cs="SolaimanLipi" w:ascii="SolaimanLipi" w:hAnsi="SolaimanLipi"/>
+        </w:rPr>
+        <w:t>)</w:t>
+      </w:r>
+      <w:r>
+        <w:rPr>
+          <w:rFonts w:ascii="SolaimanLipi" w:hAnsi="SolaimanLipi" w:cs="SolaimanLipi"/>
+        </w:rPr>
+        <w:t>। যা মূল ক্ষেত্রফল থেকে অনেক কম। পরেরবার আরেকটু ভাল ফল এসেছে। এবার নিয়েছি তিনটি আয়ত। এবার পেলাম ২</w:t>
+      </w:r>
+      <w:r>
+        <w:rPr>
+          <w:rFonts w:cs="SolaimanLipi" w:ascii="SolaimanLipi" w:hAnsi="SolaimanLipi"/>
+        </w:rPr>
+        <w:t>×</w:t>
+      </w:r>
+      <w:r>
+        <w:rPr>
+          <w:rFonts w:ascii="SolaimanLipi" w:hAnsi="SolaimanLipi" w:cs="SolaimanLipi"/>
+        </w:rPr>
+        <w:t xml:space="preserve">২ </w:t>
+      </w:r>
+      <w:r>
+        <w:rPr>
+          <w:rFonts w:cs="SolaimanLipi" w:ascii="SolaimanLipi" w:hAnsi="SolaimanLipi"/>
+        </w:rPr>
+        <w:t xml:space="preserve">+ </w:t>
+      </w:r>
+      <w:r>
+        <w:rPr>
+          <w:rFonts w:ascii="SolaimanLipi" w:hAnsi="SolaimanLipi" w:cs="SolaimanLipi"/>
+        </w:rPr>
+        <w:t>২</w:t>
+      </w:r>
+      <w:r>
+        <w:rPr>
+          <w:rFonts w:cs="SolaimanLipi" w:ascii="SolaimanLipi" w:hAnsi="SolaimanLipi"/>
+        </w:rPr>
+        <w:t>×</w:t>
+      </w:r>
+      <w:r>
+        <w:rPr>
+          <w:rFonts w:ascii="SolaimanLipi" w:hAnsi="SolaimanLipi" w:cs="SolaimanLipi"/>
+        </w:rPr>
+        <w:t xml:space="preserve">৪ </w:t>
+      </w:r>
+      <w:r>
+        <w:rPr>
+          <w:rFonts w:cs="SolaimanLipi" w:ascii="SolaimanLipi" w:hAnsi="SolaimanLipi"/>
+        </w:rPr>
+        <w:t xml:space="preserve">+ </w:t>
+      </w:r>
+      <w:r>
+        <w:rPr>
+          <w:rFonts w:ascii="SolaimanLipi" w:hAnsi="SolaimanLipi" w:cs="SolaimanLipi"/>
+        </w:rPr>
+        <w:t>২</w:t>
+      </w:r>
+      <w:r>
+        <w:rPr>
+          <w:rFonts w:cs="SolaimanLipi" w:ascii="SolaimanLipi" w:hAnsi="SolaimanLipi"/>
+        </w:rPr>
+        <w:t>×</w:t>
+      </w:r>
+      <w:r>
+        <w:rPr>
+          <w:rFonts w:ascii="SolaimanLipi" w:hAnsi="SolaimanLipi" w:cs="SolaimanLipi"/>
+        </w:rPr>
+        <w:t xml:space="preserve">৬ </w:t>
+      </w:r>
+      <w:r>
+        <w:rPr>
+          <w:rFonts w:cs="SolaimanLipi" w:ascii="SolaimanLipi" w:hAnsi="SolaimanLipi"/>
+        </w:rPr>
+        <w:t xml:space="preserve">= </w:t>
+      </w:r>
+      <w:r>
+        <w:rPr>
+          <w:rFonts w:ascii="SolaimanLipi" w:hAnsi="SolaimanLipi" w:cs="SolaimanLipi"/>
+        </w:rPr>
+        <w:t>২৪ একক। আগের চেয়েও ভাল হলেও মূল মান থেকে বেশ দূরে এখনও। তৃতীয় চেষ্টায় পাই ২৮। বোঝাই যাচ্ছে</w:t>
+      </w:r>
+      <w:r>
+        <w:rPr>
+          <w:rFonts w:cs="SolaimanLipi" w:ascii="SolaimanLipi" w:hAnsi="SolaimanLipi"/>
+        </w:rPr>
+        <w:t xml:space="preserve">, </w:t>
+      </w:r>
+      <w:r>
+        <w:rPr>
+          <w:rFonts w:ascii="SolaimanLipi" w:hAnsi="SolaimanLipi" w:cs="SolaimanLipi"/>
+        </w:rPr>
+        <w:t xml:space="preserve">আয়তক্ষেত্রকে ক্রমশ ছোট করতে থাকলে এদের মোট ক্ষেত্রফল ত্রিভুজের খুব কাছাকাছি হয়। অনেক ছোট আয়তদের </w:t>
+      </w:r>
+      <w:r>
+        <w:rPr>
+          <w:rFonts w:cs="SolaimanLipi" w:ascii="SolaimanLipi" w:hAnsi="SolaimanLipi"/>
+        </w:rPr>
+        <w:t>Δ</w:t>
+      </w:r>
+      <w:r>
+        <w:rPr>
+          <w:rFonts w:cs="SolaimanLipi" w:ascii="SolaimanLipi" w:hAnsi="SolaimanLipi"/>
+        </w:rPr>
+        <w:t>x</w:t>
+      </w:r>
       <w:r>
         <w:rPr>
           <w:rFonts w:cs="SolaimanLipi" w:ascii="SolaimanLipi" w:hAnsi="SolaimanLipi"/>
         </w:rPr>
         <w:t xml:space="preserve"> </w:t>
       </w:r>
-    </w:p>
-    <w:p>
-      <w:pPr>
-        <w:pStyle w:val="Normal"/>
-        <w:widowControl/>
-        <w:bidi w:val="0"/>
-        <w:ind w:hanging="0" w:start="0" w:end="0"/>
-        <w:jc w:val="start"/>
-        <w:rPr>
-          <w:rFonts w:ascii="SolaimanLipi" w:hAnsi="SolaimanLipi" w:cs="SolaimanLipi"/>
-        </w:rPr>
-      </w:pPr>
-      <w:r>
-        <w:rPr>
-          <w:rFonts w:cs="SolaimanLipi" w:ascii="SolaimanLipi" w:hAnsi="SolaimanLipi"/>
-        </w:rPr>
-        <w:t xml:space="preserve">         </w:t>
-      </w:r>
-      <w:r>
-        <w:rPr>
-          <w:rFonts w:cs="SolaimanLipi" w:ascii="SolaimanLipi" w:hAnsi="SolaimanLipi"/>
-          <w:sz w:val="24"/>
-          <w:szCs w:val="24"/>
-        </w:rPr>
-        <w:t xml:space="preserve">          </w:t>
-      </w:r>
-    </w:p>
-    <w:p>
-      <w:pPr>
-        <w:pStyle w:val="Normal"/>
-        <w:widowControl/>
-        <w:bidi w:val="0"/>
-        <w:ind w:hanging="0" w:start="0" w:end="0"/>
-        <w:jc w:val="start"/>
-        <w:rPr>
-          <w:rFonts w:ascii="SolaimanLipi" w:hAnsi="SolaimanLipi" w:cs="SolaimanLipi"/>
-        </w:rPr>
-      </w:pPr>
-      <w:r>
-        <w:rPr>
-          <w:rFonts w:cs="SolaimanLipi" w:ascii="SolaimanLipi" w:hAnsi="SolaimanLipi"/>
-          <w:sz w:val="24"/>
-          <w:szCs w:val="24"/>
-        </w:rPr>
-        <w:t xml:space="preserve">       </w:t>
+      <w:r>
+        <w:rPr>
+          <w:rFonts w:ascii="SolaimanLipi" w:hAnsi="SolaimanLipi" w:cs="SolaimanLipi"/>
+        </w:rPr>
+        <w:t xml:space="preserve">চিহ্ন দিয়ে প্রকাশ করা হয়। </w:t>
+      </w:r>
+      <w:r>
+        <w:rPr>
+          <w:rFonts w:cs="SolaimanLipi" w:ascii="SolaimanLipi" w:hAnsi="SolaimanLipi"/>
+        </w:rPr>
+        <w:t>Δ</w:t>
+      </w:r>
+      <w:r>
+        <w:rPr>
+          <w:rFonts w:cs="SolaimanLipi" w:ascii="SolaimanLipi" w:hAnsi="SolaimanLipi"/>
+        </w:rPr>
+        <w:t xml:space="preserve">x </w:t>
+      </w:r>
+      <w:r>
+        <w:rPr>
+          <w:rFonts w:ascii="SolaimanLipi" w:hAnsi="SolaimanLipi" w:cs="SolaimanLipi"/>
+        </w:rPr>
+        <w:t xml:space="preserve">ছোট হওয়া আমনে আসলে শূন্যের দিকে যাওয়া। </w:t>
+      </w:r>
+      <w:r>
+        <w:rPr>
+          <w:rFonts w:cs="SolaimanLipi" w:ascii="SolaimanLipi" w:hAnsi="SolaimanLipi"/>
+        </w:rPr>
+        <w:t>(</w:t>
+      </w:r>
+      <w:r>
+        <w:rPr>
+          <w:rFonts w:ascii="SolaimanLipi" w:hAnsi="SolaimanLipi" w:cs="SolaimanLipi"/>
+        </w:rPr>
+        <w:t xml:space="preserve">এ আয়তদের যোগফল হলো </w:t>
+      </w:r>
+      <w:r>
+        <w:rPr>
+          <w:rFonts w:cs="SolaimanLipi" w:ascii="SolaimanLipi" w:hAnsi="SolaimanLipi"/>
+        </w:rPr>
+        <w:t>Σ</w:t>
+      </w:r>
+      <w:r>
+        <w:rPr>
+          <w:rFonts w:cs="SolaimanLipi" w:ascii="SolaimanLipi" w:hAnsi="SolaimanLipi"/>
+        </w:rPr>
+        <w:t>f(x)</w:t>
+      </w:r>
+      <w:r>
+        <w:rPr>
+          <w:rFonts w:cs="SolaimanLipi" w:ascii="SolaimanLipi" w:hAnsi="SolaimanLipi"/>
+        </w:rPr>
+        <w:t xml:space="preserve">, </w:t>
+      </w:r>
+      <w:r>
+        <w:rPr>
+          <w:rFonts w:ascii="SolaimanLipi" w:hAnsi="SolaimanLipi" w:cs="SolaimanLipi"/>
+        </w:rPr>
+        <w:t xml:space="preserve">যেখানে গ্রিক বর্ণ </w:t>
+      </w:r>
+      <w:r>
+        <w:rPr>
+          <w:rFonts w:cs="SolaimanLipi" w:ascii="SolaimanLipi" w:hAnsi="SolaimanLipi"/>
+        </w:rPr>
+        <w:t>Σ (</w:t>
+      </w:r>
+      <w:r>
+        <w:rPr>
+          <w:rFonts w:ascii="SolaimanLipi" w:hAnsi="SolaimanLipi" w:cs="SolaimanLipi"/>
+        </w:rPr>
+        <w:t>সিগমা</w:t>
+      </w:r>
+      <w:r>
+        <w:rPr>
+          <w:rFonts w:cs="SolaimanLipi" w:ascii="SolaimanLipi" w:hAnsi="SolaimanLipi"/>
+        </w:rPr>
+        <w:t xml:space="preserve">) </w:t>
+      </w:r>
+      <w:r>
+        <w:rPr>
+          <w:rFonts w:ascii="SolaimanLipi" w:hAnsi="SolaimanLipi" w:cs="SolaimanLipi"/>
+        </w:rPr>
+        <w:t xml:space="preserve">হলো একটি উপযুক্ত পরিসরের যোগফল বা সমষ্টির প্রতীক। আর </w:t>
+      </w:r>
+      <w:r>
+        <w:rPr>
+          <w:rFonts w:cs="SolaimanLipi" w:ascii="SolaimanLipi" w:hAnsi="SolaimanLipi"/>
+        </w:rPr>
+        <w:t>f(x)</w:t>
+      </w:r>
+      <w:r>
+        <w:rPr>
+          <w:rFonts w:cs="SolaimanLipi" w:ascii="SolaimanLipi" w:hAnsi="SolaimanLipi"/>
+        </w:rPr>
+        <w:t xml:space="preserve"> </w:t>
+      </w:r>
+      <w:r>
+        <w:rPr>
+          <w:rFonts w:ascii="SolaimanLipi" w:hAnsi="SolaimanLipi" w:cs="SolaimanLipi"/>
+        </w:rPr>
+        <w:t xml:space="preserve">হলো আয়তক্ষেত্রগামী রেখার সমীকরণ। আধুনিক প্রতীকে  </w:t>
+      </w:r>
+      <w:r>
+        <w:rPr>
+          <w:rFonts w:cs="SolaimanLipi" w:ascii="SolaimanLipi" w:hAnsi="SolaimanLipi"/>
+        </w:rPr>
+        <w:t>Δ</w:t>
+      </w:r>
+      <w:r>
+        <w:rPr>
+          <w:rFonts w:cs="SolaimanLipi" w:ascii="SolaimanLipi" w:hAnsi="SolaimanLipi"/>
+        </w:rPr>
+        <w:t xml:space="preserve">x </w:t>
+      </w:r>
+      <w:r>
+        <w:rPr>
+          <w:rFonts w:ascii="SolaimanLipi" w:hAnsi="SolaimanLipi" w:cs="SolaimanLipi"/>
+        </w:rPr>
+        <w:t xml:space="preserve">শূন্যের দিকে যেতে থাকলে </w:t>
+      </w:r>
+      <w:r>
+        <w:rPr>
+          <w:rFonts w:cs="SolaimanLipi" w:ascii="SolaimanLipi" w:hAnsi="SolaimanLipi"/>
+        </w:rPr>
+        <w:t xml:space="preserve">Σ </w:t>
+      </w:r>
+      <w:r>
+        <w:rPr>
+          <w:rFonts w:ascii="SolaimanLipi" w:hAnsi="SolaimanLipi" w:cs="SolaimanLipi"/>
+        </w:rPr>
+        <w:t xml:space="preserve">চিহ্নকে নতুন আরেকটি প্রতীক ∫ দিয়ে প্রকাশ করা হয়। আর ∫ এর সাথে </w:t>
+      </w:r>
+      <w:r>
+        <w:rPr>
+          <w:rFonts w:cs="SolaimanLipi" w:ascii="SolaimanLipi" w:hAnsi="SolaimanLipi"/>
+        </w:rPr>
+        <w:t xml:space="preserve">dx </w:t>
+      </w:r>
+      <w:r>
+        <w:rPr>
+          <w:rFonts w:ascii="SolaimanLipi" w:hAnsi="SolaimanLipi" w:cs="SolaimanLipi"/>
+        </w:rPr>
+        <w:t>বসিয়ে সমীকরণকে ∫</w:t>
+      </w:r>
+      <w:r>
+        <w:rPr>
+          <w:rFonts w:cs="SolaimanLipi" w:ascii="SolaimanLipi" w:hAnsi="SolaimanLipi"/>
+        </w:rPr>
+        <w:t xml:space="preserve">f(x)dx </w:t>
+      </w:r>
+      <w:r>
+        <w:rPr>
+          <w:rFonts w:ascii="SolaimanLipi" w:hAnsi="SolaimanLipi" w:cs="SolaimanLipi"/>
+        </w:rPr>
+        <w:t xml:space="preserve">লেখা হয়। এর নাম ইন্টিগ্র্যাল বা যোগজ। </w:t>
+      </w:r>
+    </w:p>
+    <w:p>
+      <w:pPr>
+        <w:pStyle w:val="Normal"/>
+        <w:widowControl/>
+        <w:bidi w:val="0"/>
+        <w:ind w:hanging="0" w:start="0" w:end="0"/>
+        <w:jc w:val="start"/>
+        <w:rPr>
+          <w:rFonts w:ascii="SolaimanLipi" w:hAnsi="SolaimanLipi" w:cs="SolaimanLipi"/>
+        </w:rPr>
+      </w:pPr>
+      <w:r>
+        <w:rPr/>
+      </w:r>
+    </w:p>
+    <w:p>
+      <w:pPr>
+        <w:pStyle w:val="Normal"/>
+        <w:widowControl/>
+        <w:bidi w:val="0"/>
+        <w:ind w:hanging="0" w:start="0" w:end="0"/>
+        <w:jc w:val="start"/>
+        <w:rPr>
+          <w:rFonts w:ascii="SolaimanLipi" w:hAnsi="SolaimanLipi" w:cs="SolaimanLipi"/>
+        </w:rPr>
+      </w:pPr>
+      <w:r>
+        <w:rPr>
+          <w:rFonts w:ascii="SolaimanLipi" w:hAnsi="SolaimanLipi" w:cs="SolaimanLipi"/>
+        </w:rPr>
+        <w:t>চিত্র ২৩</w:t>
+      </w:r>
+      <w:r>
+        <w:rPr>
+          <w:rFonts w:cs="SolaimanLipi" w:ascii="SolaimanLipi" w:hAnsi="SolaimanLipi"/>
+        </w:rPr>
+        <w:t xml:space="preserve">: </w:t>
+      </w:r>
+      <w:r>
+        <w:rPr>
+          <w:rFonts w:ascii="SolaimanLipi" w:hAnsi="SolaimanLipi" w:cs="SolaimanLipi"/>
+        </w:rPr>
+        <w:t>ত্রিভুজের ক্ষেত্রফল পরিমাপ</w:t>
+      </w:r>
+    </w:p>
+    <w:p>
+      <w:pPr>
+        <w:pStyle w:val="Normal"/>
+        <w:widowControl/>
+        <w:bidi w:val="0"/>
+        <w:ind w:hanging="0" w:start="0" w:end="0"/>
+        <w:jc w:val="start"/>
+        <w:rPr>
+          <w:rFonts w:ascii="SolaimanLipi" w:hAnsi="SolaimanLipi" w:cs="SolaimanLipi"/>
+        </w:rPr>
+      </w:pPr>
+      <w:r>
+        <w:rPr/>
+      </w:r>
+    </w:p>
+    <w:p>
+      <w:pPr>
+        <w:pStyle w:val="Normal"/>
+        <w:widowControl/>
+        <w:bidi w:val="0"/>
+        <w:ind w:hanging="0" w:start="0" w:end="0"/>
+        <w:jc w:val="start"/>
+        <w:rPr>
+          <w:rFonts w:ascii="SolaimanLipi" w:hAnsi="SolaimanLipi" w:cs="SolaimanLipi"/>
+        </w:rPr>
+      </w:pPr>
+      <w:r>
+        <w:rPr>
+          <w:rFonts w:ascii="SolaimanLipi" w:hAnsi="SolaimanLipi" w:cs="SolaimanLipi"/>
+        </w:rPr>
+        <w:t xml:space="preserve">কেপলারের এ কাজটার কথা বেশি মানুষ জানে না। তবে এ কাজটিই তিনি করেছিলেন তিন মাত্রায়। ব্যারেলের আয়তন পরিমাপ করতে গিয়ে। এর জন্য তিনি ব্যারেলকে কেটে বিভিন্ন তল বানান। পরে এদের আয়তন যোগ করে পান পাত্রের আয়তন। শূন্য নিয়ে একটা সমস্যা ছিল। তবে কেপলার সে সমস্যার চোখ রাঙানি করে কাজ চালিয়ে যান। </w:t>
+      </w:r>
+      <w:r>
+        <w:rPr>
+          <w:rFonts w:cs="SolaimanLipi" w:ascii="SolaimanLipi" w:hAnsi="SolaimanLipi"/>
+        </w:rPr>
+        <w:t xml:space="preserve">Δx </w:t>
+      </w:r>
+      <w:r>
+        <w:rPr>
+          <w:rFonts w:ascii="SolaimanLipi" w:hAnsi="SolaimanLipi" w:cs="SolaimanLipi"/>
+        </w:rPr>
+        <w:t xml:space="preserve">এর মান শূন্যের দিকে যেতে থাকলে অসীমসংখ্যক শূন্যকে যোগ করতে হয়। যার কোনো অর্থই নেই। কেপলার এ সমস্যা উপেক্ষা করেন। যুক্তির বিচারে অসীমসংখ্যক শূন্যকে যোগ করা অর্থহীন কাজ হলে কাজটার ফলাফল পাওয়া গেল যথাযথ। </w:t>
+      </w:r>
+    </w:p>
+    <w:p>
+      <w:pPr>
+        <w:pStyle w:val="Normal"/>
+        <w:widowControl/>
+        <w:bidi w:val="0"/>
+        <w:ind w:hanging="0" w:start="0" w:end="0"/>
+        <w:jc w:val="start"/>
+        <w:rPr>
+          <w:rFonts w:ascii="SolaimanLipi" w:hAnsi="SolaimanLipi" w:cs="SolaimanLipi"/>
+        </w:rPr>
+      </w:pPr>
+      <w:r>
+        <w:rPr/>
+      </w:r>
+    </w:p>
+    <w:p>
+      <w:pPr>
+        <w:pStyle w:val="Normal"/>
+        <w:widowControl/>
+        <w:bidi w:val="0"/>
+        <w:ind w:hanging="0" w:start="0" w:end="0"/>
+        <w:jc w:val="start"/>
+        <w:rPr>
+          <w:rFonts w:ascii="SolaimanLipi" w:hAnsi="SolaimanLipi" w:cs="SolaimanLipi"/>
+        </w:rPr>
+      </w:pPr>
+      <w:r>
+        <w:rPr>
+          <w:rFonts w:ascii="SolaimanLipi" w:hAnsi="SolaimanLipi" w:cs="SolaimanLipi"/>
+        </w:rPr>
+        <w:t>বস্তুকে অসীম পরিমাণ ছোট করার মতো বিখ্যাত বিজ্ঞানী কেপলার একাই নন। অসীম ও অসীম পরিমাণ ক্ষুদ্র এসব খণ্ডের কথা নিয়ে ভেবেছিলেন গ্যালিলেওও। এই দুটি ধারণা আমাদের সসীম জ্ঞানের পরিধির বাইরে। তিনি লেখেন</w:t>
+      </w:r>
+      <w:r>
+        <w:rPr>
+          <w:rFonts w:cs="SolaimanLipi" w:ascii="SolaimanLipi" w:hAnsi="SolaimanLipi"/>
+        </w:rPr>
+        <w:t>, “</w:t>
+      </w:r>
+      <w:r>
+        <w:rPr>
+          <w:rFonts w:ascii="SolaimanLipi" w:hAnsi="SolaimanLipi" w:cs="SolaimanLipi"/>
+        </w:rPr>
+        <w:t>প্রথমটি আমরা বুঝতে পারি না এর বিশালতার কারণে</w:t>
+      </w:r>
+      <w:r>
+        <w:rPr>
+          <w:rFonts w:cs="SolaimanLipi" w:ascii="SolaimanLipi" w:hAnsi="SolaimanLipi"/>
+        </w:rPr>
+        <w:t xml:space="preserve">, </w:t>
+      </w:r>
+      <w:r>
+        <w:rPr>
+          <w:rFonts w:ascii="SolaimanLipi" w:hAnsi="SolaimanLipi" w:cs="SolaimanLipi"/>
+        </w:rPr>
+        <w:t>আর পরেরটি এর তুচ্ছতার জন্য।</w:t>
+      </w:r>
+      <w:r>
+        <w:rPr>
+          <w:rFonts w:cs="SolaimanLipi" w:ascii="SolaimanLipi" w:hAnsi="SolaimanLipi"/>
+        </w:rPr>
+        <w:t xml:space="preserve">" </w:t>
+      </w:r>
+      <w:r>
+        <w:rPr>
+          <w:rFonts w:ascii="SolaimanLipi" w:hAnsi="SolaimanLipi" w:cs="SolaimanLipi"/>
+        </w:rPr>
+        <w:t>তবে অসীম শূন্য রহস্যময় হলেও গ্যালিলেও এর শক্তি অনুভব করতে পেরেছিলেন</w:t>
+      </w:r>
+      <w:r>
+        <w:rPr>
+          <w:rFonts w:cs="SolaimanLipi" w:ascii="SolaimanLipi" w:hAnsi="SolaimanLipi"/>
+        </w:rPr>
+        <w:t>, "</w:t>
+      </w:r>
+      <w:r>
+        <w:rPr>
+          <w:rFonts w:ascii="SolaimanLipi" w:hAnsi="SolaimanLipi" w:cs="SolaimanLipi"/>
+        </w:rPr>
+        <w:t>একবার ভাবুন দুটোকে একত্র করলে কী হতে পারে।</w:t>
+      </w:r>
+      <w:r>
+        <w:rPr>
+          <w:rFonts w:cs="SolaimanLipi" w:ascii="SolaimanLipi" w:hAnsi="SolaimanLipi"/>
+        </w:rPr>
+        <w:t xml:space="preserve">" </w:t>
+      </w:r>
+      <w:r>
+        <w:rPr>
+          <w:rFonts w:ascii="SolaimanLipi" w:hAnsi="SolaimanLipi" w:cs="SolaimanLipi"/>
+        </w:rPr>
+        <w:t xml:space="preserve">গ্যালিলেওর ছাত্র বোনাভেন্টুরা কাভালিয়েরি এর আংশিক উত্তর দিয়েছিলেন। </w:t>
+      </w:r>
+    </w:p>
+    <w:p>
+      <w:pPr>
+        <w:pStyle w:val="Normal"/>
+        <w:widowControl/>
+        <w:bidi w:val="0"/>
+        <w:ind w:hanging="0" w:start="0" w:end="0"/>
+        <w:jc w:val="start"/>
+        <w:rPr>
+          <w:rFonts w:ascii="SolaimanLipi" w:hAnsi="SolaimanLipi" w:cs="SolaimanLipi"/>
+        </w:rPr>
+      </w:pPr>
+      <w:r>
+        <w:rPr/>
+      </w:r>
+    </w:p>
+    <w:p>
+      <w:pPr>
+        <w:pStyle w:val="Normal"/>
+        <w:widowControl/>
+        <w:bidi w:val="0"/>
+        <w:ind w:hanging="0" w:start="0" w:end="0"/>
+        <w:jc w:val="start"/>
+        <w:rPr>
+          <w:rFonts w:ascii="SolaimanLipi" w:hAnsi="SolaimanLipi" w:cs="SolaimanLipi"/>
+        </w:rPr>
+      </w:pPr>
+      <w:r>
+        <w:rPr>
+          <w:rFonts w:ascii="SolaimanLipi" w:hAnsi="SolaimanLipi" w:cs="SolaimanLipi"/>
+        </w:rPr>
+        <w:t xml:space="preserve">ব্যারেলের বদলে কাভালিয়েরি জ্যামিতিক বস্তু নিয়ে কাজ করেন।  </w:t>
       </w:r>
     </w:p>
     <w:p>

</xml_diff>

<commit_message>
zero ch 5 p33 middle
</commit_message>
<xml_diff>
--- a/books/zero/05 Zero Infinite Zeros.docx
+++ b/books/zero/05 Zero Infinite Zeros.docx
@@ -1658,7 +1658,9 @@
         <w:bidi w:val="0"/>
         <w:ind w:hanging="0" w:start="0" w:end="0"/>
         <w:jc w:val="center"/>
-        <w:rPr/>
+        <w:rPr>
+          <w:rFonts w:ascii="SolaimanLipi" w:hAnsi="SolaimanLipi" w:cs="SolaimanLipi"/>
+        </w:rPr>
       </w:pPr>
       <w:r>
         <w:rPr>
@@ -1810,7 +1812,9 @@
         <w:bidi w:val="0"/>
         <w:ind w:hanging="0" w:start="0" w:end="0"/>
         <w:jc w:val="center"/>
-        <w:rPr/>
+        <w:rPr>
+          <w:rFonts w:ascii="SolaimanLipi" w:hAnsi="SolaimanLipi" w:cs="SolaimanLipi"/>
+        </w:rPr>
       </w:pPr>
       <w:r>
         <w:rPr>
@@ -2568,7 +2572,9 @@
         </w:rPr>
       </w:pPr>
       <w:r>
-        <w:rPr/>
+        <w:rPr>
+          <w:rFonts w:cs="SolaimanLipi" w:ascii="SolaimanLipi" w:hAnsi="SolaimanLipi"/>
+        </w:rPr>
       </w:r>
     </w:p>
     <w:p>
@@ -2601,7 +2607,9 @@
         </w:rPr>
       </w:pPr>
       <w:r>
-        <w:rPr/>
+        <w:rPr>
+          <w:rFonts w:cs="SolaimanLipi" w:ascii="SolaimanLipi" w:hAnsi="SolaimanLipi"/>
+        </w:rPr>
       </w:r>
     </w:p>
     <w:p>
@@ -2634,7 +2642,9 @@
         </w:rPr>
       </w:pPr>
       <w:r>
-        <w:rPr/>
+        <w:rPr>
+          <w:rFonts w:cs="SolaimanLipi" w:ascii="SolaimanLipi" w:hAnsi="SolaimanLipi"/>
+        </w:rPr>
       </w:r>
     </w:p>
     <w:p>
@@ -2778,19 +2788,7 @@
         <w:rPr>
           <w:rFonts w:cs="SolaimanLipi" w:ascii="SolaimanLipi" w:hAnsi="SolaimanLipi"/>
         </w:rPr>
-        <w:t>Δ</w:t>
-      </w:r>
-      <w:r>
-        <w:rPr>
-          <w:rFonts w:cs="SolaimanLipi" w:ascii="SolaimanLipi" w:hAnsi="SolaimanLipi"/>
-        </w:rPr>
-        <w:t>x</w:t>
-      </w:r>
-      <w:r>
-        <w:rPr>
-          <w:rFonts w:cs="SolaimanLipi" w:ascii="SolaimanLipi" w:hAnsi="SolaimanLipi"/>
-        </w:rPr>
-        <w:t xml:space="preserve"> </w:t>
+        <w:t xml:space="preserve">Δx </w:t>
       </w:r>
       <w:r>
         <w:rPr>
@@ -2802,13 +2800,7 @@
         <w:rPr>
           <w:rFonts w:cs="SolaimanLipi" w:ascii="SolaimanLipi" w:hAnsi="SolaimanLipi"/>
         </w:rPr>
-        <w:t>Δ</w:t>
-      </w:r>
-      <w:r>
-        <w:rPr>
-          <w:rFonts w:cs="SolaimanLipi" w:ascii="SolaimanLipi" w:hAnsi="SolaimanLipi"/>
-        </w:rPr>
-        <w:t xml:space="preserve">x </w:t>
+        <w:t xml:space="preserve">Δx </w:t>
       </w:r>
       <w:r>
         <w:rPr>
@@ -2832,13 +2824,238 @@
         <w:rPr>
           <w:rFonts w:cs="SolaimanLipi" w:ascii="SolaimanLipi" w:hAnsi="SolaimanLipi"/>
         </w:rPr>
-        <w:t>Σ</w:t>
-      </w:r>
-      <w:r>
-        <w:rPr>
-          <w:rFonts w:cs="SolaimanLipi" w:ascii="SolaimanLipi" w:hAnsi="SolaimanLipi"/>
-        </w:rPr>
-        <w:t>f(x)</w:t>
+        <w:t xml:space="preserve">Σf(x), </w:t>
+      </w:r>
+      <w:r>
+        <w:rPr>
+          <w:rFonts w:ascii="SolaimanLipi" w:hAnsi="SolaimanLipi" w:cs="SolaimanLipi"/>
+        </w:rPr>
+        <w:t xml:space="preserve">যেখানে গ্রিক বর্ণ </w:t>
+      </w:r>
+      <w:r>
+        <w:rPr>
+          <w:rFonts w:cs="SolaimanLipi" w:ascii="SolaimanLipi" w:hAnsi="SolaimanLipi"/>
+        </w:rPr>
+        <w:t>Σ (</w:t>
+      </w:r>
+      <w:r>
+        <w:rPr>
+          <w:rFonts w:ascii="SolaimanLipi" w:hAnsi="SolaimanLipi" w:cs="SolaimanLipi"/>
+        </w:rPr>
+        <w:t>সিগমা</w:t>
+      </w:r>
+      <w:r>
+        <w:rPr>
+          <w:rFonts w:cs="SolaimanLipi" w:ascii="SolaimanLipi" w:hAnsi="SolaimanLipi"/>
+        </w:rPr>
+        <w:t xml:space="preserve">) </w:t>
+      </w:r>
+      <w:r>
+        <w:rPr>
+          <w:rFonts w:ascii="SolaimanLipi" w:hAnsi="SolaimanLipi" w:cs="SolaimanLipi"/>
+        </w:rPr>
+        <w:t xml:space="preserve">হলো একটি উপযুক্ত পরিসরের যোগফল বা সমষ্টির প্রতীক। আর </w:t>
+      </w:r>
+      <w:r>
+        <w:rPr>
+          <w:rFonts w:cs="SolaimanLipi" w:ascii="SolaimanLipi" w:hAnsi="SolaimanLipi"/>
+        </w:rPr>
+        <w:t xml:space="preserve">f(x) </w:t>
+      </w:r>
+      <w:r>
+        <w:rPr>
+          <w:rFonts w:ascii="SolaimanLipi" w:hAnsi="SolaimanLipi" w:cs="SolaimanLipi"/>
+        </w:rPr>
+        <w:t xml:space="preserve">হলো আয়তক্ষেত্রগামী রেখার সমীকরণ। আধুনিক প্রতীকে  </w:t>
+      </w:r>
+      <w:r>
+        <w:rPr>
+          <w:rFonts w:cs="SolaimanLipi" w:ascii="SolaimanLipi" w:hAnsi="SolaimanLipi"/>
+        </w:rPr>
+        <w:t xml:space="preserve">Δx </w:t>
+      </w:r>
+      <w:r>
+        <w:rPr>
+          <w:rFonts w:ascii="SolaimanLipi" w:hAnsi="SolaimanLipi" w:cs="SolaimanLipi"/>
+        </w:rPr>
+        <w:t xml:space="preserve">শূন্যের দিকে যেতে থাকলে </w:t>
+      </w:r>
+      <w:r>
+        <w:rPr>
+          <w:rFonts w:cs="SolaimanLipi" w:ascii="SolaimanLipi" w:hAnsi="SolaimanLipi"/>
+        </w:rPr>
+        <w:t xml:space="preserve">Σ </w:t>
+      </w:r>
+      <w:r>
+        <w:rPr>
+          <w:rFonts w:ascii="SolaimanLipi" w:hAnsi="SolaimanLipi" w:cs="SolaimanLipi"/>
+        </w:rPr>
+        <w:t xml:space="preserve">চিহ্নকে নতুন আরেকটি প্রতীক ∫ দিয়ে প্রকাশ করা হয়। আর ∫ এর সাথে </w:t>
+      </w:r>
+      <w:r>
+        <w:rPr>
+          <w:rFonts w:cs="SolaimanLipi" w:ascii="SolaimanLipi" w:hAnsi="SolaimanLipi"/>
+        </w:rPr>
+        <w:t xml:space="preserve">dx </w:t>
+      </w:r>
+      <w:r>
+        <w:rPr>
+          <w:rFonts w:ascii="SolaimanLipi" w:hAnsi="SolaimanLipi" w:cs="SolaimanLipi"/>
+        </w:rPr>
+        <w:t>বসিয়ে সমীকরণকে ∫</w:t>
+      </w:r>
+      <w:r>
+        <w:rPr>
+          <w:rFonts w:cs="SolaimanLipi" w:ascii="SolaimanLipi" w:hAnsi="SolaimanLipi"/>
+        </w:rPr>
+        <w:t xml:space="preserve">f(x)dx </w:t>
+      </w:r>
+      <w:r>
+        <w:rPr>
+          <w:rFonts w:ascii="SolaimanLipi" w:hAnsi="SolaimanLipi" w:cs="SolaimanLipi"/>
+        </w:rPr>
+        <w:t xml:space="preserve">লেখা হয়। এর নাম ইন্টিগ্র্যাল বা যোগজ। </w:t>
+      </w:r>
+    </w:p>
+    <w:p>
+      <w:pPr>
+        <w:pStyle w:val="Normal"/>
+        <w:widowControl/>
+        <w:bidi w:val="0"/>
+        <w:ind w:hanging="0" w:start="0" w:end="0"/>
+        <w:jc w:val="start"/>
+        <w:rPr>
+          <w:rFonts w:ascii="SolaimanLipi" w:hAnsi="SolaimanLipi" w:cs="SolaimanLipi"/>
+        </w:rPr>
+      </w:pPr>
+      <w:r>
+        <w:rPr>
+          <w:rFonts w:cs="SolaimanLipi" w:ascii="SolaimanLipi" w:hAnsi="SolaimanLipi"/>
+        </w:rPr>
+      </w:r>
+    </w:p>
+    <w:p>
+      <w:pPr>
+        <w:pStyle w:val="Normal"/>
+        <w:widowControl/>
+        <w:bidi w:val="0"/>
+        <w:ind w:hanging="0" w:start="0" w:end="0"/>
+        <w:jc w:val="start"/>
+        <w:rPr>
+          <w:rFonts w:ascii="SolaimanLipi" w:hAnsi="SolaimanLipi" w:cs="SolaimanLipi"/>
+        </w:rPr>
+      </w:pPr>
+      <w:r>
+        <w:rPr>
+          <w:rFonts w:ascii="SolaimanLipi" w:hAnsi="SolaimanLipi" w:cs="SolaimanLipi"/>
+        </w:rPr>
+        <w:t>চিত্র ২৩</w:t>
+      </w:r>
+      <w:r>
+        <w:rPr>
+          <w:rFonts w:cs="SolaimanLipi" w:ascii="SolaimanLipi" w:hAnsi="SolaimanLipi"/>
+        </w:rPr>
+        <w:t xml:space="preserve">: </w:t>
+      </w:r>
+      <w:r>
+        <w:rPr>
+          <w:rFonts w:ascii="SolaimanLipi" w:hAnsi="SolaimanLipi" w:cs="SolaimanLipi"/>
+        </w:rPr>
+        <w:t>ত্রিভুজের ক্ষেত্রফল পরিমাপ</w:t>
+      </w:r>
+    </w:p>
+    <w:p>
+      <w:pPr>
+        <w:pStyle w:val="Normal"/>
+        <w:widowControl/>
+        <w:bidi w:val="0"/>
+        <w:ind w:hanging="0" w:start="0" w:end="0"/>
+        <w:jc w:val="start"/>
+        <w:rPr>
+          <w:rFonts w:ascii="SolaimanLipi" w:hAnsi="SolaimanLipi" w:cs="SolaimanLipi"/>
+        </w:rPr>
+      </w:pPr>
+      <w:r>
+        <w:rPr>
+          <w:rFonts w:cs="SolaimanLipi" w:ascii="SolaimanLipi" w:hAnsi="SolaimanLipi"/>
+        </w:rPr>
+      </w:r>
+    </w:p>
+    <w:p>
+      <w:pPr>
+        <w:pStyle w:val="Normal"/>
+        <w:widowControl/>
+        <w:bidi w:val="0"/>
+        <w:ind w:hanging="0" w:start="0" w:end="0"/>
+        <w:jc w:val="start"/>
+        <w:rPr>
+          <w:rFonts w:ascii="SolaimanLipi" w:hAnsi="SolaimanLipi" w:cs="SolaimanLipi"/>
+        </w:rPr>
+      </w:pPr>
+      <w:r>
+        <w:rPr>
+          <w:rFonts w:ascii="SolaimanLipi" w:hAnsi="SolaimanLipi" w:cs="SolaimanLipi"/>
+        </w:rPr>
+        <w:t xml:space="preserve">কেপলারের এ কাজটার কথা বেশি মানুষ জানে না। তবে এ কাজটিই তিনি করেছিলেন তিন মাত্রায়। ব্যারেলের আয়তন পরিমাপ করতে গিয়ে। এর জন্য তিনি ব্যারেলকে কেটে বিভিন্ন তল বানান। পরে এদের আয়তন যোগ করে পান পাত্রের আয়তন। শূন্য নিয়ে একটা সমস্যা ছিল। তবে কেপলার সে সমস্যার চোখ রাঙানি করে কাজ চালিয়ে যান। </w:t>
+      </w:r>
+      <w:r>
+        <w:rPr>
+          <w:rFonts w:cs="SolaimanLipi" w:ascii="SolaimanLipi" w:hAnsi="SolaimanLipi"/>
+        </w:rPr>
+        <w:t xml:space="preserve">Δx </w:t>
+      </w:r>
+      <w:r>
+        <w:rPr>
+          <w:rFonts w:ascii="SolaimanLipi" w:hAnsi="SolaimanLipi" w:cs="SolaimanLipi"/>
+        </w:rPr>
+        <w:t xml:space="preserve">এর মান শূন্যের দিকে যেতে থাকলে অসীমসংখ্যক শূন্যকে যোগ করতে হয়। যার কোনো অর্থই নেই। কেপলার এ সমস্যা উপেক্ষা করেন। যুক্তির বিচারে অসীমসংখ্যক শূন্যকে যোগ করা অর্থহীন কাজ হলে কাজটার ফলাফল পাওয়া গেল যথাযথ। </w:t>
+      </w:r>
+    </w:p>
+    <w:p>
+      <w:pPr>
+        <w:pStyle w:val="Normal"/>
+        <w:widowControl/>
+        <w:bidi w:val="0"/>
+        <w:ind w:hanging="0" w:start="0" w:end="0"/>
+        <w:jc w:val="start"/>
+        <w:rPr>
+          <w:rFonts w:ascii="SolaimanLipi" w:hAnsi="SolaimanLipi" w:cs="SolaimanLipi"/>
+        </w:rPr>
+      </w:pPr>
+      <w:r>
+        <w:rPr>
+          <w:rFonts w:cs="SolaimanLipi" w:ascii="SolaimanLipi" w:hAnsi="SolaimanLipi"/>
+        </w:rPr>
+      </w:r>
+    </w:p>
+    <w:p>
+      <w:pPr>
+        <w:pStyle w:val="Normal"/>
+        <w:widowControl/>
+        <w:bidi w:val="0"/>
+        <w:ind w:hanging="0" w:start="0" w:end="0"/>
+        <w:jc w:val="start"/>
+        <w:rPr>
+          <w:rFonts w:ascii="SolaimanLipi" w:hAnsi="SolaimanLipi" w:cs="SolaimanLipi"/>
+        </w:rPr>
+      </w:pPr>
+      <w:r>
+        <w:rPr>
+          <w:rFonts w:ascii="SolaimanLipi" w:hAnsi="SolaimanLipi" w:cs="SolaimanLipi"/>
+        </w:rPr>
+        <w:t>বস্তুকে অসীম পরিমাণ ছোট করার মতো বিখ্যাত বিজ্ঞানী কেপলার একাই নন। অসীম ও অসীম পরিমাণ ক্ষুদ্র এসব খণ্ডের কথা নিয়ে ভেবেছিলেন গ্যালিলেওও। এই দুটি ধারণা আমাদের সসীম জ্ঞানের পরিধির বাইরে। তিনি লেখেন</w:t>
+      </w:r>
+      <w:r>
+        <w:rPr>
+          <w:rFonts w:cs="SolaimanLipi" w:ascii="SolaimanLipi" w:hAnsi="SolaimanLipi"/>
+        </w:rPr>
+        <w:t>, “</w:t>
+      </w:r>
+      <w:r>
+        <w:rPr>
+          <w:rFonts w:ascii="SolaimanLipi" w:hAnsi="SolaimanLipi" w:cs="SolaimanLipi"/>
+        </w:rPr>
+        <w:t>প্রথমটি আমরা বুঝতে পারি না এর বিশালতার কারণে</w:t>
       </w:r>
       <w:r>
         <w:rPr>
@@ -2850,136 +3067,125 @@
         <w:rPr>
           <w:rFonts w:ascii="SolaimanLipi" w:hAnsi="SolaimanLipi" w:cs="SolaimanLipi"/>
         </w:rPr>
-        <w:t xml:space="preserve">যেখানে গ্রিক বর্ণ </w:t>
-      </w:r>
-      <w:r>
-        <w:rPr>
-          <w:rFonts w:cs="SolaimanLipi" w:ascii="SolaimanLipi" w:hAnsi="SolaimanLipi"/>
-        </w:rPr>
-        <w:t>Σ (</w:t>
-      </w:r>
-      <w:r>
-        <w:rPr>
-          <w:rFonts w:ascii="SolaimanLipi" w:hAnsi="SolaimanLipi" w:cs="SolaimanLipi"/>
-        </w:rPr>
-        <w:t>সিগমা</w:t>
-      </w:r>
-      <w:r>
-        <w:rPr>
-          <w:rFonts w:cs="SolaimanLipi" w:ascii="SolaimanLipi" w:hAnsi="SolaimanLipi"/>
-        </w:rPr>
-        <w:t xml:space="preserve">) </w:t>
-      </w:r>
-      <w:r>
-        <w:rPr>
-          <w:rFonts w:ascii="SolaimanLipi" w:hAnsi="SolaimanLipi" w:cs="SolaimanLipi"/>
-        </w:rPr>
-        <w:t xml:space="preserve">হলো একটি উপযুক্ত পরিসরের যোগফল বা সমষ্টির প্রতীক। আর </w:t>
-      </w:r>
-      <w:r>
-        <w:rPr>
-          <w:rFonts w:cs="SolaimanLipi" w:ascii="SolaimanLipi" w:hAnsi="SolaimanLipi"/>
-        </w:rPr>
-        <w:t>f(x)</w:t>
-      </w:r>
-      <w:r>
-        <w:rPr>
-          <w:rFonts w:cs="SolaimanLipi" w:ascii="SolaimanLipi" w:hAnsi="SolaimanLipi"/>
-        </w:rPr>
-        <w:t xml:space="preserve"> </w:t>
-      </w:r>
-      <w:r>
-        <w:rPr>
-          <w:rFonts w:ascii="SolaimanLipi" w:hAnsi="SolaimanLipi" w:cs="SolaimanLipi"/>
-        </w:rPr>
-        <w:t xml:space="preserve">হলো আয়তক্ষেত্রগামী রেখার সমীকরণ। আধুনিক প্রতীকে  </w:t>
-      </w:r>
-      <w:r>
-        <w:rPr>
-          <w:rFonts w:cs="SolaimanLipi" w:ascii="SolaimanLipi" w:hAnsi="SolaimanLipi"/>
-        </w:rPr>
-        <w:t>Δ</w:t>
-      </w:r>
-      <w:r>
-        <w:rPr>
-          <w:rFonts w:cs="SolaimanLipi" w:ascii="SolaimanLipi" w:hAnsi="SolaimanLipi"/>
-        </w:rPr>
-        <w:t xml:space="preserve">x </w:t>
-      </w:r>
-      <w:r>
-        <w:rPr>
-          <w:rFonts w:ascii="SolaimanLipi" w:hAnsi="SolaimanLipi" w:cs="SolaimanLipi"/>
-        </w:rPr>
-        <w:t xml:space="preserve">শূন্যের দিকে যেতে থাকলে </w:t>
-      </w:r>
-      <w:r>
-        <w:rPr>
-          <w:rFonts w:cs="SolaimanLipi" w:ascii="SolaimanLipi" w:hAnsi="SolaimanLipi"/>
-        </w:rPr>
-        <w:t xml:space="preserve">Σ </w:t>
-      </w:r>
-      <w:r>
-        <w:rPr>
-          <w:rFonts w:ascii="SolaimanLipi" w:hAnsi="SolaimanLipi" w:cs="SolaimanLipi"/>
-        </w:rPr>
-        <w:t xml:space="preserve">চিহ্নকে নতুন আরেকটি প্রতীক ∫ দিয়ে প্রকাশ করা হয়। আর ∫ এর সাথে </w:t>
-      </w:r>
-      <w:r>
-        <w:rPr>
-          <w:rFonts w:cs="SolaimanLipi" w:ascii="SolaimanLipi" w:hAnsi="SolaimanLipi"/>
-        </w:rPr>
-        <w:t xml:space="preserve">dx </w:t>
-      </w:r>
-      <w:r>
-        <w:rPr>
-          <w:rFonts w:ascii="SolaimanLipi" w:hAnsi="SolaimanLipi" w:cs="SolaimanLipi"/>
-        </w:rPr>
-        <w:t>বসিয়ে সমীকরণকে ∫</w:t>
-      </w:r>
-      <w:r>
-        <w:rPr>
-          <w:rFonts w:cs="SolaimanLipi" w:ascii="SolaimanLipi" w:hAnsi="SolaimanLipi"/>
-        </w:rPr>
-        <w:t xml:space="preserve">f(x)dx </w:t>
-      </w:r>
-      <w:r>
-        <w:rPr>
-          <w:rFonts w:ascii="SolaimanLipi" w:hAnsi="SolaimanLipi" w:cs="SolaimanLipi"/>
-        </w:rPr>
-        <w:t xml:space="preserve">লেখা হয়। এর নাম ইন্টিগ্র্যাল বা যোগজ। </w:t>
-      </w:r>
-    </w:p>
-    <w:p>
-      <w:pPr>
-        <w:pStyle w:val="Normal"/>
-        <w:widowControl/>
-        <w:bidi w:val="0"/>
-        <w:ind w:hanging="0" w:start="0" w:end="0"/>
-        <w:jc w:val="start"/>
-        <w:rPr>
-          <w:rFonts w:ascii="SolaimanLipi" w:hAnsi="SolaimanLipi" w:cs="SolaimanLipi"/>
-        </w:rPr>
-      </w:pPr>
-      <w:r>
-        <w:rPr/>
-      </w:r>
-    </w:p>
-    <w:p>
-      <w:pPr>
-        <w:pStyle w:val="Normal"/>
-        <w:widowControl/>
-        <w:bidi w:val="0"/>
-        <w:ind w:hanging="0" w:start="0" w:end="0"/>
-        <w:jc w:val="start"/>
-        <w:rPr>
-          <w:rFonts w:ascii="SolaimanLipi" w:hAnsi="SolaimanLipi" w:cs="SolaimanLipi"/>
-        </w:rPr>
-      </w:pPr>
-      <w:r>
-        <w:rPr>
-          <w:rFonts w:ascii="SolaimanLipi" w:hAnsi="SolaimanLipi" w:cs="SolaimanLipi"/>
-        </w:rPr>
-        <w:t>চিত্র ২৩</w:t>
+        <w:t>আর পরেরটি এর তুচ্ছতার জন্য।</w:t>
+      </w:r>
+      <w:r>
+        <w:rPr>
+          <w:rFonts w:cs="SolaimanLipi" w:ascii="SolaimanLipi" w:hAnsi="SolaimanLipi"/>
+        </w:rPr>
+        <w:t xml:space="preserve">" </w:t>
+      </w:r>
+      <w:r>
+        <w:rPr>
+          <w:rFonts w:ascii="SolaimanLipi" w:hAnsi="SolaimanLipi" w:cs="SolaimanLipi"/>
+        </w:rPr>
+        <w:t>তবে অসীম শূন্য রহস্যময় হলেও গ্যালিলেও এর শক্তি অনুভব করতে পেরেছিলেন</w:t>
+      </w:r>
+      <w:r>
+        <w:rPr>
+          <w:rFonts w:cs="SolaimanLipi" w:ascii="SolaimanLipi" w:hAnsi="SolaimanLipi"/>
+        </w:rPr>
+        <w:t>, "</w:t>
+      </w:r>
+      <w:r>
+        <w:rPr>
+          <w:rFonts w:ascii="SolaimanLipi" w:hAnsi="SolaimanLipi" w:cs="SolaimanLipi"/>
+        </w:rPr>
+        <w:t>একবার ভাবুন দুটোকে একত্র করলে কী হতে পারে।</w:t>
+      </w:r>
+      <w:r>
+        <w:rPr>
+          <w:rFonts w:cs="SolaimanLipi" w:ascii="SolaimanLipi" w:hAnsi="SolaimanLipi"/>
+        </w:rPr>
+        <w:t xml:space="preserve">" </w:t>
+      </w:r>
+      <w:r>
+        <w:rPr>
+          <w:rFonts w:ascii="SolaimanLipi" w:hAnsi="SolaimanLipi" w:cs="SolaimanLipi"/>
+        </w:rPr>
+        <w:t xml:space="preserve">গ্যালিলেওর ছাত্র বোনাভেন্টুরা কাভালিয়েরি এর আংশিক উত্তর দিয়েছিলেন। </w:t>
+      </w:r>
+    </w:p>
+    <w:p>
+      <w:pPr>
+        <w:pStyle w:val="Normal"/>
+        <w:widowControl/>
+        <w:bidi w:val="0"/>
+        <w:ind w:hanging="0" w:start="0" w:end="0"/>
+        <w:jc w:val="start"/>
+        <w:rPr>
+          <w:rFonts w:ascii="SolaimanLipi" w:hAnsi="SolaimanLipi" w:cs="SolaimanLipi"/>
+        </w:rPr>
+      </w:pPr>
+      <w:r>
+        <w:rPr>
+          <w:rFonts w:cs="SolaimanLipi" w:ascii="SolaimanLipi" w:hAnsi="SolaimanLipi"/>
+        </w:rPr>
+      </w:r>
+    </w:p>
+    <w:p>
+      <w:pPr>
+        <w:pStyle w:val="Normal"/>
+        <w:widowControl/>
+        <w:bidi w:val="0"/>
+        <w:ind w:hanging="0" w:start="0" w:end="0"/>
+        <w:jc w:val="start"/>
+        <w:rPr>
+          <w:rFonts w:ascii="SolaimanLipi" w:hAnsi="SolaimanLipi" w:cs="SolaimanLipi"/>
+        </w:rPr>
+      </w:pPr>
+      <w:r>
+        <w:rPr>
+          <w:rFonts w:ascii="SolaimanLipi" w:hAnsi="SolaimanLipi" w:cs="SolaimanLipi"/>
+        </w:rPr>
+        <w:t>ব্যারেলের বদলে কাভালিয়েরি জ্যামিতিক বস্তু নিয়ে কাজ করেন। কাভালিয়েরির মতে ত্রিভুজের মতো সব ক্ষেত্রফলই অসীমসংখ্যক শূন্যদৈর্ঘ্যের রেখা দিয়ে গঠিত। আর আয়তন গঠিত অসীমসংখ্যক শূন্যউচ্চতার তল নিয়ে। এসব অবিভাজ্য রেখা ও তল ক্ষেত্রফল ও আয়তনের পরমাণুর মতো। এদেরকে আর ভাগ করা যাবে না। চিকন খণ্ড দিয়ে কেপলার ঠিক যেভাবে ব্যারেলের আয়তন মেপেছিলেন</w:t>
+      </w:r>
+      <w:r>
+        <w:rPr>
+          <w:rFonts w:cs="SolaimanLipi" w:ascii="SolaimanLipi" w:hAnsi="SolaimanLipi"/>
+        </w:rPr>
+        <w:t xml:space="preserve">, </w:t>
+      </w:r>
+      <w:r>
+        <w:rPr>
+          <w:rFonts w:ascii="SolaimanLipi" w:hAnsi="SolaimanLipi" w:cs="SolaimanLipi"/>
+        </w:rPr>
+        <w:t xml:space="preserve">কাভালিয়েরি সেভাবেই অসীমসংখ্যক অবিভাজ্য শূন্যকে যোগ করে জ্যামতিক বস্তুর ক্ষেত্রফল বা আয়তন বের করেন। </w:t>
+      </w:r>
+    </w:p>
+    <w:p>
+      <w:pPr>
+        <w:pStyle w:val="Normal"/>
+        <w:widowControl/>
+        <w:bidi w:val="0"/>
+        <w:ind w:hanging="0" w:start="0" w:end="0"/>
+        <w:jc w:val="start"/>
+        <w:rPr>
+          <w:rFonts w:ascii="SolaimanLipi" w:hAnsi="SolaimanLipi" w:cs="SolaimanLipi"/>
+        </w:rPr>
+      </w:pPr>
+      <w:r>
+        <w:rPr>
+          <w:rFonts w:cs="SolaimanLipi" w:ascii="SolaimanLipi" w:hAnsi="SolaimanLipi"/>
+        </w:rPr>
+      </w:r>
+    </w:p>
+    <w:p>
+      <w:pPr>
+        <w:pStyle w:val="Normal"/>
+        <w:widowControl/>
+        <w:bidi w:val="0"/>
+        <w:ind w:hanging="0" w:start="0" w:end="0"/>
+        <w:jc w:val="start"/>
+        <w:rPr>
+          <w:rFonts w:ascii="SolaimanLipi" w:hAnsi="SolaimanLipi" w:cs="SolaimanLipi"/>
+        </w:rPr>
+      </w:pPr>
+      <w:r>
+        <w:rPr>
+          <w:rFonts w:ascii="SolaimanLipi" w:hAnsi="SolaimanLipi" w:cs="SolaimanLipi"/>
+        </w:rPr>
+        <w:t>কাভালিয়েরির বক্তব্য জ্যামিতিকদের বিব্রত করে। শূন্য ক্ষেত্রফলের অসীমসংখ্যক রেখা যোগ করে দ্বিমাত্রিক ত্রিভুজ ছিলেন। একইভাবে অসীমসংখ্যক শূন আয়তনের তল যোগ করে ত্রিমাত্রিক কাঠামো পাওয়া যাবে না। সমস্যা আসলে একই জায়গায়</w:t>
       </w:r>
       <w:r>
         <w:rPr>
@@ -2991,97 +3197,7 @@
         <w:rPr>
           <w:rFonts w:ascii="SolaimanLipi" w:hAnsi="SolaimanLipi" w:cs="SolaimanLipi"/>
         </w:rPr>
-        <w:t>ত্রিভুজের ক্ষেত্রফল পরিমাপ</w:t>
-      </w:r>
-    </w:p>
-    <w:p>
-      <w:pPr>
-        <w:pStyle w:val="Normal"/>
-        <w:widowControl/>
-        <w:bidi w:val="0"/>
-        <w:ind w:hanging="0" w:start="0" w:end="0"/>
-        <w:jc w:val="start"/>
-        <w:rPr>
-          <w:rFonts w:ascii="SolaimanLipi" w:hAnsi="SolaimanLipi" w:cs="SolaimanLipi"/>
-        </w:rPr>
-      </w:pPr>
-      <w:r>
-        <w:rPr/>
-      </w:r>
-    </w:p>
-    <w:p>
-      <w:pPr>
-        <w:pStyle w:val="Normal"/>
-        <w:widowControl/>
-        <w:bidi w:val="0"/>
-        <w:ind w:hanging="0" w:start="0" w:end="0"/>
-        <w:jc w:val="start"/>
-        <w:rPr>
-          <w:rFonts w:ascii="SolaimanLipi" w:hAnsi="SolaimanLipi" w:cs="SolaimanLipi"/>
-        </w:rPr>
-      </w:pPr>
-      <w:r>
-        <w:rPr>
-          <w:rFonts w:ascii="SolaimanLipi" w:hAnsi="SolaimanLipi" w:cs="SolaimanLipi"/>
-        </w:rPr>
-        <w:t xml:space="preserve">কেপলারের এ কাজটার কথা বেশি মানুষ জানে না। তবে এ কাজটিই তিনি করেছিলেন তিন মাত্রায়। ব্যারেলের আয়তন পরিমাপ করতে গিয়ে। এর জন্য তিনি ব্যারেলকে কেটে বিভিন্ন তল বানান। পরে এদের আয়তন যোগ করে পান পাত্রের আয়তন। শূন্য নিয়ে একটা সমস্যা ছিল। তবে কেপলার সে সমস্যার চোখ রাঙানি করে কাজ চালিয়ে যান। </w:t>
-      </w:r>
-      <w:r>
-        <w:rPr>
-          <w:rFonts w:cs="SolaimanLipi" w:ascii="SolaimanLipi" w:hAnsi="SolaimanLipi"/>
-        </w:rPr>
-        <w:t xml:space="preserve">Δx </w:t>
-      </w:r>
-      <w:r>
-        <w:rPr>
-          <w:rFonts w:ascii="SolaimanLipi" w:hAnsi="SolaimanLipi" w:cs="SolaimanLipi"/>
-        </w:rPr>
-        <w:t xml:space="preserve">এর মান শূন্যের দিকে যেতে থাকলে অসীমসংখ্যক শূন্যকে যোগ করতে হয়। যার কোনো অর্থই নেই। কেপলার এ সমস্যা উপেক্ষা করেন। যুক্তির বিচারে অসীমসংখ্যক শূন্যকে যোগ করা অর্থহীন কাজ হলে কাজটার ফলাফল পাওয়া গেল যথাযথ। </w:t>
-      </w:r>
-    </w:p>
-    <w:p>
-      <w:pPr>
-        <w:pStyle w:val="Normal"/>
-        <w:widowControl/>
-        <w:bidi w:val="0"/>
-        <w:ind w:hanging="0" w:start="0" w:end="0"/>
-        <w:jc w:val="start"/>
-        <w:rPr>
-          <w:rFonts w:ascii="SolaimanLipi" w:hAnsi="SolaimanLipi" w:cs="SolaimanLipi"/>
-        </w:rPr>
-      </w:pPr>
-      <w:r>
-        <w:rPr/>
-      </w:r>
-    </w:p>
-    <w:p>
-      <w:pPr>
-        <w:pStyle w:val="Normal"/>
-        <w:widowControl/>
-        <w:bidi w:val="0"/>
-        <w:ind w:hanging="0" w:start="0" w:end="0"/>
-        <w:jc w:val="start"/>
-        <w:rPr>
-          <w:rFonts w:ascii="SolaimanLipi" w:hAnsi="SolaimanLipi" w:cs="SolaimanLipi"/>
-        </w:rPr>
-      </w:pPr>
-      <w:r>
-        <w:rPr>
-          <w:rFonts w:ascii="SolaimanLipi" w:hAnsi="SolaimanLipi" w:cs="SolaimanLipi"/>
-        </w:rPr>
-        <w:t>বস্তুকে অসীম পরিমাণ ছোট করার মতো বিখ্যাত বিজ্ঞানী কেপলার একাই নন। অসীম ও অসীম পরিমাণ ক্ষুদ্র এসব খণ্ডের কথা নিয়ে ভেবেছিলেন গ্যালিলেওও। এই দুটি ধারণা আমাদের সসীম জ্ঞানের পরিধির বাইরে। তিনি লেখেন</w:t>
-      </w:r>
-      <w:r>
-        <w:rPr>
-          <w:rFonts w:cs="SolaimanLipi" w:ascii="SolaimanLipi" w:hAnsi="SolaimanLipi"/>
-        </w:rPr>
-        <w:t>, “</w:t>
-      </w:r>
-      <w:r>
-        <w:rPr>
-          <w:rFonts w:ascii="SolaimanLipi" w:hAnsi="SolaimanLipi" w:cs="SolaimanLipi"/>
-        </w:rPr>
-        <w:t>প্রথমটি আমরা বুঝতে পারি না এর বিশালতার কারণে</w:t>
+        <w:t>অসীম শূন্যের কোনো অর্থ নেই। তবে কাভালিয়েরির পদ্ধতি সবসময় সঠিক উত্তর দিচ্ছিল। অসীম শূন্যকে যোগ করার যুক্তিগত ও দার্শনিক সমস্যা গণিত্যবিদরা উপেক্ষা করেন। এর কারণও আছে। অসীম ক্ষুদ্র বা অবিভাজ্য ধারণার মাধ্যমে সমাধান মিলল দীর্ঘদিনের এক ধাঁধাঁর। এটা হলো স্পর্শকের সমস্যা। স্পর্শক হলো একটি রেখা</w:t>
       </w:r>
       <w:r>
         <w:rPr>
@@ -3093,76 +3209,7 @@
         <w:rPr>
           <w:rFonts w:ascii="SolaimanLipi" w:hAnsi="SolaimanLipi" w:cs="SolaimanLipi"/>
         </w:rPr>
-        <w:t>আর পরেরটি এর তুচ্ছতার জন্য।</w:t>
-      </w:r>
-      <w:r>
-        <w:rPr>
-          <w:rFonts w:cs="SolaimanLipi" w:ascii="SolaimanLipi" w:hAnsi="SolaimanLipi"/>
-        </w:rPr>
-        <w:t xml:space="preserve">" </w:t>
-      </w:r>
-      <w:r>
-        <w:rPr>
-          <w:rFonts w:ascii="SolaimanLipi" w:hAnsi="SolaimanLipi" w:cs="SolaimanLipi"/>
-        </w:rPr>
-        <w:t>তবে অসীম শূন্য রহস্যময় হলেও গ্যালিলেও এর শক্তি অনুভব করতে পেরেছিলেন</w:t>
-      </w:r>
-      <w:r>
-        <w:rPr>
-          <w:rFonts w:cs="SolaimanLipi" w:ascii="SolaimanLipi" w:hAnsi="SolaimanLipi"/>
-        </w:rPr>
-        <w:t>, "</w:t>
-      </w:r>
-      <w:r>
-        <w:rPr>
-          <w:rFonts w:ascii="SolaimanLipi" w:hAnsi="SolaimanLipi" w:cs="SolaimanLipi"/>
-        </w:rPr>
-        <w:t>একবার ভাবুন দুটোকে একত্র করলে কী হতে পারে।</w:t>
-      </w:r>
-      <w:r>
-        <w:rPr>
-          <w:rFonts w:cs="SolaimanLipi" w:ascii="SolaimanLipi" w:hAnsi="SolaimanLipi"/>
-        </w:rPr>
-        <w:t xml:space="preserve">" </w:t>
-      </w:r>
-      <w:r>
-        <w:rPr>
-          <w:rFonts w:ascii="SolaimanLipi" w:hAnsi="SolaimanLipi" w:cs="SolaimanLipi"/>
-        </w:rPr>
-        <w:t xml:space="preserve">গ্যালিলেওর ছাত্র বোনাভেন্টুরা কাভালিয়েরি এর আংশিক উত্তর দিয়েছিলেন। </w:t>
-      </w:r>
-    </w:p>
-    <w:p>
-      <w:pPr>
-        <w:pStyle w:val="Normal"/>
-        <w:widowControl/>
-        <w:bidi w:val="0"/>
-        <w:ind w:hanging="0" w:start="0" w:end="0"/>
-        <w:jc w:val="start"/>
-        <w:rPr>
-          <w:rFonts w:ascii="SolaimanLipi" w:hAnsi="SolaimanLipi" w:cs="SolaimanLipi"/>
-        </w:rPr>
-      </w:pPr>
-      <w:r>
-        <w:rPr/>
-      </w:r>
-    </w:p>
-    <w:p>
-      <w:pPr>
-        <w:pStyle w:val="Normal"/>
-        <w:widowControl/>
-        <w:bidi w:val="0"/>
-        <w:ind w:hanging="0" w:start="0" w:end="0"/>
-        <w:jc w:val="start"/>
-        <w:rPr>
-          <w:rFonts w:ascii="SolaimanLipi" w:hAnsi="SolaimanLipi" w:cs="SolaimanLipi"/>
-        </w:rPr>
-      </w:pPr>
-      <w:r>
-        <w:rPr>
-          <w:rFonts w:ascii="SolaimanLipi" w:hAnsi="SolaimanLipi" w:cs="SolaimanLipi"/>
-        </w:rPr>
-        <w:t xml:space="preserve">ব্যারেলের বদলে কাভালিয়েরি জ্যামিতিক বস্তু নিয়ে কাজ করেন।  </w:t>
+        <w:t xml:space="preserve">যা কোনো কার্ভকে শুধু স্পর্শ করে সোজা চলে যায়।         </w:t>
       </w:r>
     </w:p>
     <w:p>

</xml_diff>

<commit_message>
zero ch 5 p33 last para
</commit_message>
<xml_diff>
--- a/books/zero/05 Zero Infinite Zeros.docx
+++ b/books/zero/05 Zero Infinite Zeros.docx
@@ -3209,7 +3209,250 @@
         <w:rPr>
           <w:rFonts w:ascii="SolaimanLipi" w:hAnsi="SolaimanLipi" w:cs="SolaimanLipi"/>
         </w:rPr>
-        <w:t xml:space="preserve">যা কোনো কার্ভকে শুধু স্পর্শ করে সোজা চলে যায়।         </w:t>
+        <w:t>যা কোনো কার্ভকে শুধু স্পর্শ করে সোজা চলে যায়। মসৃণভাবে বেয়ে চলা একটি কার্ভের যেকোনো বিন্দুতেই এমন একটি রেখা থাকবে যা কার্ভকে আলতো করে স্পর্শ করে চলে যাবে। কার্ভকে স্পর্শ করবে একটিমাত্র বিন্দুতে। এটাই স্পর্শক। গণিতবিদরা দেখলেন</w:t>
+      </w:r>
+      <w:r>
+        <w:rPr>
+          <w:rFonts w:cs="SolaimanLipi" w:ascii="SolaimanLipi" w:hAnsi="SolaimanLipi"/>
+        </w:rPr>
+        <w:t xml:space="preserve">, </w:t>
+      </w:r>
+      <w:r>
+        <w:rPr>
+          <w:rFonts w:ascii="SolaimanLipi" w:hAnsi="SolaimanLipi" w:cs="SolaimanLipi"/>
+        </w:rPr>
+        <w:t>গতি নিয়ে কাজ করতে গেলে জিনিসটা খুব গুরুত্বপূর্ণ। ধরুন</w:t>
+      </w:r>
+      <w:r>
+        <w:rPr>
+          <w:rFonts w:cs="SolaimanLipi" w:ascii="SolaimanLipi" w:hAnsi="SolaimanLipi"/>
+        </w:rPr>
+        <w:t xml:space="preserve">, </w:t>
+      </w:r>
+      <w:r>
+        <w:rPr>
+          <w:rFonts w:ascii="SolaimanLipi" w:hAnsi="SolaimanLipi" w:cs="SolaimanLipi"/>
+        </w:rPr>
+        <w:t xml:space="preserve">সুতোয় একটি বল বেঁধে আপনার মাথার চারপাশে ঘোরাচ্ছেন। বল ঘুরবে বৃত্তাকার পথে। হথাৎ সুতো ছিঁড়ে গেলে বল এক দিকে উড়ে চলে যাবে। আর এ গমন পথ হবে স্পর্শক রেখা বরাবর।বল নিক্ষেপের সময় বেসবল খেলোয়াড়ের বাহু বৃত্তচাপের পথ বেয়ে ঘোরে। বল ছেড়ে দেওয়া মাত্রই সেটা চলে স্পর্শক বরাবর </w:t>
+      </w:r>
+      <w:r>
+        <w:rPr>
+          <w:rFonts w:cs="SolaimanLipi" w:ascii="SolaimanLipi" w:hAnsi="SolaimanLipi"/>
+        </w:rPr>
+        <w:t>(</w:t>
+      </w:r>
+      <w:r>
+        <w:rPr>
+          <w:rFonts w:ascii="SolaimanLipi" w:hAnsi="SolaimanLipi" w:cs="SolaimanLipi"/>
+        </w:rPr>
+        <w:t>চিত্র ২৪</w:t>
+      </w:r>
+      <w:r>
+        <w:rPr>
+          <w:rFonts w:cs="SolaimanLipi" w:ascii="SolaimanLipi" w:hAnsi="SolaimanLipi"/>
+        </w:rPr>
+        <w:t>)</w:t>
+      </w:r>
+      <w:r>
+        <w:rPr>
+          <w:rFonts w:ascii="SolaimanLipi" w:hAnsi="SolaimanLipi" w:cs="SolaimanLipi"/>
+        </w:rPr>
+        <w:t>। আবার ধরুন পাহাড় দিয়ে গড়িয়ে পড়া বল কোথায় এসে থামবে জানতে হলে বের করতে হবে কোথায় স্পর্শক অনুভূমিকের সমান্তরাল। স্পর্শক রেখা কম</w:t>
+      </w:r>
+      <w:r>
+        <w:rPr>
+          <w:rFonts w:cs="SolaimanLipi" w:ascii="SolaimanLipi" w:hAnsi="SolaimanLipi"/>
+        </w:rPr>
+        <w:t>-</w:t>
+      </w:r>
+      <w:r>
+        <w:rPr>
+          <w:rFonts w:ascii="SolaimanLipi" w:hAnsi="SolaimanLipi" w:cs="SolaimanLipi"/>
+        </w:rPr>
+        <w:t>বেশি খাড়া হতে পারে। এ পরিমাপের নাম ঢাল। পদার্থবিদ্যায় আছে যার কিছু গুরুত্বপূর্ণ বৈশিষ্ট্য। ধরুন</w:t>
+      </w:r>
+      <w:r>
+        <w:rPr>
+          <w:rFonts w:cs="SolaimanLipi" w:ascii="SolaimanLipi" w:hAnsi="SolaimanLipi"/>
+        </w:rPr>
+        <w:t xml:space="preserve">, </w:t>
+      </w:r>
+      <w:r>
+        <w:rPr>
+          <w:rFonts w:ascii="SolaimanLipi" w:hAnsi="SolaimanLipi" w:cs="SolaimanLipi"/>
+        </w:rPr>
+        <w:t>একটি কার্ভ দিয়ে একটি বাইসাইকেলের অবস্থান প্রকাশ করা হলো। তাহলে স্পর্শক রেখার ঢাল বলে দেবে</w:t>
+      </w:r>
+      <w:r>
+        <w:rPr>
+          <w:rFonts w:cs="SolaimanLipi" w:ascii="SolaimanLipi" w:hAnsi="SolaimanLipi"/>
+        </w:rPr>
+        <w:t xml:space="preserve">, </w:t>
+      </w:r>
+      <w:r>
+        <w:rPr>
+          <w:rFonts w:ascii="SolaimanLipi" w:hAnsi="SolaimanLipi" w:cs="SolaimanLipi"/>
+        </w:rPr>
+        <w:t xml:space="preserve">কোনো নির্দিষ্ট বিন্দু অতিক্রম করার সময় বাইসাইকেলের বেগ কত থাকবে। </w:t>
+      </w:r>
+    </w:p>
+    <w:p>
+      <w:pPr>
+        <w:pStyle w:val="Normal"/>
+        <w:widowControl/>
+        <w:bidi w:val="0"/>
+        <w:ind w:hanging="0" w:start="0" w:end="0"/>
+        <w:jc w:val="start"/>
+        <w:rPr>
+          <w:rFonts w:ascii="SolaimanLipi" w:hAnsi="SolaimanLipi" w:cs="SolaimanLipi"/>
+        </w:rPr>
+      </w:pPr>
+      <w:r>
+        <w:rPr/>
+      </w:r>
+    </w:p>
+    <w:p>
+      <w:pPr>
+        <w:pStyle w:val="Normal"/>
+        <w:widowControl/>
+        <w:bidi w:val="0"/>
+        <w:ind w:hanging="0" w:start="0" w:end="0"/>
+        <w:jc w:val="start"/>
+        <w:rPr>
+          <w:rFonts w:ascii="SolaimanLipi" w:hAnsi="SolaimanLipi" w:cs="SolaimanLipi"/>
+        </w:rPr>
+      </w:pPr>
+      <w:r>
+        <w:rPr>
+          <w:rFonts w:ascii="SolaimanLipi" w:hAnsi="SolaimanLipi" w:cs="SolaimanLipi"/>
+        </w:rPr>
+        <w:t>চিত্র ২৪</w:t>
+      </w:r>
+      <w:r>
+        <w:rPr>
+          <w:rFonts w:cs="SolaimanLipi" w:ascii="SolaimanLipi" w:hAnsi="SolaimanLipi"/>
+        </w:rPr>
+        <w:t xml:space="preserve">: </w:t>
+      </w:r>
+      <w:r>
+        <w:rPr>
+          <w:rFonts w:ascii="SolaimanLipi" w:hAnsi="SolaimanLipi" w:cs="SolaimanLipi"/>
+        </w:rPr>
+        <w:t xml:space="preserve">স্পর্শক বরাবর গতি </w:t>
+      </w:r>
+    </w:p>
+    <w:p>
+      <w:pPr>
+        <w:pStyle w:val="Normal"/>
+        <w:widowControl/>
+        <w:bidi w:val="0"/>
+        <w:ind w:hanging="0" w:start="0" w:end="0"/>
+        <w:jc w:val="start"/>
+        <w:rPr>
+          <w:rFonts w:ascii="SolaimanLipi" w:hAnsi="SolaimanLipi" w:cs="SolaimanLipi"/>
+        </w:rPr>
+      </w:pPr>
+      <w:r>
+        <w:rPr/>
+      </w:r>
+    </w:p>
+    <w:p>
+      <w:pPr>
+        <w:pStyle w:val="Normal"/>
+        <w:widowControl/>
+        <w:bidi w:val="0"/>
+        <w:ind w:hanging="0" w:start="0" w:end="0"/>
+        <w:jc w:val="start"/>
+        <w:rPr>
+          <w:rFonts w:ascii="SolaimanLipi" w:hAnsi="SolaimanLipi" w:cs="SolaimanLipi"/>
+        </w:rPr>
+      </w:pPr>
+      <w:r>
+        <w:rPr>
+          <w:rFonts w:ascii="SolaimanLipi" w:hAnsi="SolaimanLipi" w:cs="SolaimanLipi"/>
+        </w:rPr>
+        <w:t>এ কারণেই সতের শতকের বহু গণিতবিদ কোনো কার্ভের নির্দিষ্ট বিন্দুতে স্পর্শক রেখার পরিমাপের জন্য বিভিন্ন পদ্ধতি উদ্ভাবন করেন। এ তালিকায় ইভানজেলিস্টা টরিসেলি</w:t>
+      </w:r>
+      <w:r>
+        <w:rPr>
+          <w:rFonts w:cs="SolaimanLipi" w:ascii="SolaimanLipi" w:hAnsi="SolaimanLipi"/>
+        </w:rPr>
+        <w:t xml:space="preserve">, </w:t>
+      </w:r>
+      <w:r>
+        <w:rPr>
+          <w:rFonts w:ascii="SolaimanLipi" w:hAnsi="SolaimanLipi" w:cs="SolaimanLipi"/>
+        </w:rPr>
+        <w:t>রেনে ডেকার্ট</w:t>
+      </w:r>
+      <w:r>
+        <w:rPr>
+          <w:rFonts w:cs="SolaimanLipi" w:ascii="SolaimanLipi" w:hAnsi="SolaimanLipi"/>
+        </w:rPr>
+        <w:t xml:space="preserve">, </w:t>
+      </w:r>
+      <w:r>
+        <w:rPr>
+          <w:rFonts w:ascii="SolaimanLipi" w:hAnsi="SolaimanLipi" w:cs="SolaimanLipi"/>
+        </w:rPr>
+        <w:t xml:space="preserve">ফরাসি ভদ্রলোক পিয়ের ডে ফের্মা </w:t>
+      </w:r>
+      <w:r>
+        <w:rPr>
+          <w:rFonts w:cs="SolaimanLipi" w:ascii="SolaimanLipi" w:hAnsi="SolaimanLipi"/>
+        </w:rPr>
+        <w:t>(</w:t>
+      </w:r>
+      <w:r>
+        <w:rPr>
+          <w:rFonts w:ascii="SolaimanLipi" w:hAnsi="SolaimanLipi" w:cs="SolaimanLipi"/>
+        </w:rPr>
+        <w:t>তাঁর শেষ উপপাদ্যের জন্য বিখ্যাত</w:t>
+      </w:r>
+      <w:r>
+        <w:rPr>
+          <w:rFonts w:cs="SolaimanLipi" w:ascii="SolaimanLipi" w:hAnsi="SolaimanLipi"/>
+        </w:rPr>
+        <w:t xml:space="preserve">) </w:t>
+      </w:r>
+      <w:r>
+        <w:rPr>
+          <w:rFonts w:ascii="SolaimanLipi" w:hAnsi="SolaimanLipi" w:cs="SolaimanLipi"/>
+        </w:rPr>
+        <w:t xml:space="preserve">আর ইংরেজ ভদ্রলোক আইস্যাক ব্যারো। তবে কাভালিয়েরির মতোই সবগুলোতেই অসীম ক্ষুদ্রের সমস্যা পাওয়া গেল। </w:t>
+      </w:r>
+    </w:p>
+    <w:p>
+      <w:pPr>
+        <w:pStyle w:val="Normal"/>
+        <w:widowControl/>
+        <w:bidi w:val="0"/>
+        <w:ind w:hanging="0" w:start="0" w:end="0"/>
+        <w:jc w:val="start"/>
+        <w:rPr>
+          <w:rFonts w:ascii="SolaimanLipi" w:hAnsi="SolaimanLipi" w:cs="SolaimanLipi"/>
+        </w:rPr>
+      </w:pPr>
+      <w:r>
+        <w:rPr/>
+      </w:r>
+    </w:p>
+    <w:p>
+      <w:pPr>
+        <w:pStyle w:val="Normal"/>
+        <w:widowControl/>
+        <w:bidi w:val="0"/>
+        <w:ind w:hanging="0" w:start="0" w:end="0"/>
+        <w:jc w:val="start"/>
+        <w:rPr>
+          <w:rFonts w:ascii="SolaimanLipi" w:hAnsi="SolaimanLipi" w:cs="SolaimanLipi"/>
+        </w:rPr>
+      </w:pPr>
+      <w:r>
+        <w:rPr>
+          <w:rFonts w:ascii="SolaimanLipi" w:hAnsi="SolaimanLipi" w:cs="SolaimanLipi"/>
+        </w:rPr>
+        <w:t xml:space="preserve">কোনো নির্দিষ্ট বিন্দুতে স্পর্শক আঁকতে হলে সবচেয়ে ভালো কাজ হলো অনুমান দিয়ে শুরু করা।         </w:t>
       </w:r>
     </w:p>
     <w:p>

</xml_diff>

<commit_message>
zero ch 5 p34 middle
</commit_message>
<xml_diff>
--- a/books/zero/05 Zero Infinite Zeros.docx
+++ b/books/zero/05 Zero Infinite Zeros.docx
@@ -3308,6 +3308,231 @@
         </w:rPr>
       </w:pPr>
       <w:r>
+        <w:rPr>
+          <w:rFonts w:cs="SolaimanLipi" w:ascii="SolaimanLipi" w:hAnsi="SolaimanLipi"/>
+        </w:rPr>
+      </w:r>
+    </w:p>
+    <w:p>
+      <w:pPr>
+        <w:pStyle w:val="Normal"/>
+        <w:widowControl/>
+        <w:bidi w:val="0"/>
+        <w:ind w:hanging="0" w:start="0" w:end="0"/>
+        <w:jc w:val="start"/>
+        <w:rPr>
+          <w:rFonts w:ascii="SolaimanLipi" w:hAnsi="SolaimanLipi" w:cs="SolaimanLipi"/>
+        </w:rPr>
+      </w:pPr>
+      <w:r>
+        <w:rPr>
+          <w:rFonts w:ascii="SolaimanLipi" w:hAnsi="SolaimanLipi" w:cs="SolaimanLipi"/>
+        </w:rPr>
+        <w:t>চিত্র ২৪</w:t>
+      </w:r>
+      <w:r>
+        <w:rPr>
+          <w:rFonts w:cs="SolaimanLipi" w:ascii="SolaimanLipi" w:hAnsi="SolaimanLipi"/>
+        </w:rPr>
+        <w:t xml:space="preserve">: </w:t>
+      </w:r>
+      <w:r>
+        <w:rPr>
+          <w:rFonts w:ascii="SolaimanLipi" w:hAnsi="SolaimanLipi" w:cs="SolaimanLipi"/>
+        </w:rPr>
+        <w:t xml:space="preserve">স্পর্শক বরাবর গতি </w:t>
+      </w:r>
+    </w:p>
+    <w:p>
+      <w:pPr>
+        <w:pStyle w:val="Normal"/>
+        <w:widowControl/>
+        <w:bidi w:val="0"/>
+        <w:ind w:hanging="0" w:start="0" w:end="0"/>
+        <w:jc w:val="start"/>
+        <w:rPr>
+          <w:rFonts w:ascii="SolaimanLipi" w:hAnsi="SolaimanLipi" w:cs="SolaimanLipi"/>
+        </w:rPr>
+      </w:pPr>
+      <w:r>
+        <w:rPr>
+          <w:rFonts w:cs="SolaimanLipi" w:ascii="SolaimanLipi" w:hAnsi="SolaimanLipi"/>
+        </w:rPr>
+      </w:r>
+    </w:p>
+    <w:p>
+      <w:pPr>
+        <w:pStyle w:val="Normal"/>
+        <w:widowControl/>
+        <w:bidi w:val="0"/>
+        <w:ind w:hanging="0" w:start="0" w:end="0"/>
+        <w:jc w:val="start"/>
+        <w:rPr>
+          <w:rFonts w:ascii="SolaimanLipi" w:hAnsi="SolaimanLipi" w:cs="SolaimanLipi"/>
+        </w:rPr>
+      </w:pPr>
+      <w:r>
+        <w:rPr>
+          <w:rFonts w:ascii="SolaimanLipi" w:hAnsi="SolaimanLipi" w:cs="SolaimanLipi"/>
+        </w:rPr>
+        <w:t>এ কারণেই সতের শতকের বহু গণিতবিদ কোনো কার্ভের নির্দিষ্ট বিন্দুতে স্পর্শক রেখার পরিমাপের জন্য বিভিন্ন পদ্ধতি উদ্ভাবন করেন। এ তালিকায় ইভানজেলিস্টা টরিসেলি</w:t>
+      </w:r>
+      <w:r>
+        <w:rPr>
+          <w:rFonts w:cs="SolaimanLipi" w:ascii="SolaimanLipi" w:hAnsi="SolaimanLipi"/>
+        </w:rPr>
+        <w:t xml:space="preserve">, </w:t>
+      </w:r>
+      <w:r>
+        <w:rPr>
+          <w:rFonts w:ascii="SolaimanLipi" w:hAnsi="SolaimanLipi" w:cs="SolaimanLipi"/>
+        </w:rPr>
+        <w:t>রেনে ডেকার্ট</w:t>
+      </w:r>
+      <w:r>
+        <w:rPr>
+          <w:rFonts w:cs="SolaimanLipi" w:ascii="SolaimanLipi" w:hAnsi="SolaimanLipi"/>
+        </w:rPr>
+        <w:t xml:space="preserve">, </w:t>
+      </w:r>
+      <w:r>
+        <w:rPr>
+          <w:rFonts w:ascii="SolaimanLipi" w:hAnsi="SolaimanLipi" w:cs="SolaimanLipi"/>
+        </w:rPr>
+        <w:t xml:space="preserve">ফরাসি ভদ্রলোক পিয়ের ডে ফের্মা </w:t>
+      </w:r>
+      <w:r>
+        <w:rPr>
+          <w:rFonts w:cs="SolaimanLipi" w:ascii="SolaimanLipi" w:hAnsi="SolaimanLipi"/>
+        </w:rPr>
+        <w:t>(</w:t>
+      </w:r>
+      <w:r>
+        <w:rPr>
+          <w:rFonts w:ascii="SolaimanLipi" w:hAnsi="SolaimanLipi" w:cs="SolaimanLipi"/>
+        </w:rPr>
+        <w:t>তাঁর শেষ উপপাদ্যের জন্য বিখ্যাত</w:t>
+      </w:r>
+      <w:r>
+        <w:rPr>
+          <w:rFonts w:cs="SolaimanLipi" w:ascii="SolaimanLipi" w:hAnsi="SolaimanLipi"/>
+        </w:rPr>
+        <w:t xml:space="preserve">) </w:t>
+      </w:r>
+      <w:r>
+        <w:rPr>
+          <w:rFonts w:ascii="SolaimanLipi" w:hAnsi="SolaimanLipi" w:cs="SolaimanLipi"/>
+        </w:rPr>
+        <w:t xml:space="preserve">আর ইংরেজ ভদ্রলোক আইস্যাক ব্যারো। তবে কাভালিয়েরির মতোই সবগুলোতেই অসীম ক্ষুদ্রের সমস্যা পাওয়া গেল। </w:t>
+      </w:r>
+    </w:p>
+    <w:p>
+      <w:pPr>
+        <w:pStyle w:val="Normal"/>
+        <w:widowControl/>
+        <w:bidi w:val="0"/>
+        <w:ind w:hanging="0" w:start="0" w:end="0"/>
+        <w:jc w:val="start"/>
+        <w:rPr>
+          <w:rFonts w:ascii="SolaimanLipi" w:hAnsi="SolaimanLipi" w:cs="SolaimanLipi"/>
+        </w:rPr>
+      </w:pPr>
+      <w:r>
+        <w:rPr>
+          <w:rFonts w:cs="SolaimanLipi" w:ascii="SolaimanLipi" w:hAnsi="SolaimanLipi"/>
+        </w:rPr>
+      </w:r>
+    </w:p>
+    <w:p>
+      <w:pPr>
+        <w:pStyle w:val="Normal"/>
+        <w:widowControl/>
+        <w:bidi w:val="0"/>
+        <w:ind w:hanging="0" w:start="0" w:end="0"/>
+        <w:jc w:val="start"/>
+        <w:rPr>
+          <w:rFonts w:ascii="SolaimanLipi" w:hAnsi="SolaimanLipi" w:cs="SolaimanLipi"/>
+        </w:rPr>
+      </w:pPr>
+      <w:r>
+        <w:rPr>
+          <w:rFonts w:ascii="SolaimanLipi" w:hAnsi="SolaimanLipi" w:cs="SolaimanLipi"/>
+        </w:rPr>
+        <w:t>কোনো নির্দিষ্ট বিন্দুতে স্পর্শক আঁকতে হলে সবচেয়ে ভালো কাজ হলো অনুমান দিয়ে শুরু করা। এবার পাশেই আরেকটি বিন্দু নিয়ে দুটোকে যোগ করে দিন। যে রেখা পাওয়া যাবে সেটাই ঠিক স্পর্শক নয়। তবে কার্ভটা খুব বেশি উঁচি</w:t>
+      </w:r>
+      <w:r>
+        <w:rPr>
+          <w:rFonts w:cs="SolaimanLipi" w:ascii="SolaimanLipi" w:hAnsi="SolaimanLipi"/>
+        </w:rPr>
+        <w:t>-</w:t>
+      </w:r>
+      <w:r>
+        <w:rPr>
+          <w:rFonts w:ascii="SolaimanLipi" w:hAnsi="SolaimanLipi" w:cs="SolaimanLipi"/>
+        </w:rPr>
+        <w:t xml:space="preserve">নিচু না হলে রেখা দুটি খুব কাছাকাছি হবে </w:t>
+      </w:r>
+      <w:r>
+        <w:rPr>
+          <w:rFonts w:cs="SolaimanLipi" w:ascii="SolaimanLipi" w:hAnsi="SolaimanLipi"/>
+        </w:rPr>
+        <w:t>(</w:t>
+      </w:r>
+      <w:r>
+        <w:rPr>
+          <w:rFonts w:ascii="SolaimanLipi" w:hAnsi="SolaimanLipi" w:cs="SolaimanLipi"/>
+        </w:rPr>
+        <w:t>চিত্র ২৫</w:t>
+      </w:r>
+      <w:r>
+        <w:rPr>
+          <w:rFonts w:cs="SolaimanLipi" w:ascii="SolaimanLipi" w:hAnsi="SolaimanLipi"/>
+        </w:rPr>
+        <w:t>)</w:t>
+      </w:r>
+      <w:r>
+        <w:rPr>
+          <w:rFonts w:ascii="SolaimanLipi" w:hAnsi="SolaimanLipi" w:cs="SolaimanLipi"/>
+        </w:rPr>
+        <w:t xml:space="preserve">। বিন্দুগুলোর মধ্যে দূরত্ব কমাতে থাকলে অনুমান স্পর্শক রেখার খুব কাছাকাছি হতে থাকবে </w:t>
+      </w:r>
+      <w:r>
+        <w:rPr>
+          <w:rFonts w:cs="SolaimanLipi" w:ascii="SolaimanLipi" w:hAnsi="SolaimanLipi"/>
+        </w:rPr>
+        <w:t>(</w:t>
+      </w:r>
+      <w:r>
+        <w:rPr>
+          <w:rFonts w:ascii="SolaimanLipi" w:hAnsi="SolaimanLipi" w:cs="SolaimanLipi"/>
+        </w:rPr>
+        <w:t>চিত্র ২৫</w:t>
+      </w:r>
+      <w:r>
+        <w:rPr>
+          <w:rFonts w:cs="SolaimanLipi" w:ascii="SolaimanLipi" w:hAnsi="SolaimanLipi"/>
+        </w:rPr>
+        <w:t>)</w:t>
+      </w:r>
+      <w:r>
+        <w:rPr>
+          <w:rFonts w:ascii="SolaimanLipi" w:hAnsi="SolaimanLipi" w:cs="SolaimanLipi"/>
+        </w:rPr>
+        <w:t xml:space="preserve">। বিন্দুগুলো একে অপর থেকে শূন্য দূরত্বে থাকলে অনুমান হবে নিখুঁত। পাওয়া গেছে স্পর্শক। তবে ঝামেলা একটা আছে। </w:t>
+      </w:r>
+    </w:p>
+    <w:p>
+      <w:pPr>
+        <w:pStyle w:val="Normal"/>
+        <w:widowControl/>
+        <w:bidi w:val="0"/>
+        <w:ind w:hanging="0" w:start="0" w:end="0"/>
+        <w:jc w:val="start"/>
+        <w:rPr>
+          <w:rFonts w:ascii="SolaimanLipi" w:hAnsi="SolaimanLipi" w:cs="SolaimanLipi"/>
+        </w:rPr>
+      </w:pPr>
+      <w:r>
         <w:rPr/>
       </w:r>
     </w:p>
@@ -3326,7 +3551,7 @@
         <w:rPr>
           <w:rFonts w:ascii="SolaimanLipi" w:hAnsi="SolaimanLipi" w:cs="SolaimanLipi"/>
         </w:rPr>
-        <w:t>চিত্র ২৪</w:t>
+        <w:t>চিত্র ২৫</w:t>
       </w:r>
       <w:r>
         <w:rPr>
@@ -3338,7 +3563,7 @@
         <w:rPr>
           <w:rFonts w:ascii="SolaimanLipi" w:hAnsi="SolaimanLipi" w:cs="SolaimanLipi"/>
         </w:rPr>
-        <w:t xml:space="preserve">স্পর্শক বরাবর গতি </w:t>
+        <w:t xml:space="preserve">স্পর্শক রেখার অনুমান </w:t>
       </w:r>
     </w:p>
     <w:p>
@@ -3371,7 +3596,7 @@
         <w:rPr>
           <w:rFonts w:ascii="SolaimanLipi" w:hAnsi="SolaimanLipi" w:cs="SolaimanLipi"/>
         </w:rPr>
-        <w:t>এ কারণেই সতের শতকের বহু গণিতবিদ কোনো কার্ভের নির্দিষ্ট বিন্দুতে স্পর্শক রেখার পরিমাপের জন্য বিভিন্ন পদ্ধতি উদ্ভাবন করেন। এ তালিকায় ইভানজেলিস্টা টরিসেলি</w:t>
+        <w:t>একটি রেখার সবচেয়ে গুরুত্বপূর্ণ বৈশিষ্ট্য এর ঢাল। ঢাল মাপার জন্য গণিতবিদরা দেখেন একটি নির্দিষ্ট দূরত্বে একটি রেখা কত উঁচুতে উঠল। যেমন ধরুন</w:t>
       </w:r>
       <w:r>
         <w:rPr>
@@ -3383,7 +3608,106 @@
         <w:rPr>
           <w:rFonts w:ascii="SolaimanLipi" w:hAnsi="SolaimanLipi" w:cs="SolaimanLipi"/>
         </w:rPr>
-        <w:t>রেনে ডেকার্ট</w:t>
+        <w:t>একটি পাহাড়ে আপনি পূর্ব দিকে গাড়ি চালাচ্ছেন। প্রতি মাইল পূর্বে যেতে যেতে আপনি অর্ধমাইল মাইল উপরে উঠছেন। এমন পাহাড়ের ঢাল মাপা খুব সহজ। আপনি ভূমির সমান্তরালে যেতে এক মাইল গিয়ে উপরে উঠেছেন অর্ধেক মাইল। এই অর্ধেক মাইলই এই পাহাড়ের ঢাল। গণিতের ভাষায় ঢালের মান ১</w:t>
+      </w:r>
+      <w:r>
+        <w:rPr>
+          <w:rFonts w:cs="SolaimanLipi" w:ascii="SolaimanLipi" w:hAnsi="SolaimanLipi"/>
+        </w:rPr>
+        <w:t>/</w:t>
+      </w:r>
+      <w:r>
+        <w:rPr>
+          <w:rFonts w:ascii="SolaimanLipi" w:hAnsi="SolaimanLipi" w:cs="SolaimanLipi"/>
+        </w:rPr>
+        <w:t xml:space="preserve">২। একই কথা খাটে রেখার জন্যও। রেখার ঢাল মাপার জন্য দেখতে হবে নির্দিষ্ট অনুভূমিক দূরত্ব </w:t>
+      </w:r>
+      <w:r>
+        <w:rPr>
+          <w:rFonts w:cs="SolaimanLipi" w:ascii="SolaimanLipi" w:hAnsi="SolaimanLipi"/>
+        </w:rPr>
+        <w:t>(Δx)</w:t>
+      </w:r>
+      <w:r>
+        <w:rPr>
+          <w:rFonts w:cs="SolaimanLipi" w:ascii="SolaimanLipi" w:hAnsi="SolaimanLipi"/>
+        </w:rPr>
+        <w:t xml:space="preserve"> </w:t>
+      </w:r>
+      <w:r>
+        <w:rPr>
+          <w:rFonts w:ascii="SolaimanLipi" w:hAnsi="SolaimanLipi" w:cs="SolaimanLipi"/>
+        </w:rPr>
+        <w:t xml:space="preserve">পার হতে হতে কতটুকু ওপরে ওঠে </w:t>
+      </w:r>
+      <w:r>
+        <w:rPr>
+          <w:rFonts w:cs="SolaimanLipi" w:ascii="SolaimanLipi" w:hAnsi="SolaimanLipi"/>
+        </w:rPr>
+        <w:t>(Δy)</w:t>
+      </w:r>
+      <w:r>
+        <w:rPr>
+          <w:rFonts w:ascii="SolaimanLipi" w:hAnsi="SolaimanLipi" w:cs="SolaimanLipi"/>
+        </w:rPr>
+        <w:t xml:space="preserve">। রেখার ঢাল তাই হবে </w:t>
+      </w:r>
+      <w:r>
+        <w:rPr>
+          <w:rFonts w:cs="SolaimanLipi" w:ascii="SolaimanLipi" w:hAnsi="SolaimanLipi"/>
+        </w:rPr>
+        <w:t>Δ</w:t>
+      </w:r>
+      <w:r>
+        <w:rPr>
+          <w:rFonts w:cs="SolaimanLipi" w:ascii="SolaimanLipi" w:hAnsi="SolaimanLipi"/>
+        </w:rPr>
+        <w:t>y/</w:t>
+      </w:r>
+      <w:r>
+        <w:rPr>
+          <w:rFonts w:cs="SolaimanLipi" w:ascii="SolaimanLipi" w:hAnsi="SolaimanLipi"/>
+        </w:rPr>
+        <w:t>Δx</w:t>
+      </w:r>
+      <w:r>
+        <w:rPr>
+          <w:rFonts w:ascii="SolaimanLipi" w:hAnsi="SolaimanLipi" w:cs="SolaimanLipi"/>
+        </w:rPr>
+        <w:t xml:space="preserve">। </w:t>
+      </w:r>
+    </w:p>
+    <w:p>
+      <w:pPr>
+        <w:pStyle w:val="Normal"/>
+        <w:widowControl/>
+        <w:bidi w:val="0"/>
+        <w:ind w:hanging="0" w:start="0" w:end="0"/>
+        <w:jc w:val="start"/>
+        <w:rPr>
+          <w:rFonts w:ascii="SolaimanLipi" w:hAnsi="SolaimanLipi" w:cs="SolaimanLipi"/>
+        </w:rPr>
+      </w:pPr>
+      <w:r>
+        <w:rPr/>
+      </w:r>
+    </w:p>
+    <w:p>
+      <w:pPr>
+        <w:pStyle w:val="Normal"/>
+        <w:widowControl/>
+        <w:bidi w:val="0"/>
+        <w:ind w:hanging="0" w:start="0" w:end="0"/>
+        <w:jc w:val="start"/>
+        <w:rPr>
+          <w:rFonts w:ascii="SolaimanLipi" w:hAnsi="SolaimanLipi" w:cs="SolaimanLipi"/>
+        </w:rPr>
+      </w:pPr>
+      <w:r>
+        <w:rPr>
+          <w:rFonts w:ascii="SolaimanLipi" w:hAnsi="SolaimanLipi" w:cs="SolaimanLipi"/>
+        </w:rPr>
+        <w:t>স্পর্শক রেখার ঢাল হিসাব করতে গেলে কাছাকাছি মান বের করার প্রক্রিয়াকে ধ্বংস করে দেয় শূন্য। স্পর্শক রেখার আসন্ন মান যত ভাল হতে থাকে</w:t>
       </w:r>
       <w:r>
         <w:rPr>
@@ -3395,31 +3719,91 @@
         <w:rPr>
           <w:rFonts w:ascii="SolaimanLipi" w:hAnsi="SolaimanLipi" w:cs="SolaimanLipi"/>
         </w:rPr>
-        <w:t xml:space="preserve">ফরাসি ভদ্রলোক পিয়ের ডে ফের্মা </w:t>
-      </w:r>
-      <w:r>
-        <w:rPr>
-          <w:rFonts w:cs="SolaimanLipi" w:ascii="SolaimanLipi" w:hAnsi="SolaimanLipi"/>
-        </w:rPr>
-        <w:t>(</w:t>
-      </w:r>
-      <w:r>
-        <w:rPr>
-          <w:rFonts w:ascii="SolaimanLipi" w:hAnsi="SolaimanLipi" w:cs="SolaimanLipi"/>
-        </w:rPr>
-        <w:t>তাঁর শেষ উপপাদ্যের জন্য বিখ্যাত</w:t>
-      </w:r>
-      <w:r>
-        <w:rPr>
-          <w:rFonts w:cs="SolaimanLipi" w:ascii="SolaimanLipi" w:hAnsi="SolaimanLipi"/>
-        </w:rPr>
-        <w:t xml:space="preserve">) </w:t>
-      </w:r>
-      <w:r>
-        <w:rPr>
-          <w:rFonts w:ascii="SolaimanLipi" w:hAnsi="SolaimanLipi" w:cs="SolaimanLipi"/>
-        </w:rPr>
-        <w:t xml:space="preserve">আর ইংরেজ ভদ্রলোক আইস্যাক ব্যারো। তবে কাভালিয়েরির মতোই সবগুলোতেই অসীম ক্ষুদ্রের সমস্যা পাওয়া গেল। </w:t>
+        <w:t>আসন্ন মান পাওয়ার জন্য ব্যবহার করা বিন্দুগুলো তত কাছাকাছি হতে থাকে। তার মানে</w:t>
+      </w:r>
+      <w:r>
+        <w:rPr>
+          <w:rFonts w:cs="SolaimanLipi" w:ascii="SolaimanLipi" w:hAnsi="SolaimanLipi"/>
+        </w:rPr>
+        <w:t xml:space="preserve">, </w:t>
+      </w:r>
+      <w:r>
+        <w:rPr>
+          <w:rFonts w:ascii="SolaimanLipi" w:hAnsi="SolaimanLipi" w:cs="SolaimanLipi"/>
+        </w:rPr>
+        <w:t xml:space="preserve">বিন্দুগুলোর অনুভূমিক দূরত্বের পার্থক্যের </w:t>
+      </w:r>
+      <w:r>
+        <w:rPr>
+          <w:rFonts w:cs="SolaimanLipi" w:ascii="SolaimanLipi" w:hAnsi="SolaimanLipi"/>
+        </w:rPr>
+        <w:t xml:space="preserve">(Δx) </w:t>
+      </w:r>
+      <w:r>
+        <w:rPr>
+          <w:rFonts w:ascii="SolaimanLipi" w:hAnsi="SolaimanLipi" w:cs="SolaimanLipi"/>
+        </w:rPr>
+        <w:t>সাথে সাথে</w:t>
+      </w:r>
+      <w:r>
+        <w:rPr>
+          <w:rFonts w:ascii="SolaimanLipi" w:hAnsi="SolaimanLipi" w:cs="SolaimanLipi"/>
+        </w:rPr>
+        <w:t xml:space="preserve"> উচ্চতার পার্থক্যও </w:t>
+      </w:r>
+      <w:r>
+        <w:rPr>
+          <w:rFonts w:cs="SolaimanLipi" w:ascii="SolaimanLipi" w:hAnsi="SolaimanLipi"/>
+        </w:rPr>
+        <w:t xml:space="preserve">(Δy) </w:t>
+      </w:r>
+      <w:r>
+        <w:rPr>
+          <w:rFonts w:ascii="SolaimanLipi" w:hAnsi="SolaimanLipi" w:cs="SolaimanLipi"/>
+        </w:rPr>
+        <w:t xml:space="preserve">শূন্যের দিকে যেতে থাকে। স্পর্শকের আসন্ন মান নিখুঁত হতে থাকলে </w:t>
+      </w:r>
+      <w:r>
+        <w:rPr>
+          <w:rFonts w:cs="SolaimanLipi" w:ascii="SolaimanLipi" w:hAnsi="SolaimanLipi"/>
+        </w:rPr>
+        <w:t xml:space="preserve">Δy/Δx </w:t>
+      </w:r>
+      <w:r>
+        <w:rPr>
+          <w:rFonts w:ascii="SolaimanLipi" w:hAnsi="SolaimanLipi" w:cs="SolaimanLipi"/>
+        </w:rPr>
+        <w:t>এর মান ০</w:t>
+      </w:r>
+      <w:r>
+        <w:rPr>
+          <w:rFonts w:cs="SolaimanLipi" w:ascii="SolaimanLipi" w:hAnsi="SolaimanLipi"/>
+        </w:rPr>
+        <w:t>/</w:t>
+      </w:r>
+      <w:r>
+        <w:rPr>
+          <w:rFonts w:ascii="SolaimanLipi" w:hAnsi="SolaimanLipi" w:cs="SolaimanLipi"/>
+        </w:rPr>
+        <w:t>০</w:t>
+      </w:r>
+      <w:r>
+        <w:rPr>
+          <w:rFonts w:cs="SolaimanLipi" w:ascii="SolaimanLipi" w:hAnsi="SolaimanLipi"/>
+        </w:rPr>
+        <w:t>-</w:t>
+      </w:r>
+      <w:r>
+        <w:rPr>
+          <w:rFonts w:ascii="SolaimanLipi" w:hAnsi="SolaimanLipi" w:cs="SolaimanLipi"/>
+        </w:rPr>
+        <w:t>এর দিকে যেতে থাকে। শূন্য শূন্য দিয়ে ভাগ দিলে মহাবিশ্বের যেকোনো সংখ্যা পাওয়া সম্ভব। স্পর্শক রেখার ঢালের কি কোনো অর্থ আছে</w:t>
+      </w:r>
+      <w:r>
+        <w:rPr>
+          <w:rFonts w:cs="SolaimanLipi" w:ascii="SolaimanLipi" w:hAnsi="SolaimanLipi"/>
+        </w:rPr>
+        <w:t xml:space="preserve">? </w:t>
       </w:r>
     </w:p>
     <w:p>
@@ -3452,28 +3836,100 @@
         <w:rPr>
           <w:rFonts w:ascii="SolaimanLipi" w:hAnsi="SolaimanLipi" w:cs="SolaimanLipi"/>
         </w:rPr>
-        <w:t xml:space="preserve">কোনো নির্দিষ্ট বিন্দুতে স্পর্শক আঁকতে হলে সবচেয়ে ভালো কাজ হলো অনুমান দিয়ে শুরু করা।         </w:t>
-      </w:r>
-    </w:p>
-    <w:p>
-      <w:pPr>
-        <w:pStyle w:val="Normal"/>
-        <w:widowControl/>
-        <w:bidi w:val="0"/>
-        <w:ind w:hanging="0" w:start="0" w:end="0"/>
-        <w:jc w:val="start"/>
-        <w:rPr>
-          <w:rFonts w:ascii="SolaimanLipi" w:hAnsi="SolaimanLipi" w:cs="SolaimanLipi"/>
-          <w:sz w:val="24"/>
-          <w:szCs w:val="24"/>
-        </w:rPr>
-      </w:pPr>
-      <w:r>
-        <w:rPr>
-          <w:rFonts w:cs="SolaimanLipi" w:ascii="SolaimanLipi" w:hAnsi="SolaimanLipi"/>
-          <w:sz w:val="24"/>
-          <w:szCs w:val="24"/>
-        </w:rPr>
+        <w:t xml:space="preserve">অসীম বা শূন্য নিয়ে কাজ করতে গেলেই গণিতবিদরা যুক্তির গোলকধাঁধায় পড়ে যান। ব্যারেলের আয়তন বা পরাবৃত্তের ক্ষেত্রফল বের করতে তারা অসীম শূন্যকে যোগ করেছেন। কার্ভের স্পর্শক বের করতে তারা শূন্যকে ভাগ দিয়েছেন শূন্য দিয়েই। স্পর্শক ও ক্ষেত্রফল বের করার মতো সরল কাজকে শূন্য ও অসীম স্ববিরোধী কাজের মতো করে ছাড়ল। ছোট সমস্যা মনে করে এদের কথা হয়তো সবাই ভুলেই যেত। কিন্ত মহাবিশ্বকে বুঝতে হলে যে অসীম ও শূন্যই মূল ভূমিকা পালন করে। </w:t>
+      </w:r>
+    </w:p>
+    <w:p>
+      <w:pPr>
+        <w:pStyle w:val="Normal"/>
+        <w:widowControl/>
+        <w:bidi w:val="0"/>
+        <w:ind w:hanging="0" w:start="0" w:end="0"/>
+        <w:jc w:val="start"/>
+        <w:rPr>
+          <w:rFonts w:ascii="SolaimanLipi" w:hAnsi="SolaimanLipi" w:cs="SolaimanLipi"/>
+        </w:rPr>
+      </w:pPr>
+      <w:r>
+        <w:rPr/>
+      </w:r>
+    </w:p>
+    <w:p>
+      <w:pPr>
+        <w:pStyle w:val="Normal"/>
+        <w:widowControl/>
+        <w:bidi w:val="0"/>
+        <w:ind w:hanging="0" w:start="0" w:end="0"/>
+        <w:jc w:val="center"/>
+        <w:rPr>
+          <w:rFonts w:ascii="SolaimanLipi" w:hAnsi="SolaimanLipi" w:cs="SolaimanLipi"/>
+        </w:rPr>
+      </w:pPr>
+      <w:r>
+        <w:rPr>
+          <w:rFonts w:ascii="SolaimanLipi" w:hAnsi="SolaimanLipi" w:cs="SolaimanLipi"/>
+        </w:rPr>
+        <w:t>শূন্য ও মরমি ক্যালকুলাস</w:t>
+      </w:r>
+    </w:p>
+    <w:p>
+      <w:pPr>
+        <w:pStyle w:val="Normal"/>
+        <w:widowControl/>
+        <w:bidi w:val="0"/>
+        <w:ind w:hanging="0" w:start="0" w:end="0"/>
+        <w:jc w:val="start"/>
+        <w:rPr>
+          <w:rFonts w:ascii="SolaimanLipi" w:hAnsi="SolaimanLipi" w:cs="SolaimanLipi"/>
+        </w:rPr>
+      </w:pPr>
+      <w:r>
+        <w:rPr/>
+      </w:r>
+    </w:p>
+    <w:p>
+      <w:pPr>
+        <w:pStyle w:val="Normal"/>
+        <w:widowControl/>
+        <w:bidi w:val="0"/>
+        <w:ind w:hanging="0" w:start="0" w:end="0"/>
+        <w:jc w:val="start"/>
+        <w:rPr>
+          <w:rFonts w:ascii="SolaimanLipi" w:hAnsi="SolaimanLipi" w:cs="SolaimanLipi"/>
+        </w:rPr>
+      </w:pPr>
+      <w:r>
+        <w:rPr>
+          <w:rFonts w:ascii="SolaimanLipi" w:hAnsi="SolaimanLipi" w:cs="SolaimanLipi"/>
+        </w:rPr>
+        <w:t>পর্দা উঠিয়ে ভেতরে দৃষ্টি নিক্ষেপ করলে আমরা দেখব শূন্যতা</w:t>
+      </w:r>
+      <w:r>
+        <w:rPr>
+          <w:rFonts w:cs="SolaimanLipi" w:ascii="SolaimanLipi" w:hAnsi="SolaimanLipi"/>
+        </w:rPr>
+        <w:t xml:space="preserve">, </w:t>
+      </w:r>
+      <w:r>
+        <w:rPr>
+          <w:rFonts w:ascii="SolaimanLipi" w:hAnsi="SolaimanLipi" w:cs="SolaimanLipi"/>
+        </w:rPr>
+        <w:t xml:space="preserve">অন্ধকার ও বিভ্রান্তি।  </w:t>
+      </w:r>
+    </w:p>
+    <w:p>
+      <w:pPr>
+        <w:pStyle w:val="Normal"/>
+        <w:widowControl/>
+        <w:bidi w:val="0"/>
+        <w:ind w:hanging="0" w:start="0" w:end="0"/>
+        <w:jc w:val="start"/>
+        <w:rPr>
+          <w:rFonts w:ascii="SolaimanLipi" w:hAnsi="SolaimanLipi" w:cs="SolaimanLipi"/>
+        </w:rPr>
+      </w:pPr>
+      <w:r>
+        <w:rPr/>
       </w:r>
     </w:p>
     <w:p>

</xml_diff>

<commit_message>
zero ch 5 p34 last para
</commit_message>
<xml_diff>
--- a/books/zero/05 Zero Infinite Zeros.docx
+++ b/books/zero/05 Zero Infinite Zeros.docx
@@ -3533,7 +3533,9 @@
         </w:rPr>
       </w:pPr>
       <w:r>
-        <w:rPr/>
+        <w:rPr>
+          <w:rFonts w:cs="SolaimanLipi" w:ascii="SolaimanLipi" w:hAnsi="SolaimanLipi"/>
+        </w:rPr>
       </w:r>
     </w:p>
     <w:p>
@@ -3578,7 +3580,9 @@
         </w:rPr>
       </w:pPr>
       <w:r>
-        <w:rPr/>
+        <w:rPr>
+          <w:rFonts w:cs="SolaimanLipi" w:ascii="SolaimanLipi" w:hAnsi="SolaimanLipi"/>
+        </w:rPr>
       </w:r>
     </w:p>
     <w:p>
@@ -3626,13 +3630,7 @@
         <w:rPr>
           <w:rFonts w:cs="SolaimanLipi" w:ascii="SolaimanLipi" w:hAnsi="SolaimanLipi"/>
         </w:rPr>
-        <w:t>(Δx)</w:t>
-      </w:r>
-      <w:r>
-        <w:rPr>
-          <w:rFonts w:cs="SolaimanLipi" w:ascii="SolaimanLipi" w:hAnsi="SolaimanLipi"/>
-        </w:rPr>
-        <w:t xml:space="preserve"> </w:t>
+        <w:t xml:space="preserve">(Δx) </w:t>
       </w:r>
       <w:r>
         <w:rPr>
@@ -3656,19 +3654,7 @@
         <w:rPr>
           <w:rFonts w:cs="SolaimanLipi" w:ascii="SolaimanLipi" w:hAnsi="SolaimanLipi"/>
         </w:rPr>
-        <w:t>Δ</w:t>
-      </w:r>
-      <w:r>
-        <w:rPr>
-          <w:rFonts w:cs="SolaimanLipi" w:ascii="SolaimanLipi" w:hAnsi="SolaimanLipi"/>
-        </w:rPr>
-        <w:t>y/</w:t>
-      </w:r>
-      <w:r>
-        <w:rPr>
-          <w:rFonts w:cs="SolaimanLipi" w:ascii="SolaimanLipi" w:hAnsi="SolaimanLipi"/>
-        </w:rPr>
-        <w:t>Δx</w:t>
+        <w:t>Δy/Δx</w:t>
       </w:r>
       <w:r>
         <w:rPr>
@@ -3689,7 +3675,9 @@
         </w:rPr>
       </w:pPr>
       <w:r>
-        <w:rPr/>
+        <w:rPr>
+          <w:rFonts w:cs="SolaimanLipi" w:ascii="SolaimanLipi" w:hAnsi="SolaimanLipi"/>
+        </w:rPr>
       </w:r>
     </w:p>
     <w:p>
@@ -3743,13 +3731,7 @@
         <w:rPr>
           <w:rFonts w:ascii="SolaimanLipi" w:hAnsi="SolaimanLipi" w:cs="SolaimanLipi"/>
         </w:rPr>
-        <w:t>সাথে সাথে</w:t>
-      </w:r>
-      <w:r>
-        <w:rPr>
-          <w:rFonts w:ascii="SolaimanLipi" w:hAnsi="SolaimanLipi" w:cs="SolaimanLipi"/>
-        </w:rPr>
-        <w:t xml:space="preserve"> উচ্চতার পার্থক্যও </w:t>
+        <w:t xml:space="preserve">সাথে সাথে উচ্চতার পার্থক্যও </w:t>
       </w:r>
       <w:r>
         <w:rPr>
@@ -3818,7 +3800,9 @@
         </w:rPr>
       </w:pPr>
       <w:r>
-        <w:rPr/>
+        <w:rPr>
+          <w:rFonts w:cs="SolaimanLipi" w:ascii="SolaimanLipi" w:hAnsi="SolaimanLipi"/>
+        </w:rPr>
       </w:r>
     </w:p>
     <w:p>
@@ -3851,7 +3835,9 @@
         </w:rPr>
       </w:pPr>
       <w:r>
-        <w:rPr/>
+        <w:rPr>
+          <w:rFonts w:cs="SolaimanLipi" w:ascii="SolaimanLipi" w:hAnsi="SolaimanLipi"/>
+        </w:rPr>
       </w:r>
     </w:p>
     <w:p>
@@ -3884,169 +3870,645 @@
         </w:rPr>
       </w:pPr>
       <w:r>
-        <w:rPr/>
-      </w:r>
-    </w:p>
-    <w:p>
-      <w:pPr>
-        <w:pStyle w:val="Normal"/>
-        <w:widowControl/>
-        <w:bidi w:val="0"/>
-        <w:ind w:hanging="0" w:start="0" w:end="0"/>
-        <w:jc w:val="start"/>
-        <w:rPr>
-          <w:rFonts w:ascii="SolaimanLipi" w:hAnsi="SolaimanLipi" w:cs="SolaimanLipi"/>
-        </w:rPr>
-      </w:pPr>
-      <w:r>
-        <w:rPr>
-          <w:rFonts w:ascii="SolaimanLipi" w:hAnsi="SolaimanLipi" w:cs="SolaimanLipi"/>
-        </w:rPr>
-        <w:t>পর্দা উঠিয়ে ভেতরে দৃষ্টি নিক্ষেপ করলে আমরা দেখব শূন্যতা</w:t>
-      </w:r>
-      <w:r>
-        <w:rPr>
-          <w:rFonts w:cs="SolaimanLipi" w:ascii="SolaimanLipi" w:hAnsi="SolaimanLipi"/>
-        </w:rPr>
-        <w:t xml:space="preserve">, </w:t>
-      </w:r>
-      <w:r>
-        <w:rPr>
-          <w:rFonts w:ascii="SolaimanLipi" w:hAnsi="SolaimanLipi" w:cs="SolaimanLipi"/>
-        </w:rPr>
-        <w:t xml:space="preserve">অন্ধকার ও বিভ্রান্তি।  </w:t>
-      </w:r>
-    </w:p>
-    <w:p>
-      <w:pPr>
-        <w:pStyle w:val="Normal"/>
-        <w:widowControl/>
-        <w:bidi w:val="0"/>
-        <w:ind w:hanging="0" w:start="0" w:end="0"/>
-        <w:jc w:val="start"/>
-        <w:rPr>
-          <w:rFonts w:ascii="SolaimanLipi" w:hAnsi="SolaimanLipi" w:cs="SolaimanLipi"/>
-        </w:rPr>
-      </w:pPr>
-      <w:r>
-        <w:rPr/>
-      </w:r>
-    </w:p>
-    <w:p>
-      <w:pPr>
-        <w:pStyle w:val="Normal"/>
-        <w:widowControl/>
-        <w:bidi w:val="0"/>
-        <w:ind w:hanging="0" w:start="0" w:end="0"/>
-        <w:jc w:val="start"/>
-        <w:rPr>
-          <w:rFonts w:ascii="SolaimanLipi" w:hAnsi="SolaimanLipi" w:cs="SolaimanLipi"/>
-        </w:rPr>
-      </w:pPr>
-      <w:r>
-        <w:rPr>
-          <w:rFonts w:ascii="SolaimanLipi" w:hAnsi="SolaimanLipi" w:cs="SolaimanLipi"/>
-          <w:sz w:val="24"/>
-          <w:sz w:val="24"/>
-          <w:szCs w:val="24"/>
-        </w:rPr>
-        <w:t>তথ্যনির্দেশ</w:t>
-      </w:r>
-    </w:p>
-    <w:p>
-      <w:pPr>
-        <w:pStyle w:val="Normal"/>
-        <w:widowControl/>
-        <w:bidi w:val="0"/>
-        <w:ind w:hanging="0" w:start="0" w:end="0"/>
-        <w:jc w:val="start"/>
-        <w:rPr>
-          <w:rFonts w:ascii="SolaimanLipi" w:hAnsi="SolaimanLipi" w:cs="SolaimanLipi"/>
-        </w:rPr>
-      </w:pPr>
-      <w:r>
-        <w:rPr>
-          <w:rFonts w:ascii="SolaimanLipi" w:hAnsi="SolaimanLipi" w:cs="SolaimanLipi"/>
-          <w:sz w:val="24"/>
-          <w:sz w:val="24"/>
-          <w:szCs w:val="24"/>
-        </w:rPr>
-        <w:t>১। স্ববিরোধী বক্তব্য বা দেখতে এক আসলে আরেক এমন জিনিসকে প্যারাডক্স বলে। যেমন</w:t>
-      </w:r>
-      <w:r>
-        <w:rPr>
-          <w:rFonts w:cs="SolaimanLipi" w:ascii="SolaimanLipi" w:hAnsi="SolaimanLipi"/>
-          <w:sz w:val="24"/>
-          <w:szCs w:val="24"/>
-        </w:rPr>
-        <w:t xml:space="preserve">, </w:t>
-      </w:r>
-      <w:r>
-        <w:rPr>
-          <w:rFonts w:ascii="SolaimanLipi" w:hAnsi="SolaimanLipi" w:cs="SolaimanLipi"/>
-          <w:sz w:val="24"/>
-          <w:sz w:val="24"/>
-          <w:szCs w:val="24"/>
-        </w:rPr>
-        <w:t>কেউ বলল</w:t>
-      </w:r>
-      <w:r>
-        <w:rPr>
-          <w:rFonts w:cs="SolaimanLipi" w:ascii="SolaimanLipi" w:hAnsi="SolaimanLipi"/>
-          <w:sz w:val="24"/>
-          <w:szCs w:val="24"/>
-        </w:rPr>
-        <w:t>, "</w:t>
-      </w:r>
-      <w:r>
-        <w:rPr>
-          <w:rFonts w:ascii="SolaimanLipi" w:hAnsi="SolaimanLipi" w:cs="SolaimanLipi"/>
-          <w:sz w:val="24"/>
-          <w:sz w:val="24"/>
-          <w:szCs w:val="24"/>
-        </w:rPr>
-        <w:t>আমি মিথ্যাবাদী।</w:t>
-      </w:r>
-      <w:r>
-        <w:rPr>
-          <w:rFonts w:cs="SolaimanLipi" w:ascii="SolaimanLipi" w:hAnsi="SolaimanLipi"/>
-          <w:sz w:val="24"/>
-          <w:szCs w:val="24"/>
-        </w:rPr>
-        <w:t xml:space="preserve">" </w:t>
-      </w:r>
-      <w:r>
-        <w:rPr>
-          <w:rFonts w:ascii="SolaimanLipi" w:hAnsi="SolaimanLipi" w:cs="SolaimanLipi"/>
-          <w:sz w:val="24"/>
-          <w:sz w:val="24"/>
-          <w:szCs w:val="24"/>
-        </w:rPr>
-        <w:t>তাহলে কি লোকটি আসলে মিথ্যাবাদী নাকি সত্যবাদী</w:t>
-      </w:r>
-      <w:r>
-        <w:rPr>
-          <w:rFonts w:cs="SolaimanLipi" w:ascii="SolaimanLipi" w:hAnsi="SolaimanLipi"/>
-          <w:sz w:val="24"/>
-          <w:szCs w:val="24"/>
-        </w:rPr>
-        <w:t xml:space="preserve">? </w:t>
-      </w:r>
-      <w:r>
-        <w:rPr>
-          <w:rFonts w:ascii="SolaimanLipi" w:hAnsi="SolaimanLipi" w:cs="SolaimanLipi"/>
-          <w:sz w:val="24"/>
-          <w:sz w:val="24"/>
-          <w:szCs w:val="24"/>
-        </w:rPr>
-        <w:t xml:space="preserve">এ বিষয়ে বিস্তারিত জানতে পড়ুন লেখকের বই </w:t>
-      </w:r>
-      <w:r>
+        <w:rPr>
+          <w:rFonts w:cs="SolaimanLipi" w:ascii="SolaimanLipi" w:hAnsi="SolaimanLipi"/>
+        </w:rPr>
+      </w:r>
+    </w:p>
+    <w:p>
+      <w:pPr>
+        <w:pStyle w:val="Normal"/>
+        <w:widowControl/>
+        <w:bidi w:val="0"/>
+        <w:ind w:hanging="0" w:start="0" w:end="0"/>
+        <w:jc w:val="start"/>
         <w:rPr>
           <w:rFonts w:ascii="SolaimanLipi" w:hAnsi="SolaimanLipi" w:cs="SolaimanLipi"/>
           <w:i/>
           <w:i/>
           <w:iCs/>
+        </w:rPr>
+      </w:pPr>
+      <w:r>
+        <w:rPr>
+          <w:rFonts w:ascii="SolaimanLipi" w:hAnsi="SolaimanLipi" w:cs="SolaimanLipi"/>
+          <w:i/>
+          <w:i/>
+          <w:iCs/>
+        </w:rPr>
+        <w:t>পর্দা উঠিয়ে ভেতরে দৃষ্টি নিক্ষেপ করলে আমরা দেখব শূন্যতা</w:t>
+      </w:r>
+      <w:r>
+        <w:rPr>
+          <w:rFonts w:cs="SolaimanLipi" w:ascii="SolaimanLipi" w:hAnsi="SolaimanLipi"/>
+          <w:i/>
+          <w:iCs/>
+        </w:rPr>
+        <w:t xml:space="preserve">, </w:t>
+      </w:r>
+      <w:r>
+        <w:rPr>
+          <w:rFonts w:ascii="SolaimanLipi" w:hAnsi="SolaimanLipi" w:cs="SolaimanLipi"/>
+          <w:i/>
+          <w:i/>
+          <w:iCs/>
+        </w:rPr>
+        <w:t>অন্ধকার ও বিভ্রান্তি। ভুল না হয়ে থাকলে আমি বরং বলব পুরোপুরি অসম্ভব ও অসঙ্গতি। এরা না সসীম রাশি</w:t>
+      </w:r>
+      <w:r>
+        <w:rPr>
+          <w:rFonts w:cs="SolaimanLipi" w:ascii="SolaimanLipi" w:hAnsi="SolaimanLipi"/>
+          <w:i/>
+          <w:iCs/>
+        </w:rPr>
+        <w:t xml:space="preserve">, </w:t>
+      </w:r>
+      <w:r>
+        <w:rPr>
+          <w:rFonts w:ascii="SolaimanLipi" w:hAnsi="SolaimanLipi" w:cs="SolaimanLipi"/>
+          <w:i/>
+          <w:i/>
+          <w:iCs/>
+        </w:rPr>
+        <w:t>আর না অসীম পরিমাণ ছোট</w:t>
+      </w:r>
+      <w:r>
+        <w:rPr>
+          <w:rFonts w:cs="SolaimanLipi" w:ascii="SolaimanLipi" w:hAnsi="SolaimanLipi"/>
+          <w:i/>
+          <w:iCs/>
+        </w:rPr>
+        <w:t xml:space="preserve">, </w:t>
+      </w:r>
+      <w:r>
+        <w:rPr>
+          <w:rFonts w:ascii="SolaimanLipi" w:hAnsi="SolaimanLipi" w:cs="SolaimanLipi"/>
+          <w:i/>
+          <w:i/>
+          <w:iCs/>
+        </w:rPr>
+        <w:t>আর না শূন্যের সমান ছোট। আমরা কি এদেরকে মৃত রাশির ভূত বলতে পারি</w:t>
+      </w:r>
+      <w:r>
+        <w:rPr>
+          <w:rFonts w:cs="SolaimanLipi" w:ascii="SolaimanLipi" w:hAnsi="SolaimanLipi"/>
+          <w:i/>
+          <w:iCs/>
+        </w:rPr>
+        <w:t xml:space="preserve">? </w:t>
+      </w:r>
+    </w:p>
+    <w:p>
+      <w:pPr>
+        <w:pStyle w:val="Normal"/>
+        <w:widowControl/>
+        <w:bidi w:val="0"/>
+        <w:ind w:hanging="0" w:start="0" w:end="0"/>
+        <w:jc w:val="end"/>
+        <w:rPr>
+          <w:rFonts w:ascii="SolaimanLipi" w:hAnsi="SolaimanLipi" w:cs="SolaimanLipi"/>
+        </w:rPr>
+      </w:pPr>
+      <w:r>
+        <w:rPr>
+          <w:rFonts w:cs="SolaimanLipi" w:ascii="SolaimanLipi" w:hAnsi="SolaimanLipi"/>
+        </w:rPr>
+        <w:t xml:space="preserve">-- </w:t>
+      </w:r>
+      <w:r>
+        <w:rPr>
+          <w:rFonts w:ascii="SolaimanLipi" w:hAnsi="SolaimanLipi" w:cs="SolaimanLipi"/>
+        </w:rPr>
+        <w:t>বিশপ বার্কলি</w:t>
+      </w:r>
+      <w:r>
+        <w:rPr>
+          <w:rFonts w:cs="SolaimanLipi" w:ascii="SolaimanLipi" w:hAnsi="SolaimanLipi"/>
+        </w:rPr>
+        <w:t xml:space="preserve">, </w:t>
+      </w:r>
+      <w:r>
+        <w:rPr>
+          <w:rFonts w:ascii="SolaimanLipi" w:hAnsi="SolaimanLipi" w:cs="SolaimanLipi"/>
+        </w:rPr>
+        <w:t xml:space="preserve">দ্য অ্যানালিস্ট </w:t>
+      </w:r>
+    </w:p>
+    <w:p>
+      <w:pPr>
+        <w:pStyle w:val="Normal"/>
+        <w:widowControl/>
+        <w:bidi w:val="0"/>
+        <w:ind w:hanging="0" w:start="0" w:end="0"/>
+        <w:jc w:val="start"/>
+        <w:rPr>
+          <w:rFonts w:ascii="SolaimanLipi" w:hAnsi="SolaimanLipi" w:cs="SolaimanLipi"/>
+        </w:rPr>
+      </w:pPr>
+      <w:r>
+        <w:rPr>
+          <w:rFonts w:cs="SolaimanLipi" w:ascii="SolaimanLipi" w:hAnsi="SolaimanLipi"/>
+        </w:rPr>
+      </w:r>
+    </w:p>
+    <w:p>
+      <w:pPr>
+        <w:pStyle w:val="Normal"/>
+        <w:widowControl/>
+        <w:bidi w:val="0"/>
+        <w:ind w:hanging="0" w:start="0" w:end="0"/>
+        <w:jc w:val="start"/>
+        <w:rPr>
+          <w:rFonts w:ascii="SolaimanLipi" w:hAnsi="SolaimanLipi" w:cs="SolaimanLipi"/>
+        </w:rPr>
+      </w:pPr>
+      <w:r>
+        <w:rPr>
+          <w:rFonts w:ascii="SolaimanLipi" w:hAnsi="SolaimanLipi" w:cs="SolaimanLipi"/>
+        </w:rPr>
+        <w:t>স্পর্শক ও ক্ষেত্রফলের দুই সমস্যাই অসীম ও শূন্যের সাথে টক্কর লাগায়। এতে অবাক হওয়ার কিছুও নেই। দুই সমস্যা আসলে একই। দুটোই ক্যালকুলাসের জিনিস। ক্যালকুলাসের মতো এত শক্তিশালী বৈজ্ঞানিক হাতিয়ার এর আগে কেউ কখনো দেখেনি। এই যেমন টেলিস্কোপ দিয়ে বিজ্ঞানীরা আগে অদেখা চাঁদ ও তারার জগত দেখতে সক্ষম হন। কিন্তু ক্যালকুলাসের কাজটা অন্য মাত্রার। এর মাধ্যমে মহাজাগতিক বস্তুর গতি নির্ণায়ক সূত্রগুলোকে প্রকাশ করা গেল। যে সূত্রই শেষ পর্যন্ত বলে দেয়</w:t>
+      </w:r>
+      <w:r>
+        <w:rPr>
+          <w:rFonts w:cs="SolaimanLipi" w:ascii="SolaimanLipi" w:hAnsi="SolaimanLipi"/>
+        </w:rPr>
+        <w:t xml:space="preserve">, </w:t>
+      </w:r>
+      <w:r>
+        <w:rPr>
+          <w:rFonts w:ascii="SolaimanLipi" w:hAnsi="SolaimanLipi" w:cs="SolaimanLipi"/>
+        </w:rPr>
+        <w:t xml:space="preserve">চাঁদ ও তারা তৈরি হয়েছিল কীভাবে। ক্যালকুলাস হয়ে গেল প্রকৃতিরই ভাষা। কিন্তু এরই পড়তে পরতে আবার মিশে আছে অসীম ও শূন্য। যা নতুন এই হাতিয়ারের জন্য হুমকিস্বরূপ। </w:t>
+      </w:r>
+    </w:p>
+    <w:p>
+      <w:pPr>
+        <w:pStyle w:val="Normal"/>
+        <w:widowControl/>
+        <w:bidi w:val="0"/>
+        <w:ind w:hanging="0" w:start="0" w:end="0"/>
+        <w:jc w:val="start"/>
+        <w:rPr>
+          <w:rFonts w:ascii="SolaimanLipi" w:hAnsi="SolaimanLipi" w:cs="SolaimanLipi"/>
+        </w:rPr>
+      </w:pPr>
+      <w:r>
+        <w:rPr>
+          <w:rFonts w:cs="SolaimanLipi" w:ascii="SolaimanLipi" w:hAnsi="SolaimanLipi"/>
+        </w:rPr>
+      </w:r>
+    </w:p>
+    <w:p>
+      <w:pPr>
+        <w:pStyle w:val="Normal"/>
+        <w:widowControl/>
+        <w:bidi w:val="0"/>
+        <w:ind w:hanging="0" w:start="0" w:end="0"/>
+        <w:jc w:val="start"/>
+        <w:rPr>
+          <w:rFonts w:ascii="SolaimanLipi" w:hAnsi="SolaimanLipi" w:cs="SolaimanLipi"/>
+        </w:rPr>
+      </w:pPr>
+      <w:r>
+        <w:rPr>
+          <w:rFonts w:ascii="SolaimanLipi" w:hAnsi="SolaimanLipi" w:cs="SolaimanLipi"/>
+        </w:rPr>
+        <w:t xml:space="preserve">ক্যালকুলাসের প্রথম উদ্ভাবক জন্মের পর প্রথম নিঃশ্বাসের আগেই অল্পের জন্য মারা যাচ্ছিলেন। ১৬৪২ সালের বড়দিনের দিন স্বাভাবিক সময়ের আগেই জন্ম হয়। ছোট্ট এক শরীর মুচড়ে পৃথিবীর আলো দেখেন আইজ্যাক নিউটন। আকারে এত ছোট ছিলেন যে এক লিটারের একটি মগেই তার জায়গা হয়ে যেত। বাবা ছিলেন কৃষক। মারা যান নিউটনের জন্মের দুই মাস আগেই। </w:t>
+      </w:r>
+    </w:p>
+    <w:p>
+      <w:pPr>
+        <w:pStyle w:val="Normal"/>
+        <w:widowControl/>
+        <w:bidi w:val="0"/>
+        <w:ind w:hanging="0" w:start="0" w:end="0"/>
+        <w:jc w:val="start"/>
+        <w:rPr>
+          <w:rFonts w:ascii="SolaimanLipi" w:hAnsi="SolaimanLipi" w:cs="SolaimanLipi"/>
+        </w:rPr>
+      </w:pPr>
+      <w:r>
+        <w:rPr>
+          <w:rFonts w:cs="SolaimanLipi" w:ascii="SolaimanLipi" w:hAnsi="SolaimanLipi"/>
+        </w:rPr>
+      </w:r>
+    </w:p>
+    <w:p>
+      <w:pPr>
+        <w:pStyle w:val="Normal"/>
+        <w:widowControl/>
+        <w:bidi w:val="0"/>
+        <w:ind w:hanging="0" w:start="0" w:end="0"/>
+        <w:jc w:val="start"/>
+        <w:rPr>
+          <w:rFonts w:ascii="SolaimanLipi" w:hAnsi="SolaimanLipi" w:cs="SolaimanLipi"/>
+        </w:rPr>
+      </w:pPr>
+      <w:r>
+        <w:rPr>
+          <w:rFonts w:ascii="SolaimanLipi" w:hAnsi="SolaimanLipi" w:cs="SolaimanLipi"/>
+        </w:rPr>
+        <w:t>ছেলেবেলাটা কাটিয়েছেন অস্থিরতার</w:t>
+      </w:r>
+      <w:r>
+        <w:rPr>
+          <w:rFonts w:ascii="SolaimanLipi" w:hAnsi="SolaimanLipi" w:cs="SolaimanLipi"/>
+          <w:sz w:val="24"/>
+          <w:sz w:val="24"/>
+          <w:szCs w:val="32"/>
+          <w:vertAlign w:val="superscript"/>
+        </w:rPr>
+        <w:t>২</w:t>
+      </w:r>
+      <w:r>
+        <w:rPr>
+          <w:rFonts w:ascii="SolaimanLipi" w:hAnsi="SolaimanLipi" w:cs="SolaimanLipi"/>
+        </w:rPr>
+        <w:t xml:space="preserve"> মধ্য দিয়ে। মা চেয়েছিলেন নিউটনও কৃষক হোক। ১৬৬০</w:t>
+      </w:r>
+      <w:r>
+        <w:rPr>
+          <w:rFonts w:cs="SolaimanLipi" w:ascii="SolaimanLipi" w:hAnsi="SolaimanLipi"/>
+        </w:rPr>
+        <w:t>-</w:t>
+      </w:r>
+      <w:r>
+        <w:rPr>
+          <w:rFonts w:ascii="SolaimanLipi" w:hAnsi="SolaimanLipi" w:cs="SolaimanLipi"/>
+        </w:rPr>
+        <w:t xml:space="preserve">এর দশকে ক্যামব্রিজে ভর্তি হন। ভাল করেন পড়াশোনায়। কয়েক বছরের মধ্যেই স্পর্শক সমস্যা সমাধানের একটি নিয়মতান্ত্রিক পদ্ধতি বের করেন। যেকোনো মসৃণ কার্ভের যেকোনো বিন্দুর স্পর্শক বের করতে পারতেন তিনি। এ কাজটা ক্যালকুলাসের অর্ধেক। নাম অন্তরীকরণ বা ব্যবকলন </w:t>
+      </w:r>
+      <w:r>
+        <w:rPr>
+          <w:rFonts w:cs="SolaimanLipi" w:ascii="SolaimanLipi" w:hAnsi="SolaimanLipi"/>
+        </w:rPr>
+        <w:t>(differentiation)</w:t>
+      </w:r>
+      <w:r>
+        <w:rPr>
+          <w:rFonts w:ascii="SolaimanLipi" w:hAnsi="SolaimanLipi" w:cs="SolaimanLipi"/>
+        </w:rPr>
+        <w:t>। তবে আমরা আজ ব্যাবকলন যেভাবে লিখি</w:t>
+      </w:r>
+      <w:r>
+        <w:rPr>
+          <w:rFonts w:cs="SolaimanLipi" w:ascii="SolaimanLipi" w:hAnsi="SolaimanLipi"/>
+        </w:rPr>
+        <w:t xml:space="preserve">, </w:t>
+      </w:r>
+      <w:r>
+        <w:rPr>
+          <w:rFonts w:ascii="SolaimanLipi" w:hAnsi="SolaimanLipi" w:cs="SolaimanLipi"/>
+        </w:rPr>
+        <w:t xml:space="preserve">নিউটনের পদ্ধতি তা থেকে অনেকটাই আলাদা ছিল। </w:t>
+      </w:r>
+    </w:p>
+    <w:p>
+      <w:pPr>
+        <w:pStyle w:val="Normal"/>
+        <w:widowControl/>
+        <w:bidi w:val="0"/>
+        <w:ind w:hanging="0" w:start="0" w:end="0"/>
+        <w:jc w:val="start"/>
+        <w:rPr>
+          <w:rFonts w:ascii="SolaimanLipi" w:hAnsi="SolaimanLipi" w:cs="SolaimanLipi"/>
+        </w:rPr>
+      </w:pPr>
+      <w:r>
+        <w:rPr>
+          <w:rFonts w:cs="SolaimanLipi" w:ascii="SolaimanLipi" w:hAnsi="SolaimanLipi"/>
+        </w:rPr>
+      </w:r>
+    </w:p>
+    <w:p>
+      <w:pPr>
+        <w:pStyle w:val="Normal"/>
+        <w:widowControl/>
+        <w:bidi w:val="0"/>
+        <w:ind w:hanging="0" w:start="0" w:end="0"/>
+        <w:jc w:val="start"/>
+        <w:rPr>
+          <w:rFonts w:ascii="SolaimanLipi" w:hAnsi="SolaimanLipi" w:cs="SolaimanLipi"/>
+        </w:rPr>
+      </w:pPr>
+      <w:r>
+        <w:rPr>
+          <w:rFonts w:ascii="SolaimanLipi" w:hAnsi="SolaimanLipi" w:cs="SolaimanLipi"/>
+        </w:rPr>
+        <w:t>নিউটন ব্যাবকলন লিখতেন ফ্লুক্সোন বা গাণিতিক রাশিমালার প্রবাহ দিয়ে। তিনি অবশ্য এদের বলতেন ফ্লুয়েন্ট। নিউটনের ফ্লুক্সোনের একটি উদাহরণ এমন</w:t>
+      </w:r>
+      <w:r>
+        <w:rPr>
+          <w:rFonts w:cs="SolaimanLipi" w:ascii="SolaimanLipi" w:hAnsi="SolaimanLipi"/>
+        </w:rPr>
+        <w:t xml:space="preserve">: </w:t>
+      </w:r>
+    </w:p>
+    <w:p>
+      <w:pPr>
+        <w:pStyle w:val="Normal"/>
+        <w:widowControl/>
+        <w:bidi w:val="0"/>
+        <w:ind w:hanging="0" w:start="0" w:end="0"/>
+        <w:jc w:val="start"/>
+        <w:rPr>
+          <w:rFonts w:ascii="SolaimanLipi" w:hAnsi="SolaimanLipi" w:cs="SolaimanLipi"/>
+        </w:rPr>
+      </w:pPr>
+      <w:r>
+        <w:rPr>
+          <w:rFonts w:cs="SolaimanLipi" w:ascii="SolaimanLipi" w:hAnsi="SolaimanLipi"/>
+        </w:rPr>
+      </w:r>
+    </w:p>
+    <w:p>
+      <w:pPr>
+        <w:pStyle w:val="Normal"/>
+        <w:widowControl/>
+        <w:bidi w:val="0"/>
+        <w:ind w:hanging="0" w:start="0" w:end="0"/>
+        <w:jc w:val="center"/>
+        <w:rPr>
+          <w:rFonts w:ascii="SolaimanLipi" w:hAnsi="SolaimanLipi" w:cs="SolaimanLipi"/>
+        </w:rPr>
+      </w:pPr>
+      <w:r>
+        <w:rPr>
+          <w:rFonts w:cs="SolaimanLipi" w:ascii="SolaimanLipi" w:hAnsi="SolaimanLipi"/>
+        </w:rPr>
+        <w:t>y=x</w:t>
+      </w:r>
+      <w:r>
+        <w:rPr>
+          <w:rFonts w:cs="SolaimanLipi" w:ascii="SolaimanLipi" w:hAnsi="SolaimanLipi"/>
+          <w:vertAlign w:val="superscript"/>
+        </w:rPr>
+        <w:t>2</w:t>
+      </w:r>
+      <w:r>
+        <w:rPr>
+          <w:rFonts w:cs="SolaimanLipi" w:ascii="SolaimanLipi" w:hAnsi="SolaimanLipi"/>
+        </w:rPr>
+        <w:t>+x+1</w:t>
+      </w:r>
+    </w:p>
+    <w:p>
+      <w:pPr>
+        <w:pStyle w:val="Normal"/>
+        <w:widowControl/>
+        <w:bidi w:val="0"/>
+        <w:ind w:hanging="0" w:start="0" w:end="0"/>
+        <w:jc w:val="start"/>
+        <w:rPr>
+          <w:rFonts w:ascii="SolaimanLipi" w:hAnsi="SolaimanLipi" w:cs="SolaimanLipi"/>
+        </w:rPr>
+      </w:pPr>
+      <w:r>
+        <w:rPr>
+          <w:rFonts w:cs="SolaimanLipi" w:ascii="SolaimanLipi" w:hAnsi="SolaimanLipi"/>
+        </w:rPr>
+      </w:r>
+    </w:p>
+    <w:p>
+      <w:pPr>
+        <w:pStyle w:val="Normal"/>
+        <w:widowControl/>
+        <w:bidi w:val="0"/>
+        <w:ind w:hanging="0" w:start="0" w:end="0"/>
+        <w:jc w:val="start"/>
+        <w:rPr>
+          <w:rFonts w:ascii="SolaimanLipi" w:hAnsi="SolaimanLipi" w:cs="SolaimanLipi"/>
+        </w:rPr>
+      </w:pPr>
+      <w:r>
+        <w:rPr>
+          <w:rFonts w:ascii="SolaimanLipi" w:hAnsi="SolaimanLipi" w:cs="SolaimanLipi"/>
+        </w:rPr>
+        <w:t xml:space="preserve">এ সমীকরণে ফ্লুয়েন্ট হলো  </w:t>
+      </w:r>
+      <w:r>
+        <w:rPr>
+          <w:rFonts w:cs="SolaimanLipi" w:ascii="SolaimanLipi" w:hAnsi="SolaimanLipi"/>
+        </w:rPr>
+        <w:t xml:space="preserve">y </w:t>
+      </w:r>
+      <w:r>
+        <w:rPr>
+          <w:rFonts w:ascii="SolaimanLipi" w:hAnsi="SolaimanLipi" w:cs="SolaimanLipi"/>
+        </w:rPr>
+        <w:t xml:space="preserve">ও </w:t>
+      </w:r>
+      <w:r>
+        <w:rPr>
+          <w:rFonts w:cs="SolaimanLipi" w:ascii="SolaimanLipi" w:hAnsi="SolaimanLipi"/>
+        </w:rPr>
+        <w:t>x</w:t>
+      </w:r>
+      <w:r>
+        <w:rPr>
+          <w:rFonts w:ascii="SolaimanLipi" w:hAnsi="SolaimanLipi" w:cs="SolaimanLipi"/>
+        </w:rPr>
+        <w:t>। নিউটন ধরে নেন</w:t>
+      </w:r>
+      <w:r>
+        <w:rPr>
+          <w:rFonts w:cs="SolaimanLipi" w:ascii="SolaimanLipi" w:hAnsi="SolaimanLipi"/>
+        </w:rPr>
+        <w:t xml:space="preserve">, </w:t>
+      </w:r>
+      <w:r>
+        <w:rPr>
+          <w:rFonts w:ascii="SolaimanLipi" w:hAnsi="SolaimanLipi" w:cs="SolaimanLipi"/>
+        </w:rPr>
+        <w:t xml:space="preserve">সময়ের সাথে </w:t>
+      </w:r>
+      <w:r>
+        <w:rPr>
+          <w:rFonts w:cs="SolaimanLipi" w:ascii="SolaimanLipi" w:hAnsi="SolaimanLipi"/>
+        </w:rPr>
+        <w:t xml:space="preserve">y </w:t>
+      </w:r>
+      <w:r>
+        <w:rPr>
+          <w:rFonts w:ascii="SolaimanLipi" w:hAnsi="SolaimanLipi" w:cs="SolaimanLipi"/>
+        </w:rPr>
+        <w:t xml:space="preserve">ও </w:t>
+      </w:r>
+      <w:r>
+        <w:rPr>
+          <w:rFonts w:cs="SolaimanLipi" w:ascii="SolaimanLipi" w:hAnsi="SolaimanLipi"/>
+        </w:rPr>
+        <w:t xml:space="preserve">x </w:t>
+      </w:r>
+      <w:r>
+        <w:rPr>
+          <w:rFonts w:ascii="SolaimanLipi" w:hAnsi="SolaimanLipi" w:cs="SolaimanLipi"/>
+        </w:rPr>
+        <w:t>এর মধ্যে</w:t>
+      </w:r>
+      <w:r>
+        <w:rPr>
+          <w:rFonts w:ascii="SolaimanLipi" w:hAnsi="SolaimanLipi" w:cs="SolaimanLipi"/>
+        </w:rPr>
+        <w:t xml:space="preserve"> পরিবর্তন বা প্রবাহ ঘটছে। এদের পরিবর্তনের হার বা ফ্লুক্সোনকে যথাক্রমে </w:t>
+      </w:r>
+      <w:r>
+        <w:rPr>
+          <w:rFonts w:cs="SolaimanLipi" w:ascii="SolaimanLipi" w:hAnsi="SolaimanLipi"/>
+        </w:rPr>
+        <w:t xml:space="preserve">ẏ </w:t>
+      </w:r>
+      <w:r>
+        <w:rPr>
+          <w:rFonts w:ascii="SolaimanLipi" w:hAnsi="SolaimanLipi" w:cs="SolaimanLipi"/>
+        </w:rPr>
+        <w:t xml:space="preserve">ও </w:t>
+      </w:r>
+      <w:r>
+        <w:rPr>
+          <w:rFonts w:cs="SolaimanLipi" w:ascii="SolaimanLipi" w:hAnsi="SolaimanLipi"/>
+        </w:rPr>
+        <w:t xml:space="preserve">ẋ </w:t>
+      </w:r>
+      <w:r>
+        <w:rPr>
+          <w:rFonts w:ascii="SolaimanLipi" w:hAnsi="SolaimanLipi" w:cs="SolaimanLipi"/>
+        </w:rPr>
+        <w:t xml:space="preserve">দ্বারা প্রকাশ করা হয়।       </w:t>
+      </w:r>
+    </w:p>
+    <w:p>
+      <w:pPr>
+        <w:pStyle w:val="Normal"/>
+        <w:widowControl/>
+        <w:bidi w:val="0"/>
+        <w:ind w:hanging="0" w:start="0" w:end="0"/>
+        <w:jc w:val="start"/>
+        <w:rPr>
+          <w:rFonts w:ascii="SolaimanLipi" w:hAnsi="SolaimanLipi" w:cs="SolaimanLipi"/>
+        </w:rPr>
+      </w:pPr>
+      <w:r>
+        <w:rPr>
+          <w:rFonts w:cs="SolaimanLipi" w:ascii="SolaimanLipi" w:hAnsi="SolaimanLipi"/>
+        </w:rPr>
+      </w:r>
+    </w:p>
+    <w:p>
+      <w:pPr>
+        <w:pStyle w:val="Normal"/>
+        <w:widowControl/>
+        <w:bidi w:val="0"/>
+        <w:ind w:hanging="0" w:start="0" w:end="0"/>
+        <w:jc w:val="start"/>
+        <w:rPr>
+          <w:rFonts w:ascii="SolaimanLipi" w:hAnsi="SolaimanLipi" w:cs="SolaimanLipi"/>
+        </w:rPr>
+      </w:pPr>
+      <w:r>
+        <w:rPr>
+          <w:rFonts w:ascii="SolaimanLipi" w:hAnsi="SolaimanLipi" w:cs="SolaimanLipi"/>
+          <w:sz w:val="24"/>
+          <w:sz w:val="24"/>
+          <w:szCs w:val="24"/>
+        </w:rPr>
+        <w:t>তথ্যনির্দেশ</w:t>
+      </w:r>
+    </w:p>
+    <w:p>
+      <w:pPr>
+        <w:pStyle w:val="Normal"/>
+        <w:widowControl/>
+        <w:bidi w:val="0"/>
+        <w:ind w:hanging="0" w:start="0" w:end="0"/>
+        <w:jc w:val="start"/>
+        <w:rPr>
+          <w:rFonts w:ascii="SolaimanLipi" w:hAnsi="SolaimanLipi" w:cs="SolaimanLipi"/>
+        </w:rPr>
+      </w:pPr>
+      <w:r>
+        <w:rPr>
+          <w:rFonts w:ascii="SolaimanLipi" w:hAnsi="SolaimanLipi" w:cs="SolaimanLipi"/>
+          <w:sz w:val="24"/>
+          <w:sz w:val="24"/>
+          <w:szCs w:val="24"/>
+        </w:rPr>
+        <w:t>১। স্ববিরোধী বক্তব্য বা দেখতে এক আসলে আরেক এমন জিনিসকে প্যারাডক্স বলে। যেমন</w:t>
+      </w:r>
+      <w:r>
+        <w:rPr>
+          <w:rFonts w:cs="SolaimanLipi" w:ascii="SolaimanLipi" w:hAnsi="SolaimanLipi"/>
+          <w:sz w:val="24"/>
+          <w:szCs w:val="24"/>
+        </w:rPr>
+        <w:t xml:space="preserve">, </w:t>
+      </w:r>
+      <w:r>
+        <w:rPr>
+          <w:rFonts w:ascii="SolaimanLipi" w:hAnsi="SolaimanLipi" w:cs="SolaimanLipi"/>
+          <w:sz w:val="24"/>
+          <w:sz w:val="24"/>
+          <w:szCs w:val="24"/>
+        </w:rPr>
+        <w:t>কেউ বলল</w:t>
+      </w:r>
+      <w:r>
+        <w:rPr>
+          <w:rFonts w:cs="SolaimanLipi" w:ascii="SolaimanLipi" w:hAnsi="SolaimanLipi"/>
+          <w:sz w:val="24"/>
+          <w:szCs w:val="24"/>
+        </w:rPr>
+        <w:t>, "</w:t>
+      </w:r>
+      <w:r>
+        <w:rPr>
+          <w:rFonts w:ascii="SolaimanLipi" w:hAnsi="SolaimanLipi" w:cs="SolaimanLipi"/>
+          <w:sz w:val="24"/>
+          <w:sz w:val="24"/>
+          <w:szCs w:val="24"/>
+        </w:rPr>
+        <w:t>আমি মিথ্যাবাদী।</w:t>
+      </w:r>
+      <w:r>
+        <w:rPr>
+          <w:rFonts w:cs="SolaimanLipi" w:ascii="SolaimanLipi" w:hAnsi="SolaimanLipi"/>
+          <w:sz w:val="24"/>
+          <w:szCs w:val="24"/>
+        </w:rPr>
+        <w:t xml:space="preserve">" </w:t>
+      </w:r>
+      <w:r>
+        <w:rPr>
+          <w:rFonts w:ascii="SolaimanLipi" w:hAnsi="SolaimanLipi" w:cs="SolaimanLipi"/>
+          <w:sz w:val="24"/>
+          <w:sz w:val="24"/>
+          <w:szCs w:val="24"/>
+        </w:rPr>
+        <w:t>তাহলে কি লোকটি আসলে মিথ্যাবাদী নাকি সত্যবাদী</w:t>
+      </w:r>
+      <w:r>
+        <w:rPr>
+          <w:rFonts w:cs="SolaimanLipi" w:ascii="SolaimanLipi" w:hAnsi="SolaimanLipi"/>
+          <w:sz w:val="24"/>
+          <w:szCs w:val="24"/>
+        </w:rPr>
+        <w:t xml:space="preserve">? </w:t>
+      </w:r>
+      <w:r>
+        <w:rPr>
+          <w:rFonts w:ascii="SolaimanLipi" w:hAnsi="SolaimanLipi" w:cs="SolaimanLipi"/>
+          <w:sz w:val="24"/>
+          <w:sz w:val="24"/>
+          <w:szCs w:val="24"/>
+        </w:rPr>
+        <w:t xml:space="preserve">এ বিষয়ে বিস্তারিত জানতে পড়ুন লেখকের বই </w:t>
+      </w:r>
+      <w:r>
+        <w:rPr>
+          <w:rFonts w:ascii="SolaimanLipi" w:hAnsi="SolaimanLipi" w:cs="SolaimanLipi"/>
+          <w:i/>
+          <w:i/>
+          <w:iCs/>
           <w:sz w:val="24"/>
           <w:sz w:val="24"/>
           <w:szCs w:val="24"/>
@@ -4060,7 +4522,46 @@
           <w:sz w:val="24"/>
           <w:szCs w:val="24"/>
         </w:rPr>
-        <w:t xml:space="preserve">।        </w:t>
+        <w:t>।</w:t>
+      </w:r>
+    </w:p>
+    <w:p>
+      <w:pPr>
+        <w:pStyle w:val="Normal"/>
+        <w:widowControl/>
+        <w:bidi w:val="0"/>
+        <w:ind w:hanging="0" w:start="0" w:end="0"/>
+        <w:jc w:val="start"/>
+        <w:rPr>
+          <w:rFonts w:ascii="SolaimanLipi" w:hAnsi="SolaimanLipi" w:cs="SolaimanLipi"/>
+        </w:rPr>
+      </w:pPr>
+      <w:r>
+        <w:rPr>
+          <w:rFonts w:ascii="SolaimanLipi" w:hAnsi="SolaimanLipi" w:cs="SolaimanLipi"/>
+        </w:rPr>
+        <w:t>২। নিউটনের বয়স তিন বছর হলে তার মা আবার বিয়ে করে আলাদা হয়ে যান। এরপরে তাদের সাথে তাঁর আর দেখা হয়নি। না না</w:t>
+      </w:r>
+      <w:r>
+        <w:rPr>
+          <w:rFonts w:cs="SolaimanLipi" w:ascii="SolaimanLipi" w:hAnsi="SolaimanLipi"/>
+        </w:rPr>
+        <w:t xml:space="preserve">, </w:t>
+      </w:r>
+      <w:r>
+        <w:rPr>
+          <w:rFonts w:ascii="SolaimanLipi" w:hAnsi="SolaimanLipi" w:cs="SolaimanLipi"/>
+        </w:rPr>
+        <w:t xml:space="preserve">হয়েছে। যেদিন নিউটন তাদের বাড়িতে গিয়ে তাদেরকে ভেতরে রেখেই পুড়িয়ে মারার হুমকি দিয়ে আসেন। </w:t>
+      </w:r>
+      <w:r>
+        <w:rPr>
+          <w:rFonts w:ascii="SolaimanLipi" w:hAnsi="SolaimanLipi" w:cs="SolaimanLipi"/>
+          <w:sz w:val="24"/>
+          <w:sz w:val="24"/>
+          <w:szCs w:val="24"/>
+        </w:rPr>
+        <w:t xml:space="preserve">        </w:t>
       </w:r>
     </w:p>
     <w:p>

</xml_diff>

<commit_message>
zero ch 5 p35 begn
</commit_message>
<xml_diff>
--- a/books/zero/05 Zero Infinite Zeros.docx
+++ b/books/zero/05 Zero Infinite Zeros.docx
@@ -4344,13 +4344,7 @@
         <w:rPr>
           <w:rFonts w:ascii="SolaimanLipi" w:hAnsi="SolaimanLipi" w:cs="SolaimanLipi"/>
         </w:rPr>
-        <w:t>এর মধ্যে</w:t>
-      </w:r>
-      <w:r>
-        <w:rPr>
-          <w:rFonts w:ascii="SolaimanLipi" w:hAnsi="SolaimanLipi" w:cs="SolaimanLipi"/>
-        </w:rPr>
-        <w:t xml:space="preserve"> পরিবর্তন বা প্রবাহ ঘটছে। এদের পরিবর্তনের হার বা ফ্লুক্সোনকে যথাক্রমে </w:t>
+        <w:t xml:space="preserve">এর মধ্যে পরিবর্তন বা প্রবাহ ঘটছে। এদের পরিবর্তনের হার বা ফ্লুক্সোনকে যথাক্রমে </w:t>
       </w:r>
       <w:r>
         <w:rPr>
@@ -4374,7 +4368,617 @@
         <w:rPr>
           <w:rFonts w:ascii="SolaimanLipi" w:hAnsi="SolaimanLipi" w:cs="SolaimanLipi"/>
         </w:rPr>
-        <w:t xml:space="preserve">দ্বারা প্রকাশ করা হয়।       </w:t>
+        <w:t xml:space="preserve">দ্বারা প্রকাশ করা হয়। ব্যাবকলন করতে নিউটন প্রতীক নিয়ে একটুখানি চাতুরী করেছেন। তিনি ফ্লুক্সোনদের পরিবর্তিত হতে দিয়েছেন। তবে সেটা অসীম ক্ষুদ্র হারে। তার মানে তিনি আসলে এদেরকে পরিবর্তন ঘটানোর বা প্রবাহিত হওয়ার জন্য কোনো সময়ই দেননি। নিউটনের প্রতীকে মুহূর্তের মধ্যে </w:t>
+      </w:r>
+      <w:r>
+        <w:rPr>
+          <w:rFonts w:cs="SolaimanLipi" w:ascii="SolaimanLipi" w:hAnsi="SolaimanLipi"/>
+        </w:rPr>
+        <w:t xml:space="preserve">y </w:t>
+      </w:r>
+      <w:r>
+        <w:rPr>
+          <w:rFonts w:ascii="SolaimanLipi" w:hAnsi="SolaimanLipi" w:cs="SolaimanLipi"/>
+        </w:rPr>
+        <w:t xml:space="preserve">হয়ে যাবে </w:t>
+      </w:r>
+      <w:r>
+        <w:rPr>
+          <w:rFonts w:cs="SolaimanLipi" w:ascii="SolaimanLipi" w:hAnsi="SolaimanLipi"/>
+        </w:rPr>
+        <w:t>(y+Oẏ)</w:t>
+      </w:r>
+      <w:r>
+        <w:rPr>
+          <w:rFonts w:cs="SolaimanLipi" w:ascii="SolaimanLipi" w:hAnsi="SolaimanLipi"/>
+        </w:rPr>
+        <w:t xml:space="preserve">, </w:t>
+      </w:r>
+      <w:r>
+        <w:rPr>
+          <w:rFonts w:ascii="SolaimanLipi" w:hAnsi="SolaimanLipi" w:cs="SolaimanLipi"/>
+        </w:rPr>
+        <w:t xml:space="preserve">যেভাবে </w:t>
+      </w:r>
+      <w:r>
+        <w:rPr>
+          <w:rFonts w:cs="SolaimanLipi" w:ascii="SolaimanLipi" w:hAnsi="SolaimanLipi"/>
+        </w:rPr>
+        <w:t xml:space="preserve">x </w:t>
+      </w:r>
+      <w:r>
+        <w:rPr>
+          <w:rFonts w:ascii="SolaimanLipi" w:hAnsi="SolaimanLipi" w:cs="SolaimanLipi"/>
+        </w:rPr>
+        <w:t xml:space="preserve">হয়ে যাবে </w:t>
+      </w:r>
+      <w:r>
+        <w:rPr>
+          <w:rFonts w:cs="SolaimanLipi" w:ascii="SolaimanLipi" w:hAnsi="SolaimanLipi"/>
+        </w:rPr>
+        <w:t>(x+Oẋ)</w:t>
+      </w:r>
+      <w:r>
+        <w:rPr>
+          <w:rFonts w:ascii="SolaimanLipi" w:hAnsi="SolaimanLipi" w:cs="SolaimanLipi"/>
+        </w:rPr>
+        <w:t xml:space="preserve">। </w:t>
+      </w:r>
+      <w:r>
+        <w:rPr>
+          <w:rFonts w:cs="SolaimanLipi" w:ascii="SolaimanLipi" w:hAnsi="SolaimanLipi"/>
+        </w:rPr>
+        <w:t xml:space="preserve">(O </w:t>
+      </w:r>
+      <w:r>
+        <w:rPr>
+          <w:rFonts w:ascii="SolaimanLipi" w:hAnsi="SolaimanLipi" w:cs="SolaimanLipi"/>
+        </w:rPr>
+        <w:t>অক্ষর দিয়ে প্রবাহিত সময়ের পরিমাণ বোঝানো হয়েছে। এটা বরাবর না হলেও প্রায় শূন্য। আমরা পরে আরও দেখব।</w:t>
+      </w:r>
+      <w:r>
+        <w:rPr>
+          <w:rFonts w:cs="SolaimanLipi" w:ascii="SolaimanLipi" w:hAnsi="SolaimanLipi"/>
+        </w:rPr>
+        <w:t xml:space="preserve">) </w:t>
+      </w:r>
+      <w:r>
+        <w:rPr>
+          <w:rFonts w:ascii="SolaimanLipi" w:hAnsi="SolaimanLipi" w:cs="SolaimanLipi"/>
+        </w:rPr>
+        <w:t>সমীকরণ তাহলে হয় এমন</w:t>
+      </w:r>
+      <w:r>
+        <w:rPr>
+          <w:rFonts w:cs="SolaimanLipi" w:ascii="SolaimanLipi" w:hAnsi="SolaimanLipi"/>
+        </w:rPr>
+        <w:t xml:space="preserve">: </w:t>
+      </w:r>
+    </w:p>
+    <w:p>
+      <w:pPr>
+        <w:pStyle w:val="Normal"/>
+        <w:widowControl/>
+        <w:bidi w:val="0"/>
+        <w:ind w:hanging="0" w:start="0" w:end="0"/>
+        <w:jc w:val="start"/>
+        <w:rPr>
+          <w:rFonts w:ascii="SolaimanLipi" w:hAnsi="SolaimanLipi" w:cs="SolaimanLipi"/>
+        </w:rPr>
+      </w:pPr>
+      <w:r>
+        <w:rPr/>
+      </w:r>
+    </w:p>
+    <w:p>
+      <w:pPr>
+        <w:pStyle w:val="Normal"/>
+        <w:widowControl/>
+        <w:bidi w:val="0"/>
+        <w:ind w:hanging="0" w:start="0" w:end="0"/>
+        <w:jc w:val="center"/>
+        <w:rPr/>
+      </w:pPr>
+      <w:r>
+        <w:rPr>
+          <w:rFonts w:cs="SolaimanLipi" w:ascii="SolaimanLipi" w:hAnsi="SolaimanLipi"/>
+        </w:rPr>
+        <w:t>y+Oẏ = (x+Oẋ)</w:t>
+      </w:r>
+      <w:r>
+        <w:rPr>
+          <w:rFonts w:cs="SolaimanLipi" w:ascii="SolaimanLipi" w:hAnsi="SolaimanLipi"/>
+          <w:vertAlign w:val="superscript"/>
+        </w:rPr>
+        <w:t xml:space="preserve">2 </w:t>
+      </w:r>
+      <w:r>
+        <w:rPr>
+          <w:rFonts w:cs="SolaimanLipi" w:ascii="SolaimanLipi" w:hAnsi="SolaimanLipi"/>
+        </w:rPr>
+        <w:t xml:space="preserve"> + (x+Oẋ) + 1</w:t>
+      </w:r>
+    </w:p>
+    <w:p>
+      <w:pPr>
+        <w:pStyle w:val="Normal"/>
+        <w:widowControl/>
+        <w:bidi w:val="0"/>
+        <w:ind w:hanging="0" w:start="0" w:end="0"/>
+        <w:jc w:val="start"/>
+        <w:rPr/>
+      </w:pPr>
+      <w:r>
+        <w:rPr>
+          <w:rFonts w:cs="SolaimanLipi" w:ascii="SolaimanLipi" w:hAnsi="SolaimanLipi"/>
+        </w:rPr>
+        <w:t>(x+Oẋ)</w:t>
+      </w:r>
+      <w:r>
+        <w:rPr>
+          <w:rFonts w:cs="SolaimanLipi" w:ascii="SolaimanLipi" w:hAnsi="SolaimanLipi"/>
+          <w:vertAlign w:val="superscript"/>
+        </w:rPr>
+        <w:t>2</w:t>
+      </w:r>
+      <w:r>
+        <w:rPr>
+          <w:rFonts w:cs="SolaimanLipi" w:ascii="SolaimanLipi" w:hAnsi="SolaimanLipi"/>
+          <w:position w:val="0"/>
+          <w:sz w:val="24"/>
+          <w:vertAlign w:val="baseline"/>
+        </w:rPr>
+        <w:t xml:space="preserve"> </w:t>
+      </w:r>
+      <w:r>
+        <w:rPr>
+          <w:rFonts w:ascii="SolaimanLipi" w:hAnsi="SolaimanLipi" w:cs="SolaimanLipi"/>
+          <w:position w:val="0"/>
+          <w:sz w:val="24"/>
+          <w:vertAlign w:val="baseline"/>
+        </w:rPr>
+        <w:t>কে ভেঙে পাই</w:t>
+      </w:r>
+      <w:r>
+        <w:rPr>
+          <w:rFonts w:cs="SolaimanLipi" w:ascii="SolaimanLipi" w:hAnsi="SolaimanLipi"/>
+          <w:position w:val="0"/>
+          <w:sz w:val="24"/>
+          <w:vertAlign w:val="baseline"/>
+        </w:rPr>
+        <w:t xml:space="preserve">:  </w:t>
+      </w:r>
+    </w:p>
+    <w:p>
+      <w:pPr>
+        <w:pStyle w:val="Normal"/>
+        <w:widowControl/>
+        <w:bidi w:val="0"/>
+        <w:ind w:hanging="0" w:start="0" w:end="0"/>
+        <w:jc w:val="start"/>
+        <w:rPr>
+          <w:rFonts w:ascii="SolaimanLipi" w:hAnsi="SolaimanLipi" w:cs="SolaimanLipi"/>
+          <w:position w:val="0"/>
+          <w:sz w:val="24"/>
+          <w:vertAlign w:val="baseline"/>
+        </w:rPr>
+      </w:pPr>
+      <w:r>
+        <w:rPr/>
+      </w:r>
+    </w:p>
+    <w:p>
+      <w:pPr>
+        <w:pStyle w:val="Normal"/>
+        <w:widowControl/>
+        <w:bidi w:val="0"/>
+        <w:ind w:hanging="0" w:start="0" w:end="0"/>
+        <w:jc w:val="center"/>
+        <w:rPr/>
+      </w:pPr>
+      <w:r>
+        <w:rPr>
+          <w:rFonts w:cs="SolaimanLipi" w:ascii="SolaimanLipi" w:hAnsi="SolaimanLipi"/>
+          <w:position w:val="0"/>
+          <w:sz w:val="24"/>
+          <w:vertAlign w:val="baseline"/>
+        </w:rPr>
+        <w:t>y+Oẏ = x</w:t>
+      </w:r>
+      <w:r>
+        <w:rPr>
+          <w:rFonts w:cs="SolaimanLipi" w:ascii="SolaimanLipi" w:hAnsi="SolaimanLipi"/>
+          <w:vertAlign w:val="superscript"/>
+        </w:rPr>
+        <w:t>2</w:t>
+      </w:r>
+      <w:r>
+        <w:rPr>
+          <w:rFonts w:cs="SolaimanLipi" w:ascii="SolaimanLipi" w:hAnsi="SolaimanLipi"/>
+          <w:position w:val="0"/>
+          <w:sz w:val="24"/>
+          <w:vertAlign w:val="baseline"/>
+        </w:rPr>
+        <w:t>+2x(Oẋ)</w:t>
+      </w:r>
+      <w:r>
+        <w:rPr>
+          <w:rFonts w:cs="SolaimanLipi" w:ascii="SolaimanLipi" w:hAnsi="SolaimanLipi"/>
+          <w:vertAlign w:val="superscript"/>
+        </w:rPr>
+        <w:t xml:space="preserve"> </w:t>
+      </w:r>
+      <w:r>
+        <w:rPr>
+          <w:rFonts w:cs="SolaimanLipi" w:ascii="SolaimanLipi" w:hAnsi="SolaimanLipi"/>
+          <w:position w:val="0"/>
+          <w:sz w:val="24"/>
+          <w:vertAlign w:val="baseline"/>
+        </w:rPr>
+        <w:t xml:space="preserve"> + (Oẋ)</w:t>
+      </w:r>
+      <w:r>
+        <w:rPr>
+          <w:rFonts w:cs="SolaimanLipi" w:ascii="SolaimanLipi" w:hAnsi="SolaimanLipi"/>
+          <w:vertAlign w:val="superscript"/>
+        </w:rPr>
+        <w:t>2</w:t>
+      </w:r>
+      <w:r>
+        <w:rPr>
+          <w:rFonts w:cs="SolaimanLipi" w:ascii="SolaimanLipi" w:hAnsi="SolaimanLipi"/>
+          <w:position w:val="0"/>
+          <w:sz w:val="24"/>
+          <w:vertAlign w:val="baseline"/>
+        </w:rPr>
+        <w:t xml:space="preserve"> + (x+Oẋ) + 1  </w:t>
+      </w:r>
+    </w:p>
+    <w:p>
+      <w:pPr>
+        <w:pStyle w:val="Normal"/>
+        <w:widowControl/>
+        <w:bidi w:val="0"/>
+        <w:ind w:hanging="0" w:start="0" w:end="0"/>
+        <w:jc w:val="start"/>
+        <w:rPr/>
+      </w:pPr>
+      <w:r>
+        <w:rPr>
+          <w:rFonts w:ascii="SolaimanLipi" w:hAnsi="SolaimanLipi" w:cs="SolaimanLipi"/>
+          <w:position w:val="0"/>
+          <w:sz w:val="24"/>
+          <w:vertAlign w:val="baseline"/>
+        </w:rPr>
+        <w:t xml:space="preserve">পদগুলোকে  সাজিয়ে পাই </w:t>
+      </w:r>
+    </w:p>
+    <w:p>
+      <w:pPr>
+        <w:pStyle w:val="Normal"/>
+        <w:widowControl/>
+        <w:bidi w:val="0"/>
+        <w:ind w:hanging="0" w:start="0" w:end="0"/>
+        <w:jc w:val="start"/>
+        <w:rPr>
+          <w:rFonts w:ascii="SolaimanLipi" w:hAnsi="SolaimanLipi" w:cs="SolaimanLipi"/>
+          <w:position w:val="0"/>
+          <w:sz w:val="24"/>
+          <w:vertAlign w:val="baseline"/>
+        </w:rPr>
+      </w:pPr>
+      <w:r>
+        <w:rPr/>
+      </w:r>
+    </w:p>
+    <w:p>
+      <w:pPr>
+        <w:pStyle w:val="Normal"/>
+        <w:widowControl/>
+        <w:bidi w:val="0"/>
+        <w:ind w:hanging="0" w:start="0" w:end="0"/>
+        <w:jc w:val="center"/>
+        <w:rPr/>
+      </w:pPr>
+      <w:r>
+        <w:rPr>
+          <w:rFonts w:cs="SolaimanLipi" w:ascii="SolaimanLipi" w:hAnsi="SolaimanLipi"/>
+          <w:position w:val="0"/>
+          <w:sz w:val="24"/>
+          <w:vertAlign w:val="baseline"/>
+        </w:rPr>
+        <w:t>y+Oẏ = (x</w:t>
+      </w:r>
+      <w:r>
+        <w:rPr>
+          <w:rFonts w:cs="SolaimanLipi" w:ascii="SolaimanLipi" w:hAnsi="SolaimanLipi"/>
+          <w:vertAlign w:val="superscript"/>
+        </w:rPr>
+        <w:t>2</w:t>
+      </w:r>
+      <w:r>
+        <w:rPr>
+          <w:rFonts w:cs="SolaimanLipi" w:ascii="SolaimanLipi" w:hAnsi="SolaimanLipi"/>
+          <w:position w:val="0"/>
+          <w:sz w:val="24"/>
+          <w:vertAlign w:val="baseline"/>
+        </w:rPr>
+        <w:t xml:space="preserve"> + 2x +1) + 2x(Oẋ) + 1(Oẋ) + (Oẋ)</w:t>
+      </w:r>
+      <w:r>
+        <w:rPr>
+          <w:rFonts w:cs="SolaimanLipi" w:ascii="SolaimanLipi" w:hAnsi="SolaimanLipi"/>
+          <w:vertAlign w:val="superscript"/>
+        </w:rPr>
+        <w:t>2</w:t>
+      </w:r>
+      <w:r>
+        <w:rPr>
+          <w:rFonts w:cs="SolaimanLipi" w:ascii="SolaimanLipi" w:hAnsi="SolaimanLipi"/>
+          <w:position w:val="0"/>
+          <w:sz w:val="24"/>
+          <w:vertAlign w:val="baseline"/>
+        </w:rPr>
+        <w:t xml:space="preserve">  </w:t>
+      </w:r>
+    </w:p>
+    <w:p>
+      <w:pPr>
+        <w:pStyle w:val="Normal"/>
+        <w:widowControl/>
+        <w:bidi w:val="0"/>
+        <w:ind w:hanging="0" w:start="0" w:end="0"/>
+        <w:jc w:val="center"/>
+        <w:rPr>
+          <w:rFonts w:ascii="SolaimanLipi" w:hAnsi="SolaimanLipi" w:cs="SolaimanLipi"/>
+          <w:position w:val="0"/>
+          <w:sz w:val="24"/>
+          <w:vertAlign w:val="baseline"/>
+        </w:rPr>
+      </w:pPr>
+      <w:r>
+        <w:rPr/>
+      </w:r>
+    </w:p>
+    <w:p>
+      <w:pPr>
+        <w:pStyle w:val="Normal"/>
+        <w:widowControl/>
+        <w:bidi w:val="0"/>
+        <w:ind w:hanging="0" w:start="0" w:end="0"/>
+        <w:jc w:val="start"/>
+        <w:rPr/>
+      </w:pPr>
+      <w:r>
+        <w:rPr>
+          <w:rFonts w:ascii="SolaimanLipi" w:hAnsi="SolaimanLipi" w:cs="SolaimanLipi"/>
+          <w:position w:val="0"/>
+          <w:sz w:val="24"/>
+          <w:vertAlign w:val="baseline"/>
+        </w:rPr>
+        <w:t xml:space="preserve">এখন </w:t>
+      </w:r>
+      <w:r>
+        <w:rPr>
+          <w:rFonts w:cs="SolaimanLipi" w:ascii="SolaimanLipi" w:hAnsi="SolaimanLipi"/>
+          <w:position w:val="0"/>
+          <w:sz w:val="24"/>
+          <w:vertAlign w:val="baseline"/>
+        </w:rPr>
+        <w:t>y = (x</w:t>
+      </w:r>
+      <w:r>
+        <w:rPr>
+          <w:rFonts w:cs="SolaimanLipi" w:ascii="SolaimanLipi" w:hAnsi="SolaimanLipi"/>
+          <w:vertAlign w:val="superscript"/>
+        </w:rPr>
+        <w:t>2</w:t>
+      </w:r>
+      <w:r>
+        <w:rPr>
+          <w:rFonts w:cs="SolaimanLipi" w:ascii="SolaimanLipi" w:hAnsi="SolaimanLipi"/>
+          <w:position w:val="0"/>
+          <w:sz w:val="24"/>
+          <w:vertAlign w:val="baseline"/>
+        </w:rPr>
+        <w:t xml:space="preserve"> + 2x +1) </w:t>
+      </w:r>
+      <w:r>
+        <w:rPr>
+          <w:rFonts w:ascii="SolaimanLipi" w:hAnsi="SolaimanLipi" w:cs="SolaimanLipi"/>
+          <w:position w:val="0"/>
+          <w:sz w:val="24"/>
+          <w:vertAlign w:val="baseline"/>
+        </w:rPr>
+        <w:t xml:space="preserve">হওয়ায় সমীকরণের উভয় পাশ থেকে এটাকে বাদ দেওয়া যায়। বাকি থাকে </w:t>
+      </w:r>
+    </w:p>
+    <w:p>
+      <w:pPr>
+        <w:pStyle w:val="Normal"/>
+        <w:widowControl/>
+        <w:bidi w:val="0"/>
+        <w:ind w:hanging="0" w:start="0" w:end="0"/>
+        <w:jc w:val="start"/>
+        <w:rPr>
+          <w:rFonts w:ascii="SolaimanLipi" w:hAnsi="SolaimanLipi" w:cs="SolaimanLipi"/>
+          <w:position w:val="0"/>
+          <w:sz w:val="24"/>
+          <w:vertAlign w:val="baseline"/>
+        </w:rPr>
+      </w:pPr>
+      <w:r>
+        <w:rPr/>
+      </w:r>
+    </w:p>
+    <w:p>
+      <w:pPr>
+        <w:pStyle w:val="Normal"/>
+        <w:widowControl/>
+        <w:bidi w:val="0"/>
+        <w:ind w:hanging="0" w:start="0" w:end="0"/>
+        <w:jc w:val="center"/>
+        <w:rPr/>
+      </w:pPr>
+      <w:r>
+        <w:rPr>
+          <w:rFonts w:cs="SolaimanLipi" w:ascii="SolaimanLipi" w:hAnsi="SolaimanLipi"/>
+          <w:position w:val="0"/>
+          <w:sz w:val="24"/>
+          <w:vertAlign w:val="baseline"/>
+        </w:rPr>
+        <w:t>Oẏ = 2x(Oẋ) + 1(Oẋ) + (Oẋ)</w:t>
+      </w:r>
+      <w:r>
+        <w:rPr>
+          <w:rFonts w:cs="SolaimanLipi" w:ascii="SolaimanLipi" w:hAnsi="SolaimanLipi"/>
+          <w:vertAlign w:val="superscript"/>
+        </w:rPr>
+        <w:t>2</w:t>
+      </w:r>
+      <w:r>
+        <w:rPr>
+          <w:rFonts w:cs="SolaimanLipi" w:ascii="SolaimanLipi" w:hAnsi="SolaimanLipi"/>
+          <w:position w:val="0"/>
+          <w:sz w:val="24"/>
+          <w:vertAlign w:val="baseline"/>
+        </w:rPr>
+        <w:t xml:space="preserve"> </w:t>
+      </w:r>
+    </w:p>
+    <w:p>
+      <w:pPr>
+        <w:pStyle w:val="Normal"/>
+        <w:widowControl/>
+        <w:bidi w:val="0"/>
+        <w:ind w:hanging="0" w:start="0" w:end="0"/>
+        <w:jc w:val="center"/>
+        <w:rPr>
+          <w:rFonts w:ascii="SolaimanLipi" w:hAnsi="SolaimanLipi" w:cs="SolaimanLipi"/>
+          <w:position w:val="0"/>
+          <w:sz w:val="24"/>
+          <w:vertAlign w:val="baseline"/>
+        </w:rPr>
+      </w:pPr>
+      <w:r>
+        <w:rPr/>
+      </w:r>
+    </w:p>
+    <w:p>
+      <w:pPr>
+        <w:pStyle w:val="Normal"/>
+        <w:widowControl/>
+        <w:bidi w:val="0"/>
+        <w:ind w:hanging="0" w:start="0" w:end="0"/>
+        <w:jc w:val="start"/>
+        <w:rPr/>
+      </w:pPr>
+      <w:r>
+        <w:rPr>
+          <w:rFonts w:ascii="SolaimanLipi" w:hAnsi="SolaimanLipi" w:cs="SolaimanLipi"/>
+          <w:position w:val="0"/>
+          <w:sz w:val="24"/>
+          <w:vertAlign w:val="baseline"/>
+        </w:rPr>
+        <w:t xml:space="preserve">আর এরপরেই আসে সেই বিশ্রী কৌশলটা। নিউটন বললেন </w:t>
+      </w:r>
+      <w:r>
+        <w:rPr>
+          <w:rFonts w:cs="SolaimanLipi" w:ascii="SolaimanLipi" w:hAnsi="SolaimanLipi"/>
+          <w:position w:val="0"/>
+          <w:sz w:val="24"/>
+          <w:vertAlign w:val="baseline"/>
+        </w:rPr>
+        <w:t xml:space="preserve">Oẋ </w:t>
+      </w:r>
+      <w:r>
+        <w:rPr>
+          <w:rFonts w:ascii="SolaimanLipi" w:hAnsi="SolaimanLipi" w:cs="SolaimanLipi"/>
+          <w:position w:val="0"/>
+          <w:sz w:val="24"/>
+          <w:vertAlign w:val="baseline"/>
+        </w:rPr>
+        <w:t xml:space="preserve">অনেক ছোট। </w:t>
+      </w:r>
+      <w:r>
+        <w:rPr>
+          <w:rFonts w:cs="SolaimanLipi" w:ascii="SolaimanLipi" w:hAnsi="SolaimanLipi"/>
+          <w:position w:val="0"/>
+          <w:sz w:val="24"/>
+          <w:vertAlign w:val="baseline"/>
+        </w:rPr>
+        <w:t>(Oẋ)</w:t>
+      </w:r>
+      <w:r>
+        <w:rPr>
+          <w:rFonts w:cs="SolaimanLipi" w:ascii="SolaimanLipi" w:hAnsi="SolaimanLipi"/>
+          <w:vertAlign w:val="superscript"/>
+        </w:rPr>
+        <w:t>2</w:t>
+      </w:r>
+      <w:r>
+        <w:rPr>
+          <w:rFonts w:cs="SolaimanLipi" w:ascii="SolaimanLipi" w:hAnsi="SolaimanLipi"/>
+          <w:position w:val="0"/>
+          <w:sz w:val="24"/>
+          <w:vertAlign w:val="baseline"/>
+        </w:rPr>
+        <w:t xml:space="preserve"> </w:t>
+      </w:r>
+      <w:r>
+        <w:rPr>
+          <w:rFonts w:ascii="SolaimanLipi" w:hAnsi="SolaimanLipi" w:cs="SolaimanLipi"/>
+          <w:position w:val="0"/>
+          <w:sz w:val="24"/>
+          <w:vertAlign w:val="baseline"/>
+        </w:rPr>
+        <w:t>সে তুলনায় আরও অনেক অনেক ছোট। এটি রাশিমালা থেকে উধাও হয়ে যাবে। মূলত এটা শূন্য এবং উপেক্ষণীয়। তাহলে থাকে</w:t>
+      </w:r>
+      <w:r>
+        <w:rPr>
+          <w:rFonts w:cs="SolaimanLipi" w:ascii="SolaimanLipi" w:hAnsi="SolaimanLipi"/>
+          <w:position w:val="0"/>
+          <w:sz w:val="24"/>
+          <w:vertAlign w:val="baseline"/>
+        </w:rPr>
+        <w:t xml:space="preserve">: </w:t>
+      </w:r>
+    </w:p>
+    <w:p>
+      <w:pPr>
+        <w:pStyle w:val="Normal"/>
+        <w:widowControl/>
+        <w:bidi w:val="0"/>
+        <w:ind w:hanging="0" w:start="0" w:end="0"/>
+        <w:jc w:val="start"/>
+        <w:rPr>
+          <w:rFonts w:ascii="SolaimanLipi" w:hAnsi="SolaimanLipi" w:cs="SolaimanLipi"/>
+          <w:position w:val="0"/>
+          <w:sz w:val="24"/>
+          <w:vertAlign w:val="baseline"/>
+        </w:rPr>
+      </w:pPr>
+      <w:r>
+        <w:rPr/>
+      </w:r>
+    </w:p>
+    <w:p>
+      <w:pPr>
+        <w:pStyle w:val="Normal"/>
+        <w:widowControl/>
+        <w:bidi w:val="0"/>
+        <w:ind w:hanging="0" w:start="0" w:end="0"/>
+        <w:jc w:val="center"/>
+        <w:rPr/>
+      </w:pPr>
+      <w:r>
+        <w:rPr>
+          <w:rFonts w:cs="SolaimanLipi" w:ascii="SolaimanLipi" w:hAnsi="SolaimanLipi"/>
+          <w:position w:val="0"/>
+          <w:sz w:val="24"/>
+          <w:vertAlign w:val="baseline"/>
+        </w:rPr>
+        <w:t xml:space="preserve">Oẏ = 2x(Oẋ) + 1(Oẋ)    </w:t>
       </w:r>
     </w:p>
     <w:p>

</xml_diff>

<commit_message>
zero ch 5 p35 abv fig
</commit_message>
<xml_diff>
--- a/books/zero/05 Zero Infinite Zeros.docx
+++ b/books/zero/05 Zero Infinite Zeros.docx
@@ -4386,13 +4386,7 @@
         <w:rPr>
           <w:rFonts w:cs="SolaimanLipi" w:ascii="SolaimanLipi" w:hAnsi="SolaimanLipi"/>
         </w:rPr>
-        <w:t>(y+Oẏ)</w:t>
-      </w:r>
-      <w:r>
-        <w:rPr>
-          <w:rFonts w:cs="SolaimanLipi" w:ascii="SolaimanLipi" w:hAnsi="SolaimanLipi"/>
-        </w:rPr>
-        <w:t xml:space="preserve">, </w:t>
+        <w:t xml:space="preserve">(y+Oẏ), </w:t>
       </w:r>
       <w:r>
         <w:rPr>
@@ -4467,7 +4461,9 @@
         </w:rPr>
       </w:pPr>
       <w:r>
-        <w:rPr/>
+        <w:rPr>
+          <w:rFonts w:cs="SolaimanLipi" w:ascii="SolaimanLipi" w:hAnsi="SolaimanLipi"/>
+        </w:rPr>
       </w:r>
     </w:p>
     <w:p>
@@ -4526,6 +4522,7 @@
           <w:rFonts w:cs="SolaimanLipi" w:ascii="SolaimanLipi" w:hAnsi="SolaimanLipi"/>
           <w:position w:val="0"/>
           <w:sz w:val="24"/>
+          <w:sz w:val="24"/>
           <w:vertAlign w:val="baseline"/>
         </w:rPr>
         <w:t xml:space="preserve"> </w:t>
@@ -4535,6 +4532,8 @@
           <w:rFonts w:ascii="SolaimanLipi" w:hAnsi="SolaimanLipi" w:cs="SolaimanLipi"/>
           <w:position w:val="0"/>
           <w:sz w:val="24"/>
+          <w:sz w:val="24"/>
+          <w:sz w:val="24"/>
           <w:vertAlign w:val="baseline"/>
         </w:rPr>
         <w:t>কে ভেঙে পাই</w:t>
@@ -4544,6 +4543,7 @@
           <w:rFonts w:cs="SolaimanLipi" w:ascii="SolaimanLipi" w:hAnsi="SolaimanLipi"/>
           <w:position w:val="0"/>
           <w:sz w:val="24"/>
+          <w:sz w:val="24"/>
           <w:vertAlign w:val="baseline"/>
         </w:rPr>
         <w:t xml:space="preserve">:  </w:t>
@@ -4560,11 +4560,18 @@
           <w:rFonts w:ascii="SolaimanLipi" w:hAnsi="SolaimanLipi" w:cs="SolaimanLipi"/>
           <w:position w:val="0"/>
           <w:sz w:val="24"/>
-          <w:vertAlign w:val="baseline"/>
-        </w:rPr>
-      </w:pPr>
-      <w:r>
-        <w:rPr/>
+          <w:sz w:val="24"/>
+          <w:vertAlign w:val="baseline"/>
+        </w:rPr>
+      </w:pPr>
+      <w:r>
+        <w:rPr>
+          <w:rFonts w:cs="SolaimanLipi" w:ascii="SolaimanLipi" w:hAnsi="SolaimanLipi"/>
+          <w:position w:val="0"/>
+          <w:sz w:val="24"/>
+          <w:sz w:val="24"/>
+          <w:vertAlign w:val="baseline"/>
+        </w:rPr>
       </w:r>
     </w:p>
     <w:p>
@@ -4581,6 +4588,7 @@
           <w:rFonts w:cs="SolaimanLipi" w:ascii="SolaimanLipi" w:hAnsi="SolaimanLipi"/>
           <w:position w:val="0"/>
           <w:sz w:val="24"/>
+          <w:sz w:val="24"/>
           <w:vertAlign w:val="baseline"/>
         </w:rPr>
         <w:t>y+Oẏ = x</w:t>
@@ -4597,6 +4605,7 @@
           <w:rFonts w:cs="SolaimanLipi" w:ascii="SolaimanLipi" w:hAnsi="SolaimanLipi"/>
           <w:position w:val="0"/>
           <w:sz w:val="24"/>
+          <w:sz w:val="24"/>
           <w:vertAlign w:val="baseline"/>
         </w:rPr>
         <w:t>+2x(Oẋ)</w:t>
@@ -4613,6 +4622,7 @@
           <w:rFonts w:cs="SolaimanLipi" w:ascii="SolaimanLipi" w:hAnsi="SolaimanLipi"/>
           <w:position w:val="0"/>
           <w:sz w:val="24"/>
+          <w:sz w:val="24"/>
           <w:vertAlign w:val="baseline"/>
         </w:rPr>
         <w:t xml:space="preserve"> + (Oẋ)</w:t>
@@ -4629,6 +4639,7 @@
           <w:rFonts w:cs="SolaimanLipi" w:ascii="SolaimanLipi" w:hAnsi="SolaimanLipi"/>
           <w:position w:val="0"/>
           <w:sz w:val="24"/>
+          <w:sz w:val="24"/>
           <w:vertAlign w:val="baseline"/>
         </w:rPr>
         <w:t xml:space="preserve"> + (x+Oẋ) + 1  </w:t>
@@ -4648,6 +4659,8 @@
           <w:rFonts w:ascii="SolaimanLipi" w:hAnsi="SolaimanLipi" w:cs="SolaimanLipi"/>
           <w:position w:val="0"/>
           <w:sz w:val="24"/>
+          <w:sz w:val="24"/>
+          <w:sz w:val="24"/>
           <w:vertAlign w:val="baseline"/>
         </w:rPr>
         <w:t xml:space="preserve">পদগুলোকে  সাজিয়ে পাই </w:t>
@@ -4664,11 +4677,18 @@
           <w:rFonts w:ascii="SolaimanLipi" w:hAnsi="SolaimanLipi" w:cs="SolaimanLipi"/>
           <w:position w:val="0"/>
           <w:sz w:val="24"/>
-          <w:vertAlign w:val="baseline"/>
-        </w:rPr>
-      </w:pPr>
-      <w:r>
-        <w:rPr/>
+          <w:sz w:val="24"/>
+          <w:vertAlign w:val="baseline"/>
+        </w:rPr>
+      </w:pPr>
+      <w:r>
+        <w:rPr>
+          <w:rFonts w:cs="SolaimanLipi" w:ascii="SolaimanLipi" w:hAnsi="SolaimanLipi"/>
+          <w:position w:val="0"/>
+          <w:sz w:val="24"/>
+          <w:sz w:val="24"/>
+          <w:vertAlign w:val="baseline"/>
+        </w:rPr>
       </w:r>
     </w:p>
     <w:p>
@@ -4685,6 +4705,7 @@
           <w:rFonts w:cs="SolaimanLipi" w:ascii="SolaimanLipi" w:hAnsi="SolaimanLipi"/>
           <w:position w:val="0"/>
           <w:sz w:val="24"/>
+          <w:sz w:val="24"/>
           <w:vertAlign w:val="baseline"/>
         </w:rPr>
         <w:t>y+Oẏ = (x</w:t>
@@ -4701,6 +4722,7 @@
           <w:rFonts w:cs="SolaimanLipi" w:ascii="SolaimanLipi" w:hAnsi="SolaimanLipi"/>
           <w:position w:val="0"/>
           <w:sz w:val="24"/>
+          <w:sz w:val="24"/>
           <w:vertAlign w:val="baseline"/>
         </w:rPr>
         <w:t xml:space="preserve"> + 2x +1) + 2x(Oẋ) + 1(Oẋ) + (Oẋ)</w:t>
@@ -4717,6 +4739,7 @@
           <w:rFonts w:cs="SolaimanLipi" w:ascii="SolaimanLipi" w:hAnsi="SolaimanLipi"/>
           <w:position w:val="0"/>
           <w:sz w:val="24"/>
+          <w:sz w:val="24"/>
           <w:vertAlign w:val="baseline"/>
         </w:rPr>
         <w:t xml:space="preserve">  </w:t>
@@ -4733,26 +4756,35 @@
           <w:rFonts w:ascii="SolaimanLipi" w:hAnsi="SolaimanLipi" w:cs="SolaimanLipi"/>
           <w:position w:val="0"/>
           <w:sz w:val="24"/>
-          <w:vertAlign w:val="baseline"/>
-        </w:rPr>
-      </w:pPr>
-      <w:r>
+          <w:sz w:val="24"/>
+          <w:vertAlign w:val="baseline"/>
+        </w:rPr>
+      </w:pPr>
+      <w:r>
+        <w:rPr>
+          <w:rFonts w:cs="SolaimanLipi" w:ascii="SolaimanLipi" w:hAnsi="SolaimanLipi"/>
+          <w:position w:val="0"/>
+          <w:sz w:val="24"/>
+          <w:sz w:val="24"/>
+          <w:vertAlign w:val="baseline"/>
+        </w:rPr>
+      </w:r>
+    </w:p>
+    <w:p>
+      <w:pPr>
+        <w:pStyle w:val="Normal"/>
+        <w:widowControl/>
+        <w:bidi w:val="0"/>
+        <w:ind w:hanging="0" w:start="0" w:end="0"/>
+        <w:jc w:val="start"/>
         <w:rPr/>
-      </w:r>
-    </w:p>
-    <w:p>
-      <w:pPr>
-        <w:pStyle w:val="Normal"/>
-        <w:widowControl/>
-        <w:bidi w:val="0"/>
-        <w:ind w:hanging="0" w:start="0" w:end="0"/>
-        <w:jc w:val="start"/>
-        <w:rPr/>
-      </w:pPr>
-      <w:r>
-        <w:rPr>
-          <w:rFonts w:ascii="SolaimanLipi" w:hAnsi="SolaimanLipi" w:cs="SolaimanLipi"/>
-          <w:position w:val="0"/>
+      </w:pPr>
+      <w:r>
+        <w:rPr>
+          <w:rFonts w:ascii="SolaimanLipi" w:hAnsi="SolaimanLipi" w:cs="SolaimanLipi"/>
+          <w:position w:val="0"/>
+          <w:sz w:val="24"/>
+          <w:sz w:val="24"/>
           <w:sz w:val="24"/>
           <w:vertAlign w:val="baseline"/>
         </w:rPr>
@@ -4763,6 +4795,7 @@
           <w:rFonts w:cs="SolaimanLipi" w:ascii="SolaimanLipi" w:hAnsi="SolaimanLipi"/>
           <w:position w:val="0"/>
           <w:sz w:val="24"/>
+          <w:sz w:val="24"/>
           <w:vertAlign w:val="baseline"/>
         </w:rPr>
         <w:t>y = (x</w:t>
@@ -4779,6 +4812,7 @@
           <w:rFonts w:cs="SolaimanLipi" w:ascii="SolaimanLipi" w:hAnsi="SolaimanLipi"/>
           <w:position w:val="0"/>
           <w:sz w:val="24"/>
+          <w:sz w:val="24"/>
           <w:vertAlign w:val="baseline"/>
         </w:rPr>
         <w:t xml:space="preserve"> + 2x +1) </w:t>
@@ -4788,6 +4822,8 @@
           <w:rFonts w:ascii="SolaimanLipi" w:hAnsi="SolaimanLipi" w:cs="SolaimanLipi"/>
           <w:position w:val="0"/>
           <w:sz w:val="24"/>
+          <w:sz w:val="24"/>
+          <w:sz w:val="24"/>
           <w:vertAlign w:val="baseline"/>
         </w:rPr>
         <w:t xml:space="preserve">হওয়ায় সমীকরণের উভয় পাশ থেকে এটাকে বাদ দেওয়া যায়। বাকি থাকে </w:t>
@@ -4804,11 +4840,18 @@
           <w:rFonts w:ascii="SolaimanLipi" w:hAnsi="SolaimanLipi" w:cs="SolaimanLipi"/>
           <w:position w:val="0"/>
           <w:sz w:val="24"/>
-          <w:vertAlign w:val="baseline"/>
-        </w:rPr>
-      </w:pPr>
-      <w:r>
-        <w:rPr/>
+          <w:sz w:val="24"/>
+          <w:vertAlign w:val="baseline"/>
+        </w:rPr>
+      </w:pPr>
+      <w:r>
+        <w:rPr>
+          <w:rFonts w:cs="SolaimanLipi" w:ascii="SolaimanLipi" w:hAnsi="SolaimanLipi"/>
+          <w:position w:val="0"/>
+          <w:sz w:val="24"/>
+          <w:sz w:val="24"/>
+          <w:vertAlign w:val="baseline"/>
+        </w:rPr>
       </w:r>
     </w:p>
     <w:p>
@@ -4825,6 +4868,7 @@
           <w:rFonts w:cs="SolaimanLipi" w:ascii="SolaimanLipi" w:hAnsi="SolaimanLipi"/>
           <w:position w:val="0"/>
           <w:sz w:val="24"/>
+          <w:sz w:val="24"/>
           <w:vertAlign w:val="baseline"/>
         </w:rPr>
         <w:t>Oẏ = 2x(Oẋ) + 1(Oẋ) + (Oẋ)</w:t>
@@ -4841,6 +4885,7 @@
           <w:rFonts w:cs="SolaimanLipi" w:ascii="SolaimanLipi" w:hAnsi="SolaimanLipi"/>
           <w:position w:val="0"/>
           <w:sz w:val="24"/>
+          <w:sz w:val="24"/>
           <w:vertAlign w:val="baseline"/>
         </w:rPr>
         <w:t xml:space="preserve"> </w:t>
@@ -4857,26 +4902,35 @@
           <w:rFonts w:ascii="SolaimanLipi" w:hAnsi="SolaimanLipi" w:cs="SolaimanLipi"/>
           <w:position w:val="0"/>
           <w:sz w:val="24"/>
-          <w:vertAlign w:val="baseline"/>
-        </w:rPr>
-      </w:pPr>
-      <w:r>
+          <w:sz w:val="24"/>
+          <w:vertAlign w:val="baseline"/>
+        </w:rPr>
+      </w:pPr>
+      <w:r>
+        <w:rPr>
+          <w:rFonts w:cs="SolaimanLipi" w:ascii="SolaimanLipi" w:hAnsi="SolaimanLipi"/>
+          <w:position w:val="0"/>
+          <w:sz w:val="24"/>
+          <w:sz w:val="24"/>
+          <w:vertAlign w:val="baseline"/>
+        </w:rPr>
+      </w:r>
+    </w:p>
+    <w:p>
+      <w:pPr>
+        <w:pStyle w:val="Normal"/>
+        <w:widowControl/>
+        <w:bidi w:val="0"/>
+        <w:ind w:hanging="0" w:start="0" w:end="0"/>
+        <w:jc w:val="start"/>
         <w:rPr/>
-      </w:r>
-    </w:p>
-    <w:p>
-      <w:pPr>
-        <w:pStyle w:val="Normal"/>
-        <w:widowControl/>
-        <w:bidi w:val="0"/>
-        <w:ind w:hanging="0" w:start="0" w:end="0"/>
-        <w:jc w:val="start"/>
-        <w:rPr/>
-      </w:pPr>
-      <w:r>
-        <w:rPr>
-          <w:rFonts w:ascii="SolaimanLipi" w:hAnsi="SolaimanLipi" w:cs="SolaimanLipi"/>
-          <w:position w:val="0"/>
+      </w:pPr>
+      <w:r>
+        <w:rPr>
+          <w:rFonts w:ascii="SolaimanLipi" w:hAnsi="SolaimanLipi" w:cs="SolaimanLipi"/>
+          <w:position w:val="0"/>
+          <w:sz w:val="24"/>
+          <w:sz w:val="24"/>
           <w:sz w:val="24"/>
           <w:vertAlign w:val="baseline"/>
         </w:rPr>
@@ -4887,6 +4941,7 @@
           <w:rFonts w:cs="SolaimanLipi" w:ascii="SolaimanLipi" w:hAnsi="SolaimanLipi"/>
           <w:position w:val="0"/>
           <w:sz w:val="24"/>
+          <w:sz w:val="24"/>
           <w:vertAlign w:val="baseline"/>
         </w:rPr>
         <w:t xml:space="preserve">Oẋ </w:t>
@@ -4896,6 +4951,8 @@
           <w:rFonts w:ascii="SolaimanLipi" w:hAnsi="SolaimanLipi" w:cs="SolaimanLipi"/>
           <w:position w:val="0"/>
           <w:sz w:val="24"/>
+          <w:sz w:val="24"/>
+          <w:sz w:val="24"/>
           <w:vertAlign w:val="baseline"/>
         </w:rPr>
         <w:t xml:space="preserve">অনেক ছোট। </w:t>
@@ -4905,6 +4962,7 @@
           <w:rFonts w:cs="SolaimanLipi" w:ascii="SolaimanLipi" w:hAnsi="SolaimanLipi"/>
           <w:position w:val="0"/>
           <w:sz w:val="24"/>
+          <w:sz w:val="24"/>
           <w:vertAlign w:val="baseline"/>
         </w:rPr>
         <w:t>(Oẋ)</w:t>
@@ -4921,6 +4979,7 @@
           <w:rFonts w:cs="SolaimanLipi" w:ascii="SolaimanLipi" w:hAnsi="SolaimanLipi"/>
           <w:position w:val="0"/>
           <w:sz w:val="24"/>
+          <w:sz w:val="24"/>
           <w:vertAlign w:val="baseline"/>
         </w:rPr>
         <w:t xml:space="preserve"> </w:t>
@@ -4930,6 +4989,8 @@
           <w:rFonts w:ascii="SolaimanLipi" w:hAnsi="SolaimanLipi" w:cs="SolaimanLipi"/>
           <w:position w:val="0"/>
           <w:sz w:val="24"/>
+          <w:sz w:val="24"/>
+          <w:sz w:val="24"/>
           <w:vertAlign w:val="baseline"/>
         </w:rPr>
         <w:t>সে তুলনায় আরও অনেক অনেক ছোট। এটি রাশিমালা থেকে উধাও হয়ে যাবে। মূলত এটা শূন্য এবং উপেক্ষণীয়। তাহলে থাকে</w:t>
@@ -4939,6 +5000,7 @@
           <w:rFonts w:cs="SolaimanLipi" w:ascii="SolaimanLipi" w:hAnsi="SolaimanLipi"/>
           <w:position w:val="0"/>
           <w:sz w:val="24"/>
+          <w:sz w:val="24"/>
           <w:vertAlign w:val="baseline"/>
         </w:rPr>
         <w:t xml:space="preserve">: </w:t>
@@ -4955,11 +5017,18 @@
           <w:rFonts w:ascii="SolaimanLipi" w:hAnsi="SolaimanLipi" w:cs="SolaimanLipi"/>
           <w:position w:val="0"/>
           <w:sz w:val="24"/>
-          <w:vertAlign w:val="baseline"/>
-        </w:rPr>
-      </w:pPr>
-      <w:r>
-        <w:rPr/>
+          <w:sz w:val="24"/>
+          <w:vertAlign w:val="baseline"/>
+        </w:rPr>
+      </w:pPr>
+      <w:r>
+        <w:rPr>
+          <w:rFonts w:cs="SolaimanLipi" w:ascii="SolaimanLipi" w:hAnsi="SolaimanLipi"/>
+          <w:position w:val="0"/>
+          <w:sz w:val="24"/>
+          <w:sz w:val="24"/>
+          <w:vertAlign w:val="baseline"/>
+        </w:rPr>
       </w:r>
     </w:p>
     <w:p>
@@ -4976,9 +5045,388 @@
           <w:rFonts w:cs="SolaimanLipi" w:ascii="SolaimanLipi" w:hAnsi="SolaimanLipi"/>
           <w:position w:val="0"/>
           <w:sz w:val="24"/>
-          <w:vertAlign w:val="baseline"/>
-        </w:rPr>
-        <w:t xml:space="preserve">Oẏ = 2x(Oẋ) + 1(Oẋ)    </w:t>
+          <w:sz w:val="24"/>
+          <w:vertAlign w:val="baseline"/>
+        </w:rPr>
+        <w:t xml:space="preserve">Oẏ = 2x(Oẋ) + 1(Oẋ) </w:t>
+      </w:r>
+    </w:p>
+    <w:p>
+      <w:pPr>
+        <w:pStyle w:val="Normal"/>
+        <w:widowControl/>
+        <w:bidi w:val="0"/>
+        <w:ind w:hanging="0" w:start="0" w:end="0"/>
+        <w:jc w:val="center"/>
+        <w:rPr>
+          <w:rFonts w:ascii="SolaimanLipi" w:hAnsi="SolaimanLipi" w:cs="SolaimanLipi"/>
+          <w:position w:val="0"/>
+          <w:sz w:val="24"/>
+          <w:sz w:val="24"/>
+          <w:vertAlign w:val="baseline"/>
+        </w:rPr>
+      </w:pPr>
+      <w:r>
+        <w:rPr>
+          <w:rFonts w:cs="SolaimanLipi" w:ascii="SolaimanLipi" w:hAnsi="SolaimanLipi"/>
+          <w:position w:val="0"/>
+          <w:sz w:val="24"/>
+          <w:sz w:val="24"/>
+          <w:vertAlign w:val="baseline"/>
+        </w:rPr>
+      </w:r>
+    </w:p>
+    <w:p>
+      <w:pPr>
+        <w:pStyle w:val="Normal"/>
+        <w:widowControl/>
+        <w:bidi w:val="0"/>
+        <w:ind w:hanging="0" w:start="0" w:end="0"/>
+        <w:jc w:val="start"/>
+        <w:rPr/>
+      </w:pPr>
+      <w:r>
+        <w:rPr>
+          <w:rFonts w:ascii="SolaimanLipi" w:hAnsi="SolaimanLipi" w:cs="SolaimanLipi"/>
+          <w:position w:val="0"/>
+          <w:sz w:val="24"/>
+          <w:sz w:val="24"/>
+          <w:sz w:val="24"/>
+          <w:vertAlign w:val="baseline"/>
+        </w:rPr>
+        <w:t xml:space="preserve">তার মানে </w:t>
+      </w:r>
+      <w:r>
+        <w:rPr>
+          <w:rFonts w:cs="SolaimanLipi" w:ascii="SolaimanLipi" w:hAnsi="SolaimanLipi"/>
+          <w:position w:val="0"/>
+          <w:sz w:val="24"/>
+          <w:sz w:val="24"/>
+          <w:vertAlign w:val="baseline"/>
+        </w:rPr>
+        <w:t xml:space="preserve">Oẏ/Oẋ = 2x +1, </w:t>
+      </w:r>
+      <w:r>
+        <w:rPr>
+          <w:rFonts w:ascii="SolaimanLipi" w:hAnsi="SolaimanLipi" w:cs="SolaimanLipi"/>
+          <w:position w:val="0"/>
+          <w:sz w:val="24"/>
+          <w:sz w:val="24"/>
+          <w:sz w:val="24"/>
+          <w:vertAlign w:val="baseline"/>
+        </w:rPr>
+        <w:t xml:space="preserve">যা কার্ভটির যেকোনো বিন্দুতে স্পর্শক রেখার ঢাল </w:t>
+      </w:r>
+      <w:r>
+        <w:rPr>
+          <w:rFonts w:cs="SolaimanLipi" w:ascii="SolaimanLipi" w:hAnsi="SolaimanLipi"/>
+          <w:position w:val="0"/>
+          <w:sz w:val="24"/>
+          <w:sz w:val="24"/>
+          <w:vertAlign w:val="baseline"/>
+        </w:rPr>
+        <w:t>(</w:t>
+      </w:r>
+      <w:r>
+        <w:rPr>
+          <w:rFonts w:ascii="SolaimanLipi" w:hAnsi="SolaimanLipi" w:cs="SolaimanLipi"/>
+          <w:position w:val="0"/>
+          <w:sz w:val="24"/>
+          <w:sz w:val="24"/>
+          <w:sz w:val="24"/>
+          <w:vertAlign w:val="baseline"/>
+        </w:rPr>
+        <w:t>চিত্র ২৬</w:t>
+      </w:r>
+      <w:r>
+        <w:rPr>
+          <w:rFonts w:cs="SolaimanLipi" w:ascii="SolaimanLipi" w:hAnsi="SolaimanLipi"/>
+          <w:position w:val="0"/>
+          <w:sz w:val="24"/>
+          <w:sz w:val="24"/>
+          <w:vertAlign w:val="baseline"/>
+        </w:rPr>
+        <w:t>)</w:t>
+      </w:r>
+      <w:r>
+        <w:rPr>
+          <w:rFonts w:ascii="SolaimanLipi" w:hAnsi="SolaimanLipi" w:cs="SolaimanLipi"/>
+          <w:position w:val="0"/>
+          <w:sz w:val="24"/>
+          <w:sz w:val="24"/>
+          <w:sz w:val="24"/>
+          <w:vertAlign w:val="baseline"/>
+        </w:rPr>
+        <w:t xml:space="preserve">। অসীম ক্ষুদ্র সময়কাল </w:t>
+      </w:r>
+      <w:r>
+        <w:rPr>
+          <w:rFonts w:cs="SolaimanLipi" w:ascii="SolaimanLipi" w:hAnsi="SolaimanLipi"/>
+          <w:position w:val="0"/>
+          <w:sz w:val="24"/>
+          <w:sz w:val="24"/>
+          <w:vertAlign w:val="baseline"/>
+        </w:rPr>
+        <w:t xml:space="preserve">O </w:t>
+      </w:r>
+      <w:r>
+        <w:rPr>
+          <w:rFonts w:ascii="SolaimanLipi" w:hAnsi="SolaimanLipi" w:cs="SolaimanLipi"/>
+          <w:position w:val="0"/>
+          <w:sz w:val="24"/>
+          <w:sz w:val="24"/>
+          <w:sz w:val="24"/>
+          <w:vertAlign w:val="baseline"/>
+        </w:rPr>
+        <w:t xml:space="preserve">সমীকরণ থেকে ঝরে যায়। </w:t>
+      </w:r>
+      <w:r>
+        <w:rPr>
+          <w:rFonts w:cs="SolaimanLipi" w:ascii="SolaimanLipi" w:hAnsi="SolaimanLipi"/>
+          <w:position w:val="0"/>
+          <w:sz w:val="24"/>
+          <w:sz w:val="24"/>
+          <w:vertAlign w:val="baseline"/>
+        </w:rPr>
+        <w:t xml:space="preserve">Oẏ/Oẋ </w:t>
+      </w:r>
+      <w:r>
+        <w:rPr>
+          <w:rFonts w:ascii="SolaimanLipi" w:hAnsi="SolaimanLipi" w:cs="SolaimanLipi"/>
+          <w:position w:val="0"/>
+          <w:sz w:val="24"/>
+          <w:sz w:val="24"/>
+          <w:sz w:val="24"/>
+          <w:vertAlign w:val="baseline"/>
+        </w:rPr>
+        <w:t xml:space="preserve">হয়ে যায় </w:t>
+      </w:r>
+      <w:r>
+        <w:rPr>
+          <w:rFonts w:cs="SolaimanLipi" w:ascii="SolaimanLipi" w:hAnsi="SolaimanLipi"/>
+          <w:position w:val="0"/>
+          <w:sz w:val="24"/>
+          <w:sz w:val="24"/>
+          <w:vertAlign w:val="baseline"/>
+        </w:rPr>
+        <w:t>ẏ/ẋ</w:t>
+      </w:r>
+      <w:r>
+        <w:rPr>
+          <w:rFonts w:ascii="SolaimanLipi" w:hAnsi="SolaimanLipi" w:cs="SolaimanLipi"/>
+          <w:position w:val="0"/>
+          <w:sz w:val="24"/>
+          <w:sz w:val="24"/>
+          <w:sz w:val="24"/>
+          <w:vertAlign w:val="baseline"/>
+        </w:rPr>
+        <w:t xml:space="preserve">। </w:t>
+      </w:r>
+      <w:r>
+        <w:rPr>
+          <w:rFonts w:cs="SolaimanLipi" w:ascii="SolaimanLipi" w:hAnsi="SolaimanLipi"/>
+          <w:position w:val="0"/>
+          <w:sz w:val="24"/>
+          <w:sz w:val="24"/>
+          <w:vertAlign w:val="baseline"/>
+        </w:rPr>
+        <w:t xml:space="preserve">O </w:t>
+      </w:r>
+      <w:r>
+        <w:rPr>
+          <w:rFonts w:ascii="SolaimanLipi" w:hAnsi="SolaimanLipi" w:cs="SolaimanLipi"/>
+          <w:position w:val="0"/>
+          <w:sz w:val="24"/>
+          <w:sz w:val="24"/>
+          <w:sz w:val="24"/>
+          <w:vertAlign w:val="baseline"/>
+        </w:rPr>
+        <w:t xml:space="preserve">নিয়ে আর ভাবারই দরকার নেই। </w:t>
+      </w:r>
+    </w:p>
+    <w:p>
+      <w:pPr>
+        <w:pStyle w:val="Normal"/>
+        <w:widowControl/>
+        <w:bidi w:val="0"/>
+        <w:ind w:hanging="0" w:start="0" w:end="0"/>
+        <w:jc w:val="start"/>
+        <w:rPr>
+          <w:rFonts w:ascii="SolaimanLipi" w:hAnsi="SolaimanLipi" w:cs="SolaimanLipi"/>
+          <w:position w:val="0"/>
+          <w:sz w:val="24"/>
+          <w:sz w:val="24"/>
+          <w:vertAlign w:val="baseline"/>
+        </w:rPr>
+      </w:pPr>
+      <w:r>
+        <w:rPr>
+          <w:rFonts w:cs="SolaimanLipi" w:ascii="SolaimanLipi" w:hAnsi="SolaimanLipi"/>
+          <w:position w:val="0"/>
+          <w:sz w:val="24"/>
+          <w:sz w:val="24"/>
+          <w:vertAlign w:val="baseline"/>
+        </w:rPr>
+      </w:r>
+    </w:p>
+    <w:p>
+      <w:pPr>
+        <w:pStyle w:val="Normal"/>
+        <w:widowControl/>
+        <w:bidi w:val="0"/>
+        <w:ind w:hanging="0" w:start="0" w:end="0"/>
+        <w:jc w:val="start"/>
+        <w:rPr/>
+      </w:pPr>
+      <w:r>
+        <w:rPr>
+          <w:rFonts w:ascii="SolaimanLipi" w:hAnsi="SolaimanLipi" w:cs="SolaimanLipi"/>
+          <w:position w:val="0"/>
+          <w:sz w:val="24"/>
+          <w:sz w:val="24"/>
+          <w:sz w:val="24"/>
+          <w:vertAlign w:val="baseline"/>
+        </w:rPr>
+        <w:t xml:space="preserve">এ কৌশলে মেলে সঠিক উত্তর। কিন্তু রাশি উধাও করে দেওয়ার ব্যাপারটা বিভ্রান্তিকর। নিউটনের কথা অনুসারে </w:t>
+      </w:r>
+      <w:r>
+        <w:rPr>
+          <w:rFonts w:cs="SolaimanLipi" w:ascii="SolaimanLipi" w:hAnsi="SolaimanLipi"/>
+          <w:position w:val="0"/>
+          <w:sz w:val="24"/>
+          <w:sz w:val="24"/>
+          <w:vertAlign w:val="baseline"/>
+        </w:rPr>
+        <w:t>(Oẋ)</w:t>
+      </w:r>
+      <w:r>
+        <w:rPr>
+          <w:rFonts w:cs="SolaimanLipi" w:ascii="SolaimanLipi" w:hAnsi="SolaimanLipi"/>
+          <w:vertAlign w:val="superscript"/>
+        </w:rPr>
+        <w:t>2</w:t>
+      </w:r>
+      <w:r>
+        <w:rPr>
+          <w:rFonts w:cs="SolaimanLipi" w:ascii="SolaimanLipi" w:hAnsi="SolaimanLipi"/>
+          <w:position w:val="0"/>
+          <w:sz w:val="24"/>
+          <w:sz w:val="24"/>
+          <w:vertAlign w:val="baseline"/>
+        </w:rPr>
+        <w:t>, (Oẋ)</w:t>
+      </w:r>
+      <w:r>
+        <w:rPr>
+          <w:rFonts w:cs="SolaimanLipi" w:ascii="SolaimanLipi" w:hAnsi="SolaimanLipi"/>
+          <w:vertAlign w:val="superscript"/>
+        </w:rPr>
+        <w:t>3</w:t>
+      </w:r>
+      <w:r>
+        <w:rPr>
+          <w:rFonts w:cs="SolaimanLipi" w:ascii="SolaimanLipi" w:hAnsi="SolaimanLipi"/>
+          <w:position w:val="0"/>
+          <w:sz w:val="24"/>
+          <w:sz w:val="24"/>
+          <w:vertAlign w:val="baseline"/>
+        </w:rPr>
+        <w:t xml:space="preserve">, Oẋ </w:t>
+      </w:r>
+      <w:r>
+        <w:rPr>
+          <w:rFonts w:ascii="SolaimanLipi" w:hAnsi="SolaimanLipi" w:cs="SolaimanLipi"/>
+          <w:position w:val="0"/>
+          <w:sz w:val="24"/>
+          <w:sz w:val="24"/>
+          <w:sz w:val="24"/>
+          <w:vertAlign w:val="baseline"/>
+        </w:rPr>
+        <w:t xml:space="preserve">এর উচ্চঘাতগুলো শূন্য হলে </w:t>
+      </w:r>
+      <w:r>
+        <w:rPr>
+          <w:rFonts w:cs="SolaimanLipi" w:ascii="SolaimanLipi" w:hAnsi="SolaimanLipi"/>
+          <w:position w:val="0"/>
+          <w:sz w:val="24"/>
+          <w:sz w:val="24"/>
+          <w:vertAlign w:val="baseline"/>
+        </w:rPr>
+        <w:t xml:space="preserve">Oẋ </w:t>
+      </w:r>
+      <w:r>
+        <w:rPr>
+          <w:rFonts w:ascii="SolaimanLipi" w:hAnsi="SolaimanLipi" w:cs="SolaimanLipi"/>
+          <w:position w:val="0"/>
+          <w:sz w:val="24"/>
+          <w:sz w:val="24"/>
+          <w:sz w:val="24"/>
+          <w:vertAlign w:val="baseline"/>
+        </w:rPr>
+        <w:t>নিজেও শূন্য হবে</w:t>
+      </w:r>
+      <w:r>
+        <w:rPr>
+          <w:rFonts w:ascii="SolaimanLipi" w:hAnsi="SolaimanLipi" w:cs="SolaimanLipi"/>
+          <w:sz w:val="24"/>
+          <w:sz w:val="24"/>
+          <w:szCs w:val="36"/>
+          <w:vertAlign w:val="superscript"/>
+        </w:rPr>
+        <w:t>৩</w:t>
+      </w:r>
+      <w:r>
+        <w:rPr>
+          <w:rFonts w:ascii="SolaimanLipi" w:hAnsi="SolaimanLipi" w:cs="SolaimanLipi"/>
+          <w:position w:val="0"/>
+          <w:sz w:val="24"/>
+          <w:sz w:val="24"/>
+          <w:sz w:val="24"/>
+          <w:vertAlign w:val="baseline"/>
+        </w:rPr>
+        <w:t>। অন্যদিকে</w:t>
+      </w:r>
+      <w:r>
+        <w:rPr>
+          <w:rFonts w:cs="SolaimanLipi" w:ascii="SolaimanLipi" w:hAnsi="SolaimanLipi"/>
+          <w:position w:val="0"/>
+          <w:sz w:val="24"/>
+          <w:sz w:val="24"/>
+          <w:vertAlign w:val="baseline"/>
+        </w:rPr>
+        <w:t xml:space="preserve">, Oẋ </w:t>
+      </w:r>
+      <w:r>
+        <w:rPr>
+          <w:rFonts w:ascii="SolaimanLipi" w:hAnsi="SolaimanLipi" w:cs="SolaimanLipi"/>
+          <w:position w:val="0"/>
+          <w:sz w:val="24"/>
+          <w:sz w:val="24"/>
+          <w:sz w:val="24"/>
+          <w:vertAlign w:val="baseline"/>
+        </w:rPr>
+        <w:t xml:space="preserve">হলে শেষের দিকে আমরা যে </w:t>
+      </w:r>
+      <w:r>
+        <w:rPr>
+          <w:rFonts w:cs="SolaimanLipi" w:ascii="SolaimanLipi" w:hAnsi="SolaimanLipi"/>
+          <w:position w:val="0"/>
+          <w:sz w:val="24"/>
+          <w:sz w:val="24"/>
+          <w:vertAlign w:val="baseline"/>
+        </w:rPr>
+        <w:t xml:space="preserve">Oẋ </w:t>
+      </w:r>
+      <w:r>
+        <w:rPr>
+          <w:rFonts w:ascii="SolaimanLipi" w:hAnsi="SolaimanLipi" w:cs="SolaimanLipi"/>
+          <w:position w:val="0"/>
+          <w:sz w:val="24"/>
+          <w:sz w:val="24"/>
+          <w:sz w:val="24"/>
+          <w:vertAlign w:val="baseline"/>
+        </w:rPr>
+        <w:t xml:space="preserve">দিয়ে ভাগ দিয়েছি সেটা আসলে শূন্য দিয়ে ভাগ দেওয়ার নামান্তর।      </w:t>
       </w:r>
     </w:p>
     <w:p>
@@ -5158,55 +5606,108 @@
         </w:rPr>
         <w:t xml:space="preserve">হয়েছে। যেদিন নিউটন তাদের বাড়িতে গিয়ে তাদেরকে ভেতরে রেখেই পুড়িয়ে মারার হুমকি দিয়ে আসেন। </w:t>
       </w:r>
-      <w:r>
-        <w:rPr>
-          <w:rFonts w:ascii="SolaimanLipi" w:hAnsi="SolaimanLipi" w:cs="SolaimanLipi"/>
-          <w:sz w:val="24"/>
-          <w:sz w:val="24"/>
-          <w:szCs w:val="24"/>
-        </w:rPr>
-        <w:t xml:space="preserve">        </w:t>
-      </w:r>
-    </w:p>
-    <w:p>
-      <w:pPr>
-        <w:pStyle w:val="Normal"/>
-        <w:widowControl/>
-        <w:bidi w:val="0"/>
-        <w:ind w:hanging="0" w:start="0" w:end="0"/>
-        <w:jc w:val="start"/>
-        <w:rPr>
-          <w:rFonts w:ascii="SolaimanLipi" w:hAnsi="SolaimanLipi" w:cs="SolaimanLipi"/>
-          <w:sz w:val="24"/>
-          <w:szCs w:val="24"/>
-        </w:rPr>
-      </w:pPr>
-      <w:r>
-        <w:rPr>
-          <w:rFonts w:cs="SolaimanLipi" w:ascii="SolaimanLipi" w:hAnsi="SolaimanLipi"/>
-          <w:sz w:val="24"/>
-          <w:szCs w:val="24"/>
-        </w:rPr>
-      </w:r>
-    </w:p>
-    <w:p>
-      <w:pPr>
-        <w:pStyle w:val="Normal"/>
-        <w:widowControl/>
-        <w:bidi w:val="0"/>
-        <w:ind w:hanging="0" w:start="0" w:end="0"/>
-        <w:jc w:val="start"/>
-        <w:rPr>
-          <w:rFonts w:ascii="SolaimanLipi" w:hAnsi="SolaimanLipi" w:cs="SolaimanLipi"/>
-        </w:rPr>
-      </w:pPr>
-      <w:r>
-        <w:rPr>
-          <w:rFonts w:cs="SolaimanLipi" w:ascii="SolaimanLipi" w:hAnsi="SolaimanLipi"/>
-          <w:sz w:val="24"/>
-          <w:szCs w:val="24"/>
-        </w:rPr>
-        <w:t xml:space="preserve">  </w:t>
+    </w:p>
+    <w:p>
+      <w:pPr>
+        <w:pStyle w:val="Normal"/>
+        <w:widowControl/>
+        <w:bidi w:val="0"/>
+        <w:ind w:hanging="0" w:start="0" w:end="0"/>
+        <w:jc w:val="start"/>
+        <w:rPr>
+          <w:rFonts w:ascii="SolaimanLipi" w:hAnsi="SolaimanLipi" w:cs="SolaimanLipi"/>
+        </w:rPr>
+      </w:pPr>
+      <w:r>
+        <w:rPr>
+          <w:rFonts w:ascii="SolaimanLipi" w:hAnsi="SolaimanLipi" w:cs="SolaimanLipi"/>
+        </w:rPr>
+        <w:t>৩। দুটি সংখ্যার গুণফল শূন্য হলে তাদের একটি বা দুটিই শূন্য হবে। গাণিতিক ভাষায় বললে</w:t>
+      </w:r>
+      <w:r>
+        <w:rPr>
+          <w:rFonts w:cs="SolaimanLipi" w:ascii="SolaimanLipi" w:hAnsi="SolaimanLipi"/>
+        </w:rPr>
+        <w:t xml:space="preserve">, </w:t>
+      </w:r>
+      <w:r>
+        <w:rPr>
+          <w:rFonts w:cs="SolaimanLipi" w:ascii="SolaimanLipi" w:hAnsi="SolaimanLipi"/>
+        </w:rPr>
+        <w:t xml:space="preserve">ab = 0 </w:t>
+      </w:r>
+      <w:r>
+        <w:rPr>
+          <w:rFonts w:ascii="SolaimanLipi" w:hAnsi="SolaimanLipi" w:cs="SolaimanLipi"/>
+        </w:rPr>
+        <w:t xml:space="preserve">হলে হয় </w:t>
+      </w:r>
+      <w:r>
+        <w:rPr>
+          <w:rFonts w:cs="SolaimanLipi" w:ascii="SolaimanLipi" w:hAnsi="SolaimanLipi"/>
+        </w:rPr>
+        <w:t xml:space="preserve">a = 0 </w:t>
+      </w:r>
+      <w:r>
+        <w:rPr>
+          <w:rFonts w:ascii="SolaimanLipi" w:hAnsi="SolaimanLipi" w:cs="SolaimanLipi"/>
+        </w:rPr>
+        <w:t xml:space="preserve">বা </w:t>
+      </w:r>
+      <w:r>
+        <w:rPr>
+          <w:rFonts w:cs="SolaimanLipi" w:ascii="SolaimanLipi" w:hAnsi="SolaimanLipi"/>
+        </w:rPr>
+        <w:t xml:space="preserve">b = 0 </w:t>
+      </w:r>
+      <w:r>
+        <w:rPr>
+          <w:rFonts w:ascii="SolaimanLipi" w:hAnsi="SolaimanLipi" w:cs="SolaimanLipi"/>
+        </w:rPr>
+        <w:t xml:space="preserve">হবে। এর মানে হলো </w:t>
+      </w:r>
+      <w:r>
+        <w:rPr>
+          <w:rFonts w:cs="SolaimanLipi" w:ascii="SolaimanLipi" w:hAnsi="SolaimanLipi"/>
+        </w:rPr>
+        <w:t>a</w:t>
+      </w:r>
+      <w:r>
+        <w:rPr>
+          <w:rFonts w:cs="SolaimanLipi" w:ascii="SolaimanLipi" w:hAnsi="SolaimanLipi"/>
+          <w:vertAlign w:val="superscript"/>
+        </w:rPr>
+        <w:t>2</w:t>
+      </w:r>
+      <w:r>
+        <w:rPr>
+          <w:rFonts w:cs="SolaimanLipi" w:ascii="SolaimanLipi" w:hAnsi="SolaimanLipi"/>
+        </w:rPr>
+        <w:t xml:space="preserve"> = 0 </w:t>
+      </w:r>
+      <w:r>
+        <w:rPr>
+          <w:rFonts w:ascii="SolaimanLipi" w:hAnsi="SolaimanLipi" w:cs="SolaimanLipi"/>
+        </w:rPr>
+        <w:t xml:space="preserve">হলে </w:t>
+      </w:r>
+      <w:r>
+        <w:rPr>
+          <w:rFonts w:cs="SolaimanLipi" w:ascii="SolaimanLipi" w:hAnsi="SolaimanLipi"/>
+        </w:rPr>
+        <w:t xml:space="preserve">a = 0 </w:t>
+      </w:r>
+      <w:r>
+        <w:rPr>
+          <w:rFonts w:ascii="SolaimanLipi" w:hAnsi="SolaimanLipi" w:cs="SolaimanLipi"/>
+        </w:rPr>
+        <w:t xml:space="preserve">হবে।  </w:t>
+      </w:r>
+      <w:r>
+        <w:rPr>
+          <w:rFonts w:ascii="SolaimanLipi" w:hAnsi="SolaimanLipi" w:cs="SolaimanLipi"/>
+        </w:rPr>
+        <w:t xml:space="preserve"> </w:t>
       </w:r>
     </w:p>
     <w:sectPr>

</xml_diff>

<commit_message>
zero: p 35 last para
</commit_message>
<xml_diff>
--- a/books/zero/05 Zero Infinite Zeros.docx
+++ b/books/zero/05 Zero Infinite Zeros.docx
@@ -5405,7 +5405,7 @@
           <w:sz w:val="24"/>
           <w:vertAlign w:val="baseline"/>
         </w:rPr>
-        <w:t xml:space="preserve">হলে শেষের দিকে আমরা যে </w:t>
+        <w:t xml:space="preserve">শূন্য হলে শেষের দিকে আমরা যে </w:t>
       </w:r>
       <w:r>
         <w:rPr>
@@ -5426,24 +5426,1012 @@
           <w:sz w:val="24"/>
           <w:vertAlign w:val="baseline"/>
         </w:rPr>
-        <w:t xml:space="preserve">দিয়ে ভাগ দিয়েছি সেটা আসলে শূন্য দিয়ে ভাগ দেওয়ার নামান্তর।      </w:t>
-      </w:r>
-    </w:p>
-    <w:p>
-      <w:pPr>
-        <w:pStyle w:val="Normal"/>
-        <w:widowControl/>
-        <w:bidi w:val="0"/>
-        <w:ind w:hanging="0" w:start="0" w:end="0"/>
-        <w:jc w:val="start"/>
-        <w:rPr>
-          <w:rFonts w:ascii="SolaimanLipi" w:hAnsi="SolaimanLipi" w:cs="SolaimanLipi"/>
-        </w:rPr>
-      </w:pPr>
-      <w:r>
-        <w:rPr>
-          <w:rFonts w:cs="SolaimanLipi" w:ascii="SolaimanLipi" w:hAnsi="SolaimanLipi"/>
-        </w:rPr>
+        <w:t xml:space="preserve">দিয়ে ভাগ দিয়েছি সেটা আসলে শূন্য দিয়ে ভাগ দেওয়ার নামান্তর। একই কথা খাতে একদম শেষ ধাপের ক্ষেত্রে। এখানেও </w:t>
+      </w:r>
+      <w:r>
+        <w:rPr>
+          <w:rFonts w:cs="SolaimanLipi" w:ascii="SolaimanLipi" w:hAnsi="SolaimanLipi"/>
+          <w:position w:val="0"/>
+          <w:sz w:val="24"/>
+          <w:sz w:val="24"/>
+          <w:vertAlign w:val="baseline"/>
+        </w:rPr>
+        <w:t xml:space="preserve">Oẏ/Oẋ </w:t>
+      </w:r>
+      <w:r>
+        <w:rPr>
+          <w:rFonts w:ascii="SolaimanLipi" w:hAnsi="SolaimanLipi" w:cs="SolaimanLipi"/>
+          <w:position w:val="0"/>
+          <w:sz w:val="24"/>
+          <w:sz w:val="24"/>
+          <w:sz w:val="24"/>
+          <w:vertAlign w:val="baseline"/>
+        </w:rPr>
+        <w:t xml:space="preserve">ভগাংশের হর ও লব থেকে </w:t>
+      </w:r>
+      <w:r>
+        <w:rPr>
+          <w:rFonts w:cs="SolaimanLipi" w:ascii="SolaimanLipi" w:hAnsi="SolaimanLipi"/>
+          <w:position w:val="0"/>
+          <w:sz w:val="24"/>
+          <w:sz w:val="24"/>
+          <w:vertAlign w:val="baseline"/>
+        </w:rPr>
+        <w:t>O-</w:t>
+      </w:r>
+      <w:r>
+        <w:rPr>
+          <w:rFonts w:ascii="SolaimanLipi" w:hAnsi="SolaimanLipi" w:cs="SolaimanLipi"/>
+          <w:position w:val="0"/>
+          <w:sz w:val="24"/>
+          <w:sz w:val="24"/>
+          <w:sz w:val="24"/>
+          <w:vertAlign w:val="baseline"/>
+        </w:rPr>
+        <w:t xml:space="preserve">কে বাদ দেওয়ার জন্য আমরা শূন্য দিয়ে ভাগ দিয়েছি। শূন্য দিয়ে ভাগ দেওয়া গাণিতিক যুক্তিতে নিষিদ্ধ কাজ। </w:t>
+      </w:r>
+    </w:p>
+    <w:p>
+      <w:pPr>
+        <w:pStyle w:val="Normal"/>
+        <w:widowControl/>
+        <w:bidi w:val="0"/>
+        <w:ind w:hanging="0" w:start="0" w:end="0"/>
+        <w:jc w:val="start"/>
+        <w:rPr>
+          <w:rFonts w:ascii="SolaimanLipi" w:hAnsi="SolaimanLipi" w:cs="SolaimanLipi"/>
+          <w:position w:val="0"/>
+          <w:sz w:val="24"/>
+          <w:sz w:val="24"/>
+          <w:vertAlign w:val="baseline"/>
+        </w:rPr>
+      </w:pPr>
+      <w:r>
+        <w:rPr/>
+      </w:r>
+    </w:p>
+    <w:p>
+      <w:pPr>
+        <w:pStyle w:val="Normal"/>
+        <w:widowControl/>
+        <w:bidi w:val="0"/>
+        <w:ind w:hanging="0" w:start="0" w:end="0"/>
+        <w:jc w:val="start"/>
+        <w:rPr/>
+      </w:pPr>
+      <w:r>
+        <w:rPr>
+          <w:rFonts w:ascii="SolaimanLipi" w:hAnsi="SolaimanLipi" w:cs="SolaimanLipi"/>
+          <w:position w:val="0"/>
+          <w:sz w:val="24"/>
+          <w:sz w:val="24"/>
+          <w:sz w:val="24"/>
+          <w:vertAlign w:val="baseline"/>
+        </w:rPr>
+        <w:t>চিত্র ২৬</w:t>
+      </w:r>
+      <w:r>
+        <w:rPr>
+          <w:rFonts w:cs="SolaimanLipi" w:ascii="SolaimanLipi" w:hAnsi="SolaimanLipi"/>
+          <w:position w:val="0"/>
+          <w:sz w:val="24"/>
+          <w:sz w:val="24"/>
+          <w:vertAlign w:val="baseline"/>
+        </w:rPr>
+        <w:t>: y=x</w:t>
+      </w:r>
+      <w:r>
+        <w:rPr>
+          <w:rFonts w:cs="SolaimanLipi" w:ascii="SolaimanLipi" w:hAnsi="SolaimanLipi"/>
+          <w:sz w:val="24"/>
+          <w:vertAlign w:val="superscript"/>
+        </w:rPr>
+        <w:t>2</w:t>
+      </w:r>
+      <w:r>
+        <w:rPr>
+          <w:rFonts w:cs="SolaimanLipi" w:ascii="SolaimanLipi" w:hAnsi="SolaimanLipi"/>
+          <w:position w:val="0"/>
+          <w:sz w:val="24"/>
+          <w:sz w:val="24"/>
+          <w:vertAlign w:val="baseline"/>
+        </w:rPr>
+        <w:t xml:space="preserve">+x+1 </w:t>
+      </w:r>
+      <w:r>
+        <w:rPr>
+          <w:rFonts w:ascii="SolaimanLipi" w:hAnsi="SolaimanLipi" w:cs="SolaimanLipi"/>
+          <w:position w:val="0"/>
+          <w:sz w:val="24"/>
+          <w:sz w:val="24"/>
+          <w:sz w:val="24"/>
+          <w:vertAlign w:val="baseline"/>
+        </w:rPr>
+        <w:t xml:space="preserve">পরাবৃত্তের কোনো বিন্দুতে ঢাল বের করতে হলে </w:t>
+      </w:r>
+      <w:r>
+        <w:rPr>
+          <w:rFonts w:cs="SolaimanLipi" w:ascii="SolaimanLipi" w:hAnsi="SolaimanLipi"/>
+          <w:position w:val="0"/>
+          <w:sz w:val="24"/>
+          <w:sz w:val="24"/>
+          <w:vertAlign w:val="baseline"/>
+        </w:rPr>
+        <w:t xml:space="preserve">2x +1 </w:t>
+      </w:r>
+      <w:r>
+        <w:rPr>
+          <w:rFonts w:ascii="SolaimanLipi" w:hAnsi="SolaimanLipi" w:cs="SolaimanLipi"/>
+          <w:position w:val="0"/>
+          <w:sz w:val="24"/>
+          <w:sz w:val="24"/>
+          <w:sz w:val="24"/>
+          <w:vertAlign w:val="baseline"/>
+        </w:rPr>
+        <w:t xml:space="preserve">ব্যবহার করতে হবে। </w:t>
+      </w:r>
+    </w:p>
+    <w:p>
+      <w:pPr>
+        <w:pStyle w:val="Normal"/>
+        <w:widowControl/>
+        <w:bidi w:val="0"/>
+        <w:ind w:hanging="0" w:start="0" w:end="0"/>
+        <w:jc w:val="start"/>
+        <w:rPr>
+          <w:rFonts w:ascii="SolaimanLipi" w:hAnsi="SolaimanLipi" w:cs="SolaimanLipi"/>
+          <w:position w:val="0"/>
+          <w:sz w:val="24"/>
+          <w:sz w:val="24"/>
+          <w:vertAlign w:val="baseline"/>
+        </w:rPr>
+      </w:pPr>
+      <w:r>
+        <w:rPr/>
+      </w:r>
+    </w:p>
+    <w:p>
+      <w:pPr>
+        <w:pStyle w:val="Normal"/>
+        <w:widowControl/>
+        <w:bidi w:val="0"/>
+        <w:ind w:hanging="0" w:start="0" w:end="0"/>
+        <w:jc w:val="start"/>
+        <w:rPr/>
+      </w:pPr>
+      <w:r>
+        <w:rPr>
+          <w:rFonts w:ascii="SolaimanLipi" w:hAnsi="SolaimanLipi" w:cs="SolaimanLipi"/>
+          <w:position w:val="0"/>
+          <w:sz w:val="24"/>
+          <w:sz w:val="24"/>
+          <w:sz w:val="24"/>
+          <w:vertAlign w:val="baseline"/>
+        </w:rPr>
+        <w:t xml:space="preserve">নিউটনের ফ্লুক্সোন পদ্ধতি ছিল খুবই সন্দেহজনক। এটা করতে গিয়ে করা হয়েছে একটি অবৈধ গাণিতিক প্রক্রিয়া। কিন্তু এর ছিল বিশাল এক সুবিধা। এ পদ্ধতি বাস্তবে কার্যকর। ফ্লুক্সোন পদ্ধতি সমাধান করেছে স্পর্শকের সমস্যা। সমাধান করেছে ক্ষেত্রফলের সমস্যাও। কোনো কার্ভ বা রেখা দ্বারা আবদ্ধ অংশের ক্ষেত্রফল বের করতে হলে করতে হবে ব্যাবকলনের বিপরীত কাজ। যাকে আমরা বলি যোগজীকরণ। </w:t>
+      </w:r>
+      <w:r>
+        <w:rPr>
+          <w:rFonts w:cs="SolaimanLipi" w:ascii="SolaimanLipi" w:hAnsi="SolaimanLipi"/>
+          <w:position w:val="0"/>
+          <w:sz w:val="24"/>
+          <w:sz w:val="24"/>
+          <w:vertAlign w:val="baseline"/>
+        </w:rPr>
+        <w:t>y=x</w:t>
+      </w:r>
+      <w:r>
+        <w:rPr>
+          <w:rFonts w:cs="SolaimanLipi" w:ascii="SolaimanLipi" w:hAnsi="SolaimanLipi"/>
+          <w:sz w:val="24"/>
+          <w:vertAlign w:val="superscript"/>
+        </w:rPr>
+        <w:t>2</w:t>
+      </w:r>
+      <w:r>
+        <w:rPr>
+          <w:rFonts w:cs="SolaimanLipi" w:ascii="SolaimanLipi" w:hAnsi="SolaimanLipi"/>
+          <w:position w:val="0"/>
+          <w:sz w:val="24"/>
+          <w:sz w:val="24"/>
+          <w:vertAlign w:val="baseline"/>
+        </w:rPr>
+        <w:t xml:space="preserve">+x+1 </w:t>
+      </w:r>
+      <w:r>
+        <w:rPr>
+          <w:rFonts w:ascii="SolaimanLipi" w:hAnsi="SolaimanLipi" w:cs="SolaimanLipi"/>
+          <w:position w:val="0"/>
+          <w:sz w:val="24"/>
+          <w:sz w:val="24"/>
+          <w:sz w:val="24"/>
+          <w:vertAlign w:val="baseline"/>
+        </w:rPr>
+        <w:t xml:space="preserve">কে ব্যাবকলন করলে স্পর্শকের ঢাল </w:t>
+      </w:r>
+      <w:r>
+        <w:rPr>
+          <w:rFonts w:cs="SolaimanLipi" w:ascii="SolaimanLipi" w:hAnsi="SolaimanLipi"/>
+          <w:position w:val="0"/>
+          <w:sz w:val="24"/>
+          <w:sz w:val="24"/>
+          <w:vertAlign w:val="baseline"/>
+        </w:rPr>
+        <w:t xml:space="preserve">2x +1 </w:t>
+      </w:r>
+      <w:r>
+        <w:rPr>
+          <w:rFonts w:ascii="SolaimanLipi" w:hAnsi="SolaimanLipi" w:cs="SolaimanLipi"/>
+          <w:position w:val="0"/>
+          <w:sz w:val="24"/>
+          <w:sz w:val="24"/>
+          <w:sz w:val="24"/>
+          <w:vertAlign w:val="baseline"/>
+        </w:rPr>
+        <w:t xml:space="preserve">পাওয়া যায়। তেমনি </w:t>
+      </w:r>
+      <w:r>
+        <w:rPr>
+          <w:rFonts w:cs="SolaimanLipi" w:ascii="SolaimanLipi" w:hAnsi="SolaimanLipi"/>
+          <w:position w:val="0"/>
+          <w:sz w:val="24"/>
+          <w:sz w:val="24"/>
+          <w:vertAlign w:val="baseline"/>
+        </w:rPr>
+        <w:t xml:space="preserve">2x +1 </w:t>
+      </w:r>
+      <w:r>
+        <w:rPr>
+          <w:rFonts w:ascii="SolaimanLipi" w:hAnsi="SolaimanLipi" w:cs="SolaimanLipi"/>
+          <w:position w:val="0"/>
+          <w:sz w:val="24"/>
+          <w:sz w:val="24"/>
+          <w:sz w:val="24"/>
+          <w:vertAlign w:val="baseline"/>
+        </w:rPr>
+        <w:t xml:space="preserve">কে যোগজীকরণ করলে কার্ভ দ্বারা আবদ্ধ ক্ষেত্রের ক্ষেত্রফলের সূত্র পাওয়া যায়। এ সূত্র হলো </w:t>
+      </w:r>
+      <w:r>
+        <w:rPr>
+          <w:rFonts w:cs="SolaimanLipi" w:ascii="SolaimanLipi" w:hAnsi="SolaimanLipi"/>
+          <w:position w:val="0"/>
+          <w:sz w:val="24"/>
+          <w:sz w:val="24"/>
+          <w:vertAlign w:val="baseline"/>
+        </w:rPr>
+        <w:t>y=x</w:t>
+      </w:r>
+      <w:r>
+        <w:rPr>
+          <w:rFonts w:cs="SolaimanLipi" w:ascii="SolaimanLipi" w:hAnsi="SolaimanLipi"/>
+          <w:sz w:val="24"/>
+          <w:vertAlign w:val="superscript"/>
+        </w:rPr>
+        <w:t>2</w:t>
+      </w:r>
+      <w:r>
+        <w:rPr>
+          <w:rFonts w:cs="SolaimanLipi" w:ascii="SolaimanLipi" w:hAnsi="SolaimanLipi"/>
+          <w:position w:val="0"/>
+          <w:sz w:val="24"/>
+          <w:sz w:val="24"/>
+          <w:vertAlign w:val="baseline"/>
+        </w:rPr>
+        <w:t>+x+1</w:t>
+      </w:r>
+      <w:r>
+        <w:rPr>
+          <w:rFonts w:ascii="SolaimanLipi" w:hAnsi="SolaimanLipi" w:cs="SolaimanLipi"/>
+          <w:position w:val="0"/>
+          <w:sz w:val="24"/>
+          <w:sz w:val="24"/>
+          <w:sz w:val="24"/>
+          <w:vertAlign w:val="baseline"/>
+        </w:rPr>
+        <w:t xml:space="preserve">। দুটি সীমা </w:t>
+      </w:r>
+      <w:r>
+        <w:rPr>
+          <w:rFonts w:cs="SolaimanLipi" w:ascii="SolaimanLipi" w:hAnsi="SolaimanLipi"/>
+          <w:position w:val="0"/>
+          <w:sz w:val="24"/>
+          <w:sz w:val="24"/>
+          <w:vertAlign w:val="baseline"/>
+        </w:rPr>
+        <w:t xml:space="preserve">x = a </w:t>
+      </w:r>
+      <w:r>
+        <w:rPr>
+          <w:rFonts w:ascii="SolaimanLipi" w:hAnsi="SolaimanLipi" w:cs="SolaimanLipi"/>
+          <w:position w:val="0"/>
+          <w:sz w:val="24"/>
+          <w:sz w:val="24"/>
+          <w:sz w:val="24"/>
+          <w:vertAlign w:val="baseline"/>
+        </w:rPr>
+        <w:t xml:space="preserve">এবং </w:t>
+      </w:r>
+      <w:r>
+        <w:rPr>
+          <w:rFonts w:cs="SolaimanLipi" w:ascii="SolaimanLipi" w:hAnsi="SolaimanLipi"/>
+          <w:position w:val="0"/>
+          <w:sz w:val="24"/>
+          <w:sz w:val="24"/>
+          <w:vertAlign w:val="baseline"/>
+        </w:rPr>
+        <w:t xml:space="preserve">x = b </w:t>
+      </w:r>
+      <w:r>
+        <w:rPr>
+          <w:rFonts w:ascii="SolaimanLipi" w:hAnsi="SolaimanLipi" w:cs="SolaimanLipi"/>
+          <w:position w:val="0"/>
+          <w:sz w:val="24"/>
+          <w:sz w:val="24"/>
+          <w:sz w:val="24"/>
+          <w:vertAlign w:val="baseline"/>
+        </w:rPr>
+        <w:t xml:space="preserve">এর মধ্যে কার্ভটির ক্ষেত্রফল হবে </w:t>
+      </w:r>
+      <w:r>
+        <w:rPr>
+          <w:rFonts w:cs="SolaimanLipi" w:ascii="SolaimanLipi" w:hAnsi="SolaimanLipi"/>
+          <w:position w:val="0"/>
+          <w:sz w:val="24"/>
+          <w:sz w:val="24"/>
+          <w:vertAlign w:val="baseline"/>
+        </w:rPr>
+        <w:t>(b</w:t>
+      </w:r>
+      <w:r>
+        <w:rPr>
+          <w:rFonts w:cs="SolaimanLipi" w:ascii="SolaimanLipi" w:hAnsi="SolaimanLipi"/>
+          <w:sz w:val="24"/>
+          <w:vertAlign w:val="superscript"/>
+        </w:rPr>
+        <w:t>2</w:t>
+      </w:r>
+      <w:r>
+        <w:rPr>
+          <w:rFonts w:cs="SolaimanLipi" w:ascii="SolaimanLipi" w:hAnsi="SolaimanLipi"/>
+          <w:position w:val="0"/>
+          <w:sz w:val="24"/>
+          <w:sz w:val="24"/>
+          <w:vertAlign w:val="baseline"/>
+        </w:rPr>
+        <w:t xml:space="preserve"> + b +1) – (a</w:t>
+      </w:r>
+      <w:r>
+        <w:rPr>
+          <w:rFonts w:cs="SolaimanLipi" w:ascii="SolaimanLipi" w:hAnsi="SolaimanLipi"/>
+          <w:sz w:val="24"/>
+          <w:vertAlign w:val="superscript"/>
+        </w:rPr>
+        <w:t>2</w:t>
+      </w:r>
+      <w:r>
+        <w:rPr>
+          <w:rFonts w:cs="SolaimanLipi" w:ascii="SolaimanLipi" w:hAnsi="SolaimanLipi"/>
+          <w:position w:val="0"/>
+          <w:sz w:val="24"/>
+          <w:sz w:val="24"/>
+          <w:vertAlign w:val="baseline"/>
+        </w:rPr>
+        <w:t xml:space="preserve"> + a+1) (</w:t>
+      </w:r>
+      <w:r>
+        <w:rPr>
+          <w:rFonts w:ascii="SolaimanLipi" w:hAnsi="SolaimanLipi" w:cs="SolaimanLipi"/>
+          <w:position w:val="0"/>
+          <w:sz w:val="24"/>
+          <w:sz w:val="24"/>
+          <w:sz w:val="24"/>
+          <w:vertAlign w:val="baseline"/>
+        </w:rPr>
+        <w:t>চিত্র ২৭</w:t>
+      </w:r>
+      <w:r>
+        <w:rPr>
+          <w:rFonts w:cs="SolaimanLipi" w:ascii="SolaimanLipi" w:hAnsi="SolaimanLipi"/>
+          <w:position w:val="0"/>
+          <w:sz w:val="24"/>
+          <w:sz w:val="24"/>
+          <w:vertAlign w:val="baseline"/>
+        </w:rPr>
+        <w:t>)</w:t>
+      </w:r>
+      <w:r>
+        <w:rPr>
+          <w:rFonts w:ascii="SolaimanLipi" w:hAnsi="SolaimanLipi" w:cs="SolaimanLipi"/>
+          <w:position w:val="0"/>
+          <w:sz w:val="24"/>
+          <w:sz w:val="24"/>
+          <w:sz w:val="24"/>
+          <w:vertAlign w:val="baseline"/>
+        </w:rPr>
+        <w:t xml:space="preserve">। </w:t>
+      </w:r>
+      <w:r>
+        <w:rPr>
+          <w:rFonts w:cs="SolaimanLipi" w:ascii="SolaimanLipi" w:hAnsi="SolaimanLipi"/>
+          <w:position w:val="0"/>
+          <w:sz w:val="24"/>
+          <w:sz w:val="24"/>
+          <w:vertAlign w:val="baseline"/>
+        </w:rPr>
+        <w:t>(</w:t>
+      </w:r>
+      <w:r>
+        <w:rPr>
+          <w:rFonts w:ascii="SolaimanLipi" w:hAnsi="SolaimanLipi" w:cs="SolaimanLipi"/>
+          <w:position w:val="0"/>
+          <w:sz w:val="24"/>
+          <w:sz w:val="24"/>
+          <w:sz w:val="24"/>
+          <w:vertAlign w:val="baseline"/>
+        </w:rPr>
+        <w:t xml:space="preserve">সঠিক করে বললে সূত্রটা আসলে </w:t>
+      </w:r>
+      <w:r>
+        <w:rPr>
+          <w:rFonts w:cs="SolaimanLipi" w:ascii="SolaimanLipi" w:hAnsi="SolaimanLipi"/>
+          <w:position w:val="0"/>
+          <w:sz w:val="24"/>
+          <w:sz w:val="24"/>
+          <w:vertAlign w:val="baseline"/>
+        </w:rPr>
+        <w:t>y = x</w:t>
+      </w:r>
+      <w:r>
+        <w:rPr>
+          <w:rFonts w:cs="SolaimanLipi" w:ascii="SolaimanLipi" w:hAnsi="SolaimanLipi"/>
+          <w:sz w:val="24"/>
+          <w:vertAlign w:val="superscript"/>
+        </w:rPr>
+        <w:t>2</w:t>
+      </w:r>
+      <w:r>
+        <w:rPr>
+          <w:rFonts w:cs="SolaimanLipi" w:ascii="SolaimanLipi" w:hAnsi="SolaimanLipi"/>
+          <w:position w:val="0"/>
+          <w:sz w:val="24"/>
+          <w:sz w:val="24"/>
+          <w:vertAlign w:val="baseline"/>
+        </w:rPr>
+        <w:t xml:space="preserve"> + x + c), </w:t>
+      </w:r>
+      <w:r>
+        <w:rPr>
+          <w:rFonts w:ascii="SolaimanLipi" w:hAnsi="SolaimanLipi" w:cs="SolaimanLipi"/>
+          <w:position w:val="0"/>
+          <w:sz w:val="24"/>
+          <w:sz w:val="24"/>
+          <w:sz w:val="24"/>
+          <w:vertAlign w:val="baseline"/>
+        </w:rPr>
+        <w:t xml:space="preserve">যেখানে </w:t>
+      </w:r>
+      <w:r>
+        <w:rPr>
+          <w:rFonts w:cs="SolaimanLipi" w:ascii="SolaimanLipi" w:hAnsi="SolaimanLipi"/>
+          <w:position w:val="0"/>
+          <w:sz w:val="24"/>
+          <w:sz w:val="24"/>
+          <w:vertAlign w:val="baseline"/>
+        </w:rPr>
+        <w:t xml:space="preserve">c </w:t>
+      </w:r>
+      <w:r>
+        <w:rPr>
+          <w:rFonts w:ascii="SolaimanLipi" w:hAnsi="SolaimanLipi" w:cs="SolaimanLipi"/>
+          <w:position w:val="0"/>
+          <w:sz w:val="24"/>
+          <w:sz w:val="24"/>
+          <w:sz w:val="24"/>
+          <w:vertAlign w:val="baseline"/>
+        </w:rPr>
+        <w:t xml:space="preserve">একটি ইচ্ছামূলক ধ্রুবক। ব্যাবকলনের মাধ্যমে তথ্য হারিয়ে যায়। আর তাই যোগজীকরণ একদম নিখুঁত ফল দিতে পারে না। তা পেতে হলে দুটি সীমার </w:t>
+      </w:r>
+      <w:r>
+        <w:rPr>
+          <w:rFonts w:cs="SolaimanLipi" w:ascii="SolaimanLipi" w:hAnsi="SolaimanLipi"/>
+          <w:position w:val="0"/>
+          <w:sz w:val="24"/>
+          <w:sz w:val="24"/>
+          <w:vertAlign w:val="baseline"/>
+        </w:rPr>
+        <w:t xml:space="preserve">(a, b) </w:t>
+      </w:r>
+      <w:r>
+        <w:rPr>
+          <w:rFonts w:ascii="SolaimanLipi" w:hAnsi="SolaimanLipi" w:cs="SolaimanLipi"/>
+          <w:position w:val="0"/>
+          <w:sz w:val="24"/>
+          <w:sz w:val="24"/>
+          <w:sz w:val="24"/>
+          <w:vertAlign w:val="baseline"/>
+        </w:rPr>
+        <w:t>মান দিয়ে দিতে হবে।</w:t>
+      </w:r>
+      <w:r>
+        <w:rPr>
+          <w:rFonts w:cs="SolaimanLipi" w:ascii="SolaimanLipi" w:hAnsi="SolaimanLipi"/>
+          <w:position w:val="0"/>
+          <w:sz w:val="24"/>
+          <w:sz w:val="24"/>
+          <w:vertAlign w:val="baseline"/>
+        </w:rPr>
+        <w:t xml:space="preserve">) </w:t>
+      </w:r>
+    </w:p>
+    <w:p>
+      <w:pPr>
+        <w:pStyle w:val="Normal"/>
+        <w:widowControl/>
+        <w:bidi w:val="0"/>
+        <w:ind w:hanging="0" w:start="0" w:end="0"/>
+        <w:jc w:val="start"/>
+        <w:rPr>
+          <w:rFonts w:ascii="SolaimanLipi" w:hAnsi="SolaimanLipi" w:cs="SolaimanLipi"/>
+          <w:position w:val="0"/>
+          <w:sz w:val="24"/>
+          <w:sz w:val="24"/>
+          <w:vertAlign w:val="baseline"/>
+        </w:rPr>
+      </w:pPr>
+      <w:r>
+        <w:rPr/>
+      </w:r>
+    </w:p>
+    <w:p>
+      <w:pPr>
+        <w:pStyle w:val="Normal"/>
+        <w:widowControl/>
+        <w:bidi w:val="0"/>
+        <w:ind w:hanging="0" w:start="0" w:end="0"/>
+        <w:jc w:val="start"/>
+        <w:rPr/>
+      </w:pPr>
+      <w:r>
+        <w:rPr>
+          <w:rFonts w:ascii="SolaimanLipi" w:hAnsi="SolaimanLipi" w:cs="SolaimanLipi"/>
+          <w:position w:val="0"/>
+          <w:sz w:val="24"/>
+          <w:sz w:val="24"/>
+          <w:sz w:val="24"/>
+          <w:vertAlign w:val="baseline"/>
+        </w:rPr>
+        <w:t>ক্যালকুলাস হলো দুটি উপকরণের সমাবেশ। যোগজীকরণ ও অন্তরীকরণ। হ্যাঁ</w:t>
+      </w:r>
+      <w:r>
+        <w:rPr>
+          <w:rFonts w:cs="SolaimanLipi" w:ascii="SolaimanLipi" w:hAnsi="SolaimanLipi"/>
+          <w:position w:val="0"/>
+          <w:sz w:val="24"/>
+          <w:sz w:val="24"/>
+          <w:vertAlign w:val="baseline"/>
+        </w:rPr>
+        <w:t xml:space="preserve">, </w:t>
+      </w:r>
+      <w:r>
+        <w:rPr>
+          <w:rFonts w:ascii="SolaimanLipi" w:hAnsi="SolaimanLipi" w:cs="SolaimanLipi"/>
+          <w:position w:val="0"/>
+          <w:sz w:val="24"/>
+          <w:sz w:val="24"/>
+          <w:sz w:val="24"/>
+          <w:vertAlign w:val="baseline"/>
+        </w:rPr>
+        <w:t xml:space="preserve">শূন্য ও অসীম নিয়ে খেলতে গিয়ে নিউটন গণিতের কিছু নিয়ম ভেঙেছেন। কিন্তু ক্যালকুলাস ছিল মারাত্মক শক্তিশালী। কোনো গণিতবিদ একে উপেক্ষা করতে পারলেন না। </w:t>
+      </w:r>
+    </w:p>
+    <w:p>
+      <w:pPr>
+        <w:pStyle w:val="Normal"/>
+        <w:widowControl/>
+        <w:bidi w:val="0"/>
+        <w:ind w:hanging="0" w:start="0" w:end="0"/>
+        <w:jc w:val="start"/>
+        <w:rPr>
+          <w:rFonts w:ascii="SolaimanLipi" w:hAnsi="SolaimanLipi" w:cs="SolaimanLipi"/>
+          <w:position w:val="0"/>
+          <w:sz w:val="24"/>
+          <w:sz w:val="24"/>
+          <w:vertAlign w:val="baseline"/>
+        </w:rPr>
+      </w:pPr>
+      <w:r>
+        <w:rPr/>
+      </w:r>
+    </w:p>
+    <w:p>
+      <w:pPr>
+        <w:pStyle w:val="Normal"/>
+        <w:widowControl/>
+        <w:bidi w:val="0"/>
+        <w:ind w:hanging="0" w:start="0" w:end="0"/>
+        <w:jc w:val="start"/>
+        <w:rPr/>
+      </w:pPr>
+      <w:r>
+        <w:rPr>
+          <w:rFonts w:ascii="SolaimanLipi" w:hAnsi="SolaimanLipi" w:cs="SolaimanLipi"/>
+          <w:position w:val="0"/>
+          <w:sz w:val="24"/>
+          <w:sz w:val="24"/>
+          <w:sz w:val="24"/>
+          <w:vertAlign w:val="baseline"/>
+        </w:rPr>
+        <w:t>প্রকৃতি কথা বলে সমীকরণ দিয়ে। অদ্ভুত এক কাকতালীয় ব্যাপার। গণিতের নিয়ম তৈরি হয়েছিল ভেড়া গুনতে আর জমির পরিমাপ করতে গিয়ে। আবার এই নিয়মগুলো দিয়েই চলে মহাবিশ্বের কাজ। প্রাকৃতিক সূত্রের প্রকাশ পায় গাণিতিক সমীকরণের মাধ্যমে। আর সমীকরণ এক অর্থে একটি যন্ত্র। যাতে একটি সংখ্যা দিলে আরেকটি সংখ্যা পাওয়া যাবে। প্রাচীনকালেও মানুষ সমীকরণের কিছু নিয়ম জানত। যেমন লিভার বা চাপযন্ত্রের সূত্র। তবে বৈজ্ঞানিক বিপ্লবের সূচনা হলে একের পর সূত্রের আবির্ভাব হতে থাকল। কেপলারের তৃতীয় সূত্রের কথাই ধরুন। এ থেকে জানা যায়</w:t>
+      </w:r>
+      <w:r>
+        <w:rPr>
+          <w:rFonts w:cs="SolaimanLipi" w:ascii="SolaimanLipi" w:hAnsi="SolaimanLipi"/>
+          <w:position w:val="0"/>
+          <w:sz w:val="24"/>
+          <w:sz w:val="24"/>
+          <w:vertAlign w:val="baseline"/>
+        </w:rPr>
+        <w:t xml:space="preserve">, </w:t>
+      </w:r>
+      <w:r>
+        <w:rPr>
+          <w:rFonts w:ascii="SolaimanLipi" w:hAnsi="SolaimanLipi" w:cs="SolaimanLipi"/>
+          <w:position w:val="0"/>
+          <w:sz w:val="24"/>
+          <w:sz w:val="24"/>
+          <w:sz w:val="24"/>
+          <w:vertAlign w:val="baseline"/>
+        </w:rPr>
+        <w:t xml:space="preserve">গ্রহরা কক্ষপথে পুরো ঘুরে আসতে কত সময় লাগবে। এ সময়টা হলো </w:t>
+      </w:r>
+      <w:r>
+        <w:rPr>
+          <w:rFonts w:cs="SolaimanLipi" w:ascii="SolaimanLipi" w:hAnsi="SolaimanLipi"/>
+          <w:position w:val="0"/>
+          <w:sz w:val="24"/>
+          <w:sz w:val="24"/>
+          <w:vertAlign w:val="baseline"/>
+        </w:rPr>
+        <w:t>r</w:t>
+      </w:r>
+      <w:r>
+        <w:rPr>
+          <w:rFonts w:cs="SolaimanLipi" w:ascii="SolaimanLipi" w:hAnsi="SolaimanLipi"/>
+          <w:sz w:val="24"/>
+          <w:vertAlign w:val="superscript"/>
+        </w:rPr>
+        <w:t>3</w:t>
+      </w:r>
+      <w:r>
+        <w:rPr>
+          <w:rFonts w:cs="SolaimanLipi" w:ascii="SolaimanLipi" w:hAnsi="SolaimanLipi"/>
+          <w:position w:val="0"/>
+          <w:sz w:val="24"/>
+          <w:sz w:val="24"/>
+          <w:vertAlign w:val="baseline"/>
+        </w:rPr>
+        <w:t>/t</w:t>
+      </w:r>
+      <w:r>
+        <w:rPr>
+          <w:rFonts w:cs="SolaimanLipi" w:ascii="SolaimanLipi" w:hAnsi="SolaimanLipi"/>
+          <w:sz w:val="24"/>
+          <w:vertAlign w:val="superscript"/>
+        </w:rPr>
+        <w:t>2</w:t>
+      </w:r>
+      <w:r>
+        <w:rPr>
+          <w:rFonts w:cs="SolaimanLipi" w:ascii="SolaimanLipi" w:hAnsi="SolaimanLipi"/>
+          <w:position w:val="0"/>
+          <w:sz w:val="24"/>
+          <w:sz w:val="24"/>
+          <w:vertAlign w:val="baseline"/>
+        </w:rPr>
+        <w:t xml:space="preserve"> = k, </w:t>
+      </w:r>
+      <w:r>
+        <w:rPr>
+          <w:rFonts w:ascii="SolaimanLipi" w:hAnsi="SolaimanLipi" w:cs="SolaimanLipi"/>
+          <w:position w:val="0"/>
+          <w:sz w:val="24"/>
+          <w:sz w:val="24"/>
+          <w:sz w:val="24"/>
+          <w:vertAlign w:val="baseline"/>
+        </w:rPr>
+        <w:t xml:space="preserve">যেখানে </w:t>
+      </w:r>
+      <w:r>
+        <w:rPr>
+          <w:rFonts w:cs="SolaimanLipi" w:ascii="SolaimanLipi" w:hAnsi="SolaimanLipi"/>
+          <w:position w:val="0"/>
+          <w:sz w:val="24"/>
+          <w:sz w:val="24"/>
+          <w:vertAlign w:val="baseline"/>
+        </w:rPr>
+        <w:t xml:space="preserve">t </w:t>
+      </w:r>
+      <w:r>
+        <w:rPr>
+          <w:rFonts w:ascii="SolaimanLipi" w:hAnsi="SolaimanLipi" w:cs="SolaimanLipi"/>
+          <w:position w:val="0"/>
+          <w:sz w:val="24"/>
+          <w:sz w:val="24"/>
+          <w:sz w:val="24"/>
+          <w:vertAlign w:val="baseline"/>
+        </w:rPr>
+        <w:t>হলো সময়</w:t>
+      </w:r>
+      <w:r>
+        <w:rPr>
+          <w:rFonts w:cs="SolaimanLipi" w:ascii="SolaimanLipi" w:hAnsi="SolaimanLipi"/>
+          <w:position w:val="0"/>
+          <w:sz w:val="24"/>
+          <w:sz w:val="24"/>
+          <w:vertAlign w:val="baseline"/>
+        </w:rPr>
+        <w:t xml:space="preserve">, </w:t>
+      </w:r>
+      <w:r>
+        <w:rPr>
+          <w:rFonts w:ascii="SolaimanLipi" w:hAnsi="SolaimanLipi" w:cs="SolaimanLipi"/>
+          <w:position w:val="0"/>
+          <w:sz w:val="24"/>
+          <w:sz w:val="24"/>
+          <w:sz w:val="24"/>
+          <w:vertAlign w:val="baseline"/>
+        </w:rPr>
+        <w:t xml:space="preserve">দূরত্ব </w:t>
+      </w:r>
+      <w:r>
+        <w:rPr>
+          <w:rFonts w:cs="SolaimanLipi" w:ascii="SolaimanLipi" w:hAnsi="SolaimanLipi"/>
+          <w:position w:val="0"/>
+          <w:sz w:val="24"/>
+          <w:sz w:val="24"/>
+          <w:vertAlign w:val="baseline"/>
+        </w:rPr>
+        <w:t xml:space="preserve">r </w:t>
+      </w:r>
+      <w:r>
+        <w:rPr>
+          <w:rFonts w:ascii="SolaimanLipi" w:hAnsi="SolaimanLipi" w:cs="SolaimanLipi"/>
+          <w:position w:val="0"/>
+          <w:sz w:val="24"/>
+          <w:sz w:val="24"/>
+          <w:sz w:val="24"/>
+          <w:vertAlign w:val="baseline"/>
+        </w:rPr>
+        <w:t xml:space="preserve">এবং </w:t>
+      </w:r>
+      <w:r>
+        <w:rPr>
+          <w:rFonts w:cs="SolaimanLipi" w:ascii="SolaimanLipi" w:hAnsi="SolaimanLipi"/>
+          <w:position w:val="0"/>
+          <w:sz w:val="24"/>
+          <w:sz w:val="24"/>
+          <w:vertAlign w:val="baseline"/>
+        </w:rPr>
+        <w:t xml:space="preserve">k </w:t>
+      </w:r>
+      <w:r>
+        <w:rPr>
+          <w:rFonts w:ascii="SolaimanLipi" w:hAnsi="SolaimanLipi" w:cs="SolaimanLipi"/>
+          <w:position w:val="0"/>
+          <w:sz w:val="24"/>
+          <w:sz w:val="24"/>
+          <w:sz w:val="24"/>
+          <w:vertAlign w:val="baseline"/>
+        </w:rPr>
+        <w:t>একটি ধ্রুবক। ১৬৬২ সালে রবার্ট বয়েল দেখান</w:t>
+      </w:r>
+      <w:r>
+        <w:rPr>
+          <w:rFonts w:cs="SolaimanLipi" w:ascii="SolaimanLipi" w:hAnsi="SolaimanLipi"/>
+          <w:position w:val="0"/>
+          <w:sz w:val="24"/>
+          <w:sz w:val="24"/>
+          <w:vertAlign w:val="baseline"/>
+        </w:rPr>
+        <w:t xml:space="preserve">, </w:t>
+      </w:r>
+      <w:r>
+        <w:rPr>
+          <w:rFonts w:ascii="SolaimanLipi" w:hAnsi="SolaimanLipi" w:cs="SolaimanLipi"/>
+          <w:position w:val="0"/>
+          <w:sz w:val="24"/>
+          <w:sz w:val="24"/>
+          <w:sz w:val="24"/>
+          <w:vertAlign w:val="baseline"/>
+        </w:rPr>
+        <w:t xml:space="preserve">আবদ্ধ পাত্রের গ্যাসে বাইরে থেকে চাপ দিলে ভেতরে চাপ বাড়বে। মজার ব্যাপার হলো চাপ </w:t>
+      </w:r>
+      <w:r>
+        <w:rPr>
+          <w:rFonts w:cs="SolaimanLipi" w:ascii="SolaimanLipi" w:hAnsi="SolaimanLipi"/>
+          <w:position w:val="0"/>
+          <w:sz w:val="24"/>
+          <w:sz w:val="24"/>
+          <w:vertAlign w:val="baseline"/>
+        </w:rPr>
+        <w:t xml:space="preserve">p </w:t>
+      </w:r>
+      <w:r>
+        <w:rPr>
+          <w:rFonts w:ascii="SolaimanLipi" w:hAnsi="SolaimanLipi" w:cs="SolaimanLipi"/>
+          <w:position w:val="0"/>
+          <w:sz w:val="24"/>
+          <w:sz w:val="24"/>
+          <w:sz w:val="24"/>
+          <w:vertAlign w:val="baseline"/>
+        </w:rPr>
+        <w:t xml:space="preserve">ও আয়তন </w:t>
+      </w:r>
+      <w:r>
+        <w:rPr>
+          <w:rFonts w:cs="SolaimanLipi" w:ascii="SolaimanLipi" w:hAnsi="SolaimanLipi"/>
+          <w:position w:val="0"/>
+          <w:sz w:val="24"/>
+          <w:sz w:val="24"/>
+          <w:vertAlign w:val="baseline"/>
+        </w:rPr>
+        <w:t>v-</w:t>
+      </w:r>
+      <w:r>
+        <w:rPr>
+          <w:rFonts w:ascii="SolaimanLipi" w:hAnsi="SolaimanLipi" w:cs="SolaimanLipi"/>
+          <w:position w:val="0"/>
+          <w:sz w:val="24"/>
+          <w:sz w:val="24"/>
+          <w:sz w:val="24"/>
+          <w:vertAlign w:val="baseline"/>
+        </w:rPr>
+        <w:t xml:space="preserve">এর গুণফল সবসময় ধ্রুব থাকে। </w:t>
+      </w:r>
+      <w:r>
+        <w:rPr>
+          <w:rFonts w:cs="SolaimanLipi" w:ascii="SolaimanLipi" w:hAnsi="SolaimanLipi"/>
+          <w:position w:val="0"/>
+          <w:sz w:val="24"/>
+          <w:sz w:val="24"/>
+          <w:vertAlign w:val="baseline"/>
+        </w:rPr>
+        <w:t xml:space="preserve">pv = k </w:t>
+      </w:r>
+      <w:r>
+        <w:rPr>
+          <w:rFonts w:ascii="SolaimanLipi" w:hAnsi="SolaimanLipi" w:cs="SolaimanLipi"/>
+          <w:position w:val="0"/>
+          <w:sz w:val="24"/>
+          <w:sz w:val="24"/>
+          <w:sz w:val="24"/>
+          <w:vertAlign w:val="baseline"/>
+        </w:rPr>
+        <w:t xml:space="preserve">যেখানে </w:t>
+      </w:r>
+      <w:r>
+        <w:rPr>
+          <w:rFonts w:cs="SolaimanLipi" w:ascii="SolaimanLipi" w:hAnsi="SolaimanLipi"/>
+          <w:position w:val="0"/>
+          <w:sz w:val="24"/>
+          <w:sz w:val="24"/>
+          <w:vertAlign w:val="baseline"/>
+        </w:rPr>
+        <w:t xml:space="preserve">k </w:t>
+      </w:r>
+      <w:r>
+        <w:rPr>
+          <w:rFonts w:ascii="SolaimanLipi" w:hAnsi="SolaimanLipi" w:cs="SolaimanLipi"/>
+          <w:position w:val="0"/>
+          <w:sz w:val="24"/>
+          <w:sz w:val="24"/>
+          <w:sz w:val="24"/>
+          <w:vertAlign w:val="baseline"/>
+        </w:rPr>
+        <w:t xml:space="preserve">ধ্রুবক। ১৬৭৬ সাল। রবার্ট হুক দেখেন স্প্রিংয়ের বল </w:t>
+      </w:r>
+      <w:r>
+        <w:rPr>
+          <w:rFonts w:cs="SolaimanLipi" w:ascii="SolaimanLipi" w:hAnsi="SolaimanLipi"/>
+          <w:position w:val="0"/>
+          <w:sz w:val="24"/>
+          <w:sz w:val="24"/>
+          <w:vertAlign w:val="baseline"/>
+        </w:rPr>
+        <w:t xml:space="preserve">f </w:t>
+      </w:r>
+      <w:r>
+        <w:rPr>
+          <w:rFonts w:ascii="SolaimanLipi" w:hAnsi="SolaimanLipi" w:cs="SolaimanLipi"/>
+          <w:position w:val="0"/>
+          <w:sz w:val="24"/>
+          <w:sz w:val="24"/>
+          <w:sz w:val="24"/>
+          <w:vertAlign w:val="baseline"/>
+        </w:rPr>
+        <w:t xml:space="preserve">পাওয়া যায় ঋণাত্মক ধ্রুবক </w:t>
+      </w:r>
+      <w:r>
+        <w:rPr>
+          <w:rFonts w:cs="SolaimanLipi" w:ascii="SolaimanLipi" w:hAnsi="SolaimanLipi"/>
+          <w:position w:val="0"/>
+          <w:sz w:val="24"/>
+          <w:sz w:val="24"/>
+          <w:vertAlign w:val="baseline"/>
+        </w:rPr>
+        <w:t xml:space="preserve">(-k) </w:t>
+      </w:r>
+      <w:r>
+        <w:rPr>
+          <w:rFonts w:ascii="SolaimanLipi" w:hAnsi="SolaimanLipi" w:cs="SolaimanLipi"/>
+          <w:position w:val="0"/>
+          <w:sz w:val="24"/>
+          <w:sz w:val="24"/>
+          <w:sz w:val="24"/>
+          <w:vertAlign w:val="baseline"/>
+        </w:rPr>
+        <w:t xml:space="preserve">কে দূরত্ব </w:t>
+      </w:r>
+      <w:r>
+        <w:rPr>
+          <w:rFonts w:cs="SolaimanLipi" w:ascii="SolaimanLipi" w:hAnsi="SolaimanLipi"/>
+          <w:position w:val="0"/>
+          <w:sz w:val="24"/>
+          <w:sz w:val="24"/>
+          <w:vertAlign w:val="baseline"/>
+        </w:rPr>
+        <w:t xml:space="preserve">x </w:t>
+      </w:r>
+      <w:r>
+        <w:rPr>
+          <w:rFonts w:ascii="SolaimanLipi" w:hAnsi="SolaimanLipi" w:cs="SolaimanLipi"/>
+          <w:position w:val="0"/>
+          <w:sz w:val="24"/>
+          <w:sz w:val="24"/>
+          <w:sz w:val="24"/>
+          <w:vertAlign w:val="baseline"/>
+        </w:rPr>
+        <w:t xml:space="preserve">দিয়ে গুণ করে। যেখানে </w:t>
+      </w:r>
+      <w:r>
+        <w:rPr>
+          <w:rFonts w:cs="SolaimanLipi" w:ascii="SolaimanLipi" w:hAnsi="SolaimanLipi"/>
+          <w:position w:val="0"/>
+          <w:sz w:val="24"/>
+          <w:sz w:val="24"/>
+          <w:vertAlign w:val="baseline"/>
+        </w:rPr>
+        <w:t xml:space="preserve">x </w:t>
+      </w:r>
+      <w:r>
+        <w:rPr>
+          <w:rFonts w:ascii="SolaimanLipi" w:hAnsi="SolaimanLipi" w:cs="SolaimanLipi"/>
+          <w:position w:val="0"/>
+          <w:sz w:val="24"/>
+          <w:sz w:val="24"/>
+          <w:sz w:val="24"/>
+          <w:vertAlign w:val="baseline"/>
+        </w:rPr>
+        <w:t xml:space="preserve">হলো স্প্রিংকে টেনে যতটা বড় করা হলো।   ।             </w:t>
+      </w:r>
+    </w:p>
+    <w:p>
+      <w:pPr>
+        <w:pStyle w:val="Normal"/>
+        <w:widowControl/>
+        <w:bidi w:val="0"/>
+        <w:ind w:hanging="0" w:start="0" w:end="0"/>
+        <w:jc w:val="start"/>
+        <w:rPr>
+          <w:rFonts w:ascii="SolaimanLipi" w:hAnsi="SolaimanLipi" w:cs="SolaimanLipi"/>
+          <w:position w:val="0"/>
+          <w:sz w:val="24"/>
+          <w:sz w:val="24"/>
+          <w:vertAlign w:val="baseline"/>
+        </w:rPr>
+      </w:pPr>
+      <w:r>
+        <w:rPr/>
       </w:r>
     </w:p>
     <w:p>
@@ -5628,13 +6616,7 @@
         <w:rPr>
           <w:rFonts w:cs="SolaimanLipi" w:ascii="SolaimanLipi" w:hAnsi="SolaimanLipi"/>
         </w:rPr>
-        <w:t xml:space="preserve">, </w:t>
-      </w:r>
-      <w:r>
-        <w:rPr>
-          <w:rFonts w:cs="SolaimanLipi" w:ascii="SolaimanLipi" w:hAnsi="SolaimanLipi"/>
-        </w:rPr>
-        <w:t xml:space="preserve">ab = 0 </w:t>
+        <w:t xml:space="preserve">, ab = 0 </w:t>
       </w:r>
       <w:r>
         <w:rPr>
@@ -5701,13 +6683,7 @@
         <w:rPr>
           <w:rFonts w:ascii="SolaimanLipi" w:hAnsi="SolaimanLipi" w:cs="SolaimanLipi"/>
         </w:rPr>
-        <w:t xml:space="preserve">হবে।  </w:t>
-      </w:r>
-      <w:r>
-        <w:rPr>
-          <w:rFonts w:ascii="SolaimanLipi" w:hAnsi="SolaimanLipi" w:cs="SolaimanLipi"/>
-        </w:rPr>
-        <w:t xml:space="preserve"> </w:t>
+        <w:t xml:space="preserve">হবে।   </w:t>
       </w:r>
     </w:p>
     <w:sectPr>

</xml_diff>

<commit_message>
Add zero text: p36 mid
</commit_message>
<xml_diff>
--- a/books/zero/05 Zero Infinite Zeros.docx
+++ b/books/zero/05 Zero Infinite Zeros.docx
@@ -15,6 +15,14 @@
       </w:pPr>
       <w:r>
         <w:rPr>
+          <w:rFonts w:cs="SolaimanLipi" w:ascii="SolaimanLipi" w:hAnsi="SolaimanLipi"/>
+          <w:sz w:val="24"/>
+          <w:szCs w:val="32"/>
+        </w:rPr>
+        <w:tab/>
+      </w:r>
+      <w:r>
+        <w:rPr>
           <w:rFonts w:ascii="SolaimanLipi" w:hAnsi="SolaimanLipi" w:cs="SolaimanLipi"/>
           <w:sz w:val="24"/>
           <w:sz w:val="24"/>
@@ -5487,7 +5495,119 @@
         </w:rPr>
       </w:pPr>
       <w:r>
+        <w:rPr>
+          <w:rFonts w:cs="SolaimanLipi" w:ascii="SolaimanLipi" w:hAnsi="SolaimanLipi"/>
+          <w:position w:val="0"/>
+          <w:sz w:val="24"/>
+          <w:sz w:val="24"/>
+          <w:vertAlign w:val="baseline"/>
+        </w:rPr>
+      </w:r>
+    </w:p>
+    <w:p>
+      <w:pPr>
+        <w:pStyle w:val="Normal"/>
+        <w:widowControl/>
+        <w:bidi w:val="0"/>
+        <w:ind w:hanging="0" w:start="0" w:end="0"/>
+        <w:jc w:val="start"/>
         <w:rPr/>
+      </w:pPr>
+      <w:r>
+        <w:rPr>
+          <w:rFonts w:ascii="SolaimanLipi" w:hAnsi="SolaimanLipi" w:cs="SolaimanLipi"/>
+          <w:position w:val="0"/>
+          <w:sz w:val="24"/>
+          <w:sz w:val="24"/>
+          <w:sz w:val="24"/>
+          <w:vertAlign w:val="baseline"/>
+        </w:rPr>
+        <w:t>চিত্র ২৬</w:t>
+      </w:r>
+      <w:r>
+        <w:rPr>
+          <w:rFonts w:cs="SolaimanLipi" w:ascii="SolaimanLipi" w:hAnsi="SolaimanLipi"/>
+          <w:position w:val="0"/>
+          <w:sz w:val="24"/>
+          <w:sz w:val="24"/>
+          <w:vertAlign w:val="baseline"/>
+        </w:rPr>
+        <w:t>: y=x</w:t>
+      </w:r>
+      <w:r>
+        <w:rPr>
+          <w:rFonts w:cs="SolaimanLipi" w:ascii="SolaimanLipi" w:hAnsi="SolaimanLipi"/>
+          <w:sz w:val="24"/>
+          <w:vertAlign w:val="superscript"/>
+        </w:rPr>
+        <w:t>2</w:t>
+      </w:r>
+      <w:r>
+        <w:rPr>
+          <w:rFonts w:cs="SolaimanLipi" w:ascii="SolaimanLipi" w:hAnsi="SolaimanLipi"/>
+          <w:position w:val="0"/>
+          <w:sz w:val="24"/>
+          <w:sz w:val="24"/>
+          <w:vertAlign w:val="baseline"/>
+        </w:rPr>
+        <w:t xml:space="preserve">+x+1 </w:t>
+      </w:r>
+      <w:r>
+        <w:rPr>
+          <w:rFonts w:ascii="SolaimanLipi" w:hAnsi="SolaimanLipi" w:cs="SolaimanLipi"/>
+          <w:position w:val="0"/>
+          <w:sz w:val="24"/>
+          <w:sz w:val="24"/>
+          <w:sz w:val="24"/>
+          <w:vertAlign w:val="baseline"/>
+        </w:rPr>
+        <w:t xml:space="preserve">পরাবৃত্তের কোনো বিন্দুতে ঢাল বের করতে হলে </w:t>
+      </w:r>
+      <w:r>
+        <w:rPr>
+          <w:rFonts w:cs="SolaimanLipi" w:ascii="SolaimanLipi" w:hAnsi="SolaimanLipi"/>
+          <w:position w:val="0"/>
+          <w:sz w:val="24"/>
+          <w:sz w:val="24"/>
+          <w:vertAlign w:val="baseline"/>
+        </w:rPr>
+        <w:t xml:space="preserve">2x +1 </w:t>
+      </w:r>
+      <w:r>
+        <w:rPr>
+          <w:rFonts w:ascii="SolaimanLipi" w:hAnsi="SolaimanLipi" w:cs="SolaimanLipi"/>
+          <w:position w:val="0"/>
+          <w:sz w:val="24"/>
+          <w:sz w:val="24"/>
+          <w:sz w:val="24"/>
+          <w:vertAlign w:val="baseline"/>
+        </w:rPr>
+        <w:t xml:space="preserve">ব্যবহার করতে হবে। </w:t>
+      </w:r>
+    </w:p>
+    <w:p>
+      <w:pPr>
+        <w:pStyle w:val="Normal"/>
+        <w:widowControl/>
+        <w:bidi w:val="0"/>
+        <w:ind w:hanging="0" w:start="0" w:end="0"/>
+        <w:jc w:val="start"/>
+        <w:rPr>
+          <w:rFonts w:ascii="SolaimanLipi" w:hAnsi="SolaimanLipi" w:cs="SolaimanLipi"/>
+          <w:position w:val="0"/>
+          <w:sz w:val="24"/>
+          <w:sz w:val="24"/>
+          <w:vertAlign w:val="baseline"/>
+        </w:rPr>
+      </w:pPr>
+      <w:r>
+        <w:rPr>
+          <w:rFonts w:cs="SolaimanLipi" w:ascii="SolaimanLipi" w:hAnsi="SolaimanLipi"/>
+          <w:position w:val="0"/>
+          <w:sz w:val="24"/>
+          <w:sz w:val="24"/>
+          <w:vertAlign w:val="baseline"/>
+        </w:rPr>
       </w:r>
     </w:p>
     <w:p>
@@ -5508,17 +5628,17 @@
           <w:sz w:val="24"/>
           <w:vertAlign w:val="baseline"/>
         </w:rPr>
-        <w:t>চিত্র ২৬</w:t>
-      </w:r>
-      <w:r>
-        <w:rPr>
-          <w:rFonts w:cs="SolaimanLipi" w:ascii="SolaimanLipi" w:hAnsi="SolaimanLipi"/>
-          <w:position w:val="0"/>
-          <w:sz w:val="24"/>
-          <w:sz w:val="24"/>
-          <w:vertAlign w:val="baseline"/>
-        </w:rPr>
-        <w:t>: y=x</w:t>
+        <w:t xml:space="preserve">নিউটনের ফ্লুক্সোন পদ্ধতি ছিল খুবই সন্দেহজনক। এটা করতে গিয়ে করা হয়েছে একটি অবৈধ গাণিতিক প্রক্রিয়া। কিন্তু এর ছিল বিশাল এক সুবিধা। এ পদ্ধতি বাস্তবে কার্যকর। ফ্লুক্সোন পদ্ধতি সমাধান করেছে স্পর্শকের সমস্যা। সমাধান করেছে ক্ষেত্রফলের সমস্যাও। কোনো কার্ভ বা রেখা দ্বারা আবদ্ধ অংশের ক্ষেত্রফল বের করতে হলে করতে হবে ব্যাবকলনের বিপরীত কাজ। যাকে আমরা বলি যোগজীকরণ। </w:t>
+      </w:r>
+      <w:r>
+        <w:rPr>
+          <w:rFonts w:cs="SolaimanLipi" w:ascii="SolaimanLipi" w:hAnsi="SolaimanLipi"/>
+          <w:position w:val="0"/>
+          <w:sz w:val="24"/>
+          <w:sz w:val="24"/>
+          <w:vertAlign w:val="baseline"/>
+        </w:rPr>
+        <w:t>y=x</w:t>
       </w:r>
       <w:r>
         <w:rPr>
@@ -5547,7 +5667,7 @@
           <w:sz w:val="24"/>
           <w:vertAlign w:val="baseline"/>
         </w:rPr>
-        <w:t xml:space="preserve">পরাবৃত্তের কোনো বিন্দুতে ঢাল বের করতে হলে </w:t>
+        <w:t xml:space="preserve">কে ব্যাবকলন করলে স্পর্শকের ঢাল </w:t>
       </w:r>
       <w:r>
         <w:rPr>
@@ -5568,6 +5688,892 @@
           <w:sz w:val="24"/>
           <w:vertAlign w:val="baseline"/>
         </w:rPr>
+        <w:t xml:space="preserve">পাওয়া যায়। তেমনি </w:t>
+      </w:r>
+      <w:r>
+        <w:rPr>
+          <w:rFonts w:cs="SolaimanLipi" w:ascii="SolaimanLipi" w:hAnsi="SolaimanLipi"/>
+          <w:position w:val="0"/>
+          <w:sz w:val="24"/>
+          <w:sz w:val="24"/>
+          <w:vertAlign w:val="baseline"/>
+        </w:rPr>
+        <w:t xml:space="preserve">2x +1 </w:t>
+      </w:r>
+      <w:r>
+        <w:rPr>
+          <w:rFonts w:ascii="SolaimanLipi" w:hAnsi="SolaimanLipi" w:cs="SolaimanLipi"/>
+          <w:position w:val="0"/>
+          <w:sz w:val="24"/>
+          <w:sz w:val="24"/>
+          <w:sz w:val="24"/>
+          <w:vertAlign w:val="baseline"/>
+        </w:rPr>
+        <w:t xml:space="preserve">কে যোগজীকরণ করলে কার্ভ দ্বারা আবদ্ধ ক্ষেত্রের ক্ষেত্রফলের সূত্র পাওয়া যায়। এ সূত্র হলো </w:t>
+      </w:r>
+      <w:r>
+        <w:rPr>
+          <w:rFonts w:cs="SolaimanLipi" w:ascii="SolaimanLipi" w:hAnsi="SolaimanLipi"/>
+          <w:position w:val="0"/>
+          <w:sz w:val="24"/>
+          <w:sz w:val="24"/>
+          <w:vertAlign w:val="baseline"/>
+        </w:rPr>
+        <w:t>y=x</w:t>
+      </w:r>
+      <w:r>
+        <w:rPr>
+          <w:rFonts w:cs="SolaimanLipi" w:ascii="SolaimanLipi" w:hAnsi="SolaimanLipi"/>
+          <w:sz w:val="24"/>
+          <w:vertAlign w:val="superscript"/>
+        </w:rPr>
+        <w:t>2</w:t>
+      </w:r>
+      <w:r>
+        <w:rPr>
+          <w:rFonts w:cs="SolaimanLipi" w:ascii="SolaimanLipi" w:hAnsi="SolaimanLipi"/>
+          <w:position w:val="0"/>
+          <w:sz w:val="24"/>
+          <w:sz w:val="24"/>
+          <w:vertAlign w:val="baseline"/>
+        </w:rPr>
+        <w:t>+x+1</w:t>
+      </w:r>
+      <w:r>
+        <w:rPr>
+          <w:rFonts w:ascii="SolaimanLipi" w:hAnsi="SolaimanLipi" w:cs="SolaimanLipi"/>
+          <w:position w:val="0"/>
+          <w:sz w:val="24"/>
+          <w:sz w:val="24"/>
+          <w:sz w:val="24"/>
+          <w:vertAlign w:val="baseline"/>
+        </w:rPr>
+        <w:t xml:space="preserve">। দুটি সীমা </w:t>
+      </w:r>
+      <w:r>
+        <w:rPr>
+          <w:rFonts w:cs="SolaimanLipi" w:ascii="SolaimanLipi" w:hAnsi="SolaimanLipi"/>
+          <w:position w:val="0"/>
+          <w:sz w:val="24"/>
+          <w:sz w:val="24"/>
+          <w:vertAlign w:val="baseline"/>
+        </w:rPr>
+        <w:t xml:space="preserve">x = a </w:t>
+      </w:r>
+      <w:r>
+        <w:rPr>
+          <w:rFonts w:ascii="SolaimanLipi" w:hAnsi="SolaimanLipi" w:cs="SolaimanLipi"/>
+          <w:position w:val="0"/>
+          <w:sz w:val="24"/>
+          <w:sz w:val="24"/>
+          <w:sz w:val="24"/>
+          <w:vertAlign w:val="baseline"/>
+        </w:rPr>
+        <w:t xml:space="preserve">এবং </w:t>
+      </w:r>
+      <w:r>
+        <w:rPr>
+          <w:rFonts w:cs="SolaimanLipi" w:ascii="SolaimanLipi" w:hAnsi="SolaimanLipi"/>
+          <w:position w:val="0"/>
+          <w:sz w:val="24"/>
+          <w:sz w:val="24"/>
+          <w:vertAlign w:val="baseline"/>
+        </w:rPr>
+        <w:t xml:space="preserve">x = b </w:t>
+      </w:r>
+      <w:r>
+        <w:rPr>
+          <w:rFonts w:ascii="SolaimanLipi" w:hAnsi="SolaimanLipi" w:cs="SolaimanLipi"/>
+          <w:position w:val="0"/>
+          <w:sz w:val="24"/>
+          <w:sz w:val="24"/>
+          <w:sz w:val="24"/>
+          <w:vertAlign w:val="baseline"/>
+        </w:rPr>
+        <w:t xml:space="preserve">এর মধ্যে কার্ভটির ক্ষেত্রফল হবে </w:t>
+      </w:r>
+      <w:r>
+        <w:rPr>
+          <w:rFonts w:cs="SolaimanLipi" w:ascii="SolaimanLipi" w:hAnsi="SolaimanLipi"/>
+          <w:position w:val="0"/>
+          <w:sz w:val="24"/>
+          <w:sz w:val="24"/>
+          <w:vertAlign w:val="baseline"/>
+        </w:rPr>
+        <w:t>(b</w:t>
+      </w:r>
+      <w:r>
+        <w:rPr>
+          <w:rFonts w:cs="SolaimanLipi" w:ascii="SolaimanLipi" w:hAnsi="SolaimanLipi"/>
+          <w:sz w:val="24"/>
+          <w:vertAlign w:val="superscript"/>
+        </w:rPr>
+        <w:t>2</w:t>
+      </w:r>
+      <w:r>
+        <w:rPr>
+          <w:rFonts w:cs="SolaimanLipi" w:ascii="SolaimanLipi" w:hAnsi="SolaimanLipi"/>
+          <w:position w:val="0"/>
+          <w:sz w:val="24"/>
+          <w:sz w:val="24"/>
+          <w:vertAlign w:val="baseline"/>
+        </w:rPr>
+        <w:t xml:space="preserve"> + b +1) – (a</w:t>
+      </w:r>
+      <w:r>
+        <w:rPr>
+          <w:rFonts w:cs="SolaimanLipi" w:ascii="SolaimanLipi" w:hAnsi="SolaimanLipi"/>
+          <w:sz w:val="24"/>
+          <w:vertAlign w:val="superscript"/>
+        </w:rPr>
+        <w:t>2</w:t>
+      </w:r>
+      <w:r>
+        <w:rPr>
+          <w:rFonts w:cs="SolaimanLipi" w:ascii="SolaimanLipi" w:hAnsi="SolaimanLipi"/>
+          <w:position w:val="0"/>
+          <w:sz w:val="24"/>
+          <w:sz w:val="24"/>
+          <w:vertAlign w:val="baseline"/>
+        </w:rPr>
+        <w:t xml:space="preserve"> + a+1) (</w:t>
+      </w:r>
+      <w:r>
+        <w:rPr>
+          <w:rFonts w:ascii="SolaimanLipi" w:hAnsi="SolaimanLipi" w:cs="SolaimanLipi"/>
+          <w:position w:val="0"/>
+          <w:sz w:val="24"/>
+          <w:sz w:val="24"/>
+          <w:sz w:val="24"/>
+          <w:vertAlign w:val="baseline"/>
+        </w:rPr>
+        <w:t>চিত্র ২৭</w:t>
+      </w:r>
+      <w:r>
+        <w:rPr>
+          <w:rFonts w:cs="SolaimanLipi" w:ascii="SolaimanLipi" w:hAnsi="SolaimanLipi"/>
+          <w:position w:val="0"/>
+          <w:sz w:val="24"/>
+          <w:sz w:val="24"/>
+          <w:vertAlign w:val="baseline"/>
+        </w:rPr>
+        <w:t>)</w:t>
+      </w:r>
+      <w:r>
+        <w:rPr>
+          <w:rFonts w:ascii="SolaimanLipi" w:hAnsi="SolaimanLipi" w:cs="SolaimanLipi"/>
+          <w:position w:val="0"/>
+          <w:sz w:val="24"/>
+          <w:sz w:val="24"/>
+          <w:sz w:val="24"/>
+          <w:vertAlign w:val="baseline"/>
+        </w:rPr>
+        <w:t xml:space="preserve">। </w:t>
+      </w:r>
+      <w:r>
+        <w:rPr>
+          <w:rFonts w:cs="SolaimanLipi" w:ascii="SolaimanLipi" w:hAnsi="SolaimanLipi"/>
+          <w:position w:val="0"/>
+          <w:sz w:val="24"/>
+          <w:sz w:val="24"/>
+          <w:vertAlign w:val="baseline"/>
+        </w:rPr>
+        <w:t>(</w:t>
+      </w:r>
+      <w:r>
+        <w:rPr>
+          <w:rFonts w:ascii="SolaimanLipi" w:hAnsi="SolaimanLipi" w:cs="SolaimanLipi"/>
+          <w:position w:val="0"/>
+          <w:sz w:val="24"/>
+          <w:sz w:val="24"/>
+          <w:sz w:val="24"/>
+          <w:vertAlign w:val="baseline"/>
+        </w:rPr>
+        <w:t xml:space="preserve">সঠিক করে বললে সূত্রটা আসলে </w:t>
+      </w:r>
+      <w:r>
+        <w:rPr>
+          <w:rFonts w:cs="SolaimanLipi" w:ascii="SolaimanLipi" w:hAnsi="SolaimanLipi"/>
+          <w:position w:val="0"/>
+          <w:sz w:val="24"/>
+          <w:sz w:val="24"/>
+          <w:vertAlign w:val="baseline"/>
+        </w:rPr>
+        <w:t>y = x</w:t>
+      </w:r>
+      <w:r>
+        <w:rPr>
+          <w:rFonts w:cs="SolaimanLipi" w:ascii="SolaimanLipi" w:hAnsi="SolaimanLipi"/>
+          <w:sz w:val="24"/>
+          <w:vertAlign w:val="superscript"/>
+        </w:rPr>
+        <w:t>2</w:t>
+      </w:r>
+      <w:r>
+        <w:rPr>
+          <w:rFonts w:cs="SolaimanLipi" w:ascii="SolaimanLipi" w:hAnsi="SolaimanLipi"/>
+          <w:position w:val="0"/>
+          <w:sz w:val="24"/>
+          <w:sz w:val="24"/>
+          <w:vertAlign w:val="baseline"/>
+        </w:rPr>
+        <w:t xml:space="preserve"> + x + c), </w:t>
+      </w:r>
+      <w:r>
+        <w:rPr>
+          <w:rFonts w:ascii="SolaimanLipi" w:hAnsi="SolaimanLipi" w:cs="SolaimanLipi"/>
+          <w:position w:val="0"/>
+          <w:sz w:val="24"/>
+          <w:sz w:val="24"/>
+          <w:sz w:val="24"/>
+          <w:vertAlign w:val="baseline"/>
+        </w:rPr>
+        <w:t xml:space="preserve">যেখানে </w:t>
+      </w:r>
+      <w:r>
+        <w:rPr>
+          <w:rFonts w:cs="SolaimanLipi" w:ascii="SolaimanLipi" w:hAnsi="SolaimanLipi"/>
+          <w:position w:val="0"/>
+          <w:sz w:val="24"/>
+          <w:sz w:val="24"/>
+          <w:vertAlign w:val="baseline"/>
+        </w:rPr>
+        <w:t xml:space="preserve">c </w:t>
+      </w:r>
+      <w:r>
+        <w:rPr>
+          <w:rFonts w:ascii="SolaimanLipi" w:hAnsi="SolaimanLipi" w:cs="SolaimanLipi"/>
+          <w:position w:val="0"/>
+          <w:sz w:val="24"/>
+          <w:sz w:val="24"/>
+          <w:sz w:val="24"/>
+          <w:vertAlign w:val="baseline"/>
+        </w:rPr>
+        <w:t xml:space="preserve">একটি ইচ্ছামূলক ধ্রুবক। ব্যাবকলনের মাধ্যমে তথ্য হারিয়ে যায়। আর তাই যোগজীকরণ একদম নিখুঁত ফল দিতে পারে না। তা পেতে হলে দুটি সীমার </w:t>
+      </w:r>
+      <w:r>
+        <w:rPr>
+          <w:rFonts w:cs="SolaimanLipi" w:ascii="SolaimanLipi" w:hAnsi="SolaimanLipi"/>
+          <w:position w:val="0"/>
+          <w:sz w:val="24"/>
+          <w:sz w:val="24"/>
+          <w:vertAlign w:val="baseline"/>
+        </w:rPr>
+        <w:t xml:space="preserve">(a, b) </w:t>
+      </w:r>
+      <w:r>
+        <w:rPr>
+          <w:rFonts w:ascii="SolaimanLipi" w:hAnsi="SolaimanLipi" w:cs="SolaimanLipi"/>
+          <w:position w:val="0"/>
+          <w:sz w:val="24"/>
+          <w:sz w:val="24"/>
+          <w:sz w:val="24"/>
+          <w:vertAlign w:val="baseline"/>
+        </w:rPr>
+        <w:t>মান দিয়ে দিতে হবে।</w:t>
+      </w:r>
+      <w:r>
+        <w:rPr>
+          <w:rFonts w:cs="SolaimanLipi" w:ascii="SolaimanLipi" w:hAnsi="SolaimanLipi"/>
+          <w:position w:val="0"/>
+          <w:sz w:val="24"/>
+          <w:sz w:val="24"/>
+          <w:vertAlign w:val="baseline"/>
+        </w:rPr>
+        <w:t xml:space="preserve">) </w:t>
+      </w:r>
+    </w:p>
+    <w:p>
+      <w:pPr>
+        <w:pStyle w:val="Normal"/>
+        <w:widowControl/>
+        <w:bidi w:val="0"/>
+        <w:ind w:hanging="0" w:start="0" w:end="0"/>
+        <w:jc w:val="start"/>
+        <w:rPr>
+          <w:rFonts w:ascii="SolaimanLipi" w:hAnsi="SolaimanLipi" w:cs="SolaimanLipi"/>
+          <w:position w:val="0"/>
+          <w:sz w:val="24"/>
+          <w:sz w:val="24"/>
+          <w:vertAlign w:val="baseline"/>
+        </w:rPr>
+      </w:pPr>
+      <w:r>
+        <w:rPr>
+          <w:rFonts w:cs="SolaimanLipi" w:ascii="SolaimanLipi" w:hAnsi="SolaimanLipi"/>
+          <w:position w:val="0"/>
+          <w:sz w:val="24"/>
+          <w:sz w:val="24"/>
+          <w:vertAlign w:val="baseline"/>
+        </w:rPr>
+      </w:r>
+    </w:p>
+    <w:p>
+      <w:pPr>
+        <w:pStyle w:val="Normal"/>
+        <w:widowControl/>
+        <w:bidi w:val="0"/>
+        <w:ind w:hanging="0" w:start="0" w:end="0"/>
+        <w:jc w:val="start"/>
+        <w:rPr/>
+      </w:pPr>
+      <w:r>
+        <w:rPr>
+          <w:rFonts w:ascii="SolaimanLipi" w:hAnsi="SolaimanLipi" w:cs="SolaimanLipi"/>
+          <w:position w:val="0"/>
+          <w:sz w:val="24"/>
+          <w:sz w:val="24"/>
+          <w:sz w:val="24"/>
+          <w:vertAlign w:val="baseline"/>
+        </w:rPr>
+        <w:t>ক্যালকুলাস হলো দুটি উপকরণের সমাবেশ। যোগজীকরণ ও অন্তরীকরণ। হ্যাঁ</w:t>
+      </w:r>
+      <w:r>
+        <w:rPr>
+          <w:rFonts w:cs="SolaimanLipi" w:ascii="SolaimanLipi" w:hAnsi="SolaimanLipi"/>
+          <w:position w:val="0"/>
+          <w:sz w:val="24"/>
+          <w:sz w:val="24"/>
+          <w:vertAlign w:val="baseline"/>
+        </w:rPr>
+        <w:t xml:space="preserve">, </w:t>
+      </w:r>
+      <w:r>
+        <w:rPr>
+          <w:rFonts w:ascii="SolaimanLipi" w:hAnsi="SolaimanLipi" w:cs="SolaimanLipi"/>
+          <w:position w:val="0"/>
+          <w:sz w:val="24"/>
+          <w:sz w:val="24"/>
+          <w:sz w:val="24"/>
+          <w:vertAlign w:val="baseline"/>
+        </w:rPr>
+        <w:t xml:space="preserve">শূন্য ও অসীম নিয়ে খেলতে গিয়ে নিউটন গণিতের কিছু নিয়ম ভেঙেছেন। কিন্তু ক্যালকুলাস ছিল মারাত্মক শক্তিশালী। কোনো গণিতবিদ একে উপেক্ষা করতে পারলেন না। </w:t>
+      </w:r>
+    </w:p>
+    <w:p>
+      <w:pPr>
+        <w:pStyle w:val="Normal"/>
+        <w:widowControl/>
+        <w:bidi w:val="0"/>
+        <w:ind w:hanging="0" w:start="0" w:end="0"/>
+        <w:jc w:val="start"/>
+        <w:rPr>
+          <w:rFonts w:ascii="SolaimanLipi" w:hAnsi="SolaimanLipi" w:cs="SolaimanLipi"/>
+          <w:position w:val="0"/>
+          <w:sz w:val="24"/>
+          <w:sz w:val="24"/>
+          <w:vertAlign w:val="baseline"/>
+        </w:rPr>
+      </w:pPr>
+      <w:r>
+        <w:rPr>
+          <w:rFonts w:cs="SolaimanLipi" w:ascii="SolaimanLipi" w:hAnsi="SolaimanLipi"/>
+          <w:position w:val="0"/>
+          <w:sz w:val="24"/>
+          <w:sz w:val="24"/>
+          <w:vertAlign w:val="baseline"/>
+        </w:rPr>
+      </w:r>
+    </w:p>
+    <w:p>
+      <w:pPr>
+        <w:pStyle w:val="Normal"/>
+        <w:widowControl/>
+        <w:bidi w:val="0"/>
+        <w:ind w:hanging="0" w:start="0" w:end="0"/>
+        <w:jc w:val="start"/>
+        <w:rPr/>
+      </w:pPr>
+      <w:r>
+        <w:rPr>
+          <w:rFonts w:ascii="SolaimanLipi" w:hAnsi="SolaimanLipi" w:cs="SolaimanLipi"/>
+          <w:position w:val="0"/>
+          <w:sz w:val="24"/>
+          <w:sz w:val="24"/>
+          <w:sz w:val="24"/>
+          <w:vertAlign w:val="baseline"/>
+        </w:rPr>
+        <w:t>প্রকৃতি কথা বলে সমীকরণ দিয়ে। অদ্ভুত এক কাকতালীয় ব্যাপার। গণিতের নিয়ম তৈরি হয়েছিল ভেড়া গুনতে আর জমির পরিমাপ করতে গিয়ে। আবার এই নিয়মগুলো দিয়েই চলে মহাবিশ্বের কাজ। প্রাকৃতিক সূত্রের প্রকাশ পায় গাণিতিক সমীকরণের মাধ্যমে। আর সমীকরণ এক অর্থে একটি যন্ত্র। যাতে একটি সংখ্যা দিলে আরেকটি সংখ্যা পাওয়া যাবে। প্রাচীনকালেও মানুষ সমীকরণের কিছু নিয়ম জানত। যেমন লিভার বা চাপযন্ত্রের সূত্র। তবে বৈজ্ঞানিক বিপ্লবের সূচনা হলে একের পর সূত্রের আবির্ভাব হতে থাকল। কেপলারের তৃতীয় সূত্রের কথাই ধরুন। এ থেকে জানা যায়</w:t>
+      </w:r>
+      <w:r>
+        <w:rPr>
+          <w:rFonts w:cs="SolaimanLipi" w:ascii="SolaimanLipi" w:hAnsi="SolaimanLipi"/>
+          <w:position w:val="0"/>
+          <w:sz w:val="24"/>
+          <w:sz w:val="24"/>
+          <w:vertAlign w:val="baseline"/>
+        </w:rPr>
+        <w:t xml:space="preserve">, </w:t>
+      </w:r>
+      <w:r>
+        <w:rPr>
+          <w:rFonts w:ascii="SolaimanLipi" w:hAnsi="SolaimanLipi" w:cs="SolaimanLipi"/>
+          <w:position w:val="0"/>
+          <w:sz w:val="24"/>
+          <w:sz w:val="24"/>
+          <w:sz w:val="24"/>
+          <w:vertAlign w:val="baseline"/>
+        </w:rPr>
+        <w:t xml:space="preserve">গ্রহরা কক্ষপথে পুরো ঘুরে আসতে কত সময় লাগবে। এ সময়টা হলো </w:t>
+      </w:r>
+      <w:r>
+        <w:rPr>
+          <w:rFonts w:cs="SolaimanLipi" w:ascii="SolaimanLipi" w:hAnsi="SolaimanLipi"/>
+          <w:position w:val="0"/>
+          <w:sz w:val="24"/>
+          <w:sz w:val="24"/>
+          <w:vertAlign w:val="baseline"/>
+        </w:rPr>
+        <w:t>r</w:t>
+      </w:r>
+      <w:r>
+        <w:rPr>
+          <w:rFonts w:cs="SolaimanLipi" w:ascii="SolaimanLipi" w:hAnsi="SolaimanLipi"/>
+          <w:sz w:val="24"/>
+          <w:vertAlign w:val="superscript"/>
+        </w:rPr>
+        <w:t>3</w:t>
+      </w:r>
+      <w:r>
+        <w:rPr>
+          <w:rFonts w:cs="SolaimanLipi" w:ascii="SolaimanLipi" w:hAnsi="SolaimanLipi"/>
+          <w:position w:val="0"/>
+          <w:sz w:val="24"/>
+          <w:sz w:val="24"/>
+          <w:vertAlign w:val="baseline"/>
+        </w:rPr>
+        <w:t>/t</w:t>
+      </w:r>
+      <w:r>
+        <w:rPr>
+          <w:rFonts w:cs="SolaimanLipi" w:ascii="SolaimanLipi" w:hAnsi="SolaimanLipi"/>
+          <w:sz w:val="24"/>
+          <w:vertAlign w:val="superscript"/>
+        </w:rPr>
+        <w:t>2</w:t>
+      </w:r>
+      <w:r>
+        <w:rPr>
+          <w:rFonts w:cs="SolaimanLipi" w:ascii="SolaimanLipi" w:hAnsi="SolaimanLipi"/>
+          <w:position w:val="0"/>
+          <w:sz w:val="24"/>
+          <w:sz w:val="24"/>
+          <w:vertAlign w:val="baseline"/>
+        </w:rPr>
+        <w:t xml:space="preserve"> = k, </w:t>
+      </w:r>
+      <w:r>
+        <w:rPr>
+          <w:rFonts w:ascii="SolaimanLipi" w:hAnsi="SolaimanLipi" w:cs="SolaimanLipi"/>
+          <w:position w:val="0"/>
+          <w:sz w:val="24"/>
+          <w:sz w:val="24"/>
+          <w:sz w:val="24"/>
+          <w:vertAlign w:val="baseline"/>
+        </w:rPr>
+        <w:t xml:space="preserve">যেখানে </w:t>
+      </w:r>
+      <w:r>
+        <w:rPr>
+          <w:rFonts w:cs="SolaimanLipi" w:ascii="SolaimanLipi" w:hAnsi="SolaimanLipi"/>
+          <w:position w:val="0"/>
+          <w:sz w:val="24"/>
+          <w:sz w:val="24"/>
+          <w:vertAlign w:val="baseline"/>
+        </w:rPr>
+        <w:t xml:space="preserve">t </w:t>
+      </w:r>
+      <w:r>
+        <w:rPr>
+          <w:rFonts w:ascii="SolaimanLipi" w:hAnsi="SolaimanLipi" w:cs="SolaimanLipi"/>
+          <w:position w:val="0"/>
+          <w:sz w:val="24"/>
+          <w:sz w:val="24"/>
+          <w:sz w:val="24"/>
+          <w:vertAlign w:val="baseline"/>
+        </w:rPr>
+        <w:t>হলো সময়</w:t>
+      </w:r>
+      <w:r>
+        <w:rPr>
+          <w:rFonts w:cs="SolaimanLipi" w:ascii="SolaimanLipi" w:hAnsi="SolaimanLipi"/>
+          <w:position w:val="0"/>
+          <w:sz w:val="24"/>
+          <w:sz w:val="24"/>
+          <w:vertAlign w:val="baseline"/>
+        </w:rPr>
+        <w:t xml:space="preserve">, </w:t>
+      </w:r>
+      <w:r>
+        <w:rPr>
+          <w:rFonts w:ascii="SolaimanLipi" w:hAnsi="SolaimanLipi" w:cs="SolaimanLipi"/>
+          <w:position w:val="0"/>
+          <w:sz w:val="24"/>
+          <w:sz w:val="24"/>
+          <w:sz w:val="24"/>
+          <w:vertAlign w:val="baseline"/>
+        </w:rPr>
+        <w:t xml:space="preserve">দূরত্ব </w:t>
+      </w:r>
+      <w:r>
+        <w:rPr>
+          <w:rFonts w:cs="SolaimanLipi" w:ascii="SolaimanLipi" w:hAnsi="SolaimanLipi"/>
+          <w:position w:val="0"/>
+          <w:sz w:val="24"/>
+          <w:sz w:val="24"/>
+          <w:vertAlign w:val="baseline"/>
+        </w:rPr>
+        <w:t xml:space="preserve">r </w:t>
+      </w:r>
+      <w:r>
+        <w:rPr>
+          <w:rFonts w:ascii="SolaimanLipi" w:hAnsi="SolaimanLipi" w:cs="SolaimanLipi"/>
+          <w:position w:val="0"/>
+          <w:sz w:val="24"/>
+          <w:sz w:val="24"/>
+          <w:sz w:val="24"/>
+          <w:vertAlign w:val="baseline"/>
+        </w:rPr>
+        <w:t xml:space="preserve">এবং </w:t>
+      </w:r>
+      <w:r>
+        <w:rPr>
+          <w:rFonts w:cs="SolaimanLipi" w:ascii="SolaimanLipi" w:hAnsi="SolaimanLipi"/>
+          <w:position w:val="0"/>
+          <w:sz w:val="24"/>
+          <w:sz w:val="24"/>
+          <w:vertAlign w:val="baseline"/>
+        </w:rPr>
+        <w:t xml:space="preserve">k </w:t>
+      </w:r>
+      <w:r>
+        <w:rPr>
+          <w:rFonts w:ascii="SolaimanLipi" w:hAnsi="SolaimanLipi" w:cs="SolaimanLipi"/>
+          <w:position w:val="0"/>
+          <w:sz w:val="24"/>
+          <w:sz w:val="24"/>
+          <w:sz w:val="24"/>
+          <w:vertAlign w:val="baseline"/>
+        </w:rPr>
+        <w:t>একটি ধ্রুবক। ১৬৬২ সালে রবার্ট বয়েল দেখান</w:t>
+      </w:r>
+      <w:r>
+        <w:rPr>
+          <w:rFonts w:cs="SolaimanLipi" w:ascii="SolaimanLipi" w:hAnsi="SolaimanLipi"/>
+          <w:position w:val="0"/>
+          <w:sz w:val="24"/>
+          <w:sz w:val="24"/>
+          <w:vertAlign w:val="baseline"/>
+        </w:rPr>
+        <w:t xml:space="preserve">, </w:t>
+      </w:r>
+      <w:r>
+        <w:rPr>
+          <w:rFonts w:ascii="SolaimanLipi" w:hAnsi="SolaimanLipi" w:cs="SolaimanLipi"/>
+          <w:position w:val="0"/>
+          <w:sz w:val="24"/>
+          <w:sz w:val="24"/>
+          <w:sz w:val="24"/>
+          <w:vertAlign w:val="baseline"/>
+        </w:rPr>
+        <w:t xml:space="preserve">আবদ্ধ পাত্রের গ্যাসে বাইরে থেকে চাপ দিলে ভেতরে চাপ বাড়বে। মজার ব্যাপার হলো চাপ </w:t>
+      </w:r>
+      <w:r>
+        <w:rPr>
+          <w:rFonts w:cs="SolaimanLipi" w:ascii="SolaimanLipi" w:hAnsi="SolaimanLipi"/>
+          <w:position w:val="0"/>
+          <w:sz w:val="24"/>
+          <w:sz w:val="24"/>
+          <w:vertAlign w:val="baseline"/>
+        </w:rPr>
+        <w:t xml:space="preserve">p </w:t>
+      </w:r>
+      <w:r>
+        <w:rPr>
+          <w:rFonts w:ascii="SolaimanLipi" w:hAnsi="SolaimanLipi" w:cs="SolaimanLipi"/>
+          <w:position w:val="0"/>
+          <w:sz w:val="24"/>
+          <w:sz w:val="24"/>
+          <w:sz w:val="24"/>
+          <w:vertAlign w:val="baseline"/>
+        </w:rPr>
+        <w:t xml:space="preserve">ও আয়তন </w:t>
+      </w:r>
+      <w:r>
+        <w:rPr>
+          <w:rFonts w:cs="SolaimanLipi" w:ascii="SolaimanLipi" w:hAnsi="SolaimanLipi"/>
+          <w:position w:val="0"/>
+          <w:sz w:val="24"/>
+          <w:sz w:val="24"/>
+          <w:vertAlign w:val="baseline"/>
+        </w:rPr>
+        <w:t>v-</w:t>
+      </w:r>
+      <w:r>
+        <w:rPr>
+          <w:rFonts w:ascii="SolaimanLipi" w:hAnsi="SolaimanLipi" w:cs="SolaimanLipi"/>
+          <w:position w:val="0"/>
+          <w:sz w:val="24"/>
+          <w:sz w:val="24"/>
+          <w:sz w:val="24"/>
+          <w:vertAlign w:val="baseline"/>
+        </w:rPr>
+        <w:t xml:space="preserve">এর গুণফল সবসময় ধ্রুব থাকে। </w:t>
+      </w:r>
+      <w:r>
+        <w:rPr>
+          <w:rFonts w:cs="SolaimanLipi" w:ascii="SolaimanLipi" w:hAnsi="SolaimanLipi"/>
+          <w:position w:val="0"/>
+          <w:sz w:val="24"/>
+          <w:sz w:val="24"/>
+          <w:vertAlign w:val="baseline"/>
+        </w:rPr>
+        <w:t xml:space="preserve">pv = k </w:t>
+      </w:r>
+      <w:r>
+        <w:rPr>
+          <w:rFonts w:ascii="SolaimanLipi" w:hAnsi="SolaimanLipi" w:cs="SolaimanLipi"/>
+          <w:position w:val="0"/>
+          <w:sz w:val="24"/>
+          <w:sz w:val="24"/>
+          <w:sz w:val="24"/>
+          <w:vertAlign w:val="baseline"/>
+        </w:rPr>
+        <w:t xml:space="preserve">যেখানে </w:t>
+      </w:r>
+      <w:r>
+        <w:rPr>
+          <w:rFonts w:cs="SolaimanLipi" w:ascii="SolaimanLipi" w:hAnsi="SolaimanLipi"/>
+          <w:position w:val="0"/>
+          <w:sz w:val="24"/>
+          <w:sz w:val="24"/>
+          <w:vertAlign w:val="baseline"/>
+        </w:rPr>
+        <w:t xml:space="preserve">k </w:t>
+      </w:r>
+      <w:r>
+        <w:rPr>
+          <w:rFonts w:ascii="SolaimanLipi" w:hAnsi="SolaimanLipi" w:cs="SolaimanLipi"/>
+          <w:position w:val="0"/>
+          <w:sz w:val="24"/>
+          <w:sz w:val="24"/>
+          <w:sz w:val="24"/>
+          <w:vertAlign w:val="baseline"/>
+        </w:rPr>
+        <w:t xml:space="preserve">ধ্রুবক। ১৬৭৬ সাল। রবার্ট হুক দেখেন স্প্রিংয়ের বল </w:t>
+      </w:r>
+      <w:r>
+        <w:rPr>
+          <w:rFonts w:cs="SolaimanLipi" w:ascii="SolaimanLipi" w:hAnsi="SolaimanLipi"/>
+          <w:position w:val="0"/>
+          <w:sz w:val="24"/>
+          <w:sz w:val="24"/>
+          <w:vertAlign w:val="baseline"/>
+        </w:rPr>
+        <w:t xml:space="preserve">f </w:t>
+      </w:r>
+      <w:r>
+        <w:rPr>
+          <w:rFonts w:ascii="SolaimanLipi" w:hAnsi="SolaimanLipi" w:cs="SolaimanLipi"/>
+          <w:position w:val="0"/>
+          <w:sz w:val="24"/>
+          <w:sz w:val="24"/>
+          <w:sz w:val="24"/>
+          <w:vertAlign w:val="baseline"/>
+        </w:rPr>
+        <w:t xml:space="preserve">পাওয়া যায় ঋণাত্মক ধ্রুবক </w:t>
+      </w:r>
+      <w:r>
+        <w:rPr>
+          <w:rFonts w:cs="SolaimanLipi" w:ascii="SolaimanLipi" w:hAnsi="SolaimanLipi"/>
+          <w:position w:val="0"/>
+          <w:sz w:val="24"/>
+          <w:sz w:val="24"/>
+          <w:vertAlign w:val="baseline"/>
+        </w:rPr>
+        <w:t xml:space="preserve">(-k) </w:t>
+      </w:r>
+      <w:r>
+        <w:rPr>
+          <w:rFonts w:ascii="SolaimanLipi" w:hAnsi="SolaimanLipi" w:cs="SolaimanLipi"/>
+          <w:position w:val="0"/>
+          <w:sz w:val="24"/>
+          <w:sz w:val="24"/>
+          <w:sz w:val="24"/>
+          <w:vertAlign w:val="baseline"/>
+        </w:rPr>
+        <w:t xml:space="preserve">কে দূরত্ব </w:t>
+      </w:r>
+      <w:r>
+        <w:rPr>
+          <w:rFonts w:cs="SolaimanLipi" w:ascii="SolaimanLipi" w:hAnsi="SolaimanLipi"/>
+          <w:position w:val="0"/>
+          <w:sz w:val="24"/>
+          <w:sz w:val="24"/>
+          <w:vertAlign w:val="baseline"/>
+        </w:rPr>
+        <w:t xml:space="preserve">x </w:t>
+      </w:r>
+      <w:r>
+        <w:rPr>
+          <w:rFonts w:ascii="SolaimanLipi" w:hAnsi="SolaimanLipi" w:cs="SolaimanLipi"/>
+          <w:position w:val="0"/>
+          <w:sz w:val="24"/>
+          <w:sz w:val="24"/>
+          <w:sz w:val="24"/>
+          <w:vertAlign w:val="baseline"/>
+        </w:rPr>
+        <w:t xml:space="preserve">দিয়ে গুণ করে। মানে </w:t>
+      </w:r>
+      <w:r>
+        <w:rPr>
+          <w:rFonts w:cs="SolaimanLipi" w:ascii="SolaimanLipi" w:hAnsi="SolaimanLipi"/>
+          <w:position w:val="0"/>
+          <w:sz w:val="24"/>
+          <w:sz w:val="24"/>
+          <w:vertAlign w:val="baseline"/>
+        </w:rPr>
+        <w:t xml:space="preserve">f = -kx, </w:t>
+      </w:r>
+      <w:r>
+        <w:rPr>
+          <w:rFonts w:ascii="SolaimanLipi" w:hAnsi="SolaimanLipi" w:cs="SolaimanLipi"/>
+          <w:position w:val="0"/>
+          <w:sz w:val="24"/>
+          <w:sz w:val="24"/>
+          <w:sz w:val="24"/>
+          <w:vertAlign w:val="baseline"/>
+        </w:rPr>
+        <w:t xml:space="preserve">যেখানে </w:t>
+      </w:r>
+      <w:r>
+        <w:rPr>
+          <w:rFonts w:cs="SolaimanLipi" w:ascii="SolaimanLipi" w:hAnsi="SolaimanLipi"/>
+          <w:position w:val="0"/>
+          <w:sz w:val="24"/>
+          <w:sz w:val="24"/>
+          <w:vertAlign w:val="baseline"/>
+        </w:rPr>
+        <w:t xml:space="preserve">x </w:t>
+      </w:r>
+      <w:r>
+        <w:rPr>
+          <w:rFonts w:ascii="SolaimanLipi" w:hAnsi="SolaimanLipi" w:cs="SolaimanLipi"/>
+          <w:position w:val="0"/>
+          <w:sz w:val="24"/>
+          <w:sz w:val="24"/>
+          <w:sz w:val="24"/>
+          <w:vertAlign w:val="baseline"/>
+        </w:rPr>
+        <w:t>হলো স্প্রিংকে টেনে যতটা বড় করা হলো। প্রথমদিকের এই সমীকরণ</w:t>
+      </w:r>
+      <w:r>
+        <w:rPr>
+          <w:rFonts w:cs="SolaimanLipi" w:ascii="SolaimanLipi" w:hAnsi="SolaimanLipi"/>
+          <w:position w:val="0"/>
+          <w:sz w:val="24"/>
+          <w:sz w:val="24"/>
+          <w:vertAlign w:val="baseline"/>
+        </w:rPr>
+        <w:t>-</w:t>
+      </w:r>
+      <w:r>
+        <w:rPr>
+          <w:rFonts w:ascii="SolaimanLipi" w:hAnsi="SolaimanLipi" w:cs="SolaimanLipi"/>
+          <w:position w:val="0"/>
+          <w:sz w:val="24"/>
+          <w:sz w:val="24"/>
+          <w:sz w:val="24"/>
+          <w:vertAlign w:val="baseline"/>
+        </w:rPr>
+        <w:t xml:space="preserve">সূত্রগুলো সরল সম্পর্ক খুব দারুণভাবে প্রকাশ করা সম্ভব হচ্ছিল। কিন্তু সমীকরণের আছে সীমাবদ্ধতা। এদের অপরিবর্তনীয়তাই এদের সার্বজনীন সূত্র হওয়ার পথে বাধা। </w:t>
+      </w:r>
+    </w:p>
+    <w:p>
+      <w:pPr>
+        <w:pStyle w:val="Normal"/>
+        <w:widowControl/>
+        <w:bidi w:val="0"/>
+        <w:ind w:hanging="0" w:start="0" w:end="0"/>
+        <w:jc w:val="start"/>
+        <w:rPr>
+          <w:rFonts w:ascii="SolaimanLipi" w:hAnsi="SolaimanLipi" w:cs="SolaimanLipi"/>
+          <w:position w:val="0"/>
+          <w:sz w:val="24"/>
+          <w:sz w:val="24"/>
+          <w:vertAlign w:val="baseline"/>
+        </w:rPr>
+      </w:pPr>
+      <w:r>
+        <w:rPr>
+          <w:rFonts w:cs="SolaimanLipi" w:ascii="SolaimanLipi" w:hAnsi="SolaimanLipi"/>
+          <w:position w:val="0"/>
+          <w:sz w:val="24"/>
+          <w:sz w:val="24"/>
+          <w:vertAlign w:val="baseline"/>
+        </w:rPr>
+      </w:r>
+    </w:p>
+    <w:p>
+      <w:pPr>
+        <w:pStyle w:val="Normal"/>
+        <w:widowControl/>
+        <w:bidi w:val="0"/>
+        <w:ind w:hanging="0" w:start="0" w:end="0"/>
+        <w:jc w:val="center"/>
+        <w:rPr/>
+      </w:pPr>
+      <w:r>
+        <w:rPr>
+          <w:rFonts w:ascii="SolaimanLipi" w:hAnsi="SolaimanLipi" w:cs="SolaimanLipi"/>
+          <w:position w:val="0"/>
+          <w:sz w:val="24"/>
+          <w:sz w:val="24"/>
+          <w:sz w:val="24"/>
+          <w:vertAlign w:val="baseline"/>
+        </w:rPr>
+        <w:t>চিত্র ২৭</w:t>
+      </w:r>
+      <w:r>
+        <w:rPr>
+          <w:rFonts w:cs="SolaimanLipi" w:ascii="SolaimanLipi" w:hAnsi="SolaimanLipi"/>
+          <w:position w:val="0"/>
+          <w:sz w:val="24"/>
+          <w:sz w:val="24"/>
+          <w:vertAlign w:val="baseline"/>
+        </w:rPr>
+        <w:t xml:space="preserve">: 2x+1 </w:t>
+      </w:r>
+      <w:r>
+        <w:rPr>
+          <w:rFonts w:ascii="SolaimanLipi" w:hAnsi="SolaimanLipi" w:cs="SolaimanLipi"/>
+          <w:position w:val="0"/>
+          <w:sz w:val="24"/>
+          <w:sz w:val="24"/>
+          <w:sz w:val="24"/>
+          <w:vertAlign w:val="baseline"/>
+        </w:rPr>
+        <w:t xml:space="preserve">রেখা দ্বারা সীমাবদ্ধ ক্ষেত্রের মান পেতে </w:t>
+      </w:r>
+      <w:r>
+        <w:rPr>
+          <w:rFonts w:cs="SolaimanLipi" w:ascii="SolaimanLipi" w:hAnsi="SolaimanLipi"/>
+          <w:position w:val="0"/>
+          <w:sz w:val="24"/>
+          <w:sz w:val="24"/>
+          <w:vertAlign w:val="baseline"/>
+        </w:rPr>
+        <w:t xml:space="preserve">x2 + x + 1 </w:t>
+      </w:r>
+      <w:r>
+        <w:rPr>
+          <w:rFonts w:ascii="SolaimanLipi" w:hAnsi="SolaimanLipi" w:cs="SolaimanLipi"/>
+          <w:position w:val="0"/>
+          <w:sz w:val="24"/>
+          <w:sz w:val="24"/>
+          <w:sz w:val="24"/>
+          <w:vertAlign w:val="baseline"/>
+        </w:rPr>
         <w:t xml:space="preserve">ব্যবহার করতে হবে। </w:t>
       </w:r>
     </w:p>
@@ -5587,7 +6593,413 @@
         </w:rPr>
       </w:pPr>
       <w:r>
+        <w:rPr>
+          <w:rFonts w:cs="SolaimanLipi" w:ascii="SolaimanLipi" w:hAnsi="SolaimanLipi"/>
+          <w:position w:val="0"/>
+          <w:sz w:val="24"/>
+          <w:sz w:val="24"/>
+          <w:vertAlign w:val="baseline"/>
+        </w:rPr>
+      </w:r>
+    </w:p>
+    <w:p>
+      <w:pPr>
+        <w:pStyle w:val="Normal"/>
+        <w:widowControl/>
+        <w:bidi w:val="0"/>
+        <w:ind w:hanging="0" w:start="0" w:end="0"/>
+        <w:jc w:val="start"/>
         <w:rPr/>
+      </w:pPr>
+      <w:r>
+        <w:rPr>
+          <w:rFonts w:ascii="SolaimanLipi" w:hAnsi="SolaimanLipi" w:cs="SolaimanLipi"/>
+          <w:position w:val="0"/>
+          <w:sz w:val="24"/>
+          <w:sz w:val="24"/>
+          <w:sz w:val="24"/>
+          <w:vertAlign w:val="baseline"/>
+        </w:rPr>
+        <w:t>উদাহরণ হিসেবে স্কুলে পড়া একটা বিখ্যাত সমীকরণ দেখা যাক। এটা থেকে দেখা যায়</w:t>
+      </w:r>
+      <w:r>
+        <w:rPr>
+          <w:rFonts w:cs="SolaimanLipi" w:ascii="SolaimanLipi" w:hAnsi="SolaimanLipi"/>
+          <w:position w:val="0"/>
+          <w:sz w:val="24"/>
+          <w:sz w:val="24"/>
+          <w:vertAlign w:val="baseline"/>
+        </w:rPr>
+        <w:t xml:space="preserve">, </w:t>
+      </w:r>
+      <w:r>
+        <w:rPr>
+          <w:rFonts w:ascii="SolaimanLipi" w:hAnsi="SolaimanLipi" w:cs="SolaimanLipi"/>
+          <w:position w:val="0"/>
+          <w:sz w:val="24"/>
+          <w:sz w:val="24"/>
+          <w:sz w:val="24"/>
+          <w:vertAlign w:val="baseline"/>
+        </w:rPr>
+        <w:t xml:space="preserve">একটি নির্দিষ্ট বেগ </w:t>
+      </w:r>
+      <w:r>
+        <w:rPr>
+          <w:rFonts w:cs="SolaimanLipi" w:ascii="SolaimanLipi" w:hAnsi="SolaimanLipi"/>
+          <w:position w:val="0"/>
+          <w:sz w:val="24"/>
+          <w:sz w:val="24"/>
+          <w:vertAlign w:val="baseline"/>
+        </w:rPr>
+        <w:t xml:space="preserve">v </w:t>
+      </w:r>
+      <w:r>
+        <w:rPr>
+          <w:rFonts w:ascii="SolaimanLipi" w:hAnsi="SolaimanLipi" w:cs="SolaimanLipi"/>
+          <w:position w:val="0"/>
+          <w:sz w:val="24"/>
+          <w:sz w:val="24"/>
+          <w:sz w:val="24"/>
+          <w:vertAlign w:val="baseline"/>
+        </w:rPr>
+        <w:t xml:space="preserve">নিয়ে চললে </w:t>
+      </w:r>
+      <w:r>
+        <w:rPr>
+          <w:rFonts w:cs="SolaimanLipi" w:ascii="SolaimanLipi" w:hAnsi="SolaimanLipi"/>
+          <w:position w:val="0"/>
+          <w:sz w:val="24"/>
+          <w:sz w:val="24"/>
+          <w:vertAlign w:val="baseline"/>
+        </w:rPr>
+        <w:t xml:space="preserve">t </w:t>
+      </w:r>
+      <w:r>
+        <w:rPr>
+          <w:rFonts w:ascii="SolaimanLipi" w:hAnsi="SolaimanLipi" w:cs="SolaimanLipi"/>
+          <w:position w:val="0"/>
+          <w:sz w:val="24"/>
+          <w:sz w:val="24"/>
+          <w:sz w:val="24"/>
+          <w:vertAlign w:val="baseline"/>
+        </w:rPr>
+        <w:t xml:space="preserve">সময় পরে কত দূর </w:t>
+      </w:r>
+      <w:r>
+        <w:rPr>
+          <w:rFonts w:cs="SolaimanLipi" w:ascii="SolaimanLipi" w:hAnsi="SolaimanLipi"/>
+          <w:position w:val="0"/>
+          <w:sz w:val="24"/>
+          <w:sz w:val="24"/>
+          <w:vertAlign w:val="baseline"/>
+        </w:rPr>
+        <w:t xml:space="preserve">(x) </w:t>
+      </w:r>
+      <w:r>
+        <w:rPr>
+          <w:rFonts w:ascii="SolaimanLipi" w:hAnsi="SolaimanLipi" w:cs="SolaimanLipi"/>
+          <w:position w:val="0"/>
+          <w:sz w:val="24"/>
+          <w:sz w:val="24"/>
+          <w:sz w:val="24"/>
+          <w:vertAlign w:val="baseline"/>
+        </w:rPr>
+        <w:t xml:space="preserve">পৌঁছতে পারবেন। সে দূরত্বটা হলো </w:t>
+      </w:r>
+      <w:r>
+        <w:rPr>
+          <w:rFonts w:cs="SolaimanLipi" w:ascii="SolaimanLipi" w:hAnsi="SolaimanLipi"/>
+          <w:position w:val="0"/>
+          <w:sz w:val="24"/>
+          <w:sz w:val="24"/>
+          <w:vertAlign w:val="baseline"/>
+        </w:rPr>
+        <w:t>x = vt</w:t>
+      </w:r>
+      <w:r>
+        <w:rPr>
+          <w:rFonts w:ascii="SolaimanLipi" w:hAnsi="SolaimanLipi" w:cs="SolaimanLipi"/>
+          <w:position w:val="0"/>
+          <w:sz w:val="24"/>
+          <w:sz w:val="24"/>
+          <w:sz w:val="24"/>
+          <w:vertAlign w:val="baseline"/>
+        </w:rPr>
+        <w:t>। প্রতি ঘণ্টায় অতিক্রান্ত দূরত্বকে সময় দিয়ে গুণ করলেই পাওয়া যাবে দূরত্ব। এক শহর থেকে আরেক শহরে নির্দিষ্ট বেগে যেতে কত সময় লাগবে তা বের করতে এ সমীকরণ দারুণ কার্যকর। যেমন  ঘণ্টায় ১২০ মাইল বেগে চললে ৬০ মাইল যেতে সময় লাগবে ৩০ মিনিট। কিন্তু বাস্তবে কয়টা জিনিস নির্দিষ্ট বেগে চলে</w:t>
+      </w:r>
+      <w:r>
+        <w:rPr>
+          <w:rFonts w:cs="SolaimanLipi" w:ascii="SolaimanLipi" w:hAnsi="SolaimanLipi"/>
+          <w:position w:val="0"/>
+          <w:sz w:val="24"/>
+          <w:sz w:val="24"/>
+          <w:vertAlign w:val="baseline"/>
+        </w:rPr>
+        <w:t xml:space="preserve">? </w:t>
+      </w:r>
+      <w:r>
+        <w:rPr>
+          <w:rFonts w:ascii="SolaimanLipi" w:hAnsi="SolaimanLipi" w:cs="SolaimanLipi"/>
+          <w:position w:val="0"/>
+          <w:sz w:val="24"/>
+          <w:sz w:val="24"/>
+          <w:sz w:val="24"/>
+          <w:vertAlign w:val="baseline"/>
+        </w:rPr>
+        <w:t xml:space="preserve">উপর থেকে একটি বল এর বেগ ক্রমেই বাড়বে। এক্ষেত্রে </w:t>
+      </w:r>
+      <w:r>
+        <w:rPr>
+          <w:rFonts w:cs="SolaimanLipi" w:ascii="SolaimanLipi" w:hAnsi="SolaimanLipi"/>
+          <w:position w:val="0"/>
+          <w:sz w:val="24"/>
+          <w:sz w:val="24"/>
+          <w:vertAlign w:val="baseline"/>
+        </w:rPr>
+        <w:t xml:space="preserve">x = vt </w:t>
+      </w:r>
+      <w:r>
+        <w:rPr>
+          <w:rFonts w:ascii="SolaimanLipi" w:hAnsi="SolaimanLipi" w:cs="SolaimanLipi"/>
+          <w:position w:val="0"/>
+          <w:sz w:val="24"/>
+          <w:sz w:val="24"/>
+          <w:sz w:val="24"/>
+          <w:vertAlign w:val="baseline"/>
+        </w:rPr>
+        <w:t xml:space="preserve">সূত্র একদম ভুল। </w:t>
+      </w:r>
+      <w:r>
+        <w:rPr>
+          <w:rFonts w:cs="SolaimanLipi" w:ascii="SolaimanLipi" w:hAnsi="SolaimanLipi"/>
+          <w:position w:val="0"/>
+          <w:sz w:val="24"/>
+          <w:sz w:val="24"/>
+          <w:vertAlign w:val="baseline"/>
+        </w:rPr>
+        <w:t>(</w:t>
+      </w:r>
+      <w:r>
+        <w:rPr>
+          <w:rFonts w:ascii="SolaimanLipi" w:hAnsi="SolaimanLipi" w:cs="SolaimanLipi"/>
+          <w:position w:val="0"/>
+          <w:sz w:val="24"/>
+          <w:sz w:val="24"/>
+          <w:sz w:val="24"/>
+          <w:vertAlign w:val="baseline"/>
+        </w:rPr>
+        <w:t>স্থিরাবস্থা থেকে</w:t>
+      </w:r>
+      <w:r>
+        <w:rPr>
+          <w:rFonts w:cs="SolaimanLipi" w:ascii="SolaimanLipi" w:hAnsi="SolaimanLipi"/>
+          <w:position w:val="0"/>
+          <w:sz w:val="24"/>
+          <w:sz w:val="24"/>
+          <w:vertAlign w:val="baseline"/>
+        </w:rPr>
+        <w:t xml:space="preserve">) </w:t>
+      </w:r>
+      <w:r>
+        <w:rPr>
+          <w:rFonts w:ascii="SolaimanLipi" w:hAnsi="SolaimanLipi" w:cs="SolaimanLipi"/>
+          <w:position w:val="0"/>
+          <w:sz w:val="24"/>
+          <w:sz w:val="24"/>
+          <w:sz w:val="24"/>
+          <w:vertAlign w:val="baseline"/>
+        </w:rPr>
+        <w:t xml:space="preserve">পতিত বলের ক্ষেত্রে সূত্র হবে </w:t>
+      </w:r>
+      <w:r>
+        <w:rPr>
+          <w:rFonts w:cs="SolaimanLipi" w:ascii="SolaimanLipi" w:hAnsi="SolaimanLipi"/>
+          <w:position w:val="0"/>
+          <w:sz w:val="24"/>
+          <w:sz w:val="24"/>
+          <w:vertAlign w:val="baseline"/>
+        </w:rPr>
+        <w:t>x = gt</w:t>
+      </w:r>
+      <w:r>
+        <w:rPr>
+          <w:rFonts w:cs="SolaimanLipi" w:ascii="SolaimanLipi" w:hAnsi="SolaimanLipi"/>
+          <w:sz w:val="24"/>
+          <w:vertAlign w:val="superscript"/>
+        </w:rPr>
+        <w:t>2</w:t>
+      </w:r>
+      <w:r>
+        <w:rPr>
+          <w:rFonts w:cs="SolaimanLipi" w:ascii="SolaimanLipi" w:hAnsi="SolaimanLipi"/>
+          <w:position w:val="0"/>
+          <w:sz w:val="24"/>
+          <w:sz w:val="24"/>
+          <w:vertAlign w:val="baseline"/>
+        </w:rPr>
+        <w:t xml:space="preserve">/2, </w:t>
+      </w:r>
+      <w:r>
+        <w:rPr>
+          <w:rFonts w:ascii="SolaimanLipi" w:hAnsi="SolaimanLipi" w:cs="SolaimanLipi"/>
+          <w:position w:val="0"/>
+          <w:sz w:val="24"/>
+          <w:sz w:val="24"/>
+          <w:sz w:val="24"/>
+          <w:vertAlign w:val="baseline"/>
+        </w:rPr>
+        <w:t xml:space="preserve">যেখানে </w:t>
+      </w:r>
+      <w:r>
+        <w:rPr>
+          <w:rFonts w:cs="SolaimanLipi" w:ascii="SolaimanLipi" w:hAnsi="SolaimanLipi"/>
+          <w:position w:val="0"/>
+          <w:sz w:val="24"/>
+          <w:sz w:val="24"/>
+          <w:vertAlign w:val="baseline"/>
+        </w:rPr>
+        <w:t xml:space="preserve">g </w:t>
+      </w:r>
+      <w:r>
+        <w:rPr>
+          <w:rFonts w:ascii="SolaimanLipi" w:hAnsi="SolaimanLipi" w:cs="SolaimanLipi"/>
+          <w:position w:val="0"/>
+          <w:sz w:val="24"/>
+          <w:sz w:val="24"/>
+          <w:sz w:val="24"/>
+          <w:vertAlign w:val="baseline"/>
+        </w:rPr>
+        <w:t xml:space="preserve">হলো মহাকর্ষীয় ত্বরণ। বার বলের ওপর ক্রমেই বেশি বল </w:t>
+      </w:r>
+      <w:r>
+        <w:rPr>
+          <w:rFonts w:cs="SolaimanLipi" w:ascii="SolaimanLipi" w:hAnsi="SolaimanLipi"/>
+          <w:position w:val="0"/>
+          <w:sz w:val="24"/>
+          <w:sz w:val="24"/>
+          <w:vertAlign w:val="baseline"/>
+        </w:rPr>
+        <w:t>(</w:t>
+      </w:r>
+      <w:r>
+        <w:rPr>
+          <w:rFonts w:ascii="SolaimanLipi" w:hAnsi="SolaimanLipi" w:cs="SolaimanLipi"/>
+          <w:position w:val="0"/>
+          <w:sz w:val="24"/>
+          <w:sz w:val="24"/>
+          <w:sz w:val="24"/>
+          <w:vertAlign w:val="baseline"/>
+        </w:rPr>
+        <w:t>এবং সে কারণে ত্বরণ</w:t>
+      </w:r>
+      <w:r>
+        <w:rPr>
+          <w:rFonts w:cs="SolaimanLipi" w:ascii="SolaimanLipi" w:hAnsi="SolaimanLipi"/>
+          <w:position w:val="0"/>
+          <w:sz w:val="24"/>
+          <w:sz w:val="24"/>
+          <w:vertAlign w:val="baseline"/>
+        </w:rPr>
+        <w:t xml:space="preserve">, </w:t>
+      </w:r>
+      <w:r>
+        <w:rPr>
+          <w:rFonts w:ascii="SolaimanLipi" w:hAnsi="SolaimanLipi" w:cs="SolaimanLipi"/>
+          <w:position w:val="0"/>
+          <w:sz w:val="24"/>
+          <w:sz w:val="24"/>
+          <w:sz w:val="24"/>
+          <w:vertAlign w:val="baseline"/>
+        </w:rPr>
+        <w:t>মানে বেগের বৃদ্ধি</w:t>
+      </w:r>
+      <w:r>
+        <w:rPr>
+          <w:rFonts w:cs="SolaimanLipi" w:ascii="SolaimanLipi" w:hAnsi="SolaimanLipi"/>
+          <w:position w:val="0"/>
+          <w:sz w:val="24"/>
+          <w:sz w:val="24"/>
+          <w:vertAlign w:val="baseline"/>
+        </w:rPr>
+        <w:t xml:space="preserve">) </w:t>
+      </w:r>
+      <w:r>
+        <w:rPr>
+          <w:rFonts w:ascii="SolaimanLipi" w:hAnsi="SolaimanLipi" w:cs="SolaimanLipi"/>
+          <w:position w:val="0"/>
+          <w:sz w:val="24"/>
+          <w:sz w:val="24"/>
+          <w:sz w:val="24"/>
+          <w:vertAlign w:val="baseline"/>
+        </w:rPr>
+        <w:t xml:space="preserve">প্রয়োগ করলে </w:t>
+      </w:r>
+      <w:r>
+        <w:rPr>
+          <w:rFonts w:cs="SolaimanLipi" w:ascii="SolaimanLipi" w:hAnsi="SolaimanLipi"/>
+          <w:position w:val="0"/>
+          <w:sz w:val="24"/>
+          <w:sz w:val="24"/>
+          <w:vertAlign w:val="baseline"/>
+        </w:rPr>
+        <w:t xml:space="preserve">x </w:t>
+      </w:r>
+      <w:r>
+        <w:rPr>
+          <w:rFonts w:ascii="SolaimanLipi" w:hAnsi="SolaimanLipi" w:cs="SolaimanLipi"/>
+          <w:position w:val="0"/>
+          <w:sz w:val="24"/>
+          <w:sz w:val="24"/>
+          <w:sz w:val="24"/>
+          <w:vertAlign w:val="baseline"/>
+        </w:rPr>
+        <w:t xml:space="preserve">হবে </w:t>
+      </w:r>
+      <w:r>
+        <w:rPr>
+          <w:rFonts w:cs="SolaimanLipi" w:ascii="SolaimanLipi" w:hAnsi="SolaimanLipi"/>
+          <w:position w:val="0"/>
+          <w:sz w:val="24"/>
+          <w:sz w:val="24"/>
+          <w:vertAlign w:val="baseline"/>
+        </w:rPr>
+        <w:t xml:space="preserve">t3/3 </w:t>
+      </w:r>
+      <w:r>
+        <w:rPr>
+          <w:rFonts w:ascii="SolaimanLipi" w:hAnsi="SolaimanLipi" w:cs="SolaimanLipi"/>
+          <w:position w:val="0"/>
+          <w:sz w:val="24"/>
+          <w:sz w:val="24"/>
+          <w:sz w:val="24"/>
+          <w:vertAlign w:val="baseline"/>
+        </w:rPr>
+        <w:t xml:space="preserve">এর মতো কিছু। বেগকে সময় দিয়ে গুণ করে দূরত্ব পাওয়া সার্বজনীন কোনো সূত্র নয়। সকল ক্ষেত্রে একে প্রয়োগ করা চলে না। </w:t>
+      </w:r>
+    </w:p>
+    <w:p>
+      <w:pPr>
+        <w:pStyle w:val="Normal"/>
+        <w:widowControl/>
+        <w:bidi w:val="0"/>
+        <w:ind w:hanging="0" w:start="0" w:end="0"/>
+        <w:jc w:val="start"/>
+        <w:rPr>
+          <w:rFonts w:ascii="SolaimanLipi" w:hAnsi="SolaimanLipi" w:cs="SolaimanLipi"/>
+          <w:position w:val="0"/>
+          <w:sz w:val="24"/>
+          <w:sz w:val="24"/>
+          <w:vertAlign w:val="baseline"/>
+        </w:rPr>
+      </w:pPr>
+      <w:r>
+        <w:rPr>
+          <w:rFonts w:cs="SolaimanLipi" w:ascii="SolaimanLipi" w:hAnsi="SolaimanLipi"/>
+          <w:position w:val="0"/>
+          <w:sz w:val="24"/>
+          <w:sz w:val="24"/>
+          <w:vertAlign w:val="baseline"/>
+        </w:rPr>
       </w:r>
     </w:p>
     <w:p>
@@ -5608,226 +7020,200 @@
           <w:sz w:val="24"/>
           <w:vertAlign w:val="baseline"/>
         </w:rPr>
-        <w:t xml:space="preserve">নিউটনের ফ্লুক্সোন পদ্ধতি ছিল খুবই সন্দেহজনক। এটা করতে গিয়ে করা হয়েছে একটি অবৈধ গাণিতিক প্রক্রিয়া। কিন্তু এর ছিল বিশাল এক সুবিধা। এ পদ্ধতি বাস্তবে কার্যকর। ফ্লুক্সোন পদ্ধতি সমাধান করেছে স্পর্শকের সমস্যা। সমাধান করেছে ক্ষেত্রফলের সমস্যাও। কোনো কার্ভ বা রেখা দ্বারা আবদ্ধ অংশের ক্ষেত্রফল বের করতে হলে করতে হবে ব্যাবকলনের বিপরীত কাজ। যাকে আমরা বলি যোগজীকরণ। </w:t>
-      </w:r>
-      <w:r>
-        <w:rPr>
-          <w:rFonts w:cs="SolaimanLipi" w:ascii="SolaimanLipi" w:hAnsi="SolaimanLipi"/>
-          <w:position w:val="0"/>
-          <w:sz w:val="24"/>
-          <w:sz w:val="24"/>
-          <w:vertAlign w:val="baseline"/>
-        </w:rPr>
-        <w:t>y=x</w:t>
-      </w:r>
-      <w:r>
-        <w:rPr>
-          <w:rFonts w:cs="SolaimanLipi" w:ascii="SolaimanLipi" w:hAnsi="SolaimanLipi"/>
-          <w:sz w:val="24"/>
-          <w:vertAlign w:val="superscript"/>
-        </w:rPr>
-        <w:t>2</w:t>
-      </w:r>
-      <w:r>
-        <w:rPr>
-          <w:rFonts w:cs="SolaimanLipi" w:ascii="SolaimanLipi" w:hAnsi="SolaimanLipi"/>
-          <w:position w:val="0"/>
-          <w:sz w:val="24"/>
-          <w:sz w:val="24"/>
-          <w:vertAlign w:val="baseline"/>
-        </w:rPr>
-        <w:t xml:space="preserve">+x+1 </w:t>
-      </w:r>
-      <w:r>
-        <w:rPr>
-          <w:rFonts w:ascii="SolaimanLipi" w:hAnsi="SolaimanLipi" w:cs="SolaimanLipi"/>
-          <w:position w:val="0"/>
-          <w:sz w:val="24"/>
-          <w:sz w:val="24"/>
-          <w:sz w:val="24"/>
-          <w:vertAlign w:val="baseline"/>
-        </w:rPr>
-        <w:t xml:space="preserve">কে ব্যাবকলন করলে স্পর্শকের ঢাল </w:t>
-      </w:r>
-      <w:r>
-        <w:rPr>
-          <w:rFonts w:cs="SolaimanLipi" w:ascii="SolaimanLipi" w:hAnsi="SolaimanLipi"/>
-          <w:position w:val="0"/>
-          <w:sz w:val="24"/>
-          <w:sz w:val="24"/>
-          <w:vertAlign w:val="baseline"/>
-        </w:rPr>
-        <w:t xml:space="preserve">2x +1 </w:t>
-      </w:r>
-      <w:r>
-        <w:rPr>
-          <w:rFonts w:ascii="SolaimanLipi" w:hAnsi="SolaimanLipi" w:cs="SolaimanLipi"/>
-          <w:position w:val="0"/>
-          <w:sz w:val="24"/>
-          <w:sz w:val="24"/>
-          <w:sz w:val="24"/>
-          <w:vertAlign w:val="baseline"/>
-        </w:rPr>
-        <w:t xml:space="preserve">পাওয়া যায়। তেমনি </w:t>
-      </w:r>
-      <w:r>
-        <w:rPr>
-          <w:rFonts w:cs="SolaimanLipi" w:ascii="SolaimanLipi" w:hAnsi="SolaimanLipi"/>
-          <w:position w:val="0"/>
-          <w:sz w:val="24"/>
-          <w:sz w:val="24"/>
-          <w:vertAlign w:val="baseline"/>
-        </w:rPr>
-        <w:t xml:space="preserve">2x +1 </w:t>
-      </w:r>
-      <w:r>
-        <w:rPr>
-          <w:rFonts w:ascii="SolaimanLipi" w:hAnsi="SolaimanLipi" w:cs="SolaimanLipi"/>
-          <w:position w:val="0"/>
-          <w:sz w:val="24"/>
-          <w:sz w:val="24"/>
-          <w:sz w:val="24"/>
-          <w:vertAlign w:val="baseline"/>
-        </w:rPr>
-        <w:t xml:space="preserve">কে যোগজীকরণ করলে কার্ভ দ্বারা আবদ্ধ ক্ষেত্রের ক্ষেত্রফলের সূত্র পাওয়া যায়। এ সূত্র হলো </w:t>
-      </w:r>
-      <w:r>
-        <w:rPr>
-          <w:rFonts w:cs="SolaimanLipi" w:ascii="SolaimanLipi" w:hAnsi="SolaimanLipi"/>
-          <w:position w:val="0"/>
-          <w:sz w:val="24"/>
-          <w:sz w:val="24"/>
-          <w:vertAlign w:val="baseline"/>
-        </w:rPr>
-        <w:t>y=x</w:t>
-      </w:r>
-      <w:r>
-        <w:rPr>
-          <w:rFonts w:cs="SolaimanLipi" w:ascii="SolaimanLipi" w:hAnsi="SolaimanLipi"/>
-          <w:sz w:val="24"/>
-          <w:vertAlign w:val="superscript"/>
-        </w:rPr>
-        <w:t>2</w:t>
-      </w:r>
-      <w:r>
-        <w:rPr>
-          <w:rFonts w:cs="SolaimanLipi" w:ascii="SolaimanLipi" w:hAnsi="SolaimanLipi"/>
-          <w:position w:val="0"/>
-          <w:sz w:val="24"/>
-          <w:sz w:val="24"/>
-          <w:vertAlign w:val="baseline"/>
-        </w:rPr>
-        <w:t>+x+1</w:t>
-      </w:r>
-      <w:r>
-        <w:rPr>
-          <w:rFonts w:ascii="SolaimanLipi" w:hAnsi="SolaimanLipi" w:cs="SolaimanLipi"/>
-          <w:position w:val="0"/>
-          <w:sz w:val="24"/>
-          <w:sz w:val="24"/>
-          <w:sz w:val="24"/>
-          <w:vertAlign w:val="baseline"/>
-        </w:rPr>
-        <w:t xml:space="preserve">। দুটি সীমা </w:t>
-      </w:r>
-      <w:r>
-        <w:rPr>
-          <w:rFonts w:cs="SolaimanLipi" w:ascii="SolaimanLipi" w:hAnsi="SolaimanLipi"/>
-          <w:position w:val="0"/>
-          <w:sz w:val="24"/>
-          <w:sz w:val="24"/>
-          <w:vertAlign w:val="baseline"/>
-        </w:rPr>
-        <w:t xml:space="preserve">x = a </w:t>
-      </w:r>
-      <w:r>
-        <w:rPr>
-          <w:rFonts w:ascii="SolaimanLipi" w:hAnsi="SolaimanLipi" w:cs="SolaimanLipi"/>
-          <w:position w:val="0"/>
-          <w:sz w:val="24"/>
-          <w:sz w:val="24"/>
-          <w:sz w:val="24"/>
-          <w:vertAlign w:val="baseline"/>
-        </w:rPr>
-        <w:t xml:space="preserve">এবং </w:t>
-      </w:r>
-      <w:r>
-        <w:rPr>
-          <w:rFonts w:cs="SolaimanLipi" w:ascii="SolaimanLipi" w:hAnsi="SolaimanLipi"/>
-          <w:position w:val="0"/>
-          <w:sz w:val="24"/>
-          <w:sz w:val="24"/>
-          <w:vertAlign w:val="baseline"/>
-        </w:rPr>
-        <w:t xml:space="preserve">x = b </w:t>
-      </w:r>
-      <w:r>
-        <w:rPr>
-          <w:rFonts w:ascii="SolaimanLipi" w:hAnsi="SolaimanLipi" w:cs="SolaimanLipi"/>
-          <w:position w:val="0"/>
-          <w:sz w:val="24"/>
-          <w:sz w:val="24"/>
-          <w:sz w:val="24"/>
-          <w:vertAlign w:val="baseline"/>
-        </w:rPr>
-        <w:t xml:space="preserve">এর মধ্যে কার্ভটির ক্ষেত্রফল হবে </w:t>
-      </w:r>
-      <w:r>
-        <w:rPr>
-          <w:rFonts w:cs="SolaimanLipi" w:ascii="SolaimanLipi" w:hAnsi="SolaimanLipi"/>
-          <w:position w:val="0"/>
-          <w:sz w:val="24"/>
-          <w:sz w:val="24"/>
-          <w:vertAlign w:val="baseline"/>
-        </w:rPr>
-        <w:t>(b</w:t>
-      </w:r>
-      <w:r>
-        <w:rPr>
-          <w:rFonts w:cs="SolaimanLipi" w:ascii="SolaimanLipi" w:hAnsi="SolaimanLipi"/>
-          <w:sz w:val="24"/>
-          <w:vertAlign w:val="superscript"/>
-        </w:rPr>
-        <w:t>2</w:t>
-      </w:r>
-      <w:r>
-        <w:rPr>
-          <w:rFonts w:cs="SolaimanLipi" w:ascii="SolaimanLipi" w:hAnsi="SolaimanLipi"/>
-          <w:position w:val="0"/>
-          <w:sz w:val="24"/>
-          <w:sz w:val="24"/>
-          <w:vertAlign w:val="baseline"/>
-        </w:rPr>
-        <w:t xml:space="preserve"> + b +1) – (a</w:t>
-      </w:r>
-      <w:r>
-        <w:rPr>
-          <w:rFonts w:cs="SolaimanLipi" w:ascii="SolaimanLipi" w:hAnsi="SolaimanLipi"/>
-          <w:sz w:val="24"/>
-          <w:vertAlign w:val="superscript"/>
-        </w:rPr>
-        <w:t>2</w:t>
-      </w:r>
-      <w:r>
-        <w:rPr>
-          <w:rFonts w:cs="SolaimanLipi" w:ascii="SolaimanLipi" w:hAnsi="SolaimanLipi"/>
-          <w:position w:val="0"/>
-          <w:sz w:val="24"/>
-          <w:sz w:val="24"/>
-          <w:vertAlign w:val="baseline"/>
-        </w:rPr>
-        <w:t xml:space="preserve"> + a+1) (</w:t>
-      </w:r>
-      <w:r>
-        <w:rPr>
-          <w:rFonts w:ascii="SolaimanLipi" w:hAnsi="SolaimanLipi" w:cs="SolaimanLipi"/>
-          <w:position w:val="0"/>
-          <w:sz w:val="24"/>
-          <w:sz w:val="24"/>
-          <w:sz w:val="24"/>
-          <w:vertAlign w:val="baseline"/>
-        </w:rPr>
-        <w:t>চিত্র ২৭</w:t>
+        <w:t>নিউটন ক্যালকুলাস দিয়ে এ সূত্রগুলোকে জোড়া দিয়ে এক গুচ্ছ সূত্র বানালেন</w:t>
+      </w:r>
+      <w:r>
+        <w:rPr>
+          <w:rFonts w:cs="SolaimanLipi" w:ascii="SolaimanLipi" w:hAnsi="SolaimanLipi"/>
+          <w:position w:val="0"/>
+          <w:sz w:val="24"/>
+          <w:sz w:val="24"/>
+          <w:vertAlign w:val="baseline"/>
+        </w:rPr>
+        <w:t xml:space="preserve">, </w:t>
+      </w:r>
+      <w:r>
+        <w:rPr>
+          <w:rFonts w:ascii="SolaimanLipi" w:hAnsi="SolaimanLipi" w:cs="SolaimanLipi"/>
+          <w:position w:val="0"/>
+          <w:sz w:val="24"/>
+          <w:sz w:val="24"/>
+          <w:sz w:val="24"/>
+          <w:vertAlign w:val="baseline"/>
+        </w:rPr>
+        <w:t>যেগুলো সকল অবস্থায় ও ক্ষেত্রে কাজ করে। এই প্রথমা বিজ্ঞান সাক্ষাৎ পেল সার্বজনীন সূত্রের। যে সূত্র ছোট ছোট আংশিক সূত্রগুলোর পেছনে থেকে কলকাঠি নাড়ায়। শূন্য ও অসীমের কারণে গণিতবিদরা জানতেন</w:t>
+      </w:r>
+      <w:r>
+        <w:rPr>
+          <w:rFonts w:cs="SolaimanLipi" w:ascii="SolaimanLipi" w:hAnsi="SolaimanLipi"/>
+          <w:position w:val="0"/>
+          <w:sz w:val="24"/>
+          <w:sz w:val="24"/>
+          <w:vertAlign w:val="baseline"/>
+        </w:rPr>
+        <w:t xml:space="preserve">, </w:t>
+      </w:r>
+      <w:r>
+        <w:rPr>
+          <w:rFonts w:ascii="SolaimanLipi" w:hAnsi="SolaimanLipi" w:cs="SolaimanLipi"/>
+          <w:position w:val="0"/>
+          <w:sz w:val="24"/>
+          <w:sz w:val="24"/>
+          <w:sz w:val="24"/>
+          <w:vertAlign w:val="baseline"/>
+        </w:rPr>
+        <w:t>ক্যালকুলাসের গভীরে লুকিয়ে আছে ত্রুটি। তবুও তাঁরা সহজেই নতুন এই হাতিয়ার লুফে নিলেন। সত্য কথা হলো</w:t>
+      </w:r>
+      <w:r>
+        <w:rPr>
+          <w:rFonts w:cs="SolaimanLipi" w:ascii="SolaimanLipi" w:hAnsi="SolaimanLipi"/>
+          <w:position w:val="0"/>
+          <w:sz w:val="24"/>
+          <w:sz w:val="24"/>
+          <w:vertAlign w:val="baseline"/>
+        </w:rPr>
+        <w:t xml:space="preserve">, </w:t>
+      </w:r>
+      <w:r>
+        <w:rPr>
+          <w:rFonts w:ascii="SolaimanLipi" w:hAnsi="SolaimanLipi" w:cs="SolaimanLipi"/>
+          <w:position w:val="0"/>
+          <w:sz w:val="24"/>
+          <w:sz w:val="24"/>
+          <w:sz w:val="24"/>
+          <w:vertAlign w:val="baseline"/>
+        </w:rPr>
+        <w:t>প্রকৃতি সাধারণ সমীকরণের ভাষায় নয়</w:t>
+      </w:r>
+      <w:r>
+        <w:rPr>
+          <w:rFonts w:cs="SolaimanLipi" w:ascii="SolaimanLipi" w:hAnsi="SolaimanLipi"/>
+          <w:position w:val="0"/>
+          <w:sz w:val="24"/>
+          <w:sz w:val="24"/>
+          <w:vertAlign w:val="baseline"/>
+        </w:rPr>
+        <w:t xml:space="preserve">, </w:t>
+      </w:r>
+      <w:r>
+        <w:rPr>
+          <w:rFonts w:ascii="SolaimanLipi" w:hAnsi="SolaimanLipi" w:cs="SolaimanLipi"/>
+          <w:position w:val="0"/>
+          <w:sz w:val="24"/>
+          <w:sz w:val="24"/>
+          <w:sz w:val="24"/>
+          <w:vertAlign w:val="baseline"/>
+        </w:rPr>
+        <w:t xml:space="preserve">কথা বলে অন্তরকীয় সমীকরণের ভাষায়। আর অন্তরকীয় সমীকরণ উপস্থাপন ও সমাধানের হাতিয়ারই হলো ক্যালকুলাস। </w:t>
+      </w:r>
+    </w:p>
+    <w:p>
+      <w:pPr>
+        <w:pStyle w:val="Normal"/>
+        <w:widowControl/>
+        <w:bidi w:val="0"/>
+        <w:ind w:hanging="0" w:start="0" w:end="0"/>
+        <w:jc w:val="start"/>
+        <w:rPr>
+          <w:rFonts w:ascii="SolaimanLipi" w:hAnsi="SolaimanLipi" w:cs="SolaimanLipi"/>
+          <w:position w:val="0"/>
+          <w:sz w:val="24"/>
+          <w:sz w:val="24"/>
+          <w:vertAlign w:val="baseline"/>
+        </w:rPr>
+      </w:pPr>
+      <w:r>
+        <w:rPr>
+          <w:rFonts w:cs="SolaimanLipi" w:ascii="SolaimanLipi" w:hAnsi="SolaimanLipi"/>
+          <w:position w:val="0"/>
+          <w:sz w:val="24"/>
+          <w:sz w:val="24"/>
+          <w:vertAlign w:val="baseline"/>
+        </w:rPr>
+      </w:r>
+    </w:p>
+    <w:p>
+      <w:pPr>
+        <w:pStyle w:val="Normal"/>
+        <w:widowControl/>
+        <w:bidi w:val="0"/>
+        <w:ind w:hanging="0" w:start="0" w:end="0"/>
+        <w:jc w:val="start"/>
+        <w:rPr/>
+      </w:pPr>
+      <w:r>
+        <w:rPr>
+          <w:rFonts w:ascii="SolaimanLipi" w:hAnsi="SolaimanLipi" w:cs="SolaimanLipi"/>
+          <w:position w:val="0"/>
+          <w:sz w:val="24"/>
+          <w:sz w:val="24"/>
+          <w:sz w:val="24"/>
+          <w:vertAlign w:val="baseline"/>
+        </w:rPr>
+        <w:t xml:space="preserve">অন্তরকীয় সমীকরণ আমাদের চেনাজানা আর দশটা সমীকরণের মতো নয়। সাধারণ সমীকরণ হলো যন্ত্রের মতো। এতে একটি সংখ্যা দিলে ফিরিয়ে দেয় আরেকটি সংখ্যা। অন্তরকীয় সমীকরণও যন্ত্রের মতোই। তবে এক্ষেত্রে যন্ত্রের মধ্যে দেওয়া হয় সংখ্যার বদলে সমীকরণ। আর যন্ত্র ফিরিয়ে দেয় আরেকটি সমীকরণ। সমস্যার অবস্থার বিবরণ দেওয়া সমীকরণ দিলে </w:t>
+      </w:r>
+      <w:r>
+        <w:rPr>
+          <w:rFonts w:cs="SolaimanLipi" w:ascii="SolaimanLipi" w:hAnsi="SolaimanLipi"/>
+          <w:position w:val="0"/>
+          <w:sz w:val="24"/>
+          <w:sz w:val="24"/>
+          <w:vertAlign w:val="baseline"/>
+        </w:rPr>
+        <w:t>(</w:t>
+      </w:r>
+      <w:r>
+        <w:rPr>
+          <w:rFonts w:ascii="SolaimanLipi" w:hAnsi="SolaimanLipi" w:cs="SolaimanLipi"/>
+          <w:position w:val="0"/>
+          <w:sz w:val="24"/>
+          <w:sz w:val="24"/>
+          <w:sz w:val="24"/>
+          <w:vertAlign w:val="baseline"/>
+        </w:rPr>
+        <w:t>যেমন বল ধ্রুব বেগে চলছে কিনা বা বলের ওপর কোনো ফোর্স বা বল প্রযুক্ত হলো কিনা</w:t>
+      </w:r>
+      <w:r>
+        <w:rPr>
+          <w:rFonts w:cs="SolaimanLipi" w:ascii="SolaimanLipi" w:hAnsi="SolaimanLipi"/>
+          <w:position w:val="0"/>
+          <w:sz w:val="24"/>
+          <w:sz w:val="24"/>
+          <w:vertAlign w:val="baseline"/>
+        </w:rPr>
+        <w:t xml:space="preserve">) </w:t>
+      </w:r>
+      <w:r>
+        <w:rPr>
+          <w:rFonts w:ascii="SolaimanLipi" w:hAnsi="SolaimanLipi" w:cs="SolaimanLipi"/>
+          <w:position w:val="0"/>
+          <w:sz w:val="24"/>
+          <w:sz w:val="24"/>
+          <w:sz w:val="24"/>
+          <w:vertAlign w:val="baseline"/>
+        </w:rPr>
+        <w:t xml:space="preserve">পাওয়া যাবে কাঙ্ক্ষিত উত্তরের সমীকরণ </w:t>
+      </w:r>
+      <w:r>
+        <w:rPr>
+          <w:rFonts w:cs="SolaimanLipi" w:ascii="SolaimanLipi" w:hAnsi="SolaimanLipi"/>
+          <w:position w:val="0"/>
+          <w:sz w:val="24"/>
+          <w:sz w:val="24"/>
+          <w:vertAlign w:val="baseline"/>
+        </w:rPr>
+        <w:t>(</w:t>
+      </w:r>
+      <w:r>
+        <w:rPr>
+          <w:rFonts w:ascii="SolaimanLipi" w:hAnsi="SolaimanLipi" w:cs="SolaimanLipi"/>
+          <w:position w:val="0"/>
+          <w:sz w:val="24"/>
+          <w:sz w:val="24"/>
+          <w:sz w:val="24"/>
+          <w:vertAlign w:val="baseline"/>
+        </w:rPr>
+        <w:t>বল সরলরেখা বা পরাবৃত্ত পথে চলছে</w:t>
       </w:r>
       <w:r>
         <w:rPr>
@@ -5848,7 +7234,231 @@
           <w:sz w:val="24"/>
           <w:vertAlign w:val="baseline"/>
         </w:rPr>
-        <w:t xml:space="preserve">। </w:t>
+        <w:t>। একটিমাত্র অন্তরকীয় সমীকরণ অগণিতসংখ্যক সমীকরণ</w:t>
+      </w:r>
+      <w:r>
+        <w:rPr>
+          <w:rFonts w:cs="SolaimanLipi" w:ascii="SolaimanLipi" w:hAnsi="SolaimanLipi"/>
+          <w:position w:val="0"/>
+          <w:sz w:val="24"/>
+          <w:sz w:val="24"/>
+          <w:vertAlign w:val="baseline"/>
+        </w:rPr>
+        <w:t>-</w:t>
+      </w:r>
+      <w:r>
+        <w:rPr>
+          <w:rFonts w:ascii="SolaimanLipi" w:hAnsi="SolaimanLipi" w:cs="SolaimanLipi"/>
+          <w:position w:val="0"/>
+          <w:sz w:val="24"/>
+          <w:sz w:val="24"/>
+          <w:sz w:val="24"/>
+          <w:vertAlign w:val="baseline"/>
+        </w:rPr>
+        <w:t>সূত্র নিয়ন্ত্রণ করে। আবার অন্য সমীকরণ</w:t>
+      </w:r>
+      <w:r>
+        <w:rPr>
+          <w:rFonts w:cs="SolaimanLipi" w:ascii="SolaimanLipi" w:hAnsi="SolaimanLipi"/>
+          <w:position w:val="0"/>
+          <w:sz w:val="24"/>
+          <w:sz w:val="24"/>
+          <w:vertAlign w:val="baseline"/>
+        </w:rPr>
+        <w:t>-</w:t>
+      </w:r>
+      <w:r>
+        <w:rPr>
+          <w:rFonts w:ascii="SolaimanLipi" w:hAnsi="SolaimanLipi" w:cs="SolaimanLipi"/>
+          <w:position w:val="0"/>
+          <w:sz w:val="24"/>
+          <w:sz w:val="24"/>
+          <w:sz w:val="24"/>
+          <w:vertAlign w:val="baseline"/>
+        </w:rPr>
+        <w:t xml:space="preserve">সূত্রের মতো এরা কখনও সত্য আবার কখনও মিথ্যা নয়। এরা সর্বদাই সত্য। সার্বজনীন সূত্র। এ যেন প্রকৃতির কলকব্জা পর্যবেক্ষণ। </w:t>
+      </w:r>
+    </w:p>
+    <w:p>
+      <w:pPr>
+        <w:pStyle w:val="Normal"/>
+        <w:widowControl/>
+        <w:bidi w:val="0"/>
+        <w:ind w:hanging="0" w:start="0" w:end="0"/>
+        <w:jc w:val="start"/>
+        <w:rPr>
+          <w:rFonts w:ascii="SolaimanLipi" w:hAnsi="SolaimanLipi" w:cs="SolaimanLipi"/>
+          <w:position w:val="0"/>
+          <w:sz w:val="24"/>
+          <w:sz w:val="24"/>
+          <w:vertAlign w:val="baseline"/>
+        </w:rPr>
+      </w:pPr>
+      <w:r>
+        <w:rPr>
+          <w:rFonts w:cs="SolaimanLipi" w:ascii="SolaimanLipi" w:hAnsi="SolaimanLipi"/>
+          <w:position w:val="0"/>
+          <w:sz w:val="24"/>
+          <w:sz w:val="24"/>
+          <w:vertAlign w:val="baseline"/>
+        </w:rPr>
+      </w:r>
+    </w:p>
+    <w:p>
+      <w:pPr>
+        <w:pStyle w:val="Normal"/>
+        <w:widowControl/>
+        <w:bidi w:val="0"/>
+        <w:ind w:hanging="0" w:start="0" w:end="0"/>
+        <w:jc w:val="start"/>
+        <w:rPr/>
+      </w:pPr>
+      <w:r>
+        <w:rPr>
+          <w:rFonts w:ascii="SolaimanLipi" w:hAnsi="SolaimanLipi" w:cs="SolaimanLipi"/>
+          <w:position w:val="0"/>
+          <w:sz w:val="24"/>
+          <w:sz w:val="24"/>
+          <w:sz w:val="24"/>
+          <w:vertAlign w:val="baseline"/>
+        </w:rPr>
+        <w:t>নিউটনের ফ্লুক্সোন পদ্ধতির ক্যালকুলাস কাজটা করল অবস্থান</w:t>
+      </w:r>
+      <w:r>
+        <w:rPr>
+          <w:rFonts w:cs="SolaimanLipi" w:ascii="SolaimanLipi" w:hAnsi="SolaimanLipi"/>
+          <w:position w:val="0"/>
+          <w:sz w:val="24"/>
+          <w:sz w:val="24"/>
+          <w:vertAlign w:val="baseline"/>
+        </w:rPr>
+        <w:t xml:space="preserve">, </w:t>
+      </w:r>
+      <w:r>
+        <w:rPr>
+          <w:rFonts w:ascii="SolaimanLipi" w:hAnsi="SolaimanLipi" w:cs="SolaimanLipi"/>
+          <w:position w:val="0"/>
+          <w:sz w:val="24"/>
+          <w:sz w:val="24"/>
+          <w:sz w:val="24"/>
+          <w:vertAlign w:val="baseline"/>
+        </w:rPr>
+        <w:t xml:space="preserve">বেগ ও ত্বরণের মতো জিনিসগুলোকে জোড়া দিয়ে। তিনি অবস্থানকে </w:t>
+      </w:r>
+      <w:r>
+        <w:rPr>
+          <w:rFonts w:cs="SolaimanLipi" w:ascii="SolaimanLipi" w:hAnsi="SolaimanLipi"/>
+          <w:position w:val="0"/>
+          <w:sz w:val="24"/>
+          <w:sz w:val="24"/>
+          <w:vertAlign w:val="baseline"/>
+        </w:rPr>
+        <w:t xml:space="preserve">x </w:t>
+      </w:r>
+      <w:r>
+        <w:rPr>
+          <w:rFonts w:ascii="SolaimanLipi" w:hAnsi="SolaimanLipi" w:cs="SolaimanLipi"/>
+          <w:position w:val="0"/>
+          <w:sz w:val="24"/>
+          <w:sz w:val="24"/>
+          <w:sz w:val="24"/>
+          <w:vertAlign w:val="baseline"/>
+        </w:rPr>
+        <w:t xml:space="preserve">চলক দিয়ে প্রকাশ করেই তিনি বুঝলেন বেগ আসলে ফ্লুক্সোন ছাড়া কিছুই নয়। এই ফ্লুক্সোনকেই আধুনিক গণিতে </w:t>
+      </w:r>
+      <w:r>
+        <w:rPr>
+          <w:rFonts w:cs="SolaimanLipi" w:ascii="SolaimanLipi" w:hAnsi="SolaimanLipi"/>
+          <w:position w:val="0"/>
+          <w:sz w:val="24"/>
+          <w:sz w:val="24"/>
+          <w:vertAlign w:val="baseline"/>
+        </w:rPr>
+        <w:t xml:space="preserve">x </w:t>
+      </w:r>
+      <w:r>
+        <w:rPr>
+          <w:rFonts w:ascii="SolaimanLipi" w:hAnsi="SolaimanLipi" w:cs="SolaimanLipi"/>
+          <w:position w:val="0"/>
+          <w:sz w:val="24"/>
+          <w:sz w:val="24"/>
+          <w:sz w:val="24"/>
+          <w:vertAlign w:val="baseline"/>
+        </w:rPr>
+        <w:t xml:space="preserve">এর ডেরিভেটিভ বা অন্তরক </w:t>
+      </w:r>
+      <w:r>
+        <w:rPr>
+          <w:rFonts w:cs="SolaimanLipi" w:ascii="SolaimanLipi" w:hAnsi="SolaimanLipi"/>
+          <w:position w:val="0"/>
+          <w:sz w:val="24"/>
+          <w:sz w:val="24"/>
+          <w:vertAlign w:val="baseline"/>
+        </w:rPr>
+        <w:t xml:space="preserve">(ẋ) </w:t>
+      </w:r>
+      <w:r>
+        <w:rPr>
+          <w:rFonts w:ascii="SolaimanLipi" w:hAnsi="SolaimanLipi" w:cs="SolaimanLipi"/>
+          <w:position w:val="0"/>
+          <w:sz w:val="24"/>
+          <w:sz w:val="24"/>
+          <w:sz w:val="24"/>
+          <w:vertAlign w:val="baseline"/>
+        </w:rPr>
+        <w:t xml:space="preserve">বলে। আর ত্বরণ </w:t>
+      </w:r>
+      <w:r>
+        <w:rPr>
+          <w:rFonts w:cs="SolaimanLipi" w:ascii="SolaimanLipi" w:hAnsi="SolaimanLipi"/>
+          <w:position w:val="0"/>
+          <w:sz w:val="24"/>
+          <w:sz w:val="24"/>
+          <w:vertAlign w:val="baseline"/>
+        </w:rPr>
+        <w:t>(ẍ)</w:t>
+      </w:r>
+      <w:r>
+        <w:rPr>
+          <w:rFonts w:cs="SolaimanLipi" w:ascii="SolaimanLipi" w:hAnsi="SolaimanLipi"/>
+          <w:position w:val="0"/>
+          <w:sz w:val="24"/>
+          <w:sz w:val="24"/>
+          <w:vertAlign w:val="baseline"/>
+        </w:rPr>
+        <w:t xml:space="preserve"> </w:t>
+      </w:r>
+      <w:r>
+        <w:rPr>
+          <w:rFonts w:ascii="SolaimanLipi" w:hAnsi="SolaimanLipi" w:cs="SolaimanLipi"/>
+          <w:position w:val="0"/>
+          <w:sz w:val="24"/>
+          <w:sz w:val="24"/>
+          <w:sz w:val="24"/>
+          <w:vertAlign w:val="baseline"/>
+        </w:rPr>
+        <w:t xml:space="preserve">বেগের </w:t>
+      </w:r>
+      <w:r>
+        <w:rPr>
+          <w:rFonts w:cs="SolaimanLipi" w:ascii="SolaimanLipi" w:hAnsi="SolaimanLipi"/>
+          <w:position w:val="0"/>
+          <w:sz w:val="24"/>
+          <w:sz w:val="24"/>
+          <w:vertAlign w:val="baseline"/>
+        </w:rPr>
+        <w:t xml:space="preserve">(ẋ) </w:t>
+      </w:r>
+      <w:r>
+        <w:rPr>
+          <w:rFonts w:ascii="SolaimanLipi" w:hAnsi="SolaimanLipi" w:cs="SolaimanLipi"/>
+          <w:position w:val="0"/>
+          <w:sz w:val="24"/>
+          <w:sz w:val="24"/>
+          <w:sz w:val="24"/>
+          <w:vertAlign w:val="baseline"/>
+        </w:rPr>
+        <w:t xml:space="preserve">অন্তরক  ছাড়া আর কিছুই নয়। অবস্থান থেকে বেগ ও সেখান থেকে ত্বরণে যাওয়া আর আবার উল্টো দিকে ফিরে আসার জন্য অন্তরীকরণ </w:t>
       </w:r>
       <w:r>
         <w:rPr>
@@ -5869,35 +7479,80 @@
           <w:sz w:val="24"/>
           <w:vertAlign w:val="baseline"/>
         </w:rPr>
-        <w:t xml:space="preserve">সঠিক করে বললে সূত্রটা আসলে </w:t>
-      </w:r>
-      <w:r>
-        <w:rPr>
-          <w:rFonts w:cs="SolaimanLipi" w:ascii="SolaimanLipi" w:hAnsi="SolaimanLipi"/>
-          <w:position w:val="0"/>
-          <w:sz w:val="24"/>
-          <w:sz w:val="24"/>
-          <w:vertAlign w:val="baseline"/>
-        </w:rPr>
-        <w:t>y = x</w:t>
-      </w:r>
-      <w:r>
-        <w:rPr>
-          <w:rFonts w:cs="SolaimanLipi" w:ascii="SolaimanLipi" w:hAnsi="SolaimanLipi"/>
-          <w:sz w:val="24"/>
-          <w:vertAlign w:val="superscript"/>
-        </w:rPr>
-        <w:t>2</w:t>
-      </w:r>
-      <w:r>
-        <w:rPr>
-          <w:rFonts w:cs="SolaimanLipi" w:ascii="SolaimanLipi" w:hAnsi="SolaimanLipi"/>
-          <w:position w:val="0"/>
-          <w:sz w:val="24"/>
-          <w:sz w:val="24"/>
-          <w:vertAlign w:val="baseline"/>
-        </w:rPr>
-        <w:t xml:space="preserve"> + x + c), </w:t>
+        <w:t>ডট বাড়ানো</w:t>
+      </w:r>
+      <w:r>
+        <w:rPr>
+          <w:rFonts w:cs="SolaimanLipi" w:ascii="SolaimanLipi" w:hAnsi="SolaimanLipi"/>
+          <w:position w:val="0"/>
+          <w:sz w:val="24"/>
+          <w:sz w:val="24"/>
+          <w:vertAlign w:val="baseline"/>
+        </w:rPr>
+        <w:t xml:space="preserve">) </w:t>
+      </w:r>
+      <w:r>
+        <w:rPr>
+          <w:rFonts w:ascii="SolaimanLipi" w:hAnsi="SolaimanLipi" w:cs="SolaimanLipi"/>
+          <w:position w:val="0"/>
+          <w:sz w:val="24"/>
+          <w:sz w:val="24"/>
+          <w:sz w:val="24"/>
+          <w:vertAlign w:val="baseline"/>
+        </w:rPr>
+        <w:t xml:space="preserve">ও যোগজীকরণ </w:t>
+      </w:r>
+      <w:r>
+        <w:rPr>
+          <w:rFonts w:cs="SolaimanLipi" w:ascii="SolaimanLipi" w:hAnsi="SolaimanLipi"/>
+          <w:position w:val="0"/>
+          <w:sz w:val="24"/>
+          <w:sz w:val="24"/>
+          <w:vertAlign w:val="baseline"/>
+        </w:rPr>
+        <w:t>(</w:t>
+      </w:r>
+      <w:r>
+        <w:rPr>
+          <w:rFonts w:ascii="SolaimanLipi" w:hAnsi="SolaimanLipi" w:cs="SolaimanLipi"/>
+          <w:position w:val="0"/>
+          <w:sz w:val="24"/>
+          <w:sz w:val="24"/>
+          <w:sz w:val="24"/>
+          <w:vertAlign w:val="baseline"/>
+        </w:rPr>
+        <w:t>ডট কমানো</w:t>
+      </w:r>
+      <w:r>
+        <w:rPr>
+          <w:rFonts w:cs="SolaimanLipi" w:ascii="SolaimanLipi" w:hAnsi="SolaimanLipi"/>
+          <w:position w:val="0"/>
+          <w:sz w:val="24"/>
+          <w:sz w:val="24"/>
+          <w:vertAlign w:val="baseline"/>
+        </w:rPr>
+        <w:t xml:space="preserve">) </w:t>
+      </w:r>
+      <w:r>
+        <w:rPr>
+          <w:rFonts w:ascii="SolaimanLipi" w:hAnsi="SolaimanLipi" w:cs="SolaimanLipi"/>
+          <w:position w:val="0"/>
+          <w:sz w:val="24"/>
+          <w:sz w:val="24"/>
+          <w:sz w:val="24"/>
+          <w:vertAlign w:val="baseline"/>
+        </w:rPr>
+        <w:t xml:space="preserve">করে যেতে হবে। এই চিহ্ন দিয়েই নিউটন একটিমাত্র সরল অন্তরকীয় সমীকরণের মাধ্যমে মহাবিশ্বের সব বস্তুর গতি প্রকাশ করে ফেলেন। সমীকরণটা হলো </w:t>
+      </w:r>
+      <w:r>
+        <w:rPr>
+          <w:rFonts w:cs="SolaimanLipi" w:ascii="SolaimanLipi" w:hAnsi="SolaimanLipi"/>
+          <w:position w:val="0"/>
+          <w:sz w:val="24"/>
+          <w:sz w:val="24"/>
+          <w:vertAlign w:val="baseline"/>
+        </w:rPr>
+        <w:t xml:space="preserve">F = mẍ, </w:t>
       </w:r>
       <w:r>
         <w:rPr>
@@ -5918,217 +7573,80 @@
           <w:sz w:val="24"/>
           <w:vertAlign w:val="baseline"/>
         </w:rPr>
-        <w:t xml:space="preserve">c </w:t>
-      </w:r>
-      <w:r>
-        <w:rPr>
-          <w:rFonts w:ascii="SolaimanLipi" w:hAnsi="SolaimanLipi" w:cs="SolaimanLipi"/>
-          <w:position w:val="0"/>
-          <w:sz w:val="24"/>
-          <w:sz w:val="24"/>
-          <w:sz w:val="24"/>
-          <w:vertAlign w:val="baseline"/>
-        </w:rPr>
-        <w:t xml:space="preserve">একটি ইচ্ছামূলক ধ্রুবক। ব্যাবকলনের মাধ্যমে তথ্য হারিয়ে যায়। আর তাই যোগজীকরণ একদম নিখুঁত ফল দিতে পারে না। তা পেতে হলে দুটি সীমার </w:t>
-      </w:r>
-      <w:r>
-        <w:rPr>
-          <w:rFonts w:cs="SolaimanLipi" w:ascii="SolaimanLipi" w:hAnsi="SolaimanLipi"/>
-          <w:position w:val="0"/>
-          <w:sz w:val="24"/>
-          <w:sz w:val="24"/>
-          <w:vertAlign w:val="baseline"/>
-        </w:rPr>
-        <w:t xml:space="preserve">(a, b) </w:t>
-      </w:r>
-      <w:r>
-        <w:rPr>
-          <w:rFonts w:ascii="SolaimanLipi" w:hAnsi="SolaimanLipi" w:cs="SolaimanLipi"/>
-          <w:position w:val="0"/>
-          <w:sz w:val="24"/>
-          <w:sz w:val="24"/>
-          <w:sz w:val="24"/>
-          <w:vertAlign w:val="baseline"/>
-        </w:rPr>
-        <w:t>মান দিয়ে দিতে হবে।</w:t>
-      </w:r>
-      <w:r>
-        <w:rPr>
-          <w:rFonts w:cs="SolaimanLipi" w:ascii="SolaimanLipi" w:hAnsi="SolaimanLipi"/>
-          <w:position w:val="0"/>
-          <w:sz w:val="24"/>
-          <w:sz w:val="24"/>
-          <w:vertAlign w:val="baseline"/>
-        </w:rPr>
-        <w:t xml:space="preserve">) </w:t>
-      </w:r>
-    </w:p>
-    <w:p>
-      <w:pPr>
-        <w:pStyle w:val="Normal"/>
-        <w:widowControl/>
-        <w:bidi w:val="0"/>
-        <w:ind w:hanging="0" w:start="0" w:end="0"/>
-        <w:jc w:val="start"/>
-        <w:rPr>
-          <w:rFonts w:ascii="SolaimanLipi" w:hAnsi="SolaimanLipi" w:cs="SolaimanLipi"/>
-          <w:position w:val="0"/>
-          <w:sz w:val="24"/>
-          <w:sz w:val="24"/>
-          <w:vertAlign w:val="baseline"/>
-        </w:rPr>
-      </w:pPr>
-      <w:r>
-        <w:rPr/>
-      </w:r>
-    </w:p>
-    <w:p>
-      <w:pPr>
-        <w:pStyle w:val="Normal"/>
-        <w:widowControl/>
-        <w:bidi w:val="0"/>
-        <w:ind w:hanging="0" w:start="0" w:end="0"/>
-        <w:jc w:val="start"/>
-        <w:rPr/>
-      </w:pPr>
-      <w:r>
-        <w:rPr>
-          <w:rFonts w:ascii="SolaimanLipi" w:hAnsi="SolaimanLipi" w:cs="SolaimanLipi"/>
-          <w:position w:val="0"/>
-          <w:sz w:val="24"/>
-          <w:sz w:val="24"/>
-          <w:sz w:val="24"/>
-          <w:vertAlign w:val="baseline"/>
-        </w:rPr>
-        <w:t>ক্যালকুলাস হলো দুটি উপকরণের সমাবেশ। যোগজীকরণ ও অন্তরীকরণ। হ্যাঁ</w:t>
-      </w:r>
-      <w:r>
-        <w:rPr>
-          <w:rFonts w:cs="SolaimanLipi" w:ascii="SolaimanLipi" w:hAnsi="SolaimanLipi"/>
-          <w:position w:val="0"/>
-          <w:sz w:val="24"/>
-          <w:sz w:val="24"/>
-          <w:vertAlign w:val="baseline"/>
-        </w:rPr>
-        <w:t xml:space="preserve">, </w:t>
-      </w:r>
-      <w:r>
-        <w:rPr>
-          <w:rFonts w:ascii="SolaimanLipi" w:hAnsi="SolaimanLipi" w:cs="SolaimanLipi"/>
-          <w:position w:val="0"/>
-          <w:sz w:val="24"/>
-          <w:sz w:val="24"/>
-          <w:sz w:val="24"/>
-          <w:vertAlign w:val="baseline"/>
-        </w:rPr>
-        <w:t xml:space="preserve">শূন্য ও অসীম নিয়ে খেলতে গিয়ে নিউটন গণিতের কিছু নিয়ম ভেঙেছেন। কিন্তু ক্যালকুলাস ছিল মারাত্মক শক্তিশালী। কোনো গণিতবিদ একে উপেক্ষা করতে পারলেন না। </w:t>
-      </w:r>
-    </w:p>
-    <w:p>
-      <w:pPr>
-        <w:pStyle w:val="Normal"/>
-        <w:widowControl/>
-        <w:bidi w:val="0"/>
-        <w:ind w:hanging="0" w:start="0" w:end="0"/>
-        <w:jc w:val="start"/>
-        <w:rPr>
-          <w:rFonts w:ascii="SolaimanLipi" w:hAnsi="SolaimanLipi" w:cs="SolaimanLipi"/>
-          <w:position w:val="0"/>
-          <w:sz w:val="24"/>
-          <w:sz w:val="24"/>
-          <w:vertAlign w:val="baseline"/>
-        </w:rPr>
-      </w:pPr>
-      <w:r>
-        <w:rPr/>
-      </w:r>
-    </w:p>
-    <w:p>
-      <w:pPr>
-        <w:pStyle w:val="Normal"/>
-        <w:widowControl/>
-        <w:bidi w:val="0"/>
-        <w:ind w:hanging="0" w:start="0" w:end="0"/>
-        <w:jc w:val="start"/>
-        <w:rPr/>
-      </w:pPr>
-      <w:r>
-        <w:rPr>
-          <w:rFonts w:ascii="SolaimanLipi" w:hAnsi="SolaimanLipi" w:cs="SolaimanLipi"/>
-          <w:position w:val="0"/>
-          <w:sz w:val="24"/>
-          <w:sz w:val="24"/>
-          <w:sz w:val="24"/>
-          <w:vertAlign w:val="baseline"/>
-        </w:rPr>
-        <w:t>প্রকৃতি কথা বলে সমীকরণ দিয়ে। অদ্ভুত এক কাকতালীয় ব্যাপার। গণিতের নিয়ম তৈরি হয়েছিল ভেড়া গুনতে আর জমির পরিমাপ করতে গিয়ে। আবার এই নিয়মগুলো দিয়েই চলে মহাবিশ্বের কাজ। প্রাকৃতিক সূত্রের প্রকাশ পায় গাণিতিক সমীকরণের মাধ্যমে। আর সমীকরণ এক অর্থে একটি যন্ত্র। যাতে একটি সংখ্যা দিলে আরেকটি সংখ্যা পাওয়া যাবে। প্রাচীনকালেও মানুষ সমীকরণের কিছু নিয়ম জানত। যেমন লিভার বা চাপযন্ত্রের সূত্র। তবে বৈজ্ঞানিক বিপ্লবের সূচনা হলে একের পর সূত্রের আবির্ভাব হতে থাকল। কেপলারের তৃতীয় সূত্রের কথাই ধরুন। এ থেকে জানা যায়</w:t>
-      </w:r>
-      <w:r>
-        <w:rPr>
-          <w:rFonts w:cs="SolaimanLipi" w:ascii="SolaimanLipi" w:hAnsi="SolaimanLipi"/>
-          <w:position w:val="0"/>
-          <w:sz w:val="24"/>
-          <w:sz w:val="24"/>
-          <w:vertAlign w:val="baseline"/>
-        </w:rPr>
-        <w:t xml:space="preserve">, </w:t>
-      </w:r>
-      <w:r>
-        <w:rPr>
-          <w:rFonts w:ascii="SolaimanLipi" w:hAnsi="SolaimanLipi" w:cs="SolaimanLipi"/>
-          <w:position w:val="0"/>
-          <w:sz w:val="24"/>
-          <w:sz w:val="24"/>
-          <w:sz w:val="24"/>
-          <w:vertAlign w:val="baseline"/>
-        </w:rPr>
-        <w:t xml:space="preserve">গ্রহরা কক্ষপথে পুরো ঘুরে আসতে কত সময় লাগবে। এ সময়টা হলো </w:t>
-      </w:r>
-      <w:r>
-        <w:rPr>
-          <w:rFonts w:cs="SolaimanLipi" w:ascii="SolaimanLipi" w:hAnsi="SolaimanLipi"/>
-          <w:position w:val="0"/>
-          <w:sz w:val="24"/>
-          <w:sz w:val="24"/>
-          <w:vertAlign w:val="baseline"/>
-        </w:rPr>
-        <w:t>r</w:t>
-      </w:r>
-      <w:r>
-        <w:rPr>
-          <w:rFonts w:cs="SolaimanLipi" w:ascii="SolaimanLipi" w:hAnsi="SolaimanLipi"/>
-          <w:sz w:val="24"/>
-          <w:vertAlign w:val="superscript"/>
-        </w:rPr>
-        <w:t>3</w:t>
-      </w:r>
-      <w:r>
-        <w:rPr>
-          <w:rFonts w:cs="SolaimanLipi" w:ascii="SolaimanLipi" w:hAnsi="SolaimanLipi"/>
-          <w:position w:val="0"/>
-          <w:sz w:val="24"/>
-          <w:sz w:val="24"/>
-          <w:vertAlign w:val="baseline"/>
-        </w:rPr>
-        <w:t>/t</w:t>
-      </w:r>
-      <w:r>
-        <w:rPr>
-          <w:rFonts w:cs="SolaimanLipi" w:ascii="SolaimanLipi" w:hAnsi="SolaimanLipi"/>
-          <w:sz w:val="24"/>
-          <w:vertAlign w:val="superscript"/>
-        </w:rPr>
-        <w:t>2</w:t>
-      </w:r>
-      <w:r>
-        <w:rPr>
-          <w:rFonts w:cs="SolaimanLipi" w:ascii="SolaimanLipi" w:hAnsi="SolaimanLipi"/>
-          <w:position w:val="0"/>
-          <w:sz w:val="24"/>
-          <w:sz w:val="24"/>
-          <w:vertAlign w:val="baseline"/>
-        </w:rPr>
-        <w:t xml:space="preserve"> = k, </w:t>
+        <w:t xml:space="preserve">F </w:t>
+      </w:r>
+      <w:r>
+        <w:rPr>
+          <w:rFonts w:ascii="SolaimanLipi" w:hAnsi="SolaimanLipi" w:cs="SolaimanLipi"/>
+          <w:position w:val="0"/>
+          <w:sz w:val="24"/>
+          <w:sz w:val="24"/>
+          <w:sz w:val="24"/>
+          <w:vertAlign w:val="baseline"/>
+        </w:rPr>
+        <w:t xml:space="preserve">হলো বস্তুর ওপর প্রযুক্ত বল আর </w:t>
+      </w:r>
+      <w:r>
+        <w:rPr>
+          <w:rFonts w:cs="SolaimanLipi" w:ascii="SolaimanLipi" w:hAnsi="SolaimanLipi"/>
+          <w:position w:val="0"/>
+          <w:sz w:val="24"/>
+          <w:sz w:val="24"/>
+          <w:vertAlign w:val="baseline"/>
+        </w:rPr>
+        <w:t xml:space="preserve">m </w:t>
+      </w:r>
+      <w:r>
+        <w:rPr>
+          <w:rFonts w:ascii="SolaimanLipi" w:hAnsi="SolaimanLipi" w:cs="SolaimanLipi"/>
+          <w:position w:val="0"/>
+          <w:sz w:val="24"/>
+          <w:sz w:val="24"/>
+          <w:sz w:val="24"/>
+          <w:vertAlign w:val="baseline"/>
+        </w:rPr>
+        <w:t xml:space="preserve">সে বস্তুর ভর। </w:t>
+      </w:r>
+      <w:r>
+        <w:rPr>
+          <w:rFonts w:cs="SolaimanLipi" w:ascii="SolaimanLipi" w:hAnsi="SolaimanLipi"/>
+          <w:position w:val="0"/>
+          <w:sz w:val="24"/>
+          <w:sz w:val="24"/>
+          <w:vertAlign w:val="baseline"/>
+        </w:rPr>
+        <w:t>(</w:t>
+      </w:r>
+      <w:r>
+        <w:rPr>
+          <w:rFonts w:ascii="SolaimanLipi" w:hAnsi="SolaimanLipi" w:cs="SolaimanLipi"/>
+          <w:position w:val="0"/>
+          <w:sz w:val="24"/>
+          <w:sz w:val="24"/>
+          <w:sz w:val="24"/>
+          <w:vertAlign w:val="baseline"/>
+        </w:rPr>
+        <w:t xml:space="preserve">অবশ্য এটা সে অর্থে সার্বজনীন কোনো সূত্র নয়। বস্তুর ভর ধ্রুব থাকলেই কেবল এটা সত্য। নিউটনের সূত্র আরও সাধারণ সংস্করণ হলো </w:t>
+      </w:r>
+      <w:r>
+        <w:rPr>
+          <w:rFonts w:cs="SolaimanLipi" w:ascii="SolaimanLipi" w:hAnsi="SolaimanLipi"/>
+          <w:position w:val="0"/>
+          <w:sz w:val="24"/>
+          <w:sz w:val="24"/>
+          <w:vertAlign w:val="baseline"/>
+        </w:rPr>
+        <w:t xml:space="preserve">F = </w:t>
+      </w:r>
+      <w:r>
+        <w:rPr>
+          <w:rFonts w:cs="SolaimanLipi" w:ascii="SolaimanLipi" w:hAnsi="SolaimanLipi"/>
+          <w:position w:val="0"/>
+          <w:sz w:val="24"/>
+          <w:sz w:val="24"/>
+          <w:vertAlign w:val="baseline"/>
+        </w:rPr>
+        <w:t xml:space="preserve">ṗ, </w:t>
       </w:r>
       <w:r>
         <w:rPr>
@@ -6149,111 +7667,6 @@
           <w:sz w:val="24"/>
           <w:vertAlign w:val="baseline"/>
         </w:rPr>
-        <w:t xml:space="preserve">t </w:t>
-      </w:r>
-      <w:r>
-        <w:rPr>
-          <w:rFonts w:ascii="SolaimanLipi" w:hAnsi="SolaimanLipi" w:cs="SolaimanLipi"/>
-          <w:position w:val="0"/>
-          <w:sz w:val="24"/>
-          <w:sz w:val="24"/>
-          <w:sz w:val="24"/>
-          <w:vertAlign w:val="baseline"/>
-        </w:rPr>
-        <w:t>হলো সময়</w:t>
-      </w:r>
-      <w:r>
-        <w:rPr>
-          <w:rFonts w:cs="SolaimanLipi" w:ascii="SolaimanLipi" w:hAnsi="SolaimanLipi"/>
-          <w:position w:val="0"/>
-          <w:sz w:val="24"/>
-          <w:sz w:val="24"/>
-          <w:vertAlign w:val="baseline"/>
-        </w:rPr>
-        <w:t xml:space="preserve">, </w:t>
-      </w:r>
-      <w:r>
-        <w:rPr>
-          <w:rFonts w:ascii="SolaimanLipi" w:hAnsi="SolaimanLipi" w:cs="SolaimanLipi"/>
-          <w:position w:val="0"/>
-          <w:sz w:val="24"/>
-          <w:sz w:val="24"/>
-          <w:sz w:val="24"/>
-          <w:vertAlign w:val="baseline"/>
-        </w:rPr>
-        <w:t xml:space="preserve">দূরত্ব </w:t>
-      </w:r>
-      <w:r>
-        <w:rPr>
-          <w:rFonts w:cs="SolaimanLipi" w:ascii="SolaimanLipi" w:hAnsi="SolaimanLipi"/>
-          <w:position w:val="0"/>
-          <w:sz w:val="24"/>
-          <w:sz w:val="24"/>
-          <w:vertAlign w:val="baseline"/>
-        </w:rPr>
-        <w:t xml:space="preserve">r </w:t>
-      </w:r>
-      <w:r>
-        <w:rPr>
-          <w:rFonts w:ascii="SolaimanLipi" w:hAnsi="SolaimanLipi" w:cs="SolaimanLipi"/>
-          <w:position w:val="0"/>
-          <w:sz w:val="24"/>
-          <w:sz w:val="24"/>
-          <w:sz w:val="24"/>
-          <w:vertAlign w:val="baseline"/>
-        </w:rPr>
-        <w:t xml:space="preserve">এবং </w:t>
-      </w:r>
-      <w:r>
-        <w:rPr>
-          <w:rFonts w:cs="SolaimanLipi" w:ascii="SolaimanLipi" w:hAnsi="SolaimanLipi"/>
-          <w:position w:val="0"/>
-          <w:sz w:val="24"/>
-          <w:sz w:val="24"/>
-          <w:vertAlign w:val="baseline"/>
-        </w:rPr>
-        <w:t xml:space="preserve">k </w:t>
-      </w:r>
-      <w:r>
-        <w:rPr>
-          <w:rFonts w:ascii="SolaimanLipi" w:hAnsi="SolaimanLipi" w:cs="SolaimanLipi"/>
-          <w:position w:val="0"/>
-          <w:sz w:val="24"/>
-          <w:sz w:val="24"/>
-          <w:sz w:val="24"/>
-          <w:vertAlign w:val="baseline"/>
-        </w:rPr>
-        <w:t>একটি ধ্রুবক। ১৬৬২ সালে রবার্ট বয়েল দেখান</w:t>
-      </w:r>
-      <w:r>
-        <w:rPr>
-          <w:rFonts w:cs="SolaimanLipi" w:ascii="SolaimanLipi" w:hAnsi="SolaimanLipi"/>
-          <w:position w:val="0"/>
-          <w:sz w:val="24"/>
-          <w:sz w:val="24"/>
-          <w:vertAlign w:val="baseline"/>
-        </w:rPr>
-        <w:t xml:space="preserve">, </w:t>
-      </w:r>
-      <w:r>
-        <w:rPr>
-          <w:rFonts w:ascii="SolaimanLipi" w:hAnsi="SolaimanLipi" w:cs="SolaimanLipi"/>
-          <w:position w:val="0"/>
-          <w:sz w:val="24"/>
-          <w:sz w:val="24"/>
-          <w:sz w:val="24"/>
-          <w:vertAlign w:val="baseline"/>
-        </w:rPr>
-        <w:t xml:space="preserve">আবদ্ধ পাত্রের গ্যাসে বাইরে থেকে চাপ দিলে ভেতরে চাপ বাড়বে। মজার ব্যাপার হলো চাপ </w:t>
-      </w:r>
-      <w:r>
-        <w:rPr>
-          <w:rFonts w:cs="SolaimanLipi" w:ascii="SolaimanLipi" w:hAnsi="SolaimanLipi"/>
-          <w:position w:val="0"/>
-          <w:sz w:val="24"/>
-          <w:sz w:val="24"/>
-          <w:vertAlign w:val="baseline"/>
-        </w:rPr>
         <w:t xml:space="preserve">p </w:t>
       </w:r>
       <w:r>
@@ -6265,173 +7678,64 @@
           <w:sz w:val="24"/>
           <w:vertAlign w:val="baseline"/>
         </w:rPr>
-        <w:t xml:space="preserve">ও আয়তন </w:t>
-      </w:r>
-      <w:r>
-        <w:rPr>
-          <w:rFonts w:cs="SolaimanLipi" w:ascii="SolaimanLipi" w:hAnsi="SolaimanLipi"/>
-          <w:position w:val="0"/>
-          <w:sz w:val="24"/>
-          <w:sz w:val="24"/>
-          <w:vertAlign w:val="baseline"/>
-        </w:rPr>
-        <w:t>v-</w:t>
-      </w:r>
-      <w:r>
-        <w:rPr>
-          <w:rFonts w:ascii="SolaimanLipi" w:hAnsi="SolaimanLipi" w:cs="SolaimanLipi"/>
-          <w:position w:val="0"/>
-          <w:sz w:val="24"/>
-          <w:sz w:val="24"/>
-          <w:sz w:val="24"/>
-          <w:vertAlign w:val="baseline"/>
-        </w:rPr>
-        <w:t xml:space="preserve">এর গুণফল সবসময় ধ্রুব থাকে। </w:t>
-      </w:r>
-      <w:r>
-        <w:rPr>
-          <w:rFonts w:cs="SolaimanLipi" w:ascii="SolaimanLipi" w:hAnsi="SolaimanLipi"/>
-          <w:position w:val="0"/>
-          <w:sz w:val="24"/>
-          <w:sz w:val="24"/>
-          <w:vertAlign w:val="baseline"/>
-        </w:rPr>
-        <w:t xml:space="preserve">pv = k </w:t>
-      </w:r>
-      <w:r>
-        <w:rPr>
-          <w:rFonts w:ascii="SolaimanLipi" w:hAnsi="SolaimanLipi" w:cs="SolaimanLipi"/>
-          <w:position w:val="0"/>
-          <w:sz w:val="24"/>
-          <w:sz w:val="24"/>
-          <w:sz w:val="24"/>
-          <w:vertAlign w:val="baseline"/>
-        </w:rPr>
-        <w:t xml:space="preserve">যেখানে </w:t>
-      </w:r>
-      <w:r>
-        <w:rPr>
-          <w:rFonts w:cs="SolaimanLipi" w:ascii="SolaimanLipi" w:hAnsi="SolaimanLipi"/>
-          <w:position w:val="0"/>
-          <w:sz w:val="24"/>
-          <w:sz w:val="24"/>
-          <w:vertAlign w:val="baseline"/>
-        </w:rPr>
-        <w:t xml:space="preserve">k </w:t>
-      </w:r>
-      <w:r>
-        <w:rPr>
-          <w:rFonts w:ascii="SolaimanLipi" w:hAnsi="SolaimanLipi" w:cs="SolaimanLipi"/>
-          <w:position w:val="0"/>
-          <w:sz w:val="24"/>
-          <w:sz w:val="24"/>
-          <w:sz w:val="24"/>
-          <w:vertAlign w:val="baseline"/>
-        </w:rPr>
-        <w:t xml:space="preserve">ধ্রুবক। ১৬৭৬ সাল। রবার্ট হুক দেখেন স্প্রিংয়ের বল </w:t>
-      </w:r>
-      <w:r>
-        <w:rPr>
-          <w:rFonts w:cs="SolaimanLipi" w:ascii="SolaimanLipi" w:hAnsi="SolaimanLipi"/>
-          <w:position w:val="0"/>
-          <w:sz w:val="24"/>
-          <w:sz w:val="24"/>
-          <w:vertAlign w:val="baseline"/>
-        </w:rPr>
-        <w:t xml:space="preserve">f </w:t>
-      </w:r>
-      <w:r>
-        <w:rPr>
-          <w:rFonts w:ascii="SolaimanLipi" w:hAnsi="SolaimanLipi" w:cs="SolaimanLipi"/>
-          <w:position w:val="0"/>
-          <w:sz w:val="24"/>
-          <w:sz w:val="24"/>
-          <w:sz w:val="24"/>
-          <w:vertAlign w:val="baseline"/>
-        </w:rPr>
-        <w:t xml:space="preserve">পাওয়া যায় ঋণাত্মক ধ্রুবক </w:t>
-      </w:r>
-      <w:r>
-        <w:rPr>
-          <w:rFonts w:cs="SolaimanLipi" w:ascii="SolaimanLipi" w:hAnsi="SolaimanLipi"/>
-          <w:position w:val="0"/>
-          <w:sz w:val="24"/>
-          <w:sz w:val="24"/>
-          <w:vertAlign w:val="baseline"/>
-        </w:rPr>
-        <w:t xml:space="preserve">(-k) </w:t>
-      </w:r>
-      <w:r>
-        <w:rPr>
-          <w:rFonts w:ascii="SolaimanLipi" w:hAnsi="SolaimanLipi" w:cs="SolaimanLipi"/>
-          <w:position w:val="0"/>
-          <w:sz w:val="24"/>
-          <w:sz w:val="24"/>
-          <w:sz w:val="24"/>
-          <w:vertAlign w:val="baseline"/>
-        </w:rPr>
-        <w:t xml:space="preserve">কে দূরত্ব </w:t>
-      </w:r>
-      <w:r>
-        <w:rPr>
-          <w:rFonts w:cs="SolaimanLipi" w:ascii="SolaimanLipi" w:hAnsi="SolaimanLipi"/>
-          <w:position w:val="0"/>
-          <w:sz w:val="24"/>
-          <w:sz w:val="24"/>
-          <w:vertAlign w:val="baseline"/>
-        </w:rPr>
-        <w:t xml:space="preserve">x </w:t>
-      </w:r>
-      <w:r>
-        <w:rPr>
-          <w:rFonts w:ascii="SolaimanLipi" w:hAnsi="SolaimanLipi" w:cs="SolaimanLipi"/>
-          <w:position w:val="0"/>
-          <w:sz w:val="24"/>
-          <w:sz w:val="24"/>
-          <w:sz w:val="24"/>
-          <w:vertAlign w:val="baseline"/>
-        </w:rPr>
-        <w:t xml:space="preserve">দিয়ে গুণ করে। যেখানে </w:t>
-      </w:r>
-      <w:r>
-        <w:rPr>
-          <w:rFonts w:cs="SolaimanLipi" w:ascii="SolaimanLipi" w:hAnsi="SolaimanLipi"/>
-          <w:position w:val="0"/>
-          <w:sz w:val="24"/>
-          <w:sz w:val="24"/>
-          <w:vertAlign w:val="baseline"/>
-        </w:rPr>
-        <w:t xml:space="preserve">x </w:t>
-      </w:r>
-      <w:r>
-        <w:rPr>
-          <w:rFonts w:ascii="SolaimanLipi" w:hAnsi="SolaimanLipi" w:cs="SolaimanLipi"/>
-          <w:position w:val="0"/>
-          <w:sz w:val="24"/>
-          <w:sz w:val="24"/>
-          <w:sz w:val="24"/>
-          <w:vertAlign w:val="baseline"/>
-        </w:rPr>
-        <w:t xml:space="preserve">হলো স্প্রিংকে টেনে যতটা বড় করা হলো।   ।             </w:t>
-      </w:r>
-    </w:p>
-    <w:p>
-      <w:pPr>
-        <w:pStyle w:val="Normal"/>
-        <w:widowControl/>
-        <w:bidi w:val="0"/>
-        <w:ind w:hanging="0" w:start="0" w:end="0"/>
-        <w:jc w:val="start"/>
-        <w:rPr>
-          <w:rFonts w:ascii="SolaimanLipi" w:hAnsi="SolaimanLipi" w:cs="SolaimanLipi"/>
-          <w:position w:val="0"/>
-          <w:sz w:val="24"/>
-          <w:sz w:val="24"/>
-          <w:vertAlign w:val="baseline"/>
-        </w:rPr>
-      </w:pPr>
-      <w:r>
-        <w:rPr/>
+        <w:t xml:space="preserve">হলো বস্তুর ভরবেগ </w:t>
+      </w:r>
+      <w:r>
+        <w:rPr>
+          <w:rFonts w:cs="SolaimanLipi" w:ascii="SolaimanLipi" w:hAnsi="SolaimanLipi"/>
+          <w:position w:val="0"/>
+          <w:sz w:val="24"/>
+          <w:sz w:val="24"/>
+          <w:vertAlign w:val="baseline"/>
+        </w:rPr>
+        <w:t xml:space="preserve">(momentum) </w:t>
+      </w:r>
+      <w:r>
+        <w:rPr>
+          <w:rFonts w:ascii="SolaimanLipi" w:hAnsi="SolaimanLipi" w:cs="SolaimanLipi"/>
+          <w:position w:val="0"/>
+          <w:sz w:val="24"/>
+          <w:sz w:val="24"/>
+          <w:sz w:val="24"/>
+          <w:vertAlign w:val="baseline"/>
+        </w:rPr>
+        <w:t xml:space="preserve">পরে আইনস্টাইন নিউটনের সূত্রে আরও পরিমার্জন করেন। </w:t>
+      </w:r>
+      <w:r>
+        <w:rPr>
+          <w:rFonts w:ascii="SolaimanLipi" w:hAnsi="SolaimanLipi" w:cs="SolaimanLipi"/>
+          <w:position w:val="0"/>
+          <w:sz w:val="24"/>
+          <w:sz w:val="24"/>
+          <w:sz w:val="24"/>
+          <w:vertAlign w:val="baseline"/>
+        </w:rPr>
+        <w:t xml:space="preserve">                           </w:t>
+      </w:r>
+    </w:p>
+    <w:p>
+      <w:pPr>
+        <w:pStyle w:val="Normal"/>
+        <w:widowControl/>
+        <w:bidi w:val="0"/>
+        <w:ind w:hanging="0" w:start="0" w:end="0"/>
+        <w:jc w:val="start"/>
+        <w:rPr>
+          <w:rFonts w:ascii="SolaimanLipi" w:hAnsi="SolaimanLipi" w:cs="SolaimanLipi"/>
+          <w:position w:val="0"/>
+          <w:sz w:val="24"/>
+          <w:sz w:val="24"/>
+          <w:vertAlign w:val="baseline"/>
+        </w:rPr>
+      </w:pPr>
+      <w:r>
+        <w:rPr>
+          <w:rFonts w:cs="SolaimanLipi" w:ascii="SolaimanLipi" w:hAnsi="SolaimanLipi"/>
+          <w:position w:val="0"/>
+          <w:sz w:val="24"/>
+          <w:sz w:val="24"/>
+          <w:vertAlign w:val="baseline"/>
+        </w:rPr>
       </w:r>
     </w:p>
     <w:p>

</xml_diff>

<commit_message>
Add zero text: p37 begn
</commit_message>
<xml_diff>
--- a/books/zero/05 Zero Infinite Zeros.docx
+++ b/books/zero/05 Zero Infinite Zeros.docx
@@ -7416,7 +7416,439 @@
           <w:sz w:val="24"/>
           <w:vertAlign w:val="baseline"/>
         </w:rPr>
-        <w:t>(ẍ)</w:t>
+        <w:t xml:space="preserve">(ẍ) </w:t>
+      </w:r>
+      <w:r>
+        <w:rPr>
+          <w:rFonts w:ascii="SolaimanLipi" w:hAnsi="SolaimanLipi" w:cs="SolaimanLipi"/>
+          <w:position w:val="0"/>
+          <w:sz w:val="24"/>
+          <w:sz w:val="24"/>
+          <w:sz w:val="24"/>
+          <w:vertAlign w:val="baseline"/>
+        </w:rPr>
+        <w:t xml:space="preserve">বেগের </w:t>
+      </w:r>
+      <w:r>
+        <w:rPr>
+          <w:rFonts w:cs="SolaimanLipi" w:ascii="SolaimanLipi" w:hAnsi="SolaimanLipi"/>
+          <w:position w:val="0"/>
+          <w:sz w:val="24"/>
+          <w:sz w:val="24"/>
+          <w:vertAlign w:val="baseline"/>
+        </w:rPr>
+        <w:t xml:space="preserve">(ẋ) </w:t>
+      </w:r>
+      <w:r>
+        <w:rPr>
+          <w:rFonts w:ascii="SolaimanLipi" w:hAnsi="SolaimanLipi" w:cs="SolaimanLipi"/>
+          <w:position w:val="0"/>
+          <w:sz w:val="24"/>
+          <w:sz w:val="24"/>
+          <w:sz w:val="24"/>
+          <w:vertAlign w:val="baseline"/>
+        </w:rPr>
+        <w:t xml:space="preserve">অন্তরক  ছাড়া আর কিছুই নয়। অবস্থান থেকে বেগ ও সেখান থেকে ত্বরণে যাওয়া আর আবার উল্টো দিকে ফিরে আসার জন্য অন্তরীকরণ </w:t>
+      </w:r>
+      <w:r>
+        <w:rPr>
+          <w:rFonts w:cs="SolaimanLipi" w:ascii="SolaimanLipi" w:hAnsi="SolaimanLipi"/>
+          <w:position w:val="0"/>
+          <w:sz w:val="24"/>
+          <w:sz w:val="24"/>
+          <w:vertAlign w:val="baseline"/>
+        </w:rPr>
+        <w:t>(</w:t>
+      </w:r>
+      <w:r>
+        <w:rPr>
+          <w:rFonts w:ascii="SolaimanLipi" w:hAnsi="SolaimanLipi" w:cs="SolaimanLipi"/>
+          <w:position w:val="0"/>
+          <w:sz w:val="24"/>
+          <w:sz w:val="24"/>
+          <w:sz w:val="24"/>
+          <w:vertAlign w:val="baseline"/>
+        </w:rPr>
+        <w:t>ডট বাড়ানো</w:t>
+      </w:r>
+      <w:r>
+        <w:rPr>
+          <w:rFonts w:cs="SolaimanLipi" w:ascii="SolaimanLipi" w:hAnsi="SolaimanLipi"/>
+          <w:position w:val="0"/>
+          <w:sz w:val="24"/>
+          <w:sz w:val="24"/>
+          <w:vertAlign w:val="baseline"/>
+        </w:rPr>
+        <w:t xml:space="preserve">) </w:t>
+      </w:r>
+      <w:r>
+        <w:rPr>
+          <w:rFonts w:ascii="SolaimanLipi" w:hAnsi="SolaimanLipi" w:cs="SolaimanLipi"/>
+          <w:position w:val="0"/>
+          <w:sz w:val="24"/>
+          <w:sz w:val="24"/>
+          <w:sz w:val="24"/>
+          <w:vertAlign w:val="baseline"/>
+        </w:rPr>
+        <w:t xml:space="preserve">ও যোগজীকরণ </w:t>
+      </w:r>
+      <w:r>
+        <w:rPr>
+          <w:rFonts w:cs="SolaimanLipi" w:ascii="SolaimanLipi" w:hAnsi="SolaimanLipi"/>
+          <w:position w:val="0"/>
+          <w:sz w:val="24"/>
+          <w:sz w:val="24"/>
+          <w:vertAlign w:val="baseline"/>
+        </w:rPr>
+        <w:t>(</w:t>
+      </w:r>
+      <w:r>
+        <w:rPr>
+          <w:rFonts w:ascii="SolaimanLipi" w:hAnsi="SolaimanLipi" w:cs="SolaimanLipi"/>
+          <w:position w:val="0"/>
+          <w:sz w:val="24"/>
+          <w:sz w:val="24"/>
+          <w:sz w:val="24"/>
+          <w:vertAlign w:val="baseline"/>
+        </w:rPr>
+        <w:t>ডট কমানো</w:t>
+      </w:r>
+      <w:r>
+        <w:rPr>
+          <w:rFonts w:cs="SolaimanLipi" w:ascii="SolaimanLipi" w:hAnsi="SolaimanLipi"/>
+          <w:position w:val="0"/>
+          <w:sz w:val="24"/>
+          <w:sz w:val="24"/>
+          <w:vertAlign w:val="baseline"/>
+        </w:rPr>
+        <w:t xml:space="preserve">) </w:t>
+      </w:r>
+      <w:r>
+        <w:rPr>
+          <w:rFonts w:ascii="SolaimanLipi" w:hAnsi="SolaimanLipi" w:cs="SolaimanLipi"/>
+          <w:position w:val="0"/>
+          <w:sz w:val="24"/>
+          <w:sz w:val="24"/>
+          <w:sz w:val="24"/>
+          <w:vertAlign w:val="baseline"/>
+        </w:rPr>
+        <w:t xml:space="preserve">করে যেতে হবে। এই চিহ্ন দিয়েই নিউটন একটিমাত্র সরল অন্তরকীয় সমীকরণের মাধ্যমে মহাবিশ্বের সব বস্তুর গতি প্রকাশ করে ফেলেন। সমীকরণটা হলো </w:t>
+      </w:r>
+      <w:r>
+        <w:rPr>
+          <w:rFonts w:cs="SolaimanLipi" w:ascii="SolaimanLipi" w:hAnsi="SolaimanLipi"/>
+          <w:position w:val="0"/>
+          <w:sz w:val="24"/>
+          <w:sz w:val="24"/>
+          <w:vertAlign w:val="baseline"/>
+        </w:rPr>
+        <w:t xml:space="preserve">F = mẍ, </w:t>
+      </w:r>
+      <w:r>
+        <w:rPr>
+          <w:rFonts w:ascii="SolaimanLipi" w:hAnsi="SolaimanLipi" w:cs="SolaimanLipi"/>
+          <w:position w:val="0"/>
+          <w:sz w:val="24"/>
+          <w:sz w:val="24"/>
+          <w:sz w:val="24"/>
+          <w:vertAlign w:val="baseline"/>
+        </w:rPr>
+        <w:t xml:space="preserve">যেখানে </w:t>
+      </w:r>
+      <w:r>
+        <w:rPr>
+          <w:rFonts w:cs="SolaimanLipi" w:ascii="SolaimanLipi" w:hAnsi="SolaimanLipi"/>
+          <w:position w:val="0"/>
+          <w:sz w:val="24"/>
+          <w:sz w:val="24"/>
+          <w:vertAlign w:val="baseline"/>
+        </w:rPr>
+        <w:t xml:space="preserve">F </w:t>
+      </w:r>
+      <w:r>
+        <w:rPr>
+          <w:rFonts w:ascii="SolaimanLipi" w:hAnsi="SolaimanLipi" w:cs="SolaimanLipi"/>
+          <w:position w:val="0"/>
+          <w:sz w:val="24"/>
+          <w:sz w:val="24"/>
+          <w:sz w:val="24"/>
+          <w:vertAlign w:val="baseline"/>
+        </w:rPr>
+        <w:t xml:space="preserve">হলো বস্তুর ওপর প্রযুক্ত বল আর </w:t>
+      </w:r>
+      <w:r>
+        <w:rPr>
+          <w:rFonts w:cs="SolaimanLipi" w:ascii="SolaimanLipi" w:hAnsi="SolaimanLipi"/>
+          <w:position w:val="0"/>
+          <w:sz w:val="24"/>
+          <w:sz w:val="24"/>
+          <w:vertAlign w:val="baseline"/>
+        </w:rPr>
+        <w:t xml:space="preserve">m </w:t>
+      </w:r>
+      <w:r>
+        <w:rPr>
+          <w:rFonts w:ascii="SolaimanLipi" w:hAnsi="SolaimanLipi" w:cs="SolaimanLipi"/>
+          <w:position w:val="0"/>
+          <w:sz w:val="24"/>
+          <w:sz w:val="24"/>
+          <w:sz w:val="24"/>
+          <w:vertAlign w:val="baseline"/>
+        </w:rPr>
+        <w:t xml:space="preserve">সে বস্তুর ভর। </w:t>
+      </w:r>
+      <w:r>
+        <w:rPr>
+          <w:rFonts w:cs="SolaimanLipi" w:ascii="SolaimanLipi" w:hAnsi="SolaimanLipi"/>
+          <w:position w:val="0"/>
+          <w:sz w:val="24"/>
+          <w:sz w:val="24"/>
+          <w:vertAlign w:val="baseline"/>
+        </w:rPr>
+        <w:t>(</w:t>
+      </w:r>
+      <w:r>
+        <w:rPr>
+          <w:rFonts w:ascii="SolaimanLipi" w:hAnsi="SolaimanLipi" w:cs="SolaimanLipi"/>
+          <w:position w:val="0"/>
+          <w:sz w:val="24"/>
+          <w:sz w:val="24"/>
+          <w:sz w:val="24"/>
+          <w:vertAlign w:val="baseline"/>
+        </w:rPr>
+        <w:t xml:space="preserve">অবশ্য এটা সে অর্থে সার্বজনীন কোনো সূত্র নয়। বস্তুর ভর ধ্রুব থাকলেই কেবল এটা সত্য। নিউটনের সূত্র আরও সাধারণ সংস্করণ হলো </w:t>
+      </w:r>
+      <w:r>
+        <w:rPr>
+          <w:rFonts w:cs="SolaimanLipi" w:ascii="SolaimanLipi" w:hAnsi="SolaimanLipi"/>
+          <w:position w:val="0"/>
+          <w:sz w:val="24"/>
+          <w:sz w:val="24"/>
+          <w:vertAlign w:val="baseline"/>
+        </w:rPr>
+        <w:t xml:space="preserve">F = ṗ, </w:t>
+      </w:r>
+      <w:r>
+        <w:rPr>
+          <w:rFonts w:ascii="SolaimanLipi" w:hAnsi="SolaimanLipi" w:cs="SolaimanLipi"/>
+          <w:position w:val="0"/>
+          <w:sz w:val="24"/>
+          <w:sz w:val="24"/>
+          <w:sz w:val="24"/>
+          <w:vertAlign w:val="baseline"/>
+        </w:rPr>
+        <w:t xml:space="preserve">যেখানে </w:t>
+      </w:r>
+      <w:r>
+        <w:rPr>
+          <w:rFonts w:cs="SolaimanLipi" w:ascii="SolaimanLipi" w:hAnsi="SolaimanLipi"/>
+          <w:position w:val="0"/>
+          <w:sz w:val="24"/>
+          <w:sz w:val="24"/>
+          <w:vertAlign w:val="baseline"/>
+        </w:rPr>
+        <w:t xml:space="preserve">p </w:t>
+      </w:r>
+      <w:r>
+        <w:rPr>
+          <w:rFonts w:ascii="SolaimanLipi" w:hAnsi="SolaimanLipi" w:cs="SolaimanLipi"/>
+          <w:position w:val="0"/>
+          <w:sz w:val="24"/>
+          <w:sz w:val="24"/>
+          <w:sz w:val="24"/>
+          <w:vertAlign w:val="baseline"/>
+        </w:rPr>
+        <w:t xml:space="preserve">হলো বস্তুর ভরবেগ </w:t>
+      </w:r>
+      <w:r>
+        <w:rPr>
+          <w:rFonts w:cs="SolaimanLipi" w:ascii="SolaimanLipi" w:hAnsi="SolaimanLipi"/>
+          <w:position w:val="0"/>
+          <w:sz w:val="24"/>
+          <w:sz w:val="24"/>
+          <w:vertAlign w:val="baseline"/>
+        </w:rPr>
+        <w:t xml:space="preserve">(momentum) </w:t>
+      </w:r>
+      <w:r>
+        <w:rPr>
+          <w:rFonts w:ascii="SolaimanLipi" w:hAnsi="SolaimanLipi" w:cs="SolaimanLipi"/>
+          <w:position w:val="0"/>
+          <w:sz w:val="24"/>
+          <w:sz w:val="24"/>
+          <w:sz w:val="24"/>
+          <w:vertAlign w:val="baseline"/>
+        </w:rPr>
+        <w:t>পরে আইনস্টাইন নিউটনের সূত্রে আরও পরিমার্জন করেন।</w:t>
+      </w:r>
+      <w:r>
+        <w:rPr>
+          <w:rFonts w:cs="SolaimanLipi" w:ascii="SolaimanLipi" w:hAnsi="SolaimanLipi"/>
+          <w:position w:val="0"/>
+          <w:sz w:val="24"/>
+          <w:sz w:val="24"/>
+          <w:vertAlign w:val="baseline"/>
+        </w:rPr>
+        <w:t xml:space="preserve">) </w:t>
+      </w:r>
+      <w:r>
+        <w:rPr>
+          <w:rFonts w:ascii="SolaimanLipi" w:hAnsi="SolaimanLipi" w:cs="SolaimanLipi"/>
+          <w:position w:val="0"/>
+          <w:sz w:val="24"/>
+          <w:sz w:val="24"/>
+          <w:sz w:val="24"/>
+          <w:vertAlign w:val="baseline"/>
+        </w:rPr>
+        <w:t>আপনার কাছে কোনো বস্তুর ওপর প্রযুক্ত বলের সমীকরণ থাকলে অন্তরকীয় সমীকরণ বলবে সে বস্তুটা ঠিক কীভাবে চলাচল করবে। যেমন মুক্তভাবে পড়ন্ত বল পরাবৃত্ত পথে চলবে। আবার ঘর্ষণহীন স্প্রিং এদিক</w:t>
+      </w:r>
+      <w:r>
+        <w:rPr>
+          <w:rFonts w:cs="SolaimanLipi" w:ascii="SolaimanLipi" w:hAnsi="SolaimanLipi"/>
+          <w:position w:val="0"/>
+          <w:sz w:val="24"/>
+          <w:sz w:val="24"/>
+          <w:vertAlign w:val="baseline"/>
+        </w:rPr>
+        <w:t>-</w:t>
+      </w:r>
+      <w:r>
+        <w:rPr>
+          <w:rFonts w:ascii="SolaimanLipi" w:hAnsi="SolaimanLipi" w:cs="SolaimanLipi"/>
+          <w:position w:val="0"/>
+          <w:sz w:val="24"/>
+          <w:sz w:val="24"/>
+          <w:sz w:val="24"/>
+          <w:vertAlign w:val="baseline"/>
+        </w:rPr>
+        <w:t xml:space="preserve">ওদিক দোল খাবে চিরকাল। আর ঘর্ষণ থাকলে স্প্রিং ধীরে ধীরে স্থির হয়ে যাবে </w:t>
+      </w:r>
+      <w:r>
+        <w:rPr>
+          <w:rFonts w:cs="SolaimanLipi" w:ascii="SolaimanLipi" w:hAnsi="SolaimanLipi"/>
+          <w:position w:val="0"/>
+          <w:sz w:val="24"/>
+          <w:sz w:val="24"/>
+          <w:vertAlign w:val="baseline"/>
+        </w:rPr>
+        <w:t>(</w:t>
+      </w:r>
+      <w:r>
+        <w:rPr>
+          <w:rFonts w:ascii="SolaimanLipi" w:hAnsi="SolaimanLipi" w:cs="SolaimanLipi"/>
+          <w:position w:val="0"/>
+          <w:sz w:val="24"/>
+          <w:sz w:val="24"/>
+          <w:sz w:val="24"/>
+          <w:vertAlign w:val="baseline"/>
+        </w:rPr>
+        <w:t>চিত্র ২৮</w:t>
+      </w:r>
+      <w:r>
+        <w:rPr>
+          <w:rFonts w:cs="SolaimanLipi" w:ascii="SolaimanLipi" w:hAnsi="SolaimanLipi"/>
+          <w:position w:val="0"/>
+          <w:sz w:val="24"/>
+          <w:sz w:val="24"/>
+          <w:vertAlign w:val="baseline"/>
+        </w:rPr>
+        <w:t>)</w:t>
+      </w:r>
+      <w:r>
+        <w:rPr>
+          <w:rFonts w:ascii="SolaimanLipi" w:hAnsi="SolaimanLipi" w:cs="SolaimanLipi"/>
+          <w:position w:val="0"/>
+          <w:sz w:val="24"/>
+          <w:sz w:val="24"/>
+          <w:sz w:val="24"/>
+          <w:vertAlign w:val="baseline"/>
+        </w:rPr>
+        <w:t xml:space="preserve">। এ ফলাফলগুলোকে আলাদা আলাদা মনে হলেও এরা একই অন্তরকীয় সমীকরণ মেনে কাজ করে। </w:t>
+      </w:r>
+    </w:p>
+    <w:p>
+      <w:pPr>
+        <w:pStyle w:val="Normal"/>
+        <w:widowControl/>
+        <w:bidi w:val="0"/>
+        <w:ind w:hanging="0" w:start="0" w:end="0"/>
+        <w:jc w:val="start"/>
+        <w:rPr>
+          <w:rFonts w:ascii="SolaimanLipi" w:hAnsi="SolaimanLipi" w:cs="SolaimanLipi"/>
+          <w:position w:val="0"/>
+          <w:sz w:val="24"/>
+          <w:sz w:val="24"/>
+          <w:vertAlign w:val="baseline"/>
+        </w:rPr>
+      </w:pPr>
+      <w:r>
+        <w:rPr>
+          <w:rFonts w:cs="SolaimanLipi" w:ascii="SolaimanLipi" w:hAnsi="SolaimanLipi"/>
+          <w:position w:val="0"/>
+          <w:sz w:val="24"/>
+          <w:sz w:val="24"/>
+          <w:vertAlign w:val="baseline"/>
+        </w:rPr>
+      </w:r>
+    </w:p>
+    <w:p>
+      <w:pPr>
+        <w:pStyle w:val="Normal"/>
+        <w:widowControl/>
+        <w:bidi w:val="0"/>
+        <w:ind w:hanging="0" w:start="0" w:end="0"/>
+        <w:jc w:val="start"/>
+        <w:rPr/>
+      </w:pPr>
+      <w:r>
+        <w:rPr>
+          <w:rFonts w:ascii="SolaimanLipi" w:hAnsi="SolaimanLipi" w:cs="SolaimanLipi"/>
+          <w:position w:val="0"/>
+          <w:sz w:val="24"/>
+          <w:sz w:val="24"/>
+          <w:sz w:val="24"/>
+          <w:vertAlign w:val="baseline"/>
+        </w:rPr>
+        <w:t xml:space="preserve">আবার একইভাবে বস্তুটা কীভাবে চলছে তা জানলেই অন্তরকীয় সমীকরণ আপনাকে বলে দেবে কী ধরনের বল তাতে প্রয়োগ করা হয়েছে। বস্তুটা বল হোক আর গ্রহ হোক তাতে কোনো তফাৎ নেই। </w:t>
+      </w:r>
+      <w:r>
+        <w:rPr>
+          <w:rFonts w:cs="SolaimanLipi" w:ascii="SolaimanLipi" w:hAnsi="SolaimanLipi"/>
+          <w:position w:val="0"/>
+          <w:sz w:val="24"/>
+          <w:sz w:val="24"/>
+          <w:vertAlign w:val="baseline"/>
+        </w:rPr>
+        <w:t>(</w:t>
+      </w:r>
+      <w:r>
+        <w:rPr>
+          <w:rFonts w:ascii="SolaimanLipi" w:hAnsi="SolaimanLipi" w:cs="SolaimanLipi"/>
+          <w:position w:val="0"/>
+          <w:sz w:val="24"/>
+          <w:sz w:val="24"/>
+          <w:sz w:val="24"/>
+          <w:vertAlign w:val="baseline"/>
+        </w:rPr>
+        <w:t xml:space="preserve">নিউটনের সাফল্য ছিল মহাকর্ষ বলের সমীকরণ দিয়ে গ্রহদের কক্ষদের আকৃতি বের করা। মানুষ ধারণা করেছিল এই বল </w:t>
+      </w:r>
+      <w:r>
+        <w:rPr>
+          <w:rFonts w:cs="SolaimanLipi" w:ascii="SolaimanLipi" w:hAnsi="SolaimanLipi"/>
+          <w:position w:val="0"/>
+          <w:sz w:val="24"/>
+          <w:sz w:val="24"/>
+          <w:vertAlign w:val="baseline"/>
+        </w:rPr>
+        <w:t>1/r</w:t>
+      </w:r>
+      <w:r>
+        <w:rPr>
+          <w:rFonts w:cs="SolaimanLipi" w:ascii="SolaimanLipi" w:hAnsi="SolaimanLipi"/>
+          <w:sz w:val="24"/>
+          <w:vertAlign w:val="superscript"/>
+        </w:rPr>
+        <w:t>2</w:t>
       </w:r>
       <w:r>
         <w:rPr>
@@ -7437,28 +7869,150 @@
           <w:sz w:val="24"/>
           <w:vertAlign w:val="baseline"/>
         </w:rPr>
-        <w:t xml:space="preserve">বেগের </w:t>
-      </w:r>
-      <w:r>
-        <w:rPr>
-          <w:rFonts w:cs="SolaimanLipi" w:ascii="SolaimanLipi" w:hAnsi="SolaimanLipi"/>
-          <w:position w:val="0"/>
-          <w:sz w:val="24"/>
-          <w:sz w:val="24"/>
-          <w:vertAlign w:val="baseline"/>
-        </w:rPr>
-        <w:t xml:space="preserve">(ẋ) </w:t>
-      </w:r>
-      <w:r>
-        <w:rPr>
-          <w:rFonts w:ascii="SolaimanLipi" w:hAnsi="SolaimanLipi" w:cs="SolaimanLipi"/>
-          <w:position w:val="0"/>
-          <w:sz w:val="24"/>
-          <w:sz w:val="24"/>
-          <w:sz w:val="24"/>
-          <w:vertAlign w:val="baseline"/>
-        </w:rPr>
-        <w:t xml:space="preserve">অন্তরক  ছাড়া আর কিছুই নয়। অবস্থান থেকে বেগ ও সেখান থেকে ত্বরণে যাওয়া আর আবার উল্টো দিকে ফিরে আসার জন্য অন্তরীকরণ </w:t>
+        <w:t>এর সমানুপাতিক হবে। পরে দেখা গেল</w:t>
+      </w:r>
+      <w:r>
+        <w:rPr>
+          <w:rFonts w:cs="SolaimanLipi" w:ascii="SolaimanLipi" w:hAnsi="SolaimanLipi"/>
+          <w:position w:val="0"/>
+          <w:sz w:val="24"/>
+          <w:sz w:val="24"/>
+          <w:vertAlign w:val="baseline"/>
+        </w:rPr>
+        <w:t xml:space="preserve">, </w:t>
+      </w:r>
+      <w:r>
+        <w:rPr>
+          <w:rFonts w:ascii="SolaimanLipi" w:hAnsi="SolaimanLipi" w:cs="SolaimanLipi"/>
+          <w:position w:val="0"/>
+          <w:sz w:val="24"/>
+          <w:sz w:val="24"/>
+          <w:sz w:val="24"/>
+          <w:vertAlign w:val="baseline"/>
+        </w:rPr>
+        <w:t>নিউটনের সমীকরণ থেকে উপবৃত্ত বেরিয়ে আসছে। এতে মানুষ নিউটনকে সঠিক বলে মেনে নিল।</w:t>
+      </w:r>
+      <w:r>
+        <w:rPr>
+          <w:rFonts w:cs="SolaimanLipi" w:ascii="SolaimanLipi" w:hAnsi="SolaimanLipi"/>
+          <w:position w:val="0"/>
+          <w:sz w:val="24"/>
+          <w:sz w:val="24"/>
+          <w:vertAlign w:val="baseline"/>
+        </w:rPr>
+        <w:t xml:space="preserve">) </w:t>
+      </w:r>
+      <w:r>
+        <w:rPr>
+          <w:rFonts w:ascii="SolaimanLipi" w:hAnsi="SolaimanLipi" w:cs="SolaimanLipi"/>
+          <w:position w:val="0"/>
+          <w:sz w:val="24"/>
+          <w:sz w:val="24"/>
+          <w:sz w:val="24"/>
+          <w:vertAlign w:val="baseline"/>
+        </w:rPr>
+        <w:t xml:space="preserve">ক্যালকুলাসের এত ক্ষমতা প্রদর্শনের পরেও মূল সমস্যা থেকেই গেল। নিউটনের কাজের ভিত্তিটা ছিল খুব নড়বড়ে। শূন্য দিয়ে ভাগ। তাঁর প্রতিদ্বন্দ্বীর কাজেরও একই সমস্যা ছিল। </w:t>
+      </w:r>
+    </w:p>
+    <w:p>
+      <w:pPr>
+        <w:pStyle w:val="Normal"/>
+        <w:widowControl/>
+        <w:bidi w:val="0"/>
+        <w:ind w:hanging="0" w:start="0" w:end="0"/>
+        <w:jc w:val="start"/>
+        <w:rPr>
+          <w:rFonts w:ascii="SolaimanLipi" w:hAnsi="SolaimanLipi" w:cs="SolaimanLipi"/>
+          <w:position w:val="0"/>
+          <w:sz w:val="24"/>
+          <w:sz w:val="24"/>
+          <w:vertAlign w:val="baseline"/>
+        </w:rPr>
+      </w:pPr>
+      <w:r>
+        <w:rPr/>
+      </w:r>
+    </w:p>
+    <w:p>
+      <w:pPr>
+        <w:pStyle w:val="Normal"/>
+        <w:widowControl/>
+        <w:bidi w:val="0"/>
+        <w:ind w:hanging="0" w:start="0" w:end="0"/>
+        <w:jc w:val="center"/>
+        <w:rPr/>
+      </w:pPr>
+      <w:r>
+        <w:rPr>
+          <w:rFonts w:ascii="SolaimanLipi" w:hAnsi="SolaimanLipi" w:cs="SolaimanLipi"/>
+          <w:position w:val="0"/>
+          <w:sz w:val="24"/>
+          <w:sz w:val="24"/>
+          <w:sz w:val="24"/>
+          <w:vertAlign w:val="baseline"/>
+        </w:rPr>
+        <w:t>চিত্র ২৮</w:t>
+      </w:r>
+      <w:r>
+        <w:rPr>
+          <w:rFonts w:cs="SolaimanLipi" w:ascii="SolaimanLipi" w:hAnsi="SolaimanLipi"/>
+          <w:position w:val="0"/>
+          <w:sz w:val="24"/>
+          <w:sz w:val="24"/>
+          <w:vertAlign w:val="baseline"/>
+        </w:rPr>
+        <w:t xml:space="preserve">: </w:t>
+      </w:r>
+      <w:r>
+        <w:rPr>
+          <w:rFonts w:ascii="SolaimanLipi" w:hAnsi="SolaimanLipi" w:cs="SolaimanLipi"/>
+          <w:position w:val="0"/>
+          <w:sz w:val="24"/>
+          <w:sz w:val="24"/>
+          <w:sz w:val="24"/>
+          <w:vertAlign w:val="baseline"/>
+        </w:rPr>
+        <w:t>একই অন্তরকীয় সমীকরণ দ্বারা নিয়ন্ত্রিত বিভিন্ন গতি</w:t>
+      </w:r>
+    </w:p>
+    <w:p>
+      <w:pPr>
+        <w:pStyle w:val="Normal"/>
+        <w:widowControl/>
+        <w:bidi w:val="0"/>
+        <w:ind w:hanging="0" w:start="0" w:end="0"/>
+        <w:jc w:val="center"/>
+        <w:rPr>
+          <w:rFonts w:ascii="SolaimanLipi" w:hAnsi="SolaimanLipi" w:cs="SolaimanLipi"/>
+          <w:position w:val="0"/>
+          <w:sz w:val="24"/>
+          <w:sz w:val="24"/>
+          <w:vertAlign w:val="baseline"/>
+        </w:rPr>
+      </w:pPr>
+      <w:r>
+        <w:rPr/>
+      </w:r>
+    </w:p>
+    <w:p>
+      <w:pPr>
+        <w:pStyle w:val="Normal"/>
+        <w:widowControl/>
+        <w:bidi w:val="0"/>
+        <w:ind w:hanging="0" w:start="0" w:end="0"/>
+        <w:jc w:val="start"/>
+        <w:rPr/>
+      </w:pPr>
+      <w:r>
+        <w:rPr>
+          <w:rFonts w:ascii="SolaimanLipi" w:hAnsi="SolaimanLipi" w:cs="SolaimanLipi"/>
+          <w:position w:val="0"/>
+          <w:sz w:val="24"/>
+          <w:sz w:val="24"/>
+          <w:sz w:val="24"/>
+          <w:vertAlign w:val="baseline"/>
+        </w:rPr>
+        <w:t xml:space="preserve">১৬৭৩ সাল। এক বিখ্যাত জার্মান আইনজীবী ও দার্শনিক লন্ডন সফরে যান। তাঁর নাম গটফ্রিড উইলহেল্ম লাইবনিৎস </w:t>
       </w:r>
       <w:r>
         <w:rPr>
@@ -7479,238 +8033,171 @@
           <w:sz w:val="24"/>
           <w:vertAlign w:val="baseline"/>
         </w:rPr>
-        <w:t>ডট বাড়ানো</w:t>
-      </w:r>
-      <w:r>
-        <w:rPr>
-          <w:rFonts w:cs="SolaimanLipi" w:ascii="SolaimanLipi" w:hAnsi="SolaimanLipi"/>
-          <w:position w:val="0"/>
-          <w:sz w:val="24"/>
-          <w:sz w:val="24"/>
-          <w:vertAlign w:val="baseline"/>
-        </w:rPr>
-        <w:t xml:space="preserve">) </w:t>
-      </w:r>
-      <w:r>
-        <w:rPr>
-          <w:rFonts w:ascii="SolaimanLipi" w:hAnsi="SolaimanLipi" w:cs="SolaimanLipi"/>
-          <w:position w:val="0"/>
-          <w:sz w:val="24"/>
-          <w:sz w:val="24"/>
-          <w:sz w:val="24"/>
-          <w:vertAlign w:val="baseline"/>
-        </w:rPr>
-        <w:t xml:space="preserve">ও যোগজীকরণ </w:t>
-      </w:r>
-      <w:r>
-        <w:rPr>
-          <w:rFonts w:cs="SolaimanLipi" w:ascii="SolaimanLipi" w:hAnsi="SolaimanLipi"/>
-          <w:position w:val="0"/>
-          <w:sz w:val="24"/>
-          <w:sz w:val="24"/>
-          <w:vertAlign w:val="baseline"/>
-        </w:rPr>
-        <w:t>(</w:t>
-      </w:r>
-      <w:r>
-        <w:rPr>
-          <w:rFonts w:ascii="SolaimanLipi" w:hAnsi="SolaimanLipi" w:cs="SolaimanLipi"/>
-          <w:position w:val="0"/>
-          <w:sz w:val="24"/>
-          <w:sz w:val="24"/>
-          <w:sz w:val="24"/>
-          <w:vertAlign w:val="baseline"/>
-        </w:rPr>
-        <w:t>ডট কমানো</w:t>
-      </w:r>
-      <w:r>
-        <w:rPr>
-          <w:rFonts w:cs="SolaimanLipi" w:ascii="SolaimanLipi" w:hAnsi="SolaimanLipi"/>
-          <w:position w:val="0"/>
-          <w:sz w:val="24"/>
-          <w:sz w:val="24"/>
-          <w:vertAlign w:val="baseline"/>
-        </w:rPr>
-        <w:t xml:space="preserve">) </w:t>
-      </w:r>
-      <w:r>
-        <w:rPr>
-          <w:rFonts w:ascii="SolaimanLipi" w:hAnsi="SolaimanLipi" w:cs="SolaimanLipi"/>
-          <w:position w:val="0"/>
-          <w:sz w:val="24"/>
-          <w:sz w:val="24"/>
-          <w:sz w:val="24"/>
-          <w:vertAlign w:val="baseline"/>
-        </w:rPr>
-        <w:t xml:space="preserve">করে যেতে হবে। এই চিহ্ন দিয়েই নিউটন একটিমাত্র সরল অন্তরকীয় সমীকরণের মাধ্যমে মহাবিশ্বের সব বস্তুর গতি প্রকাশ করে ফেলেন। সমীকরণটা হলো </w:t>
-      </w:r>
-      <w:r>
-        <w:rPr>
-          <w:rFonts w:cs="SolaimanLipi" w:ascii="SolaimanLipi" w:hAnsi="SolaimanLipi"/>
-          <w:position w:val="0"/>
-          <w:sz w:val="24"/>
-          <w:sz w:val="24"/>
-          <w:vertAlign w:val="baseline"/>
-        </w:rPr>
-        <w:t xml:space="preserve">F = mẍ, </w:t>
-      </w:r>
-      <w:r>
-        <w:rPr>
-          <w:rFonts w:ascii="SolaimanLipi" w:hAnsi="SolaimanLipi" w:cs="SolaimanLipi"/>
-          <w:position w:val="0"/>
-          <w:sz w:val="24"/>
-          <w:sz w:val="24"/>
-          <w:sz w:val="24"/>
-          <w:vertAlign w:val="baseline"/>
-        </w:rPr>
-        <w:t xml:space="preserve">যেখানে </w:t>
-      </w:r>
-      <w:r>
-        <w:rPr>
-          <w:rFonts w:cs="SolaimanLipi" w:ascii="SolaimanLipi" w:hAnsi="SolaimanLipi"/>
-          <w:position w:val="0"/>
-          <w:sz w:val="24"/>
-          <w:sz w:val="24"/>
-          <w:vertAlign w:val="baseline"/>
-        </w:rPr>
-        <w:t xml:space="preserve">F </w:t>
-      </w:r>
-      <w:r>
-        <w:rPr>
-          <w:rFonts w:ascii="SolaimanLipi" w:hAnsi="SolaimanLipi" w:cs="SolaimanLipi"/>
-          <w:position w:val="0"/>
-          <w:sz w:val="24"/>
-          <w:sz w:val="24"/>
-          <w:sz w:val="24"/>
-          <w:vertAlign w:val="baseline"/>
-        </w:rPr>
-        <w:t xml:space="preserve">হলো বস্তুর ওপর প্রযুক্ত বল আর </w:t>
-      </w:r>
-      <w:r>
-        <w:rPr>
-          <w:rFonts w:cs="SolaimanLipi" w:ascii="SolaimanLipi" w:hAnsi="SolaimanLipi"/>
-          <w:position w:val="0"/>
-          <w:sz w:val="24"/>
-          <w:sz w:val="24"/>
-          <w:vertAlign w:val="baseline"/>
-        </w:rPr>
-        <w:t xml:space="preserve">m </w:t>
-      </w:r>
-      <w:r>
-        <w:rPr>
-          <w:rFonts w:ascii="SolaimanLipi" w:hAnsi="SolaimanLipi" w:cs="SolaimanLipi"/>
-          <w:position w:val="0"/>
-          <w:sz w:val="24"/>
-          <w:sz w:val="24"/>
-          <w:sz w:val="24"/>
-          <w:vertAlign w:val="baseline"/>
-        </w:rPr>
-        <w:t xml:space="preserve">সে বস্তুর ভর। </w:t>
-      </w:r>
-      <w:r>
-        <w:rPr>
-          <w:rFonts w:cs="SolaimanLipi" w:ascii="SolaimanLipi" w:hAnsi="SolaimanLipi"/>
-          <w:position w:val="0"/>
-          <w:sz w:val="24"/>
-          <w:sz w:val="24"/>
-          <w:vertAlign w:val="baseline"/>
-        </w:rPr>
-        <w:t>(</w:t>
-      </w:r>
-      <w:r>
-        <w:rPr>
-          <w:rFonts w:ascii="SolaimanLipi" w:hAnsi="SolaimanLipi" w:cs="SolaimanLipi"/>
-          <w:position w:val="0"/>
-          <w:sz w:val="24"/>
-          <w:sz w:val="24"/>
-          <w:sz w:val="24"/>
-          <w:vertAlign w:val="baseline"/>
-        </w:rPr>
-        <w:t xml:space="preserve">অবশ্য এটা সে অর্থে সার্বজনীন কোনো সূত্র নয়। বস্তুর ভর ধ্রুব থাকলেই কেবল এটা সত্য। নিউটনের সূত্র আরও সাধারণ সংস্করণ হলো </w:t>
-      </w:r>
-      <w:r>
-        <w:rPr>
-          <w:rFonts w:cs="SolaimanLipi" w:ascii="SolaimanLipi" w:hAnsi="SolaimanLipi"/>
-          <w:position w:val="0"/>
-          <w:sz w:val="24"/>
-          <w:sz w:val="24"/>
-          <w:vertAlign w:val="baseline"/>
-        </w:rPr>
-        <w:t xml:space="preserve">F = </w:t>
-      </w:r>
-      <w:r>
-        <w:rPr>
-          <w:rFonts w:cs="SolaimanLipi" w:ascii="SolaimanLipi" w:hAnsi="SolaimanLipi"/>
-          <w:position w:val="0"/>
-          <w:sz w:val="24"/>
-          <w:sz w:val="24"/>
-          <w:vertAlign w:val="baseline"/>
-        </w:rPr>
-        <w:t xml:space="preserve">ṗ, </w:t>
-      </w:r>
-      <w:r>
-        <w:rPr>
-          <w:rFonts w:ascii="SolaimanLipi" w:hAnsi="SolaimanLipi" w:cs="SolaimanLipi"/>
-          <w:position w:val="0"/>
-          <w:sz w:val="24"/>
-          <w:sz w:val="24"/>
-          <w:sz w:val="24"/>
-          <w:vertAlign w:val="baseline"/>
-        </w:rPr>
-        <w:t xml:space="preserve">যেখানে </w:t>
-      </w:r>
-      <w:r>
-        <w:rPr>
-          <w:rFonts w:cs="SolaimanLipi" w:ascii="SolaimanLipi" w:hAnsi="SolaimanLipi"/>
-          <w:position w:val="0"/>
-          <w:sz w:val="24"/>
-          <w:sz w:val="24"/>
-          <w:vertAlign w:val="baseline"/>
-        </w:rPr>
-        <w:t xml:space="preserve">p </w:t>
-      </w:r>
-      <w:r>
-        <w:rPr>
-          <w:rFonts w:ascii="SolaimanLipi" w:hAnsi="SolaimanLipi" w:cs="SolaimanLipi"/>
-          <w:position w:val="0"/>
-          <w:sz w:val="24"/>
-          <w:sz w:val="24"/>
-          <w:sz w:val="24"/>
-          <w:vertAlign w:val="baseline"/>
-        </w:rPr>
-        <w:t xml:space="preserve">হলো বস্তুর ভরবেগ </w:t>
-      </w:r>
-      <w:r>
-        <w:rPr>
-          <w:rFonts w:cs="SolaimanLipi" w:ascii="SolaimanLipi" w:hAnsi="SolaimanLipi"/>
-          <w:position w:val="0"/>
-          <w:sz w:val="24"/>
-          <w:sz w:val="24"/>
-          <w:vertAlign w:val="baseline"/>
-        </w:rPr>
-        <w:t xml:space="preserve">(momentum) </w:t>
-      </w:r>
-      <w:r>
-        <w:rPr>
-          <w:rFonts w:ascii="SolaimanLipi" w:hAnsi="SolaimanLipi" w:cs="SolaimanLipi"/>
-          <w:position w:val="0"/>
-          <w:sz w:val="24"/>
-          <w:sz w:val="24"/>
-          <w:sz w:val="24"/>
-          <w:vertAlign w:val="baseline"/>
-        </w:rPr>
-        <w:t xml:space="preserve">পরে আইনস্টাইন নিউটনের সূত্রে আরও পরিমার্জন করেন। </w:t>
-      </w:r>
-      <w:r>
-        <w:rPr>
-          <w:rFonts w:ascii="SolaimanLipi" w:hAnsi="SolaimanLipi" w:cs="SolaimanLipi"/>
-          <w:position w:val="0"/>
-          <w:sz w:val="24"/>
-          <w:sz w:val="24"/>
-          <w:sz w:val="24"/>
-          <w:vertAlign w:val="baseline"/>
-        </w:rPr>
-        <w:t xml:space="preserve">                           </w:t>
+        <w:t>লিবনিজ হিসেবে পরিচিত</w:t>
+      </w:r>
+      <w:r>
+        <w:rPr>
+          <w:rFonts w:cs="SolaimanLipi" w:ascii="SolaimanLipi" w:hAnsi="SolaimanLipi"/>
+          <w:position w:val="0"/>
+          <w:sz w:val="24"/>
+          <w:sz w:val="24"/>
+          <w:vertAlign w:val="baseline"/>
+        </w:rPr>
+        <w:t>)</w:t>
+      </w:r>
+      <w:r>
+        <w:rPr>
+          <w:rFonts w:ascii="SolaimanLipi" w:hAnsi="SolaimanLipi" w:cs="SolaimanLipi"/>
+          <w:position w:val="0"/>
+          <w:sz w:val="24"/>
+          <w:sz w:val="24"/>
+          <w:sz w:val="24"/>
+          <w:vertAlign w:val="baseline"/>
+        </w:rPr>
+        <w:t xml:space="preserve">। তিনি এবং নিউটন বিজ্ঞান জগতকে দুই পক্ষে বিভক্ত করে ফেলেন। তবে দুজনের কেউই ক্যালকুলাসের শূন্যের সমস্যা সমাধান করতে পারেননি। </w:t>
+      </w:r>
+    </w:p>
+    <w:p>
+      <w:pPr>
+        <w:pStyle w:val="Normal"/>
+        <w:widowControl/>
+        <w:bidi w:val="0"/>
+        <w:ind w:hanging="0" w:start="0" w:end="0"/>
+        <w:jc w:val="start"/>
+        <w:rPr>
+          <w:rFonts w:ascii="SolaimanLipi" w:hAnsi="SolaimanLipi" w:cs="SolaimanLipi"/>
+          <w:position w:val="0"/>
+          <w:sz w:val="24"/>
+          <w:sz w:val="24"/>
+          <w:vertAlign w:val="baseline"/>
+        </w:rPr>
+      </w:pPr>
+      <w:r>
+        <w:rPr/>
+      </w:r>
+    </w:p>
+    <w:p>
+      <w:pPr>
+        <w:pStyle w:val="Normal"/>
+        <w:widowControl/>
+        <w:bidi w:val="0"/>
+        <w:ind w:hanging="0" w:start="0" w:end="0"/>
+        <w:jc w:val="start"/>
+        <w:rPr/>
+      </w:pPr>
+      <w:r>
+        <w:rPr>
+          <w:rFonts w:ascii="SolaimanLipi" w:hAnsi="SolaimanLipi" w:cs="SolaimanLipi"/>
+          <w:position w:val="0"/>
+          <w:sz w:val="24"/>
+          <w:sz w:val="24"/>
+          <w:sz w:val="24"/>
+          <w:vertAlign w:val="baseline"/>
+        </w:rPr>
+        <w:t>লন্ডন ভ্রমণের সময় তেত্রিশ বছর বয়সী লিবনিজ নিউটনের অপ্রকাশিত কাজ দেখেছিলেন কি না তা কেউ জানে না। ১৬৭৩ থেকে ১৬৭৬ সালের মধ্যে লিবনিজ আবারও লন্ডন যান। এসময় তিনিও ক্যালকুলাস আবিষ্কার করেন। তবে সেটার চেহারা</w:t>
+      </w:r>
+      <w:r>
+        <w:rPr>
+          <w:rFonts w:cs="SolaimanLipi" w:ascii="SolaimanLipi" w:hAnsi="SolaimanLipi"/>
+          <w:position w:val="0"/>
+          <w:sz w:val="24"/>
+          <w:sz w:val="24"/>
+          <w:vertAlign w:val="baseline"/>
+        </w:rPr>
+        <w:t>-</w:t>
+      </w:r>
+      <w:r>
+        <w:rPr>
+          <w:rFonts w:ascii="SolaimanLipi" w:hAnsi="SolaimanLipi" w:cs="SolaimanLipi"/>
+          <w:position w:val="0"/>
+          <w:sz w:val="24"/>
+          <w:sz w:val="24"/>
+          <w:sz w:val="24"/>
+          <w:vertAlign w:val="baseline"/>
+        </w:rPr>
+        <w:t xml:space="preserve">সুরত খানিক আলাদা। </w:t>
+      </w:r>
+    </w:p>
+    <w:p>
+      <w:pPr>
+        <w:pStyle w:val="Normal"/>
+        <w:widowControl/>
+        <w:bidi w:val="0"/>
+        <w:ind w:hanging="0" w:start="0" w:end="0"/>
+        <w:jc w:val="start"/>
+        <w:rPr>
+          <w:rFonts w:ascii="SolaimanLipi" w:hAnsi="SolaimanLipi" w:cs="SolaimanLipi"/>
+          <w:position w:val="0"/>
+          <w:sz w:val="24"/>
+          <w:sz w:val="24"/>
+          <w:vertAlign w:val="baseline"/>
+        </w:rPr>
+      </w:pPr>
+      <w:r>
+        <w:rPr/>
+      </w:r>
+    </w:p>
+    <w:p>
+      <w:pPr>
+        <w:pStyle w:val="Normal"/>
+        <w:widowControl/>
+        <w:bidi w:val="0"/>
+        <w:ind w:hanging="0" w:start="0" w:end="0"/>
+        <w:jc w:val="start"/>
+        <w:rPr/>
+      </w:pPr>
+      <w:r>
+        <w:rPr>
+          <w:rFonts w:ascii="SolaimanLipi" w:hAnsi="SolaimanLipi" w:cs="SolaimanLipi"/>
+          <w:position w:val="0"/>
+          <w:sz w:val="24"/>
+          <w:sz w:val="24"/>
+          <w:sz w:val="24"/>
+          <w:vertAlign w:val="baseline"/>
+        </w:rPr>
+        <w:t>পেছনে তাকালে মনে হয়</w:t>
+      </w:r>
+      <w:r>
+        <w:rPr>
+          <w:rFonts w:cs="SolaimanLipi" w:ascii="SolaimanLipi" w:hAnsi="SolaimanLipi"/>
+          <w:position w:val="0"/>
+          <w:sz w:val="24"/>
+          <w:sz w:val="24"/>
+          <w:vertAlign w:val="baseline"/>
+        </w:rPr>
+        <w:t xml:space="preserve">, </w:t>
+      </w:r>
+      <w:r>
+        <w:rPr>
+          <w:rFonts w:ascii="SolaimanLipi" w:hAnsi="SolaimanLipi" w:cs="SolaimanLipi"/>
+          <w:position w:val="0"/>
+          <w:sz w:val="24"/>
+          <w:sz w:val="24"/>
+          <w:sz w:val="24"/>
+          <w:vertAlign w:val="baseline"/>
+        </w:rPr>
+        <w:t>লিবনিজ স্বতন্ত্রভাবেই ক্যালকুলাসের নিজস্ব সংস্করণ বানিয়েছিলেন। যদিও ব্যাপারটা এখনও বিতর্কিত। ১৬৭০</w:t>
+      </w:r>
+      <w:r>
+        <w:rPr>
+          <w:rFonts w:cs="SolaimanLipi" w:ascii="SolaimanLipi" w:hAnsi="SolaimanLipi"/>
+          <w:position w:val="0"/>
+          <w:sz w:val="24"/>
+          <w:sz w:val="24"/>
+          <w:vertAlign w:val="baseline"/>
+        </w:rPr>
+        <w:t>-</w:t>
+      </w:r>
+      <w:r>
+        <w:rPr>
+          <w:rFonts w:ascii="SolaimanLipi" w:hAnsi="SolaimanLipi" w:cs="SolaimanLipi"/>
+          <w:position w:val="0"/>
+          <w:sz w:val="24"/>
+          <w:sz w:val="24"/>
+          <w:sz w:val="24"/>
+          <w:vertAlign w:val="baseline"/>
+        </w:rPr>
+        <w:t xml:space="preserve">এর দশকে দুজনের মধ্যে যোগাযোগ ছিল। ফলে কে কাকে কীভাবে প্রভাবিত করেছেন তো বোঝা মুশকিল। দুই তত্ত্বেরই ফলাফল একই। তবে চিহ্ন ও দর্শন পুরোপুরি আলাদা।     </w:t>
       </w:r>
     </w:p>
     <w:p>

</xml_diff>

<commit_message>
Add zero text: p37 mid
</commit_message>
<xml_diff>
--- a/books/zero/05 Zero Infinite Zeros.docx
+++ b/books/zero/05 Zero Infinite Zeros.docx
@@ -8197,7 +8197,538 @@
           <w:sz w:val="24"/>
           <w:vertAlign w:val="baseline"/>
         </w:rPr>
-        <w:t xml:space="preserve">এর দশকে দুজনের মধ্যে যোগাযোগ ছিল। ফলে কে কাকে কীভাবে প্রভাবিত করেছেন তো বোঝা মুশকিল। দুই তত্ত্বেরই ফলাফল একই। তবে চিহ্ন ও দর্শন পুরোপুরি আলাদা।     </w:t>
+        <w:t xml:space="preserve">এর দশকে দুজনের মধ্যে যোগাযোগ ছিল। ফলে কে কাকে কীভাবে প্রভাবিত করেছেন তো বোঝা মুশকিল। দুই তত্ত্বেরই ফলাফল একই। তবে চিহ্ন ও দর্শন পুরোপুরি আলাদা। </w:t>
+      </w:r>
+    </w:p>
+    <w:p>
+      <w:pPr>
+        <w:pStyle w:val="Normal"/>
+        <w:widowControl/>
+        <w:bidi w:val="0"/>
+        <w:ind w:hanging="0" w:start="0" w:end="0"/>
+        <w:jc w:val="start"/>
+        <w:rPr>
+          <w:rFonts w:ascii="SolaimanLipi" w:hAnsi="SolaimanLipi" w:cs="SolaimanLipi"/>
+          <w:position w:val="0"/>
+          <w:sz w:val="24"/>
+          <w:sz w:val="24"/>
+          <w:vertAlign w:val="baseline"/>
+        </w:rPr>
+      </w:pPr>
+      <w:r>
+        <w:rPr/>
+      </w:r>
+    </w:p>
+    <w:p>
+      <w:pPr>
+        <w:pStyle w:val="Normal"/>
+        <w:widowControl/>
+        <w:bidi w:val="0"/>
+        <w:ind w:hanging="0" w:start="0" w:end="0"/>
+        <w:jc w:val="start"/>
+        <w:rPr/>
+      </w:pPr>
+      <w:r>
+        <w:rPr>
+          <w:rFonts w:ascii="SolaimanLipi" w:hAnsi="SolaimanLipi" w:cs="SolaimanLipi"/>
+          <w:position w:val="0"/>
+          <w:sz w:val="24"/>
+          <w:sz w:val="24"/>
+          <w:sz w:val="24"/>
+          <w:vertAlign w:val="baseline"/>
+        </w:rPr>
+        <w:t xml:space="preserve">নিউটন অসীম পরিমাণ ক্ষুদ্র রাশিকে অপছন্দই করতেন। ক্ষুদ্র যে </w:t>
+      </w:r>
+      <w:r>
+        <w:rPr>
+          <w:rFonts w:cs="SolaimanLipi" w:ascii="SolaimanLipi" w:hAnsi="SolaimanLipi"/>
+          <w:position w:val="0"/>
+          <w:sz w:val="24"/>
+          <w:sz w:val="24"/>
+          <w:vertAlign w:val="baseline"/>
+        </w:rPr>
+        <w:t xml:space="preserve">o </w:t>
+      </w:r>
+      <w:r>
+        <w:rPr>
+          <w:rFonts w:ascii="SolaimanLipi" w:hAnsi="SolaimanLipi" w:cs="SolaimanLipi"/>
+          <w:position w:val="0"/>
+          <w:sz w:val="24"/>
+          <w:sz w:val="24"/>
+          <w:sz w:val="24"/>
+          <w:vertAlign w:val="baseline"/>
+        </w:rPr>
+        <w:t xml:space="preserve">গুলো ছিল তাঁর ফ্লুক্সোন সমীকরণে। যারা কখনও শূন্য আবার কখনও অশূন্যের মতো আচরণ করত। এক অর্থে এ অতিশয় ক্ষুদ্র রাশিরা ছিল অসীম পরিমাণ ক্ষুদ্র। চিন্তনীয় যেকোনো ধনাত্মক সংখ্যার চেয়ে ছোট। তবুও কোনোভাবে শূন্যের চেয়ে বড়। সে সময়ের গণিতবিদদের কাছে এ এক অদ্ভুত ধারণা। নিউটন নিজেও তাঁর সমীকরণের এ অতিশয় ক্ষুদ্র রাশি নিয়ে বিব্রত। তিনি এ সমস্যাকে লুকিয়ে রাখারও চেষ্টা করেন। তাঁর হিসাবের মাঝখানেই শুধু এ ০ গুলো আসত। হিসাবের শেষ দিকে উধাও হয়ে যেতে অলৌকিকভাবে। ওদিকে লিবনিজ যেন ক্ষুদ্রাতিক্ষুদ্রের মধ্যেই আনন্দে ভেসে বেড়াচ্ছেন। নিউটন যেখানে লিখেছেন </w:t>
+      </w:r>
+      <w:r>
+        <w:rPr>
+          <w:rFonts w:cs="SolaimanLipi" w:ascii="SolaimanLipi" w:hAnsi="SolaimanLipi"/>
+          <w:position w:val="0"/>
+          <w:sz w:val="24"/>
+          <w:sz w:val="24"/>
+          <w:vertAlign w:val="baseline"/>
+        </w:rPr>
+        <w:t xml:space="preserve">Oẋ, </w:t>
+      </w:r>
+      <w:r>
+        <w:rPr>
+          <w:rFonts w:ascii="SolaimanLipi" w:hAnsi="SolaimanLipi" w:cs="SolaimanLipi"/>
+          <w:position w:val="0"/>
+          <w:sz w:val="24"/>
+          <w:sz w:val="24"/>
+          <w:sz w:val="24"/>
+          <w:vertAlign w:val="baseline"/>
+        </w:rPr>
+        <w:t xml:space="preserve">লিবনিজ সেখানে লিখেছেন </w:t>
+      </w:r>
+      <w:r>
+        <w:rPr>
+          <w:rFonts w:cs="SolaimanLipi" w:ascii="SolaimanLipi" w:hAnsi="SolaimanLipi"/>
+          <w:position w:val="0"/>
+          <w:sz w:val="24"/>
+          <w:sz w:val="24"/>
+          <w:vertAlign w:val="baseline"/>
+        </w:rPr>
+        <w:t xml:space="preserve">dx, </w:t>
+      </w:r>
+      <w:r>
+        <w:rPr>
+          <w:rFonts w:ascii="SolaimanLipi" w:hAnsi="SolaimanLipi" w:cs="SolaimanLipi"/>
+          <w:position w:val="0"/>
+          <w:sz w:val="24"/>
+          <w:sz w:val="24"/>
+          <w:sz w:val="24"/>
+          <w:vertAlign w:val="baseline"/>
+        </w:rPr>
+        <w:t xml:space="preserve">আর অর্থ </w:t>
+      </w:r>
+      <w:r>
+        <w:rPr>
+          <w:rFonts w:cs="SolaimanLipi" w:ascii="SolaimanLipi" w:hAnsi="SolaimanLipi"/>
+          <w:position w:val="0"/>
+          <w:sz w:val="24"/>
+          <w:sz w:val="24"/>
+          <w:vertAlign w:val="baseline"/>
+        </w:rPr>
+        <w:t xml:space="preserve">x </w:t>
+      </w:r>
+      <w:r>
+        <w:rPr>
+          <w:rFonts w:ascii="SolaimanLipi" w:hAnsi="SolaimanLipi" w:cs="SolaimanLipi"/>
+          <w:position w:val="0"/>
+          <w:sz w:val="24"/>
+          <w:sz w:val="24"/>
+          <w:sz w:val="24"/>
+          <w:vertAlign w:val="baseline"/>
+        </w:rPr>
+        <w:t>এর অতিশয় ক্ষুদ্র একটি অংশ। লিবনিজের হিসাব</w:t>
+      </w:r>
+      <w:r>
+        <w:rPr>
+          <w:rFonts w:cs="SolaimanLipi" w:ascii="SolaimanLipi" w:hAnsi="SolaimanLipi"/>
+          <w:position w:val="0"/>
+          <w:sz w:val="24"/>
+          <w:sz w:val="24"/>
+          <w:vertAlign w:val="baseline"/>
+        </w:rPr>
+        <w:t>-</w:t>
+      </w:r>
+      <w:r>
+        <w:rPr>
+          <w:rFonts w:ascii="SolaimanLipi" w:hAnsi="SolaimanLipi" w:cs="SolaimanLipi"/>
+          <w:position w:val="0"/>
+          <w:sz w:val="24"/>
+          <w:sz w:val="24"/>
+          <w:sz w:val="24"/>
+          <w:vertAlign w:val="baseline"/>
+        </w:rPr>
+        <w:t xml:space="preserve">নিকাশের পুরো অংশেই এ ক্ষুদ্রাতিক্ষুদ্ররা অপরিবর্তিতভাবে টিকে আছে। এবং </w:t>
+      </w:r>
+      <w:r>
+        <w:rPr>
+          <w:rFonts w:cs="SolaimanLipi" w:ascii="SolaimanLipi" w:hAnsi="SolaimanLipi"/>
+          <w:position w:val="0"/>
+          <w:sz w:val="24"/>
+          <w:sz w:val="24"/>
+          <w:vertAlign w:val="baseline"/>
+        </w:rPr>
+        <w:t>x-</w:t>
+      </w:r>
+      <w:r>
+        <w:rPr>
+          <w:rFonts w:ascii="SolaimanLipi" w:hAnsi="SolaimanLipi" w:cs="SolaimanLipi"/>
+          <w:position w:val="0"/>
+          <w:sz w:val="24"/>
+          <w:sz w:val="24"/>
+          <w:sz w:val="24"/>
+          <w:vertAlign w:val="baseline"/>
+        </w:rPr>
+        <w:t xml:space="preserve">এর সাপেক্ষে </w:t>
+      </w:r>
+      <w:r>
+        <w:rPr>
+          <w:rFonts w:cs="SolaimanLipi" w:ascii="SolaimanLipi" w:hAnsi="SolaimanLipi"/>
+          <w:position w:val="0"/>
+          <w:sz w:val="24"/>
+          <w:sz w:val="24"/>
+          <w:vertAlign w:val="baseline"/>
+        </w:rPr>
+        <w:t>y-</w:t>
+      </w:r>
+      <w:r>
+        <w:rPr>
+          <w:rFonts w:ascii="SolaimanLipi" w:hAnsi="SolaimanLipi" w:cs="SolaimanLipi"/>
+          <w:position w:val="0"/>
+          <w:sz w:val="24"/>
+          <w:sz w:val="24"/>
+          <w:sz w:val="24"/>
+          <w:vertAlign w:val="baseline"/>
+        </w:rPr>
+        <w:t xml:space="preserve">এর অন্তরক ক্ষুদ্রাতিক্ষুদ্র রাশি থেকে মুক্ত অনুপাত ফ্লুক্সোন </w:t>
+      </w:r>
+      <w:r>
+        <w:rPr>
+          <w:rFonts w:cs="SolaimanLipi" w:ascii="SolaimanLipi" w:hAnsi="SolaimanLipi"/>
+          <w:position w:val="0"/>
+          <w:sz w:val="24"/>
+          <w:sz w:val="24"/>
+          <w:vertAlign w:val="baseline"/>
+        </w:rPr>
+        <w:t xml:space="preserve">ẏ/ẋ </w:t>
+      </w:r>
+      <w:r>
+        <w:rPr>
+          <w:rFonts w:ascii="SolaimanLipi" w:hAnsi="SolaimanLipi" w:cs="SolaimanLipi"/>
+          <w:position w:val="0"/>
+          <w:sz w:val="24"/>
+          <w:sz w:val="24"/>
+          <w:sz w:val="24"/>
+          <w:vertAlign w:val="baseline"/>
+        </w:rPr>
+        <w:t xml:space="preserve">নয়। এটা বরং ক্ষুদ্রাতিক্ষুদ্র অনুপাত </w:t>
+      </w:r>
+      <w:r>
+        <w:rPr>
+          <w:rFonts w:cs="SolaimanLipi" w:ascii="SolaimanLipi" w:hAnsi="SolaimanLipi"/>
+          <w:position w:val="0"/>
+          <w:sz w:val="24"/>
+          <w:sz w:val="24"/>
+          <w:vertAlign w:val="baseline"/>
+        </w:rPr>
+        <w:t>dy/dx</w:t>
+      </w:r>
+      <w:r>
+        <w:rPr>
+          <w:rFonts w:ascii="SolaimanLipi" w:hAnsi="SolaimanLipi" w:cs="SolaimanLipi"/>
+          <w:position w:val="0"/>
+          <w:sz w:val="24"/>
+          <w:sz w:val="24"/>
+          <w:sz w:val="24"/>
+          <w:vertAlign w:val="baseline"/>
+        </w:rPr>
+        <w:t xml:space="preserve">। </w:t>
+      </w:r>
+    </w:p>
+    <w:p>
+      <w:pPr>
+        <w:pStyle w:val="Normal"/>
+        <w:widowControl/>
+        <w:bidi w:val="0"/>
+        <w:ind w:hanging="0" w:start="0" w:end="0"/>
+        <w:jc w:val="start"/>
+        <w:rPr>
+          <w:rFonts w:ascii="SolaimanLipi" w:hAnsi="SolaimanLipi" w:cs="SolaimanLipi"/>
+          <w:position w:val="0"/>
+          <w:sz w:val="24"/>
+          <w:sz w:val="24"/>
+          <w:vertAlign w:val="baseline"/>
+        </w:rPr>
+      </w:pPr>
+      <w:r>
+        <w:rPr/>
+      </w:r>
+    </w:p>
+    <w:p>
+      <w:pPr>
+        <w:pStyle w:val="Normal"/>
+        <w:widowControl/>
+        <w:bidi w:val="0"/>
+        <w:ind w:hanging="0" w:start="0" w:end="0"/>
+        <w:jc w:val="start"/>
+        <w:rPr/>
+      </w:pPr>
+      <w:r>
+        <w:rPr>
+          <w:rFonts w:ascii="SolaimanLipi" w:hAnsi="SolaimanLipi" w:cs="SolaimanLipi"/>
+          <w:position w:val="0"/>
+          <w:sz w:val="24"/>
+          <w:sz w:val="24"/>
+          <w:sz w:val="24"/>
+          <w:vertAlign w:val="baseline"/>
+        </w:rPr>
+        <w:t xml:space="preserve">লিবনিজের ক্যালকুলাসের সাহায্যে এ </w:t>
+      </w:r>
+      <w:r>
+        <w:rPr>
+          <w:rFonts w:cs="SolaimanLipi" w:ascii="SolaimanLipi" w:hAnsi="SolaimanLipi"/>
+          <w:position w:val="0"/>
+          <w:sz w:val="24"/>
+          <w:sz w:val="24"/>
+          <w:vertAlign w:val="baseline"/>
+        </w:rPr>
+        <w:t xml:space="preserve">dy </w:t>
+      </w:r>
+      <w:r>
+        <w:rPr>
+          <w:rFonts w:ascii="SolaimanLipi" w:hAnsi="SolaimanLipi" w:cs="SolaimanLipi"/>
+          <w:position w:val="0"/>
+          <w:sz w:val="24"/>
+          <w:sz w:val="24"/>
+          <w:sz w:val="24"/>
+          <w:vertAlign w:val="baseline"/>
+        </w:rPr>
+        <w:t xml:space="preserve">ও </w:t>
+      </w:r>
+      <w:r>
+        <w:rPr>
+          <w:rFonts w:cs="SolaimanLipi" w:ascii="SolaimanLipi" w:hAnsi="SolaimanLipi"/>
+          <w:position w:val="0"/>
+          <w:sz w:val="24"/>
+          <w:sz w:val="24"/>
+          <w:vertAlign w:val="baseline"/>
+        </w:rPr>
+        <w:t xml:space="preserve">dx </w:t>
+      </w:r>
+      <w:r>
+        <w:rPr>
+          <w:rFonts w:ascii="SolaimanLipi" w:hAnsi="SolaimanLipi" w:cs="SolaimanLipi"/>
+          <w:position w:val="0"/>
+          <w:sz w:val="24"/>
+          <w:sz w:val="24"/>
+          <w:sz w:val="24"/>
+          <w:vertAlign w:val="baseline"/>
+        </w:rPr>
+        <w:t>নিয়ে ইচ্ছামতো কাজ করা যেত। অন্য সাধারণ সংখ্যার মতোই। এ কারণেই আধুনিক গণিত ও পদার্থবিদরা নিউটনের চিহ্নের বদলে লিবনিজের প্রতীক ব্যবহার করেন। লিবনিজের ক্যালকুলাসের ক্ষমতাও নিউটনের ক্যালকুলাসের মতো। তবে প্রতীকের সুবিধার কারণে বলা চলে</w:t>
+      </w:r>
+      <w:r>
+        <w:rPr>
+          <w:rFonts w:cs="SolaimanLipi" w:ascii="SolaimanLipi" w:hAnsi="SolaimanLipi"/>
+          <w:position w:val="0"/>
+          <w:sz w:val="24"/>
+          <w:sz w:val="24"/>
+          <w:vertAlign w:val="baseline"/>
+        </w:rPr>
+        <w:t xml:space="preserve">, </w:t>
+      </w:r>
+      <w:r>
+        <w:rPr>
+          <w:rFonts w:ascii="SolaimanLipi" w:hAnsi="SolaimanLipi" w:cs="SolaimanLipi"/>
+          <w:position w:val="0"/>
+          <w:sz w:val="24"/>
+          <w:sz w:val="24"/>
+          <w:sz w:val="24"/>
+          <w:vertAlign w:val="baseline"/>
+        </w:rPr>
+        <w:t>একটুখানি বেশি। এত কিছুর পরেও</w:t>
+      </w:r>
+      <w:r>
+        <w:rPr>
+          <w:rFonts w:cs="SolaimanLipi" w:ascii="SolaimanLipi" w:hAnsi="SolaimanLipi"/>
+          <w:position w:val="0"/>
+          <w:sz w:val="24"/>
+          <w:sz w:val="24"/>
+          <w:vertAlign w:val="baseline"/>
+        </w:rPr>
+        <w:t xml:space="preserve">, </w:t>
+      </w:r>
+      <w:r>
+        <w:rPr>
+          <w:rFonts w:ascii="SolaimanLipi" w:hAnsi="SolaimanLipi" w:cs="SolaimanLipi"/>
+          <w:position w:val="0"/>
+          <w:sz w:val="24"/>
+          <w:sz w:val="24"/>
+          <w:sz w:val="24"/>
+          <w:vertAlign w:val="baseline"/>
+        </w:rPr>
+        <w:t>গণিতের অভ্যন্তরে সমস্যা থেকেই গেল। লিবনিজের অন্তরকেও ০</w:t>
+      </w:r>
+      <w:r>
+        <w:rPr>
+          <w:rFonts w:cs="SolaimanLipi" w:ascii="SolaimanLipi" w:hAnsi="SolaimanLipi"/>
+          <w:position w:val="0"/>
+          <w:sz w:val="24"/>
+          <w:sz w:val="24"/>
+          <w:vertAlign w:val="baseline"/>
+        </w:rPr>
+        <w:t>/</w:t>
+      </w:r>
+      <w:r>
+        <w:rPr>
+          <w:rFonts w:ascii="SolaimanLipi" w:hAnsi="SolaimanLipi" w:cs="SolaimanLipi"/>
+          <w:position w:val="0"/>
+          <w:sz w:val="24"/>
+          <w:sz w:val="24"/>
+          <w:sz w:val="24"/>
+          <w:vertAlign w:val="baseline"/>
+        </w:rPr>
+        <w:t xml:space="preserve">০ দিয়ে ভাগের মতো নিষিদ্ধ কাজ আছে। যে নিউটনের ফ্লুক্সোনকে বিতর্কিত করেছিল। এ সমস্যা না কাটা পর্যন্ত ক্যালকুলাস যুক্তির ভিত্তির বদলে দাঁড়িয়ে থাকবে বিশ্বাসের ভিত্তির ওপর। </w:t>
+      </w:r>
+      <w:r>
+        <w:rPr>
+          <w:rFonts w:cs="SolaimanLipi" w:ascii="SolaimanLipi" w:hAnsi="SolaimanLipi"/>
+          <w:position w:val="0"/>
+          <w:sz w:val="24"/>
+          <w:sz w:val="24"/>
+          <w:vertAlign w:val="baseline"/>
+        </w:rPr>
+        <w:t>(</w:t>
+      </w:r>
+      <w:r>
+        <w:rPr>
+          <w:rFonts w:ascii="SolaimanLipi" w:hAnsi="SolaimanLipi" w:cs="SolaimanLipi"/>
+          <w:position w:val="0"/>
+          <w:sz w:val="24"/>
+          <w:sz w:val="24"/>
+          <w:sz w:val="24"/>
+          <w:vertAlign w:val="baseline"/>
+        </w:rPr>
+        <w:t xml:space="preserve">আসলে বাইনারি বা দ্বিমিক সংখ্যা আবিষ্কারের সময়ও লিবনিজের মনে বিশ্বাস দৃঢ়ই ছিল। যেকোনো সংখ্যাকে এক গুচ্ছ ০ ও ১ দিয়ে লেখা যায়। তাঁর কাছে এটাই ছিল বা </w:t>
+      </w:r>
+      <w:r>
+        <w:rPr>
+          <w:rFonts w:cs="SolaimanLipi" w:ascii="SolaimanLipi" w:hAnsi="SolaimanLipi"/>
+          <w:position w:val="0"/>
+          <w:sz w:val="24"/>
+          <w:sz w:val="24"/>
+          <w:vertAlign w:val="baseline"/>
+        </w:rPr>
+        <w:t>creation ex nihilo (</w:t>
+      </w:r>
+      <w:r>
+        <w:rPr>
+          <w:rFonts w:ascii="SolaimanLipi" w:hAnsi="SolaimanLipi" w:cs="SolaimanLipi"/>
+          <w:position w:val="0"/>
+          <w:sz w:val="24"/>
+          <w:sz w:val="24"/>
+          <w:sz w:val="24"/>
+          <w:vertAlign w:val="baseline"/>
+        </w:rPr>
+        <w:t>ক্রিয়েশিও এক্স নিহিলো</w:t>
+      </w:r>
+      <w:r>
+        <w:rPr>
+          <w:rFonts w:cs="SolaimanLipi" w:ascii="SolaimanLipi" w:hAnsi="SolaimanLipi"/>
+          <w:position w:val="0"/>
+          <w:sz w:val="24"/>
+          <w:sz w:val="24"/>
+          <w:vertAlign w:val="baseline"/>
+        </w:rPr>
+        <w:t xml:space="preserve">) </w:t>
+      </w:r>
+      <w:r>
+        <w:rPr>
+          <w:rFonts w:ascii="SolaimanLipi" w:hAnsi="SolaimanLipi" w:cs="SolaimanLipi"/>
+          <w:position w:val="0"/>
+          <w:sz w:val="24"/>
+          <w:sz w:val="24"/>
+          <w:sz w:val="24"/>
+          <w:vertAlign w:val="baseline"/>
+        </w:rPr>
+        <w:t xml:space="preserve">বা শূন্য থেকে সৃষ্টি। তাঁর মতে মহাবিশ্ব তৈরি হয়েছে ১ </w:t>
+      </w:r>
+      <w:r>
+        <w:rPr>
+          <w:rFonts w:cs="SolaimanLipi" w:ascii="SolaimanLipi" w:hAnsi="SolaimanLipi"/>
+          <w:position w:val="0"/>
+          <w:sz w:val="24"/>
+          <w:sz w:val="24"/>
+          <w:vertAlign w:val="baseline"/>
+        </w:rPr>
+        <w:t>(</w:t>
+      </w:r>
+      <w:r>
+        <w:rPr>
+          <w:rFonts w:ascii="SolaimanLipi" w:hAnsi="SolaimanLipi" w:cs="SolaimanLipi"/>
+          <w:position w:val="0"/>
+          <w:sz w:val="24"/>
+          <w:sz w:val="24"/>
+          <w:sz w:val="24"/>
+          <w:vertAlign w:val="baseline"/>
+        </w:rPr>
+        <w:t>ঈশ্বর</w:t>
+      </w:r>
+      <w:r>
+        <w:rPr>
+          <w:rFonts w:cs="SolaimanLipi" w:ascii="SolaimanLipi" w:hAnsi="SolaimanLipi"/>
+          <w:position w:val="0"/>
+          <w:sz w:val="24"/>
+          <w:sz w:val="24"/>
+          <w:vertAlign w:val="baseline"/>
+        </w:rPr>
+        <w:t xml:space="preserve">) </w:t>
+      </w:r>
+      <w:r>
+        <w:rPr>
+          <w:rFonts w:ascii="SolaimanLipi" w:hAnsi="SolaimanLipi" w:cs="SolaimanLipi"/>
+          <w:position w:val="0"/>
+          <w:sz w:val="24"/>
+          <w:sz w:val="24"/>
+          <w:sz w:val="24"/>
+          <w:vertAlign w:val="baseline"/>
+        </w:rPr>
+        <w:t xml:space="preserve">ও ০ </w:t>
+      </w:r>
+      <w:r>
+        <w:rPr>
+          <w:rFonts w:cs="SolaimanLipi" w:ascii="SolaimanLipi" w:hAnsi="SolaimanLipi"/>
+          <w:position w:val="0"/>
+          <w:sz w:val="24"/>
+          <w:sz w:val="24"/>
+          <w:vertAlign w:val="baseline"/>
+        </w:rPr>
+        <w:t>(</w:t>
+      </w:r>
+      <w:r>
+        <w:rPr>
+          <w:rFonts w:ascii="SolaimanLipi" w:hAnsi="SolaimanLipi" w:cs="SolaimanLipi"/>
+          <w:position w:val="0"/>
+          <w:sz w:val="24"/>
+          <w:sz w:val="24"/>
+          <w:sz w:val="24"/>
+          <w:vertAlign w:val="baseline"/>
+        </w:rPr>
+        <w:t>ভয়েড বা শূন্যতা</w:t>
+      </w:r>
+      <w:r>
+        <w:rPr>
+          <w:rFonts w:cs="SolaimanLipi" w:ascii="SolaimanLipi" w:hAnsi="SolaimanLipi"/>
+          <w:position w:val="0"/>
+          <w:sz w:val="24"/>
+          <w:sz w:val="24"/>
+          <w:vertAlign w:val="baseline"/>
+        </w:rPr>
+        <w:t xml:space="preserve">) </w:t>
+      </w:r>
+      <w:r>
+        <w:rPr>
+          <w:rFonts w:ascii="SolaimanLipi" w:hAnsi="SolaimanLipi" w:cs="SolaimanLipi"/>
+          <w:position w:val="0"/>
+          <w:sz w:val="24"/>
+          <w:sz w:val="24"/>
+          <w:sz w:val="24"/>
+          <w:vertAlign w:val="baseline"/>
+        </w:rPr>
+        <w:t>থেকে। লিবনিজ এমনকি চেষ্টা করেছিলেন জেসুইটরা যেন এই বিদ্যা কাজে লাগিয়ে চীনাদের খৃষ্টান বানায়।</w:t>
+      </w:r>
+      <w:r>
+        <w:rPr>
+          <w:rFonts w:cs="SolaimanLipi" w:ascii="SolaimanLipi" w:hAnsi="SolaimanLipi"/>
+          <w:position w:val="0"/>
+          <w:sz w:val="24"/>
+          <w:sz w:val="24"/>
+          <w:vertAlign w:val="baseline"/>
+        </w:rPr>
+        <w:t xml:space="preserve">)                 </w:t>
       </w:r>
     </w:p>
     <w:p>

</xml_diff>

<commit_message>
Add zero text: p37 mid ending
</commit_message>
<xml_diff>
--- a/books/zero/05 Zero Infinite Zeros.docx
+++ b/books/zero/05 Zero Infinite Zeros.docx
@@ -8728,7 +8728,316 @@
           <w:sz w:val="24"/>
           <w:vertAlign w:val="baseline"/>
         </w:rPr>
-        <w:t xml:space="preserve">)                 </w:t>
+        <w:t xml:space="preserve">) </w:t>
+      </w:r>
+    </w:p>
+    <w:p>
+      <w:pPr>
+        <w:pStyle w:val="Normal"/>
+        <w:widowControl/>
+        <w:bidi w:val="0"/>
+        <w:ind w:hanging="0" w:start="0" w:end="0"/>
+        <w:jc w:val="start"/>
+        <w:rPr>
+          <w:rFonts w:ascii="SolaimanLipi" w:hAnsi="SolaimanLipi" w:cs="SolaimanLipi"/>
+          <w:position w:val="0"/>
+          <w:sz w:val="24"/>
+          <w:sz w:val="24"/>
+          <w:vertAlign w:val="baseline"/>
+        </w:rPr>
+      </w:pPr>
+      <w:r>
+        <w:rPr/>
+      </w:r>
+    </w:p>
+    <w:p>
+      <w:pPr>
+        <w:pStyle w:val="Normal"/>
+        <w:widowControl/>
+        <w:bidi w:val="0"/>
+        <w:ind w:hanging="0" w:start="0" w:end="0"/>
+        <w:jc w:val="start"/>
+        <w:rPr/>
+      </w:pPr>
+      <w:r>
+        <w:rPr>
+          <w:rFonts w:ascii="SolaimanLipi" w:hAnsi="SolaimanLipi" w:cs="SolaimanLipi"/>
+          <w:position w:val="0"/>
+          <w:sz w:val="24"/>
+          <w:sz w:val="24"/>
+          <w:sz w:val="24"/>
+          <w:vertAlign w:val="baseline"/>
+        </w:rPr>
+        <w:t xml:space="preserve">ক্যালকুলাসকে এই মরমি ভিত্তি থেকে মুক্ত করতে গণিতবিদদের বহু বছর লেগে যায়। কারণ তারা ব্যস্ত ছিলেন ক্যালকুলাসের আবিষ্কার নিয়ে বিতর্কে। </w:t>
+      </w:r>
+    </w:p>
+    <w:p>
+      <w:pPr>
+        <w:pStyle w:val="Normal"/>
+        <w:widowControl/>
+        <w:bidi w:val="0"/>
+        <w:ind w:hanging="0" w:start="0" w:end="0"/>
+        <w:jc w:val="start"/>
+        <w:rPr>
+          <w:rFonts w:ascii="SolaimanLipi" w:hAnsi="SolaimanLipi" w:cs="SolaimanLipi"/>
+          <w:position w:val="0"/>
+          <w:sz w:val="24"/>
+          <w:sz w:val="24"/>
+          <w:vertAlign w:val="baseline"/>
+        </w:rPr>
+      </w:pPr>
+      <w:r>
+        <w:rPr/>
+      </w:r>
+    </w:p>
+    <w:p>
+      <w:pPr>
+        <w:pStyle w:val="Normal"/>
+        <w:widowControl/>
+        <w:bidi w:val="0"/>
+        <w:ind w:hanging="0" w:start="0" w:end="0"/>
+        <w:jc w:val="start"/>
+        <w:rPr/>
+      </w:pPr>
+      <w:r>
+        <w:rPr>
+          <w:rFonts w:ascii="SolaimanLipi" w:hAnsi="SolaimanLipi" w:cs="SolaimanLipi"/>
+          <w:position w:val="0"/>
+          <w:sz w:val="24"/>
+          <w:sz w:val="24"/>
+          <w:sz w:val="24"/>
+          <w:vertAlign w:val="baseline"/>
+        </w:rPr>
+        <w:t>ভাবনাটা যে নিউটনের মাথায়ই প্রথম এসেছিল তাতে কোনো সন্দেহ নেই। সেটা ১৬৬০</w:t>
+      </w:r>
+      <w:r>
+        <w:rPr>
+          <w:rFonts w:cs="SolaimanLipi" w:ascii="SolaimanLipi" w:hAnsi="SolaimanLipi"/>
+          <w:position w:val="0"/>
+          <w:sz w:val="24"/>
+          <w:sz w:val="24"/>
+          <w:vertAlign w:val="baseline"/>
+        </w:rPr>
+        <w:t>-</w:t>
+      </w:r>
+      <w:r>
+        <w:rPr>
+          <w:rFonts w:ascii="SolaimanLipi" w:hAnsi="SolaimanLipi" w:cs="SolaimanLipi"/>
+          <w:position w:val="0"/>
+          <w:sz w:val="24"/>
+          <w:sz w:val="24"/>
+          <w:sz w:val="24"/>
+          <w:vertAlign w:val="baseline"/>
+        </w:rPr>
+        <w:t>এর দশকের কথা। তবে তিনি সে কাজ প্রকাশ করেননি ২০ বছর পর্যন্ত। নিউটন ছিলেন জাদুকর</w:t>
+      </w:r>
+      <w:r>
+        <w:rPr>
+          <w:rFonts w:cs="SolaimanLipi" w:ascii="SolaimanLipi" w:hAnsi="SolaimanLipi"/>
+          <w:position w:val="0"/>
+          <w:sz w:val="24"/>
+          <w:sz w:val="24"/>
+          <w:vertAlign w:val="baseline"/>
+        </w:rPr>
+        <w:t xml:space="preserve">, </w:t>
+      </w:r>
+      <w:r>
+        <w:rPr>
+          <w:rFonts w:ascii="SolaimanLipi" w:hAnsi="SolaimanLipi" w:cs="SolaimanLipi"/>
+          <w:position w:val="0"/>
+          <w:sz w:val="24"/>
+          <w:sz w:val="24"/>
+          <w:sz w:val="24"/>
+          <w:vertAlign w:val="baseline"/>
+        </w:rPr>
+        <w:t>ধর্মতাত্ত্বিক</w:t>
+      </w:r>
+      <w:r>
+        <w:rPr>
+          <w:rFonts w:cs="SolaimanLipi" w:ascii="SolaimanLipi" w:hAnsi="SolaimanLipi"/>
+          <w:position w:val="0"/>
+          <w:sz w:val="24"/>
+          <w:sz w:val="24"/>
+          <w:vertAlign w:val="baseline"/>
+        </w:rPr>
+        <w:t xml:space="preserve">, </w:t>
+      </w:r>
+      <w:r>
+        <w:rPr>
+          <w:rFonts w:ascii="SolaimanLipi" w:hAnsi="SolaimanLipi" w:cs="SolaimanLipi"/>
+          <w:position w:val="0"/>
+          <w:sz w:val="24"/>
+          <w:sz w:val="24"/>
+          <w:sz w:val="24"/>
+          <w:vertAlign w:val="baseline"/>
+        </w:rPr>
+        <w:t xml:space="preserve">আলকেমিস্ট ও বিজ্ঞানী </w:t>
+      </w:r>
+      <w:r>
+        <w:rPr>
+          <w:rFonts w:cs="SolaimanLipi" w:ascii="SolaimanLipi" w:hAnsi="SolaimanLipi"/>
+          <w:position w:val="0"/>
+          <w:sz w:val="24"/>
+          <w:sz w:val="24"/>
+          <w:vertAlign w:val="baseline"/>
+        </w:rPr>
+        <w:t>(</w:t>
+      </w:r>
+      <w:r>
+        <w:rPr>
+          <w:rFonts w:ascii="SolaimanLipi" w:hAnsi="SolaimanLipi" w:cs="SolaimanLipi"/>
+          <w:position w:val="0"/>
+          <w:sz w:val="24"/>
+          <w:sz w:val="24"/>
+          <w:sz w:val="24"/>
+          <w:vertAlign w:val="baseline"/>
+        </w:rPr>
+        <w:t xml:space="preserve">বাইবেলের লেখা থেকে তিনি ভবিষ্যদ্বাণী করেছিলেন ঈসার </w:t>
+      </w:r>
+      <w:r>
+        <w:rPr>
+          <w:rFonts w:cs="SolaimanLipi" w:ascii="SolaimanLipi" w:hAnsi="SolaimanLipi"/>
+          <w:position w:val="0"/>
+          <w:sz w:val="24"/>
+          <w:sz w:val="24"/>
+          <w:vertAlign w:val="baseline"/>
+        </w:rPr>
+        <w:t>(</w:t>
+      </w:r>
+      <w:r>
+        <w:rPr>
+          <w:rFonts w:ascii="SolaimanLipi" w:hAnsi="SolaimanLipi" w:cs="SolaimanLipi"/>
+          <w:position w:val="0"/>
+          <w:sz w:val="24"/>
+          <w:sz w:val="24"/>
+          <w:sz w:val="24"/>
+          <w:vertAlign w:val="baseline"/>
+        </w:rPr>
+        <w:t>আ</w:t>
+      </w:r>
+      <w:r>
+        <w:rPr>
+          <w:rFonts w:cs="SolaimanLipi" w:ascii="SolaimanLipi" w:hAnsi="SolaimanLipi"/>
+          <w:position w:val="0"/>
+          <w:sz w:val="24"/>
+          <w:sz w:val="24"/>
+          <w:vertAlign w:val="baseline"/>
+        </w:rPr>
+        <w:t xml:space="preserve">) </w:t>
+      </w:r>
+      <w:r>
+        <w:rPr>
+          <w:rFonts w:ascii="SolaimanLipi" w:hAnsi="SolaimanLipi" w:cs="SolaimanLipi"/>
+          <w:position w:val="0"/>
+          <w:sz w:val="24"/>
+          <w:sz w:val="24"/>
+          <w:sz w:val="24"/>
+          <w:vertAlign w:val="baseline"/>
+        </w:rPr>
+        <w:t>দ্বিতীয় আগমন হবে ১৯৪৮ সালে</w:t>
+      </w:r>
+      <w:r>
+        <w:rPr>
+          <w:rFonts w:cs="SolaimanLipi" w:ascii="SolaimanLipi" w:hAnsi="SolaimanLipi"/>
+          <w:position w:val="0"/>
+          <w:sz w:val="24"/>
+          <w:sz w:val="24"/>
+          <w:vertAlign w:val="baseline"/>
+        </w:rPr>
+        <w:t>)</w:t>
+      </w:r>
+      <w:r>
+        <w:rPr>
+          <w:rFonts w:ascii="SolaimanLipi" w:hAnsi="SolaimanLipi" w:cs="SolaimanLipi"/>
+          <w:position w:val="0"/>
+          <w:sz w:val="24"/>
+          <w:sz w:val="24"/>
+          <w:sz w:val="24"/>
+          <w:vertAlign w:val="baseline"/>
+        </w:rPr>
+        <w:t xml:space="preserve">। তবে তাঁর অনেক কথাই ছিল প্রচলিত ধর্মবিরোধী। এ কারণে তিনি নিজেকে গুটিয়ে রাখতেন। অনিচ্ছুক ছিলেন গবেষণা প্রকাশের ব্যাপারে। ওদিকে নিউটনের চুপচাপ বসে থাকার মধ্যেই লিবনিজ নিজের মতো করে ক্যালকুলাস আবিষ্কার করেন। কদিন না যেতেই একে অপরের বিরুদ্ধে নকলের অভিযোগ আনলেন। ইংরেজ গণিত সম্প্রদায় নিউটনকে সমর্থন দিলেন। মুখ ফিরিয়ে নিলেন লিবনিজপন্থী মহাদেশের অন্য গণিতবিদদের থেকে। এর ফলে ইংরেজরা নিউটনের ফ্লুক্সোনে ডুবে রইলেন। গ্রহণ করলেন না লিবনিজের উন্নত প্রতীক। ফলে আবেগের বশে মহাদেশের অন্য গণিতবিদদের চেয়ে পিছিয়ে গেলেন ক্যালকুলাসের চর্চা ও অগ্রগতিতে। </w:t>
+      </w:r>
+    </w:p>
+    <w:p>
+      <w:pPr>
+        <w:pStyle w:val="Normal"/>
+        <w:widowControl/>
+        <w:bidi w:val="0"/>
+        <w:ind w:hanging="0" w:start="0" w:end="0"/>
+        <w:jc w:val="start"/>
+        <w:rPr>
+          <w:rFonts w:ascii="SolaimanLipi" w:hAnsi="SolaimanLipi" w:cs="SolaimanLipi"/>
+          <w:position w:val="0"/>
+          <w:sz w:val="24"/>
+          <w:sz w:val="24"/>
+          <w:vertAlign w:val="baseline"/>
+        </w:rPr>
+      </w:pPr>
+      <w:r>
+        <w:rPr/>
+      </w:r>
+    </w:p>
+    <w:p>
+      <w:pPr>
+        <w:pStyle w:val="Normal"/>
+        <w:widowControl/>
+        <w:bidi w:val="0"/>
+        <w:ind w:hanging="0" w:start="0" w:end="0"/>
+        <w:jc w:val="start"/>
+        <w:rPr/>
+      </w:pPr>
+      <w:r>
+        <w:rPr>
+          <w:rFonts w:ascii="SolaimanLipi" w:hAnsi="SolaimanLipi" w:cs="SolaimanLipi"/>
+          <w:position w:val="0"/>
+          <w:sz w:val="24"/>
+          <w:sz w:val="24"/>
+          <w:sz w:val="24"/>
+          <w:vertAlign w:val="baseline"/>
+        </w:rPr>
+        <w:t>ক্যালকুলাসকে আচ্ছন্ন করে রাখা শূন্য ও অসীমের সমস্যার মোকাবেলায় ইংরেজ কেউ এগিয়ে এলেন না। এলেন এক ফরাসী। প্রথম ক্যালকুলাস পড়তে গেলেই গণিতবিদরা লোপিটালের নাম জানতে পারেন। তবে অদ্ভুত ব্যাপার হলো</w:t>
+      </w:r>
+      <w:r>
+        <w:rPr>
+          <w:rFonts w:cs="SolaimanLipi" w:ascii="SolaimanLipi" w:hAnsi="SolaimanLipi"/>
+          <w:position w:val="0"/>
+          <w:sz w:val="24"/>
+          <w:sz w:val="24"/>
+          <w:vertAlign w:val="baseline"/>
+        </w:rPr>
+        <w:t xml:space="preserve">, </w:t>
+      </w:r>
+      <w:r>
+        <w:rPr>
+          <w:rFonts w:ascii="SolaimanLipi" w:hAnsi="SolaimanLipi" w:cs="SolaimanLipi"/>
+          <w:position w:val="0"/>
+          <w:sz w:val="24"/>
+          <w:sz w:val="24"/>
+          <w:sz w:val="24"/>
+          <w:vertAlign w:val="baseline"/>
+        </w:rPr>
+        <w:t>যে নামে লোপিটালের নাম জড়িয়ে আছে</w:t>
+      </w:r>
+      <w:r>
+        <w:rPr>
+          <w:rFonts w:cs="SolaimanLipi" w:ascii="SolaimanLipi" w:hAnsi="SolaimanLipi"/>
+          <w:position w:val="0"/>
+          <w:sz w:val="24"/>
+          <w:sz w:val="24"/>
+          <w:vertAlign w:val="baseline"/>
+        </w:rPr>
+        <w:t xml:space="preserve">, </w:t>
+      </w:r>
+      <w:r>
+        <w:rPr>
+          <w:rFonts w:ascii="SolaimanLipi" w:hAnsi="SolaimanLipi" w:cs="SolaimanLipi"/>
+          <w:position w:val="0"/>
+          <w:sz w:val="24"/>
+          <w:sz w:val="24"/>
+          <w:sz w:val="24"/>
+          <w:vertAlign w:val="baseline"/>
+        </w:rPr>
+        <w:t xml:space="preserve">তা কিন্তু তাঁর আবিষ্কার নয়।    </w:t>
       </w:r>
     </w:p>
     <w:p>

</xml_diff>

<commit_message>
Add zero:p 37 end
</commit_message>
<xml_diff>
--- a/books/zero/05 Zero Infinite Zeros.docx
+++ b/books/zero/05 Zero Infinite Zeros.docx
@@ -15,14 +15,6 @@
       </w:pPr>
       <w:r>
         <w:rPr>
-          <w:rFonts w:cs="SolaimanLipi" w:ascii="SolaimanLipi" w:hAnsi="SolaimanLipi"/>
-          <w:sz w:val="24"/>
-          <w:szCs w:val="32"/>
-        </w:rPr>
-        <w:tab/>
-      </w:r>
-      <w:r>
-        <w:rPr>
           <w:rFonts w:ascii="SolaimanLipi" w:hAnsi="SolaimanLipi" w:cs="SolaimanLipi"/>
           <w:sz w:val="24"/>
           <w:sz w:val="24"/>
@@ -9159,15 +9151,20 @@
         <w:ind w:hanging="0" w:start="0" w:end="0"/>
         <w:jc w:val="start"/>
         <w:rPr>
-          <w:position w:val="0"/>
-          <w:sz w:val="24"/>
-          <w:sz w:val="24"/>
-          <w:vertAlign w:val="baseline"/>
-        </w:rPr>
-      </w:pPr>
-      <w:r>
-        <w:rPr>
-          <w:rFonts w:cs="SolaimanLipi" w:ascii="SolaimanLipi" w:hAnsi="SolaimanLipi"/>
+          <w:rFonts w:ascii="SolaimanLipi" w:hAnsi="SolaimanLipi" w:cs="SolaimanLipi"/>
+          <w:position w:val="0"/>
+          <w:sz w:val="24"/>
+          <w:sz w:val="24"/>
+          <w:vertAlign w:val="baseline"/>
+        </w:rPr>
+      </w:pPr>
+      <w:r>
+        <w:rPr>
+          <w:rFonts w:cs="SolaimanLipi" w:ascii="SolaimanLipi" w:hAnsi="SolaimanLipi"/>
+          <w:position w:val="0"/>
+          <w:sz w:val="24"/>
+          <w:sz w:val="24"/>
+          <w:vertAlign w:val="baseline"/>
         </w:rPr>
       </w:r>
     </w:p>
@@ -9365,24 +9362,527 @@
         <w:rPr>
           <w:rFonts w:ascii="SolaimanLipi" w:hAnsi="SolaimanLipi" w:cs="SolaimanLipi"/>
         </w:rPr>
+        <w:t>। ফলে রাশিটির মান হয় ০</w:t>
+      </w:r>
+      <w:r>
+        <w:rPr>
+          <w:rFonts w:cs="SolaimanLipi" w:ascii="SolaimanLipi" w:hAnsi="SolaimanLipi"/>
+        </w:rPr>
+        <w:t>/</w:t>
+      </w:r>
+      <w:r>
+        <w:rPr>
+          <w:rFonts w:ascii="SolaimanLipi" w:hAnsi="SolaimanLipi" w:cs="SolaimanLipi"/>
+        </w:rPr>
+        <w:t xml:space="preserve">০। তবে হোপিটালের নিয়ম থেকে এর মান পাওয়া যায় </w:t>
+      </w:r>
+      <w:r>
+        <w:rPr>
+          <w:rFonts w:cs="SolaimanLipi" w:ascii="SolaimanLipi" w:hAnsi="SolaimanLipi"/>
+        </w:rPr>
+        <w:t>1/cosx</w:t>
+      </w:r>
+      <w:r>
+        <w:rPr>
+          <w:rFonts w:ascii="SolaimanLipi" w:hAnsi="SolaimanLipi" w:cs="SolaimanLipi"/>
+        </w:rPr>
+        <w:t xml:space="preserve">। কারণ </w:t>
+      </w:r>
+      <w:r>
+        <w:rPr>
+          <w:rFonts w:cs="SolaimanLipi" w:ascii="SolaimanLipi" w:hAnsi="SolaimanLipi"/>
+        </w:rPr>
+        <w:t xml:space="preserve">x </w:t>
+      </w:r>
+      <w:r>
+        <w:rPr>
+          <w:rFonts w:ascii="SolaimanLipi" w:hAnsi="SolaimanLipi" w:cs="SolaimanLipi"/>
+        </w:rPr>
+        <w:t xml:space="preserve">এর অন্তরক </w:t>
+      </w:r>
+      <w:r>
+        <w:rPr>
+          <w:rFonts w:cs="SolaimanLipi" w:ascii="SolaimanLipi" w:hAnsi="SolaimanLipi"/>
+        </w:rPr>
+        <w:t xml:space="preserve">1 </w:t>
+      </w:r>
+      <w:r>
+        <w:rPr>
+          <w:rFonts w:ascii="SolaimanLipi" w:hAnsi="SolaimanLipi" w:cs="SolaimanLipi"/>
+        </w:rPr>
+        <w:t xml:space="preserve">এবং </w:t>
+      </w:r>
+      <w:r>
+        <w:rPr>
+          <w:rFonts w:cs="SolaimanLipi" w:ascii="SolaimanLipi" w:hAnsi="SolaimanLipi"/>
+        </w:rPr>
+        <w:t xml:space="preserve">sinx </w:t>
+      </w:r>
+      <w:r>
+        <w:rPr>
+          <w:rFonts w:ascii="SolaimanLipi" w:hAnsi="SolaimanLipi" w:cs="SolaimanLipi"/>
+        </w:rPr>
+        <w:t xml:space="preserve">এর অন্তরক </w:t>
+      </w:r>
+      <w:r>
+        <w:rPr>
+          <w:rFonts w:cs="SolaimanLipi" w:ascii="SolaimanLipi" w:hAnsi="SolaimanLipi"/>
+        </w:rPr>
+        <w:t>cosx</w:t>
+      </w:r>
+      <w:r>
+        <w:rPr>
+          <w:rFonts w:ascii="SolaimanLipi" w:hAnsi="SolaimanLipi" w:cs="SolaimanLipi"/>
+        </w:rPr>
         <w:t xml:space="preserve">। </w:t>
       </w:r>
       <w:r>
         <w:rPr>
-          <w:rFonts w:ascii="SolaimanLipi" w:hAnsi="SolaimanLipi" w:cs="SolaimanLipi"/>
-        </w:rPr>
-        <w:t xml:space="preserve">           </w:t>
-      </w:r>
-      <w:r>
-        <w:rPr>
-          <w:rFonts w:ascii="SolaimanLipi" w:hAnsi="SolaimanLipi" w:cs="SolaimanLipi"/>
-          <w:position w:val="0"/>
-          <w:sz w:val="24"/>
-          <w:sz w:val="24"/>
-          <w:sz w:val="24"/>
-          <w:vertAlign w:val="baseline"/>
-        </w:rPr>
-        <w:t xml:space="preserve">     </w:t>
+          <w:rFonts w:cs="SolaimanLipi" w:ascii="SolaimanLipi" w:hAnsi="SolaimanLipi"/>
+        </w:rPr>
+        <w:t xml:space="preserve">x = 0 </w:t>
+      </w:r>
+      <w:r>
+        <w:rPr>
+          <w:rFonts w:ascii="SolaimanLipi" w:hAnsi="SolaimanLipi" w:cs="SolaimanLipi"/>
+        </w:rPr>
+        <w:t xml:space="preserve">হলে </w:t>
+      </w:r>
+      <w:r>
+        <w:rPr>
+          <w:rFonts w:cs="SolaimanLipi" w:ascii="SolaimanLipi" w:hAnsi="SolaimanLipi"/>
+        </w:rPr>
+        <w:t xml:space="preserve">cosx </w:t>
+      </w:r>
+      <w:r>
+        <w:rPr>
+          <w:rFonts w:ascii="SolaimanLipi" w:hAnsi="SolaimanLipi" w:cs="SolaimanLipi"/>
+        </w:rPr>
+        <w:t xml:space="preserve">এর মান হয় </w:t>
+      </w:r>
+      <w:r>
+        <w:rPr>
+          <w:rFonts w:cs="SolaimanLipi" w:ascii="SolaimanLipi" w:hAnsi="SolaimanLipi"/>
+        </w:rPr>
+        <w:t>1</w:t>
+      </w:r>
+      <w:r>
+        <w:rPr>
+          <w:rFonts w:ascii="SolaimanLipi" w:hAnsi="SolaimanLipi" w:cs="SolaimanLipi"/>
+        </w:rPr>
+        <w:t>। অতএব</w:t>
+      </w:r>
+      <w:r>
+        <w:rPr>
+          <w:rFonts w:cs="SolaimanLipi" w:ascii="SolaimanLipi" w:hAnsi="SolaimanLipi"/>
+        </w:rPr>
+        <w:t xml:space="preserve">, </w:t>
+        <w:tab/>
+      </w:r>
+      <w:r>
+        <w:rPr>
+          <w:rFonts w:ascii="SolaimanLipi" w:hAnsi="SolaimanLipi" w:cs="SolaimanLipi"/>
+        </w:rPr>
+        <w:t>রাশিটি হয় ১</w:t>
+      </w:r>
+      <w:r>
+        <w:rPr>
+          <w:rFonts w:cs="SolaimanLipi" w:ascii="SolaimanLipi" w:hAnsi="SolaimanLipi"/>
+        </w:rPr>
+        <w:t>/</w:t>
+      </w:r>
+      <w:r>
+        <w:rPr>
+          <w:rFonts w:ascii="SolaimanLipi" w:hAnsi="SolaimanLipi" w:cs="SolaimanLipi"/>
+        </w:rPr>
+        <w:t xml:space="preserve">১ </w:t>
+      </w:r>
+      <w:r>
+        <w:rPr>
+          <w:rFonts w:cs="SolaimanLipi" w:ascii="SolaimanLipi" w:hAnsi="SolaimanLipi"/>
+        </w:rPr>
+        <w:t xml:space="preserve">= </w:t>
+      </w:r>
+      <w:r>
+        <w:rPr>
+          <w:rFonts w:ascii="SolaimanLipi" w:hAnsi="SolaimanLipi" w:cs="SolaimanLipi"/>
+        </w:rPr>
+        <w:t>১। একটু বুদ্ধি খাটালেই হোপিটালের নিয়ম অন্য অদ্ভুত রাশিগুলোর মানও দিয়ে দেয়। এই যেমন ∞</w:t>
+      </w:r>
+      <w:r>
+        <w:rPr>
+          <w:rFonts w:cs="SolaimanLipi" w:ascii="SolaimanLipi" w:hAnsi="SolaimanLipi"/>
+        </w:rPr>
+        <w:t>/</w:t>
+      </w:r>
+      <w:r>
+        <w:rPr>
+          <w:rFonts w:cs="SolaimanLipi" w:ascii="SolaimanLipi" w:hAnsi="SolaimanLipi"/>
+          <w:sz w:val="24"/>
+          <w:szCs w:val="24"/>
+        </w:rPr>
+        <w:t>∞</w:t>
+      </w:r>
+      <w:r>
+        <w:rPr>
+          <w:rFonts w:cs="SolaimanLipi" w:ascii="SolaimanLipi" w:hAnsi="SolaimanLipi"/>
+        </w:rPr>
+        <w:t>, 0</w:t>
+      </w:r>
+      <w:r>
+        <w:rPr>
+          <w:rFonts w:cs="SolaimanLipi" w:ascii="SolaimanLipi" w:hAnsi="SolaimanLipi"/>
+          <w:vertAlign w:val="superscript"/>
+        </w:rPr>
+        <w:t>0</w:t>
+      </w:r>
+      <w:r>
+        <w:rPr>
+          <w:rFonts w:cs="SolaimanLipi" w:ascii="SolaimanLipi" w:hAnsi="SolaimanLipi"/>
+        </w:rPr>
+        <w:t>, 0</w:t>
+      </w:r>
+      <w:r>
+        <w:rPr>
+          <w:rFonts w:cs="SolaimanLipi" w:ascii="SolaimanLipi" w:hAnsi="SolaimanLipi"/>
+          <w:vertAlign w:val="superscript"/>
+        </w:rPr>
+        <w:t>∞</w:t>
+      </w:r>
+      <w:r>
+        <w:rPr>
+          <w:rFonts w:cs="SolaimanLipi" w:ascii="SolaimanLipi" w:hAnsi="SolaimanLipi"/>
+        </w:rPr>
+        <w:t xml:space="preserve"> </w:t>
+      </w:r>
+      <w:r>
+        <w:rPr>
+          <w:rFonts w:ascii="SolaimanLipi" w:hAnsi="SolaimanLipi" w:cs="SolaimanLipi"/>
+        </w:rPr>
+        <w:t>এবং ∞</w:t>
+      </w:r>
+      <w:r>
+        <w:rPr>
+          <w:rFonts w:cs="SolaimanLipi" w:ascii="SolaimanLipi" w:hAnsi="SolaimanLipi"/>
+          <w:vertAlign w:val="superscript"/>
+        </w:rPr>
+        <w:t>0</w:t>
+      </w:r>
+      <w:r>
+        <w:rPr>
+          <w:rFonts w:ascii="SolaimanLipi" w:hAnsi="SolaimanLipi" w:cs="SolaimanLipi"/>
+          <w:position w:val="0"/>
+          <w:sz w:val="24"/>
+          <w:vertAlign w:val="baseline"/>
+        </w:rPr>
+        <w:t xml:space="preserve">। এ সবগুলো রাশি থেকেই </w:t>
+      </w:r>
+      <w:r>
+        <w:rPr>
+          <w:rFonts w:cs="SolaimanLipi" w:ascii="SolaimanLipi" w:hAnsi="SolaimanLipi"/>
+          <w:position w:val="0"/>
+          <w:sz w:val="24"/>
+          <w:vertAlign w:val="baseline"/>
+        </w:rPr>
+        <w:t>(</w:t>
+      </w:r>
+      <w:r>
+        <w:rPr>
+          <w:rFonts w:ascii="SolaimanLipi" w:hAnsi="SolaimanLipi" w:cs="SolaimanLipi"/>
+          <w:position w:val="0"/>
+          <w:sz w:val="24"/>
+          <w:vertAlign w:val="baseline"/>
+        </w:rPr>
+        <w:t>বিশেষভাবে ০</w:t>
+      </w:r>
+      <w:r>
+        <w:rPr>
+          <w:rFonts w:cs="SolaimanLipi" w:ascii="SolaimanLipi" w:hAnsi="SolaimanLipi"/>
+          <w:position w:val="0"/>
+          <w:sz w:val="24"/>
+          <w:vertAlign w:val="baseline"/>
+        </w:rPr>
+        <w:t>/</w:t>
+      </w:r>
+      <w:r>
+        <w:rPr>
+          <w:rFonts w:ascii="SolaimanLipi" w:hAnsi="SolaimanLipi" w:cs="SolaimanLipi"/>
+          <w:position w:val="0"/>
+          <w:sz w:val="24"/>
+          <w:vertAlign w:val="baseline"/>
+        </w:rPr>
+        <w:t>০</w:t>
+      </w:r>
+      <w:r>
+        <w:rPr>
+          <w:rFonts w:cs="SolaimanLipi" w:ascii="SolaimanLipi" w:hAnsi="SolaimanLipi"/>
+          <w:position w:val="0"/>
+          <w:sz w:val="24"/>
+          <w:vertAlign w:val="baseline"/>
+        </w:rPr>
+        <w:t xml:space="preserve">) </w:t>
+      </w:r>
+      <w:r>
+        <w:rPr>
+          <w:rFonts w:ascii="SolaimanLipi" w:hAnsi="SolaimanLipi" w:cs="SolaimanLipi"/>
+          <w:position w:val="0"/>
+          <w:sz w:val="24"/>
+          <w:vertAlign w:val="baseline"/>
+        </w:rPr>
+        <w:t>আপনার ইচ্ছামতো মান পেতে পারবেন। এটা নির্ভর করবে লব ও হরের ফাংশনের ওপর। এ কারণেই ০</w:t>
+      </w:r>
+      <w:r>
+        <w:rPr>
+          <w:rFonts w:cs="SolaimanLipi" w:ascii="SolaimanLipi" w:hAnsi="SolaimanLipi"/>
+          <w:position w:val="0"/>
+          <w:sz w:val="24"/>
+          <w:vertAlign w:val="baseline"/>
+        </w:rPr>
+        <w:t>/</w:t>
+      </w:r>
+      <w:r>
+        <w:rPr>
+          <w:rFonts w:ascii="SolaimanLipi" w:hAnsi="SolaimanLipi" w:cs="SolaimanLipi"/>
+          <w:position w:val="0"/>
+          <w:sz w:val="24"/>
+          <w:vertAlign w:val="baseline"/>
+        </w:rPr>
+        <w:t>০কে অনির্ণেয়। এটা আর পুরোপুরি রহস্যের চাদরে ঢাকা থাকল না। খুব সাবধানে ০</w:t>
+      </w:r>
+      <w:r>
+        <w:rPr>
+          <w:rFonts w:cs="SolaimanLipi" w:ascii="SolaimanLipi" w:hAnsi="SolaimanLipi"/>
+          <w:position w:val="0"/>
+          <w:sz w:val="24"/>
+          <w:vertAlign w:val="baseline"/>
+        </w:rPr>
+        <w:t>/</w:t>
+      </w:r>
+      <w:r>
+        <w:rPr>
+          <w:rFonts w:ascii="SolaimanLipi" w:hAnsi="SolaimanLipi" w:cs="SolaimanLipi"/>
+          <w:position w:val="0"/>
+          <w:sz w:val="24"/>
+          <w:vertAlign w:val="baseline"/>
+        </w:rPr>
+        <w:t>০</w:t>
+      </w:r>
+      <w:r>
+        <w:rPr>
+          <w:rFonts w:cs="SolaimanLipi" w:ascii="SolaimanLipi" w:hAnsi="SolaimanLipi"/>
+          <w:position w:val="0"/>
+          <w:sz w:val="24"/>
+          <w:vertAlign w:val="baseline"/>
+        </w:rPr>
+        <w:t>-</w:t>
+      </w:r>
+      <w:r>
+        <w:rPr>
+          <w:rFonts w:ascii="SolaimanLipi" w:hAnsi="SolaimanLipi" w:cs="SolaimanLipi"/>
+          <w:position w:val="0"/>
+          <w:sz w:val="24"/>
+          <w:vertAlign w:val="baseline"/>
+        </w:rPr>
+        <w:t>এর দিকে এগোলে গণিতবিদরা এর কিছু তথ্য জানতে সক্ষম হচ্ছেন। শূন্য আর এমন কোনো শত্রু নয়</w:t>
+      </w:r>
+      <w:r>
+        <w:rPr>
+          <w:rFonts w:cs="SolaimanLipi" w:ascii="SolaimanLipi" w:hAnsi="SolaimanLipi"/>
+          <w:position w:val="0"/>
+          <w:sz w:val="24"/>
+          <w:vertAlign w:val="baseline"/>
+        </w:rPr>
+        <w:t xml:space="preserve">, </w:t>
+      </w:r>
+      <w:r>
+        <w:rPr>
+          <w:rFonts w:ascii="SolaimanLipi" w:hAnsi="SolaimanLipi" w:cs="SolaimanLipi"/>
+          <w:position w:val="0"/>
+          <w:sz w:val="24"/>
+          <w:vertAlign w:val="baseline"/>
+        </w:rPr>
+        <w:t xml:space="preserve">যাকে এড়িয়ে চলতে হবে। এটা চর্চা করার মতো একটা ধাঁধাঁ। </w:t>
+      </w:r>
+    </w:p>
+    <w:p>
+      <w:pPr>
+        <w:pStyle w:val="Normal"/>
+        <w:widowControl/>
+        <w:bidi w:val="0"/>
+        <w:ind w:hanging="0" w:start="0" w:end="0"/>
+        <w:jc w:val="start"/>
+        <w:rPr>
+          <w:position w:val="0"/>
+          <w:sz w:val="24"/>
+          <w:vertAlign w:val="baseline"/>
+        </w:rPr>
+      </w:pPr>
+      <w:r>
+        <w:rPr>
+          <w:rFonts w:cs="SolaimanLipi" w:ascii="SolaimanLipi" w:hAnsi="SolaimanLipi"/>
+        </w:rPr>
+      </w:r>
+    </w:p>
+    <w:p>
+      <w:pPr>
+        <w:pStyle w:val="Normal"/>
+        <w:widowControl/>
+        <w:bidi w:val="0"/>
+        <w:ind w:hanging="0" w:start="0" w:end="0"/>
+        <w:jc w:val="start"/>
+        <w:rPr>
+          <w:rFonts w:ascii="SolaimanLipi" w:hAnsi="SolaimanLipi" w:cs="SolaimanLipi"/>
+        </w:rPr>
+      </w:pPr>
+      <w:r>
+        <w:rPr>
+          <w:rFonts w:ascii="SolaimanLipi" w:hAnsi="SolaimanLipi" w:cs="SolaimanLipi"/>
+          <w:position w:val="0"/>
+          <w:sz w:val="24"/>
+          <w:vertAlign w:val="baseline"/>
+        </w:rPr>
+        <w:t>১৭০৪ হোপিটাল মারা যান। বার্নুলি এবার বলতে শুরু করলেন</w:t>
+      </w:r>
+      <w:r>
+        <w:rPr>
+          <w:rFonts w:cs="SolaimanLipi" w:ascii="SolaimanLipi" w:hAnsi="SolaimanLipi"/>
+          <w:position w:val="0"/>
+          <w:sz w:val="24"/>
+          <w:vertAlign w:val="baseline"/>
+        </w:rPr>
+        <w:t xml:space="preserve">, </w:t>
+      </w:r>
+      <w:r>
+        <w:rPr>
+          <w:rFonts w:ascii="SolaimanLipi" w:hAnsi="SolaimanLipi" w:cs="SolaimanLipi"/>
+          <w:position w:val="0"/>
+          <w:sz w:val="24"/>
+          <w:vertAlign w:val="baseline"/>
+        </w:rPr>
+        <w:t xml:space="preserve">হোপিটাল তাঁর কাজ চুরি করেছেন। সে সময় গণিত সমাজ এ দাবি উড়িয়ে দেন। হোপিটাল নিজেকে সক্ষম গণিতবিদ হিসেবে প্রতিষ্ঠিত করেছেন। ওদিকে বার্নুলির আবার তক্ষণ ভাবমূর্তি খুব খারাপ। এর আগে তিনি আরেক গণিতবিদের প্রমাণ নিজের বলে দাবি করেছিলেন </w:t>
+      </w:r>
+      <w:r>
+        <w:rPr>
+          <w:rFonts w:cs="SolaimanLipi" w:ascii="SolaimanLipi" w:hAnsi="SolaimanLipi"/>
+          <w:position w:val="0"/>
+          <w:sz w:val="24"/>
+          <w:vertAlign w:val="baseline"/>
+        </w:rPr>
+        <w:t>(</w:t>
+      </w:r>
+      <w:r>
+        <w:rPr>
+          <w:rFonts w:ascii="SolaimanLipi" w:hAnsi="SolaimanLipi" w:cs="SolaimanLipi"/>
+          <w:position w:val="0"/>
+          <w:sz w:val="24"/>
+          <w:vertAlign w:val="baseline"/>
+        </w:rPr>
+        <w:t>অন্য গণিতবিদ আর কেউ নন</w:t>
+      </w:r>
+      <w:r>
+        <w:rPr>
+          <w:rFonts w:cs="SolaimanLipi" w:ascii="SolaimanLipi" w:hAnsi="SolaimanLipi"/>
+          <w:position w:val="0"/>
+          <w:sz w:val="24"/>
+          <w:vertAlign w:val="baseline"/>
+        </w:rPr>
+        <w:t xml:space="preserve">, </w:t>
+      </w:r>
+      <w:r>
+        <w:rPr>
+          <w:rFonts w:ascii="SolaimanLipi" w:hAnsi="SolaimanLipi" w:cs="SolaimanLipi"/>
+          <w:position w:val="0"/>
+          <w:sz w:val="24"/>
+          <w:vertAlign w:val="baseline"/>
+        </w:rPr>
+        <w:t>ছিলেন তাঁরই ভাই জ্যাকব বার্নুলি।</w:t>
+      </w:r>
+      <w:r>
+        <w:rPr>
+          <w:rFonts w:cs="SolaimanLipi" w:ascii="SolaimanLipi" w:hAnsi="SolaimanLipi"/>
+          <w:position w:val="0"/>
+          <w:sz w:val="24"/>
+          <w:vertAlign w:val="baseline"/>
+        </w:rPr>
+        <w:t xml:space="preserve">) </w:t>
+      </w:r>
+      <w:r>
+        <w:rPr>
+          <w:rFonts w:ascii="SolaimanLipi" w:hAnsi="SolaimanLipi" w:cs="SolaimanLipi"/>
+          <w:position w:val="0"/>
+          <w:sz w:val="24"/>
+          <w:vertAlign w:val="baseline"/>
+        </w:rPr>
+        <w:t xml:space="preserve">তবে এক্ষেত্রে অবশ্য তাঁর দাবির সত্যতা মেলে। হোপিটালের সাথে তাঁর যোগাযোগের ধরন থেকে তাঁর বক্তব্য প্রমাণিত হয়। তবে দূর্ভাগ্য তাঁর। ততদিনে হোপিটালের নাম নিয়মটার সাথে জড়িয়ে গেছে। </w:t>
+      </w:r>
+    </w:p>
+    <w:p>
+      <w:pPr>
+        <w:pStyle w:val="Normal"/>
+        <w:widowControl/>
+        <w:bidi w:val="0"/>
+        <w:ind w:hanging="0" w:start="0" w:end="0"/>
+        <w:jc w:val="start"/>
+        <w:rPr>
+          <w:position w:val="0"/>
+          <w:sz w:val="24"/>
+          <w:vertAlign w:val="baseline"/>
+        </w:rPr>
+      </w:pPr>
+      <w:r>
+        <w:rPr>
+          <w:rFonts w:cs="SolaimanLipi" w:ascii="SolaimanLipi" w:hAnsi="SolaimanLipi"/>
+        </w:rPr>
+      </w:r>
+    </w:p>
+    <w:p>
+      <w:pPr>
+        <w:pStyle w:val="Normal"/>
+        <w:widowControl/>
+        <w:bidi w:val="0"/>
+        <w:ind w:hanging="0" w:start="0" w:end="0"/>
+        <w:jc w:val="start"/>
+        <w:rPr>
+          <w:rFonts w:ascii="SolaimanLipi" w:hAnsi="SolaimanLipi" w:cs="SolaimanLipi"/>
+        </w:rPr>
+      </w:pPr>
+      <w:r>
+        <w:rPr>
+          <w:rFonts w:ascii="SolaimanLipi" w:hAnsi="SolaimanLipi" w:cs="SolaimanLipi"/>
+          <w:position w:val="0"/>
+          <w:sz w:val="24"/>
+          <w:vertAlign w:val="baseline"/>
+        </w:rPr>
+        <w:t>০</w:t>
+      </w:r>
+      <w:r>
+        <w:rPr>
+          <w:rFonts w:cs="SolaimanLipi" w:ascii="SolaimanLipi" w:hAnsi="SolaimanLipi"/>
+          <w:position w:val="0"/>
+          <w:sz w:val="24"/>
+          <w:vertAlign w:val="baseline"/>
+        </w:rPr>
+        <w:t>/</w:t>
+      </w:r>
+      <w:r>
+        <w:rPr>
+          <w:rFonts w:ascii="SolaimanLipi" w:hAnsi="SolaimanLipi" w:cs="SolaimanLipi"/>
+          <w:position w:val="0"/>
+          <w:sz w:val="24"/>
+          <w:vertAlign w:val="baseline"/>
+        </w:rPr>
+        <w:t xml:space="preserve">০ বিষয়ক বেশ কিছু সমস্যার সমাধানে হোপিটালের নিয়ম দারুণ গুরুত্বপূর্ণ।   </w:t>
+      </w:r>
+      <w:r>
+        <w:rPr>
+          <w:rFonts w:ascii="SolaimanLipi" w:hAnsi="SolaimanLipi" w:cs="SolaimanLipi"/>
+          <w:position w:val="0"/>
+          <w:sz w:val="24"/>
+          <w:sz w:val="24"/>
+          <w:sz w:val="24"/>
+          <w:vertAlign w:val="baseline"/>
+        </w:rPr>
+        <w:t xml:space="preserve"> </w:t>
       </w:r>
     </w:p>
     <w:p>
@@ -9861,13 +10361,7 @@
         <w:rPr>
           <w:rFonts w:cs="SolaimanLipi" w:ascii="SolaimanLipi" w:hAnsi="SolaimanLipi"/>
         </w:rPr>
-        <w:t xml:space="preserve">  </w:t>
-      </w:r>
-      <w:r>
-        <w:rPr>
-          <w:rFonts w:cs="SolaimanLipi" w:ascii="SolaimanLipi" w:hAnsi="SolaimanLipi"/>
-        </w:rPr>
-        <w:t xml:space="preserve">    </w:t>
+        <w:t xml:space="preserve">      </w:t>
       </w:r>
     </w:p>
     <w:sectPr>

</xml_diff>

<commit_message>
Add zero:p 37 last para
</commit_message>
<xml_diff>
--- a/books/zero/05 Zero Infinite Zeros.docx
+++ b/books/zero/05 Zero Infinite Zeros.docx
@@ -9573,6 +9573,8 @@
           <w:rFonts w:ascii="SolaimanLipi" w:hAnsi="SolaimanLipi" w:cs="SolaimanLipi"/>
           <w:position w:val="0"/>
           <w:sz w:val="24"/>
+          <w:sz w:val="24"/>
+          <w:sz w:val="24"/>
           <w:vertAlign w:val="baseline"/>
         </w:rPr>
         <w:t xml:space="preserve">। এ সবগুলো রাশি থেকেই </w:t>
@@ -9582,6 +9584,7 @@
           <w:rFonts w:cs="SolaimanLipi" w:ascii="SolaimanLipi" w:hAnsi="SolaimanLipi"/>
           <w:position w:val="0"/>
           <w:sz w:val="24"/>
+          <w:sz w:val="24"/>
           <w:vertAlign w:val="baseline"/>
         </w:rPr>
         <w:t>(</w:t>
@@ -9591,6 +9594,8 @@
           <w:rFonts w:ascii="SolaimanLipi" w:hAnsi="SolaimanLipi" w:cs="SolaimanLipi"/>
           <w:position w:val="0"/>
           <w:sz w:val="24"/>
+          <w:sz w:val="24"/>
+          <w:sz w:val="24"/>
           <w:vertAlign w:val="baseline"/>
         </w:rPr>
         <w:t>বিশেষভাবে ০</w:t>
@@ -9600,6 +9605,7 @@
           <w:rFonts w:cs="SolaimanLipi" w:ascii="SolaimanLipi" w:hAnsi="SolaimanLipi"/>
           <w:position w:val="0"/>
           <w:sz w:val="24"/>
+          <w:sz w:val="24"/>
           <w:vertAlign w:val="baseline"/>
         </w:rPr>
         <w:t>/</w:t>
@@ -9609,6 +9615,8 @@
           <w:rFonts w:ascii="SolaimanLipi" w:hAnsi="SolaimanLipi" w:cs="SolaimanLipi"/>
           <w:position w:val="0"/>
           <w:sz w:val="24"/>
+          <w:sz w:val="24"/>
+          <w:sz w:val="24"/>
           <w:vertAlign w:val="baseline"/>
         </w:rPr>
         <w:t>০</w:t>
@@ -9618,6 +9626,7 @@
           <w:rFonts w:cs="SolaimanLipi" w:ascii="SolaimanLipi" w:hAnsi="SolaimanLipi"/>
           <w:position w:val="0"/>
           <w:sz w:val="24"/>
+          <w:sz w:val="24"/>
           <w:vertAlign w:val="baseline"/>
         </w:rPr>
         <w:t xml:space="preserve">) </w:t>
@@ -9627,6 +9636,8 @@
           <w:rFonts w:ascii="SolaimanLipi" w:hAnsi="SolaimanLipi" w:cs="SolaimanLipi"/>
           <w:position w:val="0"/>
           <w:sz w:val="24"/>
+          <w:sz w:val="24"/>
+          <w:sz w:val="24"/>
           <w:vertAlign w:val="baseline"/>
         </w:rPr>
         <w:t>আপনার ইচ্ছামতো মান পেতে পারবেন। এটা নির্ভর করবে লব ও হরের ফাংশনের ওপর। এ কারণেই ০</w:t>
@@ -9636,6 +9647,7 @@
           <w:rFonts w:cs="SolaimanLipi" w:ascii="SolaimanLipi" w:hAnsi="SolaimanLipi"/>
           <w:position w:val="0"/>
           <w:sz w:val="24"/>
+          <w:sz w:val="24"/>
           <w:vertAlign w:val="baseline"/>
         </w:rPr>
         <w:t>/</w:t>
@@ -9645,6 +9657,8 @@
           <w:rFonts w:ascii="SolaimanLipi" w:hAnsi="SolaimanLipi" w:cs="SolaimanLipi"/>
           <w:position w:val="0"/>
           <w:sz w:val="24"/>
+          <w:sz w:val="24"/>
+          <w:sz w:val="24"/>
           <w:vertAlign w:val="baseline"/>
         </w:rPr>
         <w:t>০কে অনির্ণেয়। এটা আর পুরোপুরি রহস্যের চাদরে ঢাকা থাকল না। খুব সাবধানে ০</w:t>
@@ -9654,6 +9668,7 @@
           <w:rFonts w:cs="SolaimanLipi" w:ascii="SolaimanLipi" w:hAnsi="SolaimanLipi"/>
           <w:position w:val="0"/>
           <w:sz w:val="24"/>
+          <w:sz w:val="24"/>
           <w:vertAlign w:val="baseline"/>
         </w:rPr>
         <w:t>/</w:t>
@@ -9663,6 +9678,8 @@
           <w:rFonts w:ascii="SolaimanLipi" w:hAnsi="SolaimanLipi" w:cs="SolaimanLipi"/>
           <w:position w:val="0"/>
           <w:sz w:val="24"/>
+          <w:sz w:val="24"/>
+          <w:sz w:val="24"/>
           <w:vertAlign w:val="baseline"/>
         </w:rPr>
         <w:t>০</w:t>
@@ -9672,6 +9689,7 @@
           <w:rFonts w:cs="SolaimanLipi" w:ascii="SolaimanLipi" w:hAnsi="SolaimanLipi"/>
           <w:position w:val="0"/>
           <w:sz w:val="24"/>
+          <w:sz w:val="24"/>
           <w:vertAlign w:val="baseline"/>
         </w:rPr>
         <w:t>-</w:t>
@@ -9681,6 +9699,8 @@
           <w:rFonts w:ascii="SolaimanLipi" w:hAnsi="SolaimanLipi" w:cs="SolaimanLipi"/>
           <w:position w:val="0"/>
           <w:sz w:val="24"/>
+          <w:sz w:val="24"/>
+          <w:sz w:val="24"/>
           <w:vertAlign w:val="baseline"/>
         </w:rPr>
         <w:t>এর দিকে এগোলে গণিতবিদরা এর কিছু তথ্য জানতে সক্ষম হচ্ছেন। শূন্য আর এমন কোনো শত্রু নয়</w:t>
@@ -9690,6 +9710,7 @@
           <w:rFonts w:cs="SolaimanLipi" w:ascii="SolaimanLipi" w:hAnsi="SolaimanLipi"/>
           <w:position w:val="0"/>
           <w:sz w:val="24"/>
+          <w:sz w:val="24"/>
           <w:vertAlign w:val="baseline"/>
         </w:rPr>
         <w:t xml:space="preserve">, </w:t>
@@ -9699,6 +9720,8 @@
           <w:rFonts w:ascii="SolaimanLipi" w:hAnsi="SolaimanLipi" w:cs="SolaimanLipi"/>
           <w:position w:val="0"/>
           <w:sz w:val="24"/>
+          <w:sz w:val="24"/>
+          <w:sz w:val="24"/>
           <w:vertAlign w:val="baseline"/>
         </w:rPr>
         <w:t xml:space="preserve">যাকে এড়িয়ে চলতে হবে। এটা চর্চা করার মতো একটা ধাঁধাঁ। </w:t>
@@ -9714,30 +9737,36 @@
         <w:rPr>
           <w:position w:val="0"/>
           <w:sz w:val="24"/>
-          <w:vertAlign w:val="baseline"/>
-        </w:rPr>
-      </w:pPr>
-      <w:r>
-        <w:rPr>
-          <w:rFonts w:cs="SolaimanLipi" w:ascii="SolaimanLipi" w:hAnsi="SolaimanLipi"/>
-        </w:rPr>
-      </w:r>
-    </w:p>
-    <w:p>
-      <w:pPr>
-        <w:pStyle w:val="Normal"/>
-        <w:widowControl/>
-        <w:bidi w:val="0"/>
-        <w:ind w:hanging="0" w:start="0" w:end="0"/>
-        <w:jc w:val="start"/>
-        <w:rPr>
-          <w:rFonts w:ascii="SolaimanLipi" w:hAnsi="SolaimanLipi" w:cs="SolaimanLipi"/>
-        </w:rPr>
-      </w:pPr>
-      <w:r>
-        <w:rPr>
-          <w:rFonts w:ascii="SolaimanLipi" w:hAnsi="SolaimanLipi" w:cs="SolaimanLipi"/>
-          <w:position w:val="0"/>
+          <w:sz w:val="24"/>
+          <w:vertAlign w:val="baseline"/>
+        </w:rPr>
+      </w:pPr>
+      <w:r>
+        <w:rPr>
+          <w:position w:val="0"/>
+          <w:sz w:val="24"/>
+          <w:sz w:val="24"/>
+          <w:vertAlign w:val="baseline"/>
+        </w:rPr>
+      </w:r>
+    </w:p>
+    <w:p>
+      <w:pPr>
+        <w:pStyle w:val="Normal"/>
+        <w:widowControl/>
+        <w:bidi w:val="0"/>
+        <w:ind w:hanging="0" w:start="0" w:end="0"/>
+        <w:jc w:val="start"/>
+        <w:rPr>
+          <w:rFonts w:ascii="SolaimanLipi" w:hAnsi="SolaimanLipi" w:cs="SolaimanLipi"/>
+        </w:rPr>
+      </w:pPr>
+      <w:r>
+        <w:rPr>
+          <w:rFonts w:ascii="SolaimanLipi" w:hAnsi="SolaimanLipi" w:cs="SolaimanLipi"/>
+          <w:position w:val="0"/>
+          <w:sz w:val="24"/>
+          <w:sz w:val="24"/>
           <w:sz w:val="24"/>
           <w:vertAlign w:val="baseline"/>
         </w:rPr>
@@ -9748,6 +9777,7 @@
           <w:rFonts w:cs="SolaimanLipi" w:ascii="SolaimanLipi" w:hAnsi="SolaimanLipi"/>
           <w:position w:val="0"/>
           <w:sz w:val="24"/>
+          <w:sz w:val="24"/>
           <w:vertAlign w:val="baseline"/>
         </w:rPr>
         <w:t xml:space="preserve">, </w:t>
@@ -9757,6 +9787,8 @@
           <w:rFonts w:ascii="SolaimanLipi" w:hAnsi="SolaimanLipi" w:cs="SolaimanLipi"/>
           <w:position w:val="0"/>
           <w:sz w:val="24"/>
+          <w:sz w:val="24"/>
+          <w:sz w:val="24"/>
           <w:vertAlign w:val="baseline"/>
         </w:rPr>
         <w:t xml:space="preserve">হোপিটাল তাঁর কাজ চুরি করেছেন। সে সময় গণিত সমাজ এ দাবি উড়িয়ে দেন। হোপিটাল নিজেকে সক্ষম গণিতবিদ হিসেবে প্রতিষ্ঠিত করেছেন। ওদিকে বার্নুলির আবার তক্ষণ ভাবমূর্তি খুব খারাপ। এর আগে তিনি আরেক গণিতবিদের প্রমাণ নিজের বলে দাবি করেছিলেন </w:t>
@@ -9766,6 +9798,7 @@
           <w:rFonts w:cs="SolaimanLipi" w:ascii="SolaimanLipi" w:hAnsi="SolaimanLipi"/>
           <w:position w:val="0"/>
           <w:sz w:val="24"/>
+          <w:sz w:val="24"/>
           <w:vertAlign w:val="baseline"/>
         </w:rPr>
         <w:t>(</w:t>
@@ -9775,6 +9808,8 @@
           <w:rFonts w:ascii="SolaimanLipi" w:hAnsi="SolaimanLipi" w:cs="SolaimanLipi"/>
           <w:position w:val="0"/>
           <w:sz w:val="24"/>
+          <w:sz w:val="24"/>
+          <w:sz w:val="24"/>
           <w:vertAlign w:val="baseline"/>
         </w:rPr>
         <w:t>অন্য গণিতবিদ আর কেউ নন</w:t>
@@ -9784,6 +9819,7 @@
           <w:rFonts w:cs="SolaimanLipi" w:ascii="SolaimanLipi" w:hAnsi="SolaimanLipi"/>
           <w:position w:val="0"/>
           <w:sz w:val="24"/>
+          <w:sz w:val="24"/>
           <w:vertAlign w:val="baseline"/>
         </w:rPr>
         <w:t xml:space="preserve">, </w:t>
@@ -9793,6 +9829,8 @@
           <w:rFonts w:ascii="SolaimanLipi" w:hAnsi="SolaimanLipi" w:cs="SolaimanLipi"/>
           <w:position w:val="0"/>
           <w:sz w:val="24"/>
+          <w:sz w:val="24"/>
+          <w:sz w:val="24"/>
           <w:vertAlign w:val="baseline"/>
         </w:rPr>
         <w:t>ছিলেন তাঁরই ভাই জ্যাকব বার্নুলি।</w:t>
@@ -9802,6 +9840,7 @@
           <w:rFonts w:cs="SolaimanLipi" w:ascii="SolaimanLipi" w:hAnsi="SolaimanLipi"/>
           <w:position w:val="0"/>
           <w:sz w:val="24"/>
+          <w:sz w:val="24"/>
           <w:vertAlign w:val="baseline"/>
         </w:rPr>
         <w:t xml:space="preserve">) </w:t>
@@ -9811,6 +9850,8 @@
           <w:rFonts w:ascii="SolaimanLipi" w:hAnsi="SolaimanLipi" w:cs="SolaimanLipi"/>
           <w:position w:val="0"/>
           <w:sz w:val="24"/>
+          <w:sz w:val="24"/>
+          <w:sz w:val="24"/>
           <w:vertAlign w:val="baseline"/>
         </w:rPr>
         <w:t xml:space="preserve">তবে এক্ষেত্রে অবশ্য তাঁর দাবির সত্যতা মেলে। হোপিটালের সাথে তাঁর যোগাযোগের ধরন থেকে তাঁর বক্তব্য প্রমাণিত হয়। তবে দূর্ভাগ্য তাঁর। ততদিনে হোপিটালের নাম নিয়মটার সাথে জড়িয়ে গেছে। </w:t>
@@ -9826,30 +9867,36 @@
         <w:rPr>
           <w:position w:val="0"/>
           <w:sz w:val="24"/>
-          <w:vertAlign w:val="baseline"/>
-        </w:rPr>
-      </w:pPr>
-      <w:r>
-        <w:rPr>
-          <w:rFonts w:cs="SolaimanLipi" w:ascii="SolaimanLipi" w:hAnsi="SolaimanLipi"/>
-        </w:rPr>
-      </w:r>
-    </w:p>
-    <w:p>
-      <w:pPr>
-        <w:pStyle w:val="Normal"/>
-        <w:widowControl/>
-        <w:bidi w:val="0"/>
-        <w:ind w:hanging="0" w:start="0" w:end="0"/>
-        <w:jc w:val="start"/>
-        <w:rPr>
-          <w:rFonts w:ascii="SolaimanLipi" w:hAnsi="SolaimanLipi" w:cs="SolaimanLipi"/>
-        </w:rPr>
-      </w:pPr>
-      <w:r>
-        <w:rPr>
-          <w:rFonts w:ascii="SolaimanLipi" w:hAnsi="SolaimanLipi" w:cs="SolaimanLipi"/>
-          <w:position w:val="0"/>
+          <w:sz w:val="24"/>
+          <w:vertAlign w:val="baseline"/>
+        </w:rPr>
+      </w:pPr>
+      <w:r>
+        <w:rPr>
+          <w:position w:val="0"/>
+          <w:sz w:val="24"/>
+          <w:sz w:val="24"/>
+          <w:vertAlign w:val="baseline"/>
+        </w:rPr>
+      </w:r>
+    </w:p>
+    <w:p>
+      <w:pPr>
+        <w:pStyle w:val="Normal"/>
+        <w:widowControl/>
+        <w:bidi w:val="0"/>
+        <w:ind w:hanging="0" w:start="0" w:end="0"/>
+        <w:jc w:val="start"/>
+        <w:rPr>
+          <w:rFonts w:ascii="SolaimanLipi" w:hAnsi="SolaimanLipi" w:cs="SolaimanLipi"/>
+        </w:rPr>
+      </w:pPr>
+      <w:r>
+        <w:rPr>
+          <w:rFonts w:ascii="SolaimanLipi" w:hAnsi="SolaimanLipi" w:cs="SolaimanLipi"/>
+          <w:position w:val="0"/>
+          <w:sz w:val="24"/>
+          <w:sz w:val="24"/>
           <w:sz w:val="24"/>
           <w:vertAlign w:val="baseline"/>
         </w:rPr>
@@ -9860,6 +9907,7 @@
           <w:rFonts w:cs="SolaimanLipi" w:ascii="SolaimanLipi" w:hAnsi="SolaimanLipi"/>
           <w:position w:val="0"/>
           <w:sz w:val="24"/>
+          <w:sz w:val="24"/>
           <w:vertAlign w:val="baseline"/>
         </w:rPr>
         <w:t>/</w:t>
@@ -9869,20 +9917,137 @@
           <w:rFonts w:ascii="SolaimanLipi" w:hAnsi="SolaimanLipi" w:cs="SolaimanLipi"/>
           <w:position w:val="0"/>
           <w:sz w:val="24"/>
-          <w:vertAlign w:val="baseline"/>
-        </w:rPr>
-        <w:t xml:space="preserve">০ বিষয়ক বেশ কিছু সমস্যার সমাধানে হোপিটালের নিয়ম দারুণ গুরুত্বপূর্ণ।   </w:t>
-      </w:r>
-      <w:r>
-        <w:rPr>
-          <w:rFonts w:ascii="SolaimanLipi" w:hAnsi="SolaimanLipi" w:cs="SolaimanLipi"/>
-          <w:position w:val="0"/>
-          <w:sz w:val="24"/>
-          <w:sz w:val="24"/>
-          <w:sz w:val="24"/>
-          <w:vertAlign w:val="baseline"/>
-        </w:rPr>
-        <w:t xml:space="preserve"> </w:t>
+          <w:sz w:val="24"/>
+          <w:sz w:val="24"/>
+          <w:vertAlign w:val="baseline"/>
+        </w:rPr>
+        <w:t>০ বিষয়ক বেশ কিছু সমস্যার সমাধানে হোপিটালের নিয়ম দারুণ গুরুত্বপূর্ণ। তবে মূল সমস্যা থেকে গেল। নিউটন ও লিবনিজের ক্যালকুলাস শূন্য দিয়ে ভাগের ওপর নির্ভরশীল। নির্ভরশীল এমং সংখ্যারও ওপর</w:t>
+      </w:r>
+      <w:r>
+        <w:rPr>
+          <w:rFonts w:cs="SolaimanLipi" w:ascii="SolaimanLipi" w:hAnsi="SolaimanLipi"/>
+          <w:position w:val="0"/>
+          <w:sz w:val="24"/>
+          <w:sz w:val="24"/>
+          <w:vertAlign w:val="baseline"/>
+        </w:rPr>
+        <w:t xml:space="preserve">, </w:t>
+      </w:r>
+      <w:r>
+        <w:rPr>
+          <w:rFonts w:ascii="SolaimanLipi" w:hAnsi="SolaimanLipi" w:cs="SolaimanLipi"/>
+          <w:position w:val="0"/>
+          <w:sz w:val="24"/>
+          <w:sz w:val="24"/>
+          <w:sz w:val="24"/>
+          <w:vertAlign w:val="baseline"/>
+        </w:rPr>
+        <w:t>যাদেরকে বর্গ করলে উধাও হয়ে যায়। লোপিটালের নিয়ম ০</w:t>
+      </w:r>
+      <w:r>
+        <w:rPr>
+          <w:rFonts w:cs="SolaimanLipi" w:ascii="SolaimanLipi" w:hAnsi="SolaimanLipi"/>
+          <w:position w:val="0"/>
+          <w:sz w:val="24"/>
+          <w:sz w:val="24"/>
+          <w:vertAlign w:val="baseline"/>
+        </w:rPr>
+        <w:t>/</w:t>
+      </w:r>
+      <w:r>
+        <w:rPr>
+          <w:rFonts w:ascii="SolaimanLipi" w:hAnsi="SolaimanLipi" w:cs="SolaimanLipi"/>
+          <w:position w:val="0"/>
+          <w:sz w:val="24"/>
+          <w:sz w:val="24"/>
+          <w:sz w:val="24"/>
+          <w:vertAlign w:val="baseline"/>
+        </w:rPr>
+        <w:t xml:space="preserve">০ </w:t>
+      </w:r>
+      <w:r>
+        <w:rPr>
+          <w:rFonts w:cs="SolaimanLipi" w:ascii="SolaimanLipi" w:hAnsi="SolaimanLipi"/>
+          <w:position w:val="0"/>
+          <w:sz w:val="24"/>
+          <w:sz w:val="24"/>
+          <w:vertAlign w:val="baseline"/>
+        </w:rPr>
+        <w:t>-</w:t>
+      </w:r>
+      <w:r>
+        <w:rPr>
+          <w:rFonts w:ascii="SolaimanLipi" w:hAnsi="SolaimanLipi" w:cs="SolaimanLipi"/>
+          <w:position w:val="0"/>
+          <w:sz w:val="24"/>
+          <w:sz w:val="24"/>
+          <w:sz w:val="24"/>
+          <w:vertAlign w:val="baseline"/>
+        </w:rPr>
+        <w:t xml:space="preserve">এর </w:t>
+      </w:r>
+      <w:r>
+        <w:rPr>
+          <w:rFonts w:cs="SolaimanLipi" w:ascii="SolaimanLipi" w:hAnsi="SolaimanLipi"/>
+          <w:position w:val="0"/>
+          <w:sz w:val="24"/>
+          <w:sz w:val="24"/>
+          <w:vertAlign w:val="baseline"/>
+        </w:rPr>
+        <w:t>///</w:t>
+      </w:r>
+      <w:r>
+        <w:rPr>
+          <w:rFonts w:ascii="SolaimanLipi" w:hAnsi="SolaimanLipi" w:cs="SolaimanLipi"/>
+          <w:position w:val="0"/>
+          <w:sz w:val="24"/>
+          <w:sz w:val="24"/>
+          <w:sz w:val="24"/>
+          <w:vertAlign w:val="baseline"/>
+        </w:rPr>
+        <w:t>সমস্যা নিয়ে কাজ করে এমন হাতিয়ার দিয়ে যা নিজেই ০</w:t>
+      </w:r>
+      <w:r>
+        <w:rPr>
+          <w:rFonts w:cs="SolaimanLipi" w:ascii="SolaimanLipi" w:hAnsi="SolaimanLipi"/>
+          <w:position w:val="0"/>
+          <w:sz w:val="24"/>
+          <w:sz w:val="24"/>
+          <w:vertAlign w:val="baseline"/>
+        </w:rPr>
+        <w:t>/</w:t>
+      </w:r>
+      <w:r>
+        <w:rPr>
+          <w:rFonts w:ascii="SolaimanLipi" w:hAnsi="SolaimanLipi" w:cs="SolaimanLipi"/>
+          <w:position w:val="0"/>
+          <w:sz w:val="24"/>
+          <w:sz w:val="24"/>
+          <w:sz w:val="24"/>
+          <w:vertAlign w:val="baseline"/>
+        </w:rPr>
+        <w:t>০ কে ঘিরেই তৈরি।</w:t>
+      </w:r>
+      <w:r>
+        <w:rPr>
+          <w:rFonts w:cs="SolaimanLipi" w:ascii="SolaimanLipi" w:hAnsi="SolaimanLipi"/>
+          <w:position w:val="0"/>
+          <w:sz w:val="24"/>
+          <w:sz w:val="24"/>
+          <w:vertAlign w:val="baseline"/>
+        </w:rPr>
+        <w:t xml:space="preserve">///// </w:t>
+      </w:r>
+      <w:r>
+        <w:rPr>
+          <w:rFonts w:ascii="SolaimanLipi" w:hAnsi="SolaimanLipi" w:cs="SolaimanLipi"/>
+          <w:position w:val="0"/>
+          <w:sz w:val="24"/>
+          <w:sz w:val="24"/>
+          <w:sz w:val="24"/>
+          <w:vertAlign w:val="baseline"/>
+        </w:rPr>
+        <w:t xml:space="preserve">এটা একটি বৃত্তাকার যুক্তি। একদিকে পুরো পৃথিবীর গণিত ও পদার্থবিদরা প্রকৃতিকে ব্যাখ্যা করতে ক্যালকুলাসের ব্যবহার শুরু করেছেন। অপরদিকে প্রতিবাদের ধ্বনি ধেয়ে আসল গির্জা থেকে। </w:t>
       </w:r>
     </w:p>
     <w:p>

</xml_diff>

<commit_message>
Add zero:p 38 bgn
</commit_message>
<xml_diff>
--- a/books/zero/05 Zero Infinite Zeros.docx
+++ b/books/zero/05 Zero Infinite Zeros.docx
@@ -9735,14 +9735,16 @@
         <w:ind w:hanging="0" w:start="0" w:end="0"/>
         <w:jc w:val="start"/>
         <w:rPr>
-          <w:position w:val="0"/>
-          <w:sz w:val="24"/>
-          <w:sz w:val="24"/>
-          <w:vertAlign w:val="baseline"/>
-        </w:rPr>
-      </w:pPr>
-      <w:r>
-        <w:rPr>
+          <w:rFonts w:ascii="SolaimanLipi" w:hAnsi="SolaimanLipi" w:cs="SolaimanLipi"/>
+          <w:position w:val="0"/>
+          <w:sz w:val="24"/>
+          <w:sz w:val="24"/>
+          <w:vertAlign w:val="baseline"/>
+        </w:rPr>
+      </w:pPr>
+      <w:r>
+        <w:rPr>
+          <w:rFonts w:cs="SolaimanLipi" w:ascii="SolaimanLipi" w:hAnsi="SolaimanLipi"/>
           <w:position w:val="0"/>
           <w:sz w:val="24"/>
           <w:sz w:val="24"/>
@@ -9865,14 +9867,16 @@
         <w:ind w:hanging="0" w:start="0" w:end="0"/>
         <w:jc w:val="start"/>
         <w:rPr>
-          <w:position w:val="0"/>
-          <w:sz w:val="24"/>
-          <w:sz w:val="24"/>
-          <w:vertAlign w:val="baseline"/>
-        </w:rPr>
-      </w:pPr>
-      <w:r>
-        <w:rPr>
+          <w:rFonts w:ascii="SolaimanLipi" w:hAnsi="SolaimanLipi" w:cs="SolaimanLipi"/>
+          <w:position w:val="0"/>
+          <w:sz w:val="24"/>
+          <w:sz w:val="24"/>
+          <w:vertAlign w:val="baseline"/>
+        </w:rPr>
+      </w:pPr>
+      <w:r>
+        <w:rPr>
+          <w:rFonts w:cs="SolaimanLipi" w:ascii="SolaimanLipi" w:hAnsi="SolaimanLipi"/>
           <w:position w:val="0"/>
           <w:sz w:val="24"/>
           <w:sz w:val="24"/>
@@ -10048,6 +10052,397 @@
           <w:vertAlign w:val="baseline"/>
         </w:rPr>
         <w:t xml:space="preserve">এটা একটি বৃত্তাকার যুক্তি। একদিকে পুরো পৃথিবীর গণিত ও পদার্থবিদরা প্রকৃতিকে ব্যাখ্যা করতে ক্যালকুলাসের ব্যবহার শুরু করেছেন। অপরদিকে প্রতিবাদের ধ্বনি ধেয়ে আসল গির্জা থেকে। </w:t>
+      </w:r>
+    </w:p>
+    <w:p>
+      <w:pPr>
+        <w:pStyle w:val="Normal"/>
+        <w:widowControl/>
+        <w:bidi w:val="0"/>
+        <w:ind w:hanging="0" w:start="0" w:end="0"/>
+        <w:jc w:val="start"/>
+        <w:rPr>
+          <w:position w:val="0"/>
+          <w:sz w:val="24"/>
+          <w:sz w:val="24"/>
+          <w:vertAlign w:val="baseline"/>
+        </w:rPr>
+      </w:pPr>
+      <w:r>
+        <w:rPr>
+          <w:rFonts w:cs="SolaimanLipi" w:ascii="SolaimanLipi" w:hAnsi="SolaimanLipi"/>
+        </w:rPr>
+      </w:r>
+    </w:p>
+    <w:p>
+      <w:pPr>
+        <w:pStyle w:val="Normal"/>
+        <w:widowControl/>
+        <w:bidi w:val="0"/>
+        <w:ind w:hanging="0" w:start="0" w:end="0"/>
+        <w:jc w:val="start"/>
+        <w:rPr>
+          <w:rFonts w:ascii="SolaimanLipi" w:hAnsi="SolaimanLipi" w:cs="SolaimanLipi"/>
+        </w:rPr>
+      </w:pPr>
+      <w:r>
+        <w:rPr>
+          <w:rFonts w:ascii="SolaimanLipi" w:hAnsi="SolaimanLipi" w:cs="SolaimanLipi"/>
+          <w:position w:val="0"/>
+          <w:sz w:val="24"/>
+          <w:sz w:val="24"/>
+          <w:sz w:val="24"/>
+          <w:vertAlign w:val="baseline"/>
+        </w:rPr>
+        <w:t xml:space="preserve">১৭৩৪ সাল। নিউটনের মৃত্যুর বহু বছর পরের কথা। আইরিশ বিশপ জর্জ বার্কলি </w:t>
+      </w:r>
+      <w:r>
+        <w:rPr>
+          <w:rFonts w:ascii="SolaimanLipi" w:hAnsi="SolaimanLipi" w:cs="SolaimanLipi"/>
+          <w:i/>
+          <w:i/>
+          <w:iCs/>
+          <w:position w:val="0"/>
+          <w:sz w:val="24"/>
+          <w:sz w:val="24"/>
+          <w:sz w:val="24"/>
+          <w:vertAlign w:val="baseline"/>
+        </w:rPr>
+        <w:t>দ্য অ্যানালিস্ট</w:t>
+      </w:r>
+      <w:r>
+        <w:rPr>
+          <w:rFonts w:ascii="SolaimanLipi" w:hAnsi="SolaimanLipi" w:cs="SolaimanLipi"/>
+          <w:position w:val="0"/>
+          <w:sz w:val="24"/>
+          <w:sz w:val="24"/>
+          <w:sz w:val="24"/>
+          <w:vertAlign w:val="baseline"/>
+        </w:rPr>
+        <w:t xml:space="preserve"> নামে একটি বই লেখেন। বইটির অপর নাম </w:t>
+      </w:r>
+      <w:r>
+        <w:rPr>
+          <w:rFonts w:ascii="SolaimanLipi" w:hAnsi="SolaimanLipi" w:cs="SolaimanLipi"/>
+          <w:i/>
+          <w:i/>
+          <w:iCs/>
+          <w:position w:val="0"/>
+          <w:sz w:val="24"/>
+          <w:sz w:val="24"/>
+          <w:sz w:val="24"/>
+          <w:vertAlign w:val="baseline"/>
+        </w:rPr>
+        <w:t>অ্যা ডিসকোর্স অ্যাড্রেসড টু অ্যান ইনফিডেল ম্যাথেম্যাটিশিয়ান</w:t>
+      </w:r>
+      <w:r>
+        <w:rPr>
+          <w:rFonts w:ascii="SolaimanLipi" w:hAnsi="SolaimanLipi" w:cs="SolaimanLipi"/>
+          <w:position w:val="0"/>
+          <w:sz w:val="24"/>
+          <w:sz w:val="24"/>
+          <w:sz w:val="24"/>
+          <w:vertAlign w:val="baseline"/>
+        </w:rPr>
+        <w:t xml:space="preserve">। </w:t>
+      </w:r>
+      <w:r>
+        <w:rPr>
+          <w:rFonts w:cs="SolaimanLipi" w:ascii="SolaimanLipi" w:hAnsi="SolaimanLipi"/>
+          <w:position w:val="0"/>
+          <w:sz w:val="24"/>
+          <w:sz w:val="24"/>
+          <w:vertAlign w:val="baseline"/>
+        </w:rPr>
+        <w:t>(</w:t>
+      </w:r>
+      <w:r>
+        <w:rPr>
+          <w:rFonts w:ascii="SolaimanLipi" w:hAnsi="SolaimanLipi" w:cs="SolaimanLipi"/>
+          <w:position w:val="0"/>
+          <w:sz w:val="24"/>
+          <w:sz w:val="24"/>
+          <w:sz w:val="24"/>
+          <w:vertAlign w:val="baseline"/>
+        </w:rPr>
+        <w:t>ইনফিডেল বা অবিশ্বাসী বলতে খুব সম্ভব এডমন্ড হ্যালিকে বোঝানো হয়েছিল</w:t>
+      </w:r>
+      <w:r>
+        <w:rPr>
+          <w:rFonts w:cs="SolaimanLipi" w:ascii="SolaimanLipi" w:hAnsi="SolaimanLipi"/>
+          <w:position w:val="0"/>
+          <w:sz w:val="24"/>
+          <w:sz w:val="24"/>
+          <w:vertAlign w:val="baseline"/>
+        </w:rPr>
+        <w:t xml:space="preserve">, </w:t>
+      </w:r>
+      <w:r>
+        <w:rPr>
+          <w:rFonts w:ascii="SolaimanLipi" w:hAnsi="SolaimanLipi" w:cs="SolaimanLipi"/>
+          <w:position w:val="0"/>
+          <w:sz w:val="24"/>
+          <w:sz w:val="24"/>
+          <w:sz w:val="24"/>
+          <w:vertAlign w:val="baseline"/>
+        </w:rPr>
+        <w:t>যিনি সবসময় ছিলেন নিউটনপন্থী।</w:t>
+      </w:r>
+      <w:r>
+        <w:rPr>
+          <w:rFonts w:cs="SolaimanLipi" w:ascii="SolaimanLipi" w:hAnsi="SolaimanLipi"/>
+          <w:position w:val="0"/>
+          <w:sz w:val="24"/>
+          <w:sz w:val="24"/>
+          <w:vertAlign w:val="baseline"/>
+        </w:rPr>
+        <w:t xml:space="preserve">) </w:t>
+      </w:r>
+      <w:r>
+        <w:rPr>
+          <w:rFonts w:ascii="SolaimanLipi" w:hAnsi="SolaimanLipi" w:cs="SolaimanLipi"/>
+          <w:i/>
+          <w:i/>
+          <w:iCs/>
+          <w:position w:val="0"/>
+          <w:sz w:val="24"/>
+          <w:sz w:val="24"/>
+          <w:sz w:val="24"/>
+          <w:vertAlign w:val="baseline"/>
+        </w:rPr>
+        <w:t>দ্য অ্যানালিস্ট</w:t>
+      </w:r>
+      <w:r>
+        <w:rPr>
+          <w:rFonts w:ascii="SolaimanLipi" w:hAnsi="SolaimanLipi" w:cs="SolaimanLipi"/>
+          <w:position w:val="0"/>
+          <w:sz w:val="24"/>
+          <w:sz w:val="24"/>
+          <w:sz w:val="24"/>
+          <w:vertAlign w:val="baseline"/>
+        </w:rPr>
+        <w:t xml:space="preserve"> বইয়ে তিনি নিউটনের </w:t>
+      </w:r>
+      <w:r>
+        <w:rPr>
+          <w:rFonts w:cs="SolaimanLipi" w:ascii="SolaimanLipi" w:hAnsi="SolaimanLipi"/>
+          <w:position w:val="0"/>
+          <w:sz w:val="24"/>
+          <w:sz w:val="24"/>
+          <w:vertAlign w:val="baseline"/>
+        </w:rPr>
+        <w:t>(</w:t>
+      </w:r>
+      <w:r>
+        <w:rPr>
+          <w:rFonts w:ascii="SolaimanLipi" w:hAnsi="SolaimanLipi" w:cs="SolaimanLipi"/>
+          <w:position w:val="0"/>
+          <w:sz w:val="24"/>
+          <w:sz w:val="24"/>
+          <w:sz w:val="24"/>
+          <w:vertAlign w:val="baseline"/>
+        </w:rPr>
+        <w:t>ও লিবনিজের</w:t>
+      </w:r>
+      <w:r>
+        <w:rPr>
+          <w:rFonts w:cs="SolaimanLipi" w:ascii="SolaimanLipi" w:hAnsi="SolaimanLipi"/>
+          <w:position w:val="0"/>
+          <w:sz w:val="24"/>
+          <w:sz w:val="24"/>
+          <w:vertAlign w:val="baseline"/>
+        </w:rPr>
+        <w:t xml:space="preserve">) </w:t>
+      </w:r>
+      <w:r>
+        <w:rPr>
+          <w:rFonts w:ascii="SolaimanLipi" w:hAnsi="SolaimanLipi" w:cs="SolaimanLipi"/>
+          <w:position w:val="0"/>
+          <w:sz w:val="24"/>
+          <w:sz w:val="24"/>
+          <w:sz w:val="24"/>
+          <w:vertAlign w:val="baseline"/>
+        </w:rPr>
+        <w:t xml:space="preserve">শূন্য নিয়ে কুটকৌশলের তীব্র সমালোচনা করেন। </w:t>
+      </w:r>
+    </w:p>
+    <w:p>
+      <w:pPr>
+        <w:pStyle w:val="Normal"/>
+        <w:widowControl/>
+        <w:bidi w:val="0"/>
+        <w:ind w:hanging="0" w:start="0" w:end="0"/>
+        <w:jc w:val="start"/>
+        <w:rPr>
+          <w:position w:val="0"/>
+          <w:sz w:val="24"/>
+          <w:sz w:val="24"/>
+          <w:vertAlign w:val="baseline"/>
+        </w:rPr>
+      </w:pPr>
+      <w:r>
+        <w:rPr>
+          <w:rFonts w:cs="SolaimanLipi" w:ascii="SolaimanLipi" w:hAnsi="SolaimanLipi"/>
+        </w:rPr>
+      </w:r>
+    </w:p>
+    <w:p>
+      <w:pPr>
+        <w:pStyle w:val="Normal"/>
+        <w:widowControl/>
+        <w:bidi w:val="0"/>
+        <w:ind w:hanging="0" w:start="0" w:end="0"/>
+        <w:jc w:val="start"/>
+        <w:rPr>
+          <w:rFonts w:ascii="SolaimanLipi" w:hAnsi="SolaimanLipi" w:cs="SolaimanLipi"/>
+        </w:rPr>
+      </w:pPr>
+      <w:r>
+        <w:rPr>
+          <w:rFonts w:ascii="SolaimanLipi" w:hAnsi="SolaimanLipi" w:cs="SolaimanLipi"/>
+          <w:position w:val="0"/>
+          <w:sz w:val="24"/>
+          <w:sz w:val="24"/>
+          <w:sz w:val="24"/>
+          <w:vertAlign w:val="baseline"/>
+        </w:rPr>
+        <w:t xml:space="preserve">ক্ষুদ্রাতিক্ষুদ্রকে তিনি আখ্যা দেন </w:t>
+      </w:r>
+      <w:r>
+        <w:rPr>
+          <w:rFonts w:cs="SolaimanLipi" w:ascii="SolaimanLipi" w:hAnsi="SolaimanLipi"/>
+          <w:position w:val="0"/>
+          <w:sz w:val="24"/>
+          <w:sz w:val="24"/>
+          <w:vertAlign w:val="baseline"/>
+        </w:rPr>
+        <w:t>'</w:t>
+      </w:r>
+      <w:r>
+        <w:rPr>
+          <w:rFonts w:ascii="SolaimanLipi" w:hAnsi="SolaimanLipi" w:cs="SolaimanLipi"/>
+          <w:position w:val="0"/>
+          <w:sz w:val="24"/>
+          <w:sz w:val="24"/>
+          <w:sz w:val="24"/>
+          <w:vertAlign w:val="baseline"/>
+        </w:rPr>
+        <w:t>মৃত রাশির ভূত</w:t>
+      </w:r>
+      <w:r>
+        <w:rPr>
+          <w:rFonts w:cs="SolaimanLipi" w:ascii="SolaimanLipi" w:hAnsi="SolaimanLipi"/>
+          <w:position w:val="0"/>
+          <w:sz w:val="24"/>
+          <w:sz w:val="24"/>
+          <w:vertAlign w:val="baseline"/>
+        </w:rPr>
+        <w:t>'</w:t>
+      </w:r>
+      <w:r>
+        <w:rPr>
+          <w:rFonts w:ascii="SolaimanLipi" w:hAnsi="SolaimanLipi" w:cs="SolaimanLipi"/>
+          <w:position w:val="0"/>
+          <w:sz w:val="24"/>
+          <w:sz w:val="24"/>
+          <w:sz w:val="24"/>
+          <w:vertAlign w:val="baseline"/>
+        </w:rPr>
+        <w:t>। এছাড়া দেখান</w:t>
+      </w:r>
+      <w:r>
+        <w:rPr>
+          <w:rFonts w:cs="SolaimanLipi" w:ascii="SolaimanLipi" w:hAnsi="SolaimanLipi"/>
+          <w:position w:val="0"/>
+          <w:sz w:val="24"/>
+          <w:sz w:val="24"/>
+          <w:vertAlign w:val="baseline"/>
+        </w:rPr>
+        <w:t xml:space="preserve">, </w:t>
+      </w:r>
+      <w:r>
+        <w:rPr>
+          <w:rFonts w:ascii="SolaimanLipi" w:hAnsi="SolaimanLipi" w:cs="SolaimanLipi"/>
+          <w:position w:val="0"/>
+          <w:sz w:val="24"/>
+          <w:sz w:val="24"/>
+          <w:sz w:val="24"/>
+          <w:vertAlign w:val="baseline"/>
+        </w:rPr>
+        <w:t>এ ক্ষুদ্রাতিক্ষুদ্র রাশিগুলোকে এত সহজে মুক্তি দিলে অসঙ্গতি তৈরি হয়। এরপর কথার ইতি টানেন এভাবে</w:t>
+      </w:r>
+      <w:r>
+        <w:rPr>
+          <w:rFonts w:cs="SolaimanLipi" w:ascii="SolaimanLipi" w:hAnsi="SolaimanLipi"/>
+          <w:position w:val="0"/>
+          <w:sz w:val="24"/>
+          <w:sz w:val="24"/>
+          <w:vertAlign w:val="baseline"/>
+        </w:rPr>
+        <w:t>, "</w:t>
+      </w:r>
+      <w:r>
+        <w:rPr>
+          <w:rFonts w:ascii="SolaimanLipi" w:hAnsi="SolaimanLipi" w:cs="SolaimanLipi"/>
+          <w:position w:val="0"/>
+          <w:sz w:val="24"/>
+          <w:sz w:val="24"/>
+          <w:sz w:val="24"/>
+          <w:vertAlign w:val="baseline"/>
+        </w:rPr>
+        <w:t>আমি মনে করি</w:t>
+      </w:r>
+      <w:r>
+        <w:rPr>
+          <w:rFonts w:cs="SolaimanLipi" w:ascii="SolaimanLipi" w:hAnsi="SolaimanLipi"/>
+          <w:position w:val="0"/>
+          <w:sz w:val="24"/>
+          <w:sz w:val="24"/>
+          <w:vertAlign w:val="baseline"/>
+        </w:rPr>
+        <w:t xml:space="preserve">, </w:t>
+      </w:r>
+      <w:r>
+        <w:rPr>
+          <w:rFonts w:ascii="SolaimanLipi" w:hAnsi="SolaimanLipi" w:cs="SolaimanLipi"/>
+          <w:position w:val="0"/>
+          <w:sz w:val="24"/>
+          <w:sz w:val="24"/>
+          <w:sz w:val="24"/>
+          <w:vertAlign w:val="baseline"/>
+        </w:rPr>
+        <w:t>যে বা যারা দ্বিতীয় ও তৃতীয় ফ্লুক্সোন বা দ্বিতীয় ও তৃতীয় ব্যবধান মেনে নিতে পারে</w:t>
+      </w:r>
+      <w:r>
+        <w:rPr>
+          <w:rFonts w:cs="SolaimanLipi" w:ascii="SolaimanLipi" w:hAnsi="SolaimanLipi"/>
+          <w:position w:val="0"/>
+          <w:sz w:val="24"/>
+          <w:sz w:val="24"/>
+          <w:vertAlign w:val="baseline"/>
+        </w:rPr>
+        <w:t xml:space="preserve">, </w:t>
+      </w:r>
+      <w:r>
+        <w:rPr>
+          <w:rFonts w:ascii="SolaimanLipi" w:hAnsi="SolaimanLipi" w:cs="SolaimanLipi"/>
+          <w:position w:val="0"/>
+          <w:sz w:val="24"/>
+          <w:sz w:val="24"/>
+          <w:sz w:val="24"/>
+          <w:vertAlign w:val="baseline"/>
+        </w:rPr>
+        <w:t>তার ঈশ্বরের ব্যাপারে কখনও সন্দেহ করার পক্ষে কোনো যুক্তি নেই।</w:t>
+      </w:r>
+      <w:r>
+        <w:rPr>
+          <w:rFonts w:cs="SolaimanLipi" w:ascii="SolaimanLipi" w:hAnsi="SolaimanLipi"/>
+          <w:position w:val="0"/>
+          <w:sz w:val="24"/>
+          <w:sz w:val="24"/>
+          <w:vertAlign w:val="baseline"/>
+        </w:rPr>
+        <w:t xml:space="preserve">"     </w:t>
       </w:r>
     </w:p>
     <w:p>

</xml_diff>

<commit_message>
Add antipartlce collison expln
</commit_message>
<xml_diff>
--- a/books/zero/05 Zero Infinite Zeros.docx
+++ b/books/zero/05 Zero Infinite Zeros.docx
@@ -10070,7 +10070,10 @@
       </w:pPr>
       <w:r>
         <w:rPr>
-          <w:rFonts w:cs="SolaimanLipi" w:ascii="SolaimanLipi" w:hAnsi="SolaimanLipi"/>
+          <w:position w:val="0"/>
+          <w:sz w:val="24"/>
+          <w:sz w:val="24"/>
+          <w:vertAlign w:val="baseline"/>
         </w:rPr>
       </w:r>
     </w:p>
@@ -10282,7 +10285,10 @@
       </w:pPr>
       <w:r>
         <w:rPr>
-          <w:rFonts w:cs="SolaimanLipi" w:ascii="SolaimanLipi" w:hAnsi="SolaimanLipi"/>
+          <w:position w:val="0"/>
+          <w:sz w:val="24"/>
+          <w:sz w:val="24"/>
+          <w:vertAlign w:val="baseline"/>
         </w:rPr>
       </w:r>
     </w:p>
@@ -10442,7 +10448,431 @@
           <w:sz w:val="24"/>
           <w:vertAlign w:val="baseline"/>
         </w:rPr>
-        <w:t xml:space="preserve">"     </w:t>
+        <w:t xml:space="preserve">" </w:t>
+      </w:r>
+    </w:p>
+    <w:p>
+      <w:pPr>
+        <w:pStyle w:val="Normal"/>
+        <w:widowControl/>
+        <w:bidi w:val="0"/>
+        <w:ind w:hanging="0" w:start="0" w:end="0"/>
+        <w:jc w:val="start"/>
+        <w:rPr>
+          <w:rFonts w:ascii="SolaimanLipi" w:hAnsi="SolaimanLipi" w:cs="SolaimanLipi"/>
+        </w:rPr>
+      </w:pPr>
+      <w:r>
+        <w:rPr>
+          <w:rFonts w:cs="SolaimanLipi" w:ascii="SolaimanLipi" w:hAnsi="SolaimanLipi"/>
+        </w:rPr>
+      </w:r>
+    </w:p>
+    <w:p>
+      <w:pPr>
+        <w:pStyle w:val="Normal"/>
+        <w:widowControl/>
+        <w:bidi w:val="0"/>
+        <w:ind w:hanging="0" w:start="0" w:end="0"/>
+        <w:jc w:val="start"/>
+        <w:rPr>
+          <w:rFonts w:ascii="SolaimanLipi" w:hAnsi="SolaimanLipi" w:cs="SolaimanLipi"/>
+        </w:rPr>
+      </w:pPr>
+      <w:r>
+        <w:rPr>
+          <w:rFonts w:ascii="SolaimanLipi" w:hAnsi="SolaimanLipi" w:cs="SolaimanLipi"/>
+          <w:position w:val="0"/>
+          <w:sz w:val="24"/>
+          <w:sz w:val="24"/>
+          <w:sz w:val="24"/>
+          <w:vertAlign w:val="baseline"/>
+        </w:rPr>
+        <w:t>সমসাময়িক গণিতবিদরা বার্কলির যুক্তির সমালোচনা করেন। তবে তাঁর যুক্তি ছিল পুরোপুরি সঠিক। ধরুন কেউ দেখাতে চান ত্রিভুজের তিন কোণের সমষ্টি ১৮০ ডিগ্রি। ইউক্লিডের কিছু সূত্র সাবধানে ধাপে ধাপে কাজে লাগিয়ে একজন গণিতবিদ সেটা সহজেই দেখাতে পারবেন। অন্য কোনো জ্যামিতিক সত্যও এভাবে প্রমাণ করা যাবে। কিন্তু ক্যালকুলাসের ব্যাপারটা উল্টো। এটা ছিল পুরোপুরি বিশ্বাস</w:t>
+      </w:r>
+      <w:r>
+        <w:rPr>
+          <w:rFonts w:cs="SolaimanLipi" w:ascii="SolaimanLipi" w:hAnsi="SolaimanLipi"/>
+          <w:position w:val="0"/>
+          <w:sz w:val="24"/>
+          <w:sz w:val="24"/>
+          <w:vertAlign w:val="baseline"/>
+        </w:rPr>
+        <w:t>-</w:t>
+      </w:r>
+      <w:r>
+        <w:rPr>
+          <w:rFonts w:ascii="SolaimanLipi" w:hAnsi="SolaimanLipi" w:cs="SolaimanLipi"/>
+          <w:position w:val="0"/>
+          <w:sz w:val="24"/>
+          <w:sz w:val="24"/>
+          <w:sz w:val="24"/>
+          <w:vertAlign w:val="baseline"/>
+        </w:rPr>
+        <w:t xml:space="preserve">নির্ভর। </w:t>
+      </w:r>
+    </w:p>
+    <w:p>
+      <w:pPr>
+        <w:pStyle w:val="Normal"/>
+        <w:widowControl/>
+        <w:bidi w:val="0"/>
+        <w:ind w:hanging="0" w:start="0" w:end="0"/>
+        <w:jc w:val="start"/>
+        <w:rPr>
+          <w:rFonts w:ascii="SolaimanLipi" w:hAnsi="SolaimanLipi" w:cs="SolaimanLipi"/>
+        </w:rPr>
+      </w:pPr>
+      <w:r>
+        <w:rPr>
+          <w:rFonts w:cs="SolaimanLipi" w:ascii="SolaimanLipi" w:hAnsi="SolaimanLipi"/>
+        </w:rPr>
+      </w:r>
+    </w:p>
+    <w:p>
+      <w:pPr>
+        <w:pStyle w:val="Normal"/>
+        <w:widowControl/>
+        <w:bidi w:val="0"/>
+        <w:ind w:hanging="0" w:start="0" w:end="0"/>
+        <w:jc w:val="start"/>
+        <w:rPr/>
+      </w:pPr>
+      <w:r>
+        <w:rPr>
+          <w:rFonts w:ascii="SolaimanLipi" w:hAnsi="SolaimanLipi" w:cs="SolaimanLipi"/>
+          <w:position w:val="0"/>
+          <w:sz w:val="24"/>
+          <w:sz w:val="24"/>
+          <w:sz w:val="24"/>
+          <w:vertAlign w:val="baseline"/>
+        </w:rPr>
+        <w:t>বর্গ করলে ক্ষুদ্রাতিক্ষুদ্র রাশিগুলো নেই হয়ে যায় কেন তার ব্যাখ্যা নেই কারও কাছে। সবাই এটা মেনে নিয়েছেন। কারণ একটাই</w:t>
+      </w:r>
+      <w:r>
+        <w:rPr>
+          <w:rFonts w:cs="SolaimanLipi" w:ascii="SolaimanLipi" w:hAnsi="SolaimanLipi"/>
+          <w:position w:val="0"/>
+          <w:sz w:val="24"/>
+          <w:sz w:val="24"/>
+          <w:vertAlign w:val="baseline"/>
+        </w:rPr>
+        <w:t xml:space="preserve">: </w:t>
+      </w:r>
+      <w:r>
+        <w:rPr>
+          <w:rFonts w:ascii="SolaimanLipi" w:hAnsi="SolaimanLipi" w:cs="SolaimanLipi"/>
+          <w:position w:val="0"/>
+          <w:sz w:val="24"/>
+          <w:sz w:val="24"/>
+          <w:sz w:val="24"/>
+          <w:vertAlign w:val="baseline"/>
+        </w:rPr>
+        <w:t>ঠিক সময়ে এদেরকে উধাও করে দিলে সঠিক উত্তর পাওয়া যায়। শূন্য দিয়ে ভাগ করা নিয়ে কারও আপত্তি নেই</w:t>
+      </w:r>
+      <w:r>
+        <w:rPr>
+          <w:rFonts w:cs="SolaimanLipi" w:ascii="SolaimanLipi" w:hAnsi="SolaimanLipi"/>
+          <w:position w:val="0"/>
+          <w:sz w:val="24"/>
+          <w:sz w:val="24"/>
+          <w:vertAlign w:val="baseline"/>
+        </w:rPr>
+        <w:t xml:space="preserve">, </w:t>
+      </w:r>
+      <w:r>
+        <w:rPr>
+          <w:rFonts w:ascii="SolaimanLipi" w:hAnsi="SolaimanLipi" w:cs="SolaimanLipi"/>
+          <w:position w:val="0"/>
+          <w:sz w:val="24"/>
+          <w:sz w:val="24"/>
+          <w:sz w:val="24"/>
+          <w:vertAlign w:val="baseline"/>
+        </w:rPr>
+        <w:t>কারণ সুবিধাজনকভাবে গণিতের নিয়ম উপেক্ষা করে পড়ন্ত আপেল থেকে আকাশে গ্রহদের কক্ষপথ</w:t>
+      </w:r>
+      <w:r>
+        <w:rPr>
+          <w:rFonts w:cs="SolaimanLipi" w:ascii="SolaimanLipi" w:hAnsi="SolaimanLipi"/>
+          <w:position w:val="0"/>
+          <w:sz w:val="24"/>
+          <w:sz w:val="24"/>
+          <w:vertAlign w:val="baseline"/>
+        </w:rPr>
+        <w:t xml:space="preserve">-- </w:t>
+      </w:r>
+      <w:r>
+        <w:rPr>
+          <w:rFonts w:ascii="SolaimanLipi" w:hAnsi="SolaimanLipi" w:cs="SolaimanLipi"/>
+          <w:position w:val="0"/>
+          <w:sz w:val="24"/>
+          <w:sz w:val="24"/>
+          <w:sz w:val="24"/>
+          <w:vertAlign w:val="baseline"/>
+        </w:rPr>
+        <w:t>সবকিছুর ব্যাখ্যা পাওয়া যাচ্ছিল। তবে উত্তর সঠিক হলেও ক্যালকুলাস ছিল ঈশ্বরকে মানার মতোই বিশ্বাস</w:t>
+      </w:r>
+      <w:r>
+        <w:rPr>
+          <w:rFonts w:cs="SolaimanLipi" w:ascii="SolaimanLipi" w:hAnsi="SolaimanLipi"/>
+          <w:position w:val="0"/>
+          <w:sz w:val="24"/>
+          <w:sz w:val="24"/>
+          <w:vertAlign w:val="baseline"/>
+        </w:rPr>
+        <w:t>-</w:t>
+      </w:r>
+      <w:r>
+        <w:rPr>
+          <w:rFonts w:ascii="SolaimanLipi" w:hAnsi="SolaimanLipi" w:cs="SolaimanLipi"/>
+          <w:position w:val="0"/>
+          <w:sz w:val="24"/>
+          <w:sz w:val="24"/>
+          <w:sz w:val="24"/>
+          <w:vertAlign w:val="baseline"/>
+        </w:rPr>
+        <w:t xml:space="preserve">নির্ভর কাজ। </w:t>
+      </w:r>
+    </w:p>
+    <w:p>
+      <w:pPr>
+        <w:pStyle w:val="Normal"/>
+        <w:widowControl/>
+        <w:bidi w:val="0"/>
+        <w:ind w:hanging="0" w:start="0" w:end="0"/>
+        <w:jc w:val="center"/>
+        <w:rPr>
+          <w:rFonts w:ascii="SolaimanLipi" w:hAnsi="SolaimanLipi" w:cs="SolaimanLipi"/>
+        </w:rPr>
+      </w:pPr>
+      <w:r>
+        <w:rPr>
+          <w:rFonts w:cs="SolaimanLipi" w:ascii="SolaimanLipi" w:hAnsi="SolaimanLipi"/>
+        </w:rPr>
+      </w:r>
+    </w:p>
+    <w:p>
+      <w:pPr>
+        <w:pStyle w:val="Normal"/>
+        <w:widowControl/>
+        <w:bidi w:val="0"/>
+        <w:ind w:hanging="0" w:start="0" w:end="0"/>
+        <w:jc w:val="center"/>
+        <w:rPr>
+          <w:rFonts w:ascii="SolaimanLipi" w:hAnsi="SolaimanLipi" w:cs="SolaimanLipi"/>
+        </w:rPr>
+      </w:pPr>
+      <w:r>
+        <w:rPr>
+          <w:rFonts w:ascii="SolaimanLipi" w:hAnsi="SolaimanLipi" w:cs="SolaimanLipi"/>
+          <w:position w:val="0"/>
+          <w:sz w:val="24"/>
+          <w:sz w:val="24"/>
+          <w:sz w:val="24"/>
+          <w:vertAlign w:val="baseline"/>
+        </w:rPr>
+        <w:t>মরমিবাদের ইতি</w:t>
+      </w:r>
+    </w:p>
+    <w:p>
+      <w:pPr>
+        <w:pStyle w:val="Normal"/>
+        <w:widowControl/>
+        <w:bidi w:val="0"/>
+        <w:ind w:hanging="0" w:start="0" w:end="0"/>
+        <w:jc w:val="center"/>
+        <w:rPr>
+          <w:rFonts w:ascii="SolaimanLipi" w:hAnsi="SolaimanLipi" w:cs="SolaimanLipi"/>
+        </w:rPr>
+      </w:pPr>
+      <w:r>
+        <w:rPr>
+          <w:rFonts w:cs="SolaimanLipi" w:ascii="SolaimanLipi" w:hAnsi="SolaimanLipi"/>
+        </w:rPr>
+      </w:r>
+    </w:p>
+    <w:p>
+      <w:pPr>
+        <w:pStyle w:val="Normal"/>
+        <w:widowControl/>
+        <w:bidi w:val="0"/>
+        <w:ind w:hanging="0" w:start="0" w:end="0"/>
+        <w:jc w:val="start"/>
+        <w:rPr/>
+      </w:pPr>
+      <w:r>
+        <w:rPr>
+          <w:rFonts w:ascii="SolaimanLipi" w:hAnsi="SolaimanLipi" w:cs="SolaimanLipi"/>
+          <w:position w:val="0"/>
+          <w:sz w:val="24"/>
+          <w:sz w:val="24"/>
+          <w:sz w:val="24"/>
+          <w:vertAlign w:val="baseline"/>
+        </w:rPr>
+        <w:t xml:space="preserve">একটি রাশি হয় অশূন্য </w:t>
+      </w:r>
+      <w:r>
+        <w:rPr>
+          <w:rFonts w:cs="SolaimanLipi" w:ascii="SolaimanLipi" w:hAnsi="SolaimanLipi"/>
+          <w:position w:val="0"/>
+          <w:sz w:val="24"/>
+          <w:sz w:val="24"/>
+          <w:vertAlign w:val="baseline"/>
+        </w:rPr>
+        <w:t>(</w:t>
+      </w:r>
+      <w:r>
+        <w:rPr>
+          <w:rFonts w:ascii="SolaimanLipi" w:hAnsi="SolaimanLipi" w:cs="SolaimanLipi"/>
+          <w:position w:val="0"/>
+          <w:sz w:val="24"/>
+          <w:sz w:val="24"/>
+          <w:sz w:val="24"/>
+          <w:vertAlign w:val="baseline"/>
+        </w:rPr>
+        <w:t>কিছু একটা</w:t>
+      </w:r>
+      <w:r>
+        <w:rPr>
+          <w:rFonts w:cs="SolaimanLipi" w:ascii="SolaimanLipi" w:hAnsi="SolaimanLipi"/>
+          <w:position w:val="0"/>
+          <w:sz w:val="24"/>
+          <w:sz w:val="24"/>
+          <w:vertAlign w:val="baseline"/>
+        </w:rPr>
+        <w:t xml:space="preserve">) </w:t>
+      </w:r>
+      <w:r>
+        <w:rPr>
+          <w:rFonts w:ascii="SolaimanLipi" w:hAnsi="SolaimanLipi" w:cs="SolaimanLipi"/>
+          <w:position w:val="0"/>
+          <w:sz w:val="24"/>
+          <w:sz w:val="24"/>
+          <w:sz w:val="24"/>
+          <w:vertAlign w:val="baseline"/>
+        </w:rPr>
+        <w:t xml:space="preserve">হবে নাহয় শূন্য হবে। অশূন্য হওয়া মানে এটা এখনও টিকে আছে। শূন্য হলে এটা নেই হয়ে যাবে। এ দুটোর মাঝে কিছু থাকার দাবি উদ্ভট এক কল্পনা। </w:t>
+      </w:r>
+    </w:p>
+    <w:p>
+      <w:pPr>
+        <w:pStyle w:val="Normal"/>
+        <w:widowControl/>
+        <w:bidi w:val="0"/>
+        <w:ind w:hanging="0" w:start="0" w:end="0"/>
+        <w:jc w:val="start"/>
+        <w:rPr>
+          <w:rFonts w:ascii="SolaimanLipi" w:hAnsi="SolaimanLipi" w:cs="SolaimanLipi"/>
+          <w:position w:val="0"/>
+          <w:sz w:val="24"/>
+          <w:sz w:val="24"/>
+          <w:vertAlign w:val="baseline"/>
+        </w:rPr>
+      </w:pPr>
+      <w:r>
+        <w:rPr>
+          <w:rFonts w:cs="SolaimanLipi" w:ascii="SolaimanLipi" w:hAnsi="SolaimanLipi"/>
+          <w:position w:val="0"/>
+          <w:sz w:val="24"/>
+          <w:sz w:val="24"/>
+          <w:vertAlign w:val="baseline"/>
+        </w:rPr>
+      </w:r>
+    </w:p>
+    <w:p>
+      <w:pPr>
+        <w:pStyle w:val="Normal"/>
+        <w:widowControl/>
+        <w:bidi w:val="0"/>
+        <w:ind w:hanging="0" w:start="0" w:end="0"/>
+        <w:jc w:val="end"/>
+        <w:rPr/>
+      </w:pPr>
+      <w:r>
+        <w:rPr>
+          <w:rFonts w:cs="SolaimanLipi" w:ascii="SolaimanLipi" w:hAnsi="SolaimanLipi"/>
+          <w:position w:val="0"/>
+          <w:sz w:val="24"/>
+          <w:sz w:val="24"/>
+          <w:vertAlign w:val="baseline"/>
+        </w:rPr>
+        <w:t>--</w:t>
+      </w:r>
+      <w:r>
+        <w:rPr>
+          <w:rFonts w:ascii="SolaimanLipi" w:hAnsi="SolaimanLipi" w:cs="SolaimanLipi"/>
+          <w:position w:val="0"/>
+          <w:sz w:val="24"/>
+          <w:sz w:val="24"/>
+          <w:sz w:val="24"/>
+          <w:vertAlign w:val="baseline"/>
+        </w:rPr>
+        <w:t xml:space="preserve">জঁ বাটিস্ট ড্যালেমবেয়ার  </w:t>
+      </w:r>
+    </w:p>
+    <w:p>
+      <w:pPr>
+        <w:pStyle w:val="Normal"/>
+        <w:widowControl/>
+        <w:bidi w:val="0"/>
+        <w:ind w:hanging="0" w:start="0" w:end="0"/>
+        <w:jc w:val="end"/>
+        <w:rPr>
+          <w:rFonts w:ascii="SolaimanLipi" w:hAnsi="SolaimanLipi" w:cs="SolaimanLipi"/>
+          <w:position w:val="0"/>
+          <w:sz w:val="24"/>
+          <w:sz w:val="24"/>
+          <w:vertAlign w:val="baseline"/>
+        </w:rPr>
+      </w:pPr>
+      <w:r>
+        <w:rPr/>
+      </w:r>
+    </w:p>
+    <w:p>
+      <w:pPr>
+        <w:pStyle w:val="Normal"/>
+        <w:widowControl/>
+        <w:bidi w:val="0"/>
+        <w:ind w:hanging="0" w:start="0" w:end="0"/>
+        <w:jc w:val="start"/>
+        <w:rPr/>
+      </w:pPr>
+      <w:r>
+        <w:rPr>
+          <w:rFonts w:ascii="SolaimanLipi" w:hAnsi="SolaimanLipi" w:cs="SolaimanLipi"/>
+          <w:position w:val="0"/>
+          <w:sz w:val="24"/>
+          <w:sz w:val="24"/>
+          <w:sz w:val="24"/>
+          <w:vertAlign w:val="baseline"/>
+        </w:rPr>
+        <w:t xml:space="preserve">ফরাসি বিপ্লবের তলে তলে ক্যালকুলাস থেকে মরমিবাদ বিদায় নিল। ভিত্তিটা নড়বড়ে হলেও আঠারো শতকের শেষ দিকে পুরো ইউরোপের গণিতবিদরা নতুন এ হাতিয়ার দিয়ে অসাধারণ সব সাফল্য পাচ্ছিলেন। মহাদেশের অন্য অংশ থেকে বিচ্ছিন্ন থাকার সময়ের সেরা ব্রিটিশ গণিতবিদ সম্ভবত কলিন ম্যাকলরিন ও ব্রুক টেইলর। ক্যালকুলাস ব্যবহার করে তাঁরা বিভিন্ন ফাংশনকে সম্পুর্ণ নতুনভাবে লেখার পদ্ধতি আবিষ্কার করলেন। যেমন  </w:t>
+      </w:r>
+    </w:p>
+    <w:p>
+      <w:pPr>
+        <w:pStyle w:val="Normal"/>
+        <w:widowControl/>
+        <w:bidi w:val="0"/>
+        <w:ind w:hanging="0" w:start="0" w:end="0"/>
+        <w:jc w:val="start"/>
+        <w:rPr>
+          <w:rFonts w:ascii="SolaimanLipi" w:hAnsi="SolaimanLipi" w:cs="SolaimanLipi"/>
+          <w:position w:val="0"/>
+          <w:sz w:val="24"/>
+          <w:sz w:val="24"/>
+          <w:vertAlign w:val="baseline"/>
+        </w:rPr>
+      </w:pPr>
+      <w:r>
+        <w:rPr>
+          <w:rFonts w:cs="SolaimanLipi" w:ascii="SolaimanLipi" w:hAnsi="SolaimanLipi"/>
+          <w:position w:val="0"/>
+          <w:sz w:val="24"/>
+          <w:sz w:val="24"/>
+          <w:vertAlign w:val="baseline"/>
+        </w:rPr>
       </w:r>
     </w:p>
     <w:p>
@@ -10980,6 +11410,11 @@
       <w:color w:val="000080"/>
       <w:u w:val="single"/>
     </w:rPr>
+  </w:style>
+  <w:style w:type="character" w:styleId="NumberingSymbols">
+    <w:name w:val="Numbering Symbols"/>
+    <w:qFormat/>
+    <w:rPr/>
   </w:style>
   <w:style w:type="paragraph" w:styleId="Heading">
     <w:name w:val="Heading"/>

</xml_diff>

<commit_message>
Add zero ch 6 p40 bgn
</commit_message>
<xml_diff>
--- a/books/zero/05 Zero Infinite Zeros.docx
+++ b/books/zero/05 Zero Infinite Zeros.docx
@@ -13310,7 +13310,209 @@
           <w:sz w:val="24"/>
           <w:vertAlign w:val="baseline"/>
         </w:rPr>
-        <w:t xml:space="preserve">একটি গন্তব্য।      </w:t>
+        <w:t xml:space="preserve">একটি গন্তব্য। </w:t>
+      </w:r>
+    </w:p>
+    <w:p>
+      <w:pPr>
+        <w:pStyle w:val="Normal"/>
+        <w:widowControl/>
+        <w:bidi w:val="0"/>
+        <w:ind w:hanging="0" w:start="0" w:end="0"/>
+        <w:jc w:val="start"/>
+        <w:rPr>
+          <w:rFonts w:ascii="SolaimanLipi" w:hAnsi="SolaimanLipi" w:cs="SolaimanLipi"/>
+        </w:rPr>
+      </w:pPr>
+      <w:r>
+        <w:rPr/>
+      </w:r>
+    </w:p>
+    <w:p>
+      <w:pPr>
+        <w:pStyle w:val="Normal"/>
+        <w:widowControl/>
+        <w:bidi w:val="0"/>
+        <w:ind w:hanging="0" w:start="0" w:end="0"/>
+        <w:jc w:val="start"/>
+        <w:rPr>
+          <w:rFonts w:ascii="SolaimanLipi" w:hAnsi="SolaimanLipi" w:cs="SolaimanLipi"/>
+        </w:rPr>
+      </w:pPr>
+      <w:r>
+        <w:rPr>
+          <w:rFonts w:ascii="SolaimanLipi" w:hAnsi="SolaimanLipi" w:cs="SolaimanLipi"/>
+          <w:position w:val="0"/>
+          <w:sz w:val="24"/>
+          <w:sz w:val="24"/>
+          <w:sz w:val="24"/>
+          <w:vertAlign w:val="baseline"/>
+        </w:rPr>
+        <w:t xml:space="preserve">অন্তরকের জন্যও একই কথা প্রযোজ্য। নিউটন ও লিবনিজ ভাগ করেছিলেন শূন্য দিয়ে। কিন্তু আধুনিক গণিতবিদরা ভাগ করেন শূন্যের খুব কাছাকাছি একটি সংখ্যা দিয়ে। ফলে তাঁদের ভাগ সম্পুর্ণ বৈধ। কারণ এত নেই কোনো শূন্য। তারা লিমিট নেন। অন্তরক পেতে ক্ষুদ্রাতিক্ষুদ্রের বর্গকে শূন্য ধরে নেই করে ফেলা ও শূন্য দিয়ে ভাগ করার কূটকৌশলের আর দরকার নেই </w:t>
+      </w:r>
+      <w:r>
+        <w:rPr>
+          <w:rFonts w:cs="SolaimanLipi" w:ascii="SolaimanLipi" w:hAnsi="SolaimanLipi"/>
+          <w:position w:val="0"/>
+          <w:sz w:val="24"/>
+          <w:sz w:val="24"/>
+          <w:vertAlign w:val="baseline"/>
+        </w:rPr>
+        <w:t>(</w:t>
+      </w:r>
+      <w:r>
+        <w:rPr>
+          <w:rFonts w:ascii="SolaimanLipi" w:hAnsi="SolaimanLipi" w:cs="SolaimanLipi"/>
+          <w:position w:val="0"/>
+          <w:sz w:val="24"/>
+          <w:sz w:val="24"/>
+          <w:sz w:val="24"/>
+          <w:vertAlign w:val="baseline"/>
+        </w:rPr>
+        <w:t>দেখুন পরিশিষ্ট গ</w:t>
+      </w:r>
+      <w:r>
+        <w:rPr>
+          <w:rFonts w:cs="SolaimanLipi" w:ascii="SolaimanLipi" w:hAnsi="SolaimanLipi"/>
+          <w:position w:val="0"/>
+          <w:sz w:val="24"/>
+          <w:sz w:val="24"/>
+          <w:vertAlign w:val="baseline"/>
+        </w:rPr>
+        <w:t>)</w:t>
+      </w:r>
+      <w:r>
+        <w:rPr>
+          <w:rFonts w:ascii="SolaimanLipi" w:hAnsi="SolaimanLipi" w:cs="SolaimanLipi"/>
+          <w:position w:val="0"/>
+          <w:sz w:val="24"/>
+          <w:sz w:val="24"/>
+          <w:sz w:val="24"/>
+          <w:vertAlign w:val="baseline"/>
+        </w:rPr>
+        <w:t xml:space="preserve">। এ যুক্তিকেও নিউটনের যুক্তির মতোই মনে হতে পারে। তবে বাস্তবে তা নয়। গাণিতিক যুক্তির কঠোর নীতি এটা মেনে চলে। লিমিটের ধারণার পেছনে আছে দৃঢ় ও সঙ্গতিপূর্ণ ভিত্তি। লিমিটকে সংজ্ঞায়িত করার অন্য উপায়ও আছে। যেমন একে দুটি সংখ্যার অভিসার ধর্ম হিসেবে দেখানো যায়। </w:t>
+      </w:r>
+      <w:r>
+        <w:rPr>
+          <w:rFonts w:cs="SolaimanLipi" w:ascii="SolaimanLipi" w:hAnsi="SolaimanLipi"/>
+          <w:position w:val="0"/>
+          <w:sz w:val="24"/>
+          <w:sz w:val="24"/>
+          <w:vertAlign w:val="baseline"/>
+        </w:rPr>
+        <w:t xml:space="preserve">lim sup </w:t>
+      </w:r>
+      <w:r>
+        <w:rPr>
+          <w:rFonts w:ascii="SolaimanLipi" w:hAnsi="SolaimanLipi" w:cs="SolaimanLipi"/>
+          <w:position w:val="0"/>
+          <w:sz w:val="24"/>
+          <w:sz w:val="24"/>
+          <w:sz w:val="24"/>
+          <w:vertAlign w:val="baseline"/>
+        </w:rPr>
+        <w:t xml:space="preserve">ও </w:t>
+      </w:r>
+      <w:r>
+        <w:rPr>
+          <w:rFonts w:cs="SolaimanLipi" w:ascii="SolaimanLipi" w:hAnsi="SolaimanLipi"/>
+          <w:position w:val="0"/>
+          <w:sz w:val="24"/>
+          <w:sz w:val="24"/>
+          <w:vertAlign w:val="baseline"/>
+        </w:rPr>
+        <w:t>lim inf</w:t>
+      </w:r>
+      <w:r>
+        <w:rPr>
+          <w:rFonts w:ascii="SolaimanLipi" w:hAnsi="SolaimanLipi" w:cs="SolaimanLipi"/>
+          <w:position w:val="0"/>
+          <w:sz w:val="24"/>
+          <w:sz w:val="24"/>
+          <w:sz w:val="24"/>
+          <w:vertAlign w:val="baseline"/>
+        </w:rPr>
+        <w:t xml:space="preserve">। </w:t>
+      </w:r>
+      <w:r>
+        <w:rPr>
+          <w:rFonts w:cs="SolaimanLipi" w:ascii="SolaimanLipi" w:hAnsi="SolaimanLipi"/>
+          <w:position w:val="0"/>
+          <w:sz w:val="24"/>
+          <w:sz w:val="24"/>
+          <w:vertAlign w:val="baseline"/>
+        </w:rPr>
+        <w:t>(</w:t>
+      </w:r>
+      <w:r>
+        <w:rPr>
+          <w:rFonts w:ascii="SolaimanLipi" w:hAnsi="SolaimanLipi" w:cs="SolaimanLipi"/>
+          <w:position w:val="0"/>
+          <w:sz w:val="24"/>
+          <w:sz w:val="24"/>
+          <w:sz w:val="24"/>
+          <w:vertAlign w:val="baseline"/>
+        </w:rPr>
+        <w:t>এর দারুণ একটি প্রমাণ আছে। তবে এ বইয়ের ছোট পরিসের সেটা উল্লেখ করলাম না।</w:t>
+      </w:r>
+      <w:r>
+        <w:rPr>
+          <w:rFonts w:cs="SolaimanLipi" w:ascii="SolaimanLipi" w:hAnsi="SolaimanLipi"/>
+          <w:position w:val="0"/>
+          <w:sz w:val="24"/>
+          <w:sz w:val="24"/>
+          <w:vertAlign w:val="baseline"/>
+        </w:rPr>
+        <w:t xml:space="preserve">) </w:t>
+      </w:r>
+      <w:r>
+        <w:rPr>
+          <w:rFonts w:ascii="SolaimanLipi" w:hAnsi="SolaimanLipi" w:cs="SolaimanLipi"/>
+          <w:position w:val="0"/>
+          <w:sz w:val="24"/>
+          <w:sz w:val="24"/>
+          <w:sz w:val="24"/>
+          <w:vertAlign w:val="baseline"/>
+        </w:rPr>
+        <w:t xml:space="preserve">অতএব অন্তরকের মাধ্যমে লিমিটকে প্রকাশ করতে কোনো অসুবিধা নেই। এর মাধ্যমে ক্যালকুলাস শক্ত ভিত্তির ওপর দাঁড়িয়ে গেল। </w:t>
+      </w:r>
+    </w:p>
+    <w:p>
+      <w:pPr>
+        <w:pStyle w:val="Normal"/>
+        <w:widowControl/>
+        <w:bidi w:val="0"/>
+        <w:ind w:hanging="0" w:start="0" w:end="0"/>
+        <w:jc w:val="start"/>
+        <w:rPr>
+          <w:rFonts w:ascii="SolaimanLipi" w:hAnsi="SolaimanLipi" w:cs="SolaimanLipi"/>
+        </w:rPr>
+      </w:pPr>
+      <w:r>
+        <w:rPr/>
+      </w:r>
+    </w:p>
+    <w:p>
+      <w:pPr>
+        <w:pStyle w:val="Normal"/>
+        <w:widowControl/>
+        <w:bidi w:val="0"/>
+        <w:ind w:hanging="0" w:start="0" w:end="0"/>
+        <w:jc w:val="start"/>
+        <w:rPr>
+          <w:rFonts w:ascii="SolaimanLipi" w:hAnsi="SolaimanLipi" w:cs="SolaimanLipi"/>
+        </w:rPr>
+      </w:pPr>
+      <w:r>
+        <w:rPr>
+          <w:rFonts w:ascii="SolaimanLipi" w:hAnsi="SolaimanLipi" w:cs="SolaimanLipi"/>
+          <w:position w:val="0"/>
+          <w:sz w:val="24"/>
+          <w:sz w:val="24"/>
+          <w:sz w:val="24"/>
+          <w:vertAlign w:val="baseline"/>
+        </w:rPr>
+        <w:t xml:space="preserve">শূন্য দিয়ে ভাগ দেওয়ার প্রয়োজন ফুরোল। গণিতের জগৎ থেকে বিদায় নিল মরমিবাদ। আবারও জয় হলো গণিত ও যুক্তির। শান্তি টিকল ফরাসি বিপ্লবের রেইন অব টেরর বা ভয়কালীন শাসনামল পর্যন্ত।       </w:t>
       </w:r>
       <w:r>
         <w:rPr>

</xml_diff>